<commit_message>
Update : Dalam perbaikan blackbox
</commit_message>
<xml_diff>
--- a/BAB III/Bab 3-Revisi2-Final.docx
+++ b/BAB III/Bab 3-Revisi2-Final.docx
@@ -1701,7 +1701,27 @@
           <w:szCs w:val="24"/>
           <w:lang w:eastAsia="en-US"/>
         </w:rPr>
-        <w:t xml:space="preserve">TML yang dapat diuraikan sebagai berikut : </w:t>
+        <w:t xml:space="preserve">TML yang dapat diuraikan sebagai </w:t>
+      </w:r>
+      <w:proofErr w:type="gramStart"/>
+      <w:r>
+        <w:rPr>
+          <w:rFonts w:ascii="Times New Roman" w:hAnsi="Times New Roman" w:cs="Times New Roman"/>
+          <w:sz w:val="24"/>
+          <w:szCs w:val="24"/>
+          <w:lang w:eastAsia="en-US"/>
+        </w:rPr>
+        <w:t>berikut :</w:t>
+      </w:r>
+      <w:proofErr w:type="gramEnd"/>
+      <w:r>
+        <w:rPr>
+          <w:rFonts w:ascii="Times New Roman" w:hAnsi="Times New Roman" w:cs="Times New Roman"/>
+          <w:sz w:val="24"/>
+          <w:szCs w:val="24"/>
+          <w:lang w:eastAsia="en-US"/>
+        </w:rPr>
+        <w:t xml:space="preserve"> </w:t>
       </w:r>
     </w:p>
     <w:p>
@@ -2968,7 +2988,27 @@
           <w:szCs w:val="24"/>
           <w:lang w:eastAsia="en-US"/>
         </w:rPr>
-        <w:t xml:space="preserve">Data materi Javascript yang dapat diuraikan sebagai berikut : </w:t>
+        <w:t xml:space="preserve">Data materi Javascript yang dapat diuraikan sebagai </w:t>
+      </w:r>
+      <w:proofErr w:type="gramStart"/>
+      <w:r>
+        <w:rPr>
+          <w:rFonts w:ascii="Times New Roman" w:hAnsi="Times New Roman" w:cs="Times New Roman"/>
+          <w:sz w:val="24"/>
+          <w:szCs w:val="24"/>
+          <w:lang w:eastAsia="en-US"/>
+        </w:rPr>
+        <w:t>berikut :</w:t>
+      </w:r>
+      <w:proofErr w:type="gramEnd"/>
+      <w:r>
+        <w:rPr>
+          <w:rFonts w:ascii="Times New Roman" w:hAnsi="Times New Roman" w:cs="Times New Roman"/>
+          <w:sz w:val="24"/>
+          <w:szCs w:val="24"/>
+          <w:lang w:eastAsia="en-US"/>
+        </w:rPr>
+        <w:t xml:space="preserve"> </w:t>
       </w:r>
     </w:p>
     <w:p>
@@ -4208,7 +4248,27 @@
           <w:szCs w:val="24"/>
           <w:lang w:eastAsia="en-US"/>
         </w:rPr>
-        <w:t xml:space="preserve">Data materi PHP yang dapat diuraikan sebagai berikut : </w:t>
+        <w:t xml:space="preserve">Data materi PHP yang dapat diuraikan sebagai </w:t>
+      </w:r>
+      <w:proofErr w:type="gramStart"/>
+      <w:r>
+        <w:rPr>
+          <w:rFonts w:ascii="Times New Roman" w:hAnsi="Times New Roman" w:cs="Times New Roman"/>
+          <w:sz w:val="24"/>
+          <w:szCs w:val="24"/>
+          <w:lang w:eastAsia="en-US"/>
+        </w:rPr>
+        <w:t>berikut :</w:t>
+      </w:r>
+      <w:proofErr w:type="gramEnd"/>
+      <w:r>
+        <w:rPr>
+          <w:rFonts w:ascii="Times New Roman" w:hAnsi="Times New Roman" w:cs="Times New Roman"/>
+          <w:sz w:val="24"/>
+          <w:szCs w:val="24"/>
+          <w:lang w:eastAsia="en-US"/>
+        </w:rPr>
+        <w:t xml:space="preserve"> </w:t>
       </w:r>
     </w:p>
     <w:p>
@@ -6262,7 +6322,27 @@
           <w:szCs w:val="24"/>
           <w:lang w:eastAsia="en-US"/>
         </w:rPr>
-        <w:t xml:space="preserve"> akan </w:t>
+        <w:t xml:space="preserve"> </w:t>
+      </w:r>
+      <w:proofErr w:type="gramStart"/>
+      <w:r>
+        <w:rPr>
+          <w:rFonts w:ascii="Times New Roman" w:hAnsi="Times New Roman" w:cs="Times New Roman"/>
+          <w:sz w:val="24"/>
+          <w:szCs w:val="24"/>
+          <w:lang w:eastAsia="en-US"/>
+        </w:rPr>
+        <w:t>akan</w:t>
+      </w:r>
+      <w:proofErr w:type="gramEnd"/>
+      <w:r>
+        <w:rPr>
+          <w:rFonts w:ascii="Times New Roman" w:hAnsi="Times New Roman" w:cs="Times New Roman"/>
+          <w:sz w:val="24"/>
+          <w:szCs w:val="24"/>
+          <w:lang w:eastAsia="en-US"/>
+        </w:rPr>
+        <w:t xml:space="preserve"> </w:t>
       </w:r>
       <w:r>
         <w:rPr>
@@ -6971,7 +7051,27 @@
           <w:szCs w:val="24"/>
           <w:lang w:eastAsia="en-US"/>
         </w:rPr>
-        <w:t xml:space="preserve"> yang berisikan tombol yang berfungsi sama dengan tombol Tutorial.</w:t>
+        <w:t xml:space="preserve"> yang berisikan tombol yang berfungsi </w:t>
+      </w:r>
+      <w:proofErr w:type="gramStart"/>
+      <w:r>
+        <w:rPr>
+          <w:rFonts w:ascii="Times New Roman" w:hAnsi="Times New Roman" w:cs="Times New Roman"/>
+          <w:sz w:val="24"/>
+          <w:szCs w:val="24"/>
+          <w:lang w:eastAsia="en-US"/>
+        </w:rPr>
+        <w:t>sama</w:t>
+      </w:r>
+      <w:proofErr w:type="gramEnd"/>
+      <w:r>
+        <w:rPr>
+          <w:rFonts w:ascii="Times New Roman" w:hAnsi="Times New Roman" w:cs="Times New Roman"/>
+          <w:sz w:val="24"/>
+          <w:szCs w:val="24"/>
+          <w:lang w:eastAsia="en-US"/>
+        </w:rPr>
+        <w:t xml:space="preserve"> dengan tombol Tutorial.</w:t>
       </w:r>
     </w:p>
     <w:p>
@@ -8011,7 +8111,25 @@
           <w:sz w:val="24"/>
           <w:szCs w:val="24"/>
         </w:rPr>
-        <w:t xml:space="preserve">ng berisi nama, username, email, </w:t>
+        <w:t xml:space="preserve">ng berisi </w:t>
+      </w:r>
+      <w:proofErr w:type="gramStart"/>
+      <w:r>
+        <w:rPr>
+          <w:rFonts w:ascii="Times New Roman" w:hAnsi="Times New Roman" w:cs="Times New Roman"/>
+          <w:sz w:val="24"/>
+          <w:szCs w:val="24"/>
+        </w:rPr>
+        <w:t>nama</w:t>
+      </w:r>
+      <w:proofErr w:type="gramEnd"/>
+      <w:r>
+        <w:rPr>
+          <w:rFonts w:ascii="Times New Roman" w:hAnsi="Times New Roman" w:cs="Times New Roman"/>
+          <w:sz w:val="24"/>
+          <w:szCs w:val="24"/>
+        </w:rPr>
+        <w:t xml:space="preserve">, username, email, </w:t>
       </w:r>
       <w:r>
         <w:rPr>
@@ -8311,7 +8429,21 @@
         <w:rPr>
           <w:rFonts w:ascii="Times New Roman" w:hAnsi="Times New Roman" w:cs="Times New Roman"/>
         </w:rPr>
-        <w:t xml:space="preserve"> dan tombol User yang berisikan nama admin dan tombol Logout. Bagian kiri menampilkan </w:t>
+        <w:t xml:space="preserve"> dan tombol User yang berisikan </w:t>
+      </w:r>
+      <w:proofErr w:type="gramStart"/>
+      <w:r>
+        <w:rPr>
+          <w:rFonts w:ascii="Times New Roman" w:hAnsi="Times New Roman" w:cs="Times New Roman"/>
+        </w:rPr>
+        <w:t>nama</w:t>
+      </w:r>
+      <w:proofErr w:type="gramEnd"/>
+      <w:r>
+        <w:rPr>
+          <w:rFonts w:ascii="Times New Roman" w:hAnsi="Times New Roman" w:cs="Times New Roman"/>
+        </w:rPr>
+        <w:t xml:space="preserve"> admin dan tombol Logout. Bagian kiri menampilkan </w:t>
       </w:r>
       <w:r>
         <w:rPr>
@@ -8772,7 +8904,25 @@
           <w:sz w:val="24"/>
           <w:szCs w:val="24"/>
         </w:rPr>
-        <w:t xml:space="preserve">Pilihan C, input </w:t>
+        <w:t xml:space="preserve">Pilihan C, </w:t>
+      </w:r>
+      <w:proofErr w:type="gramStart"/>
+      <w:r>
+        <w:rPr>
+          <w:rFonts w:ascii="Times New Roman" w:hAnsi="Times New Roman" w:cs="Times New Roman"/>
+          <w:sz w:val="24"/>
+          <w:szCs w:val="24"/>
+        </w:rPr>
+        <w:t>input</w:t>
+      </w:r>
+      <w:proofErr w:type="gramEnd"/>
+      <w:r>
+        <w:rPr>
+          <w:rFonts w:ascii="Times New Roman" w:hAnsi="Times New Roman" w:cs="Times New Roman"/>
+          <w:sz w:val="24"/>
+          <w:szCs w:val="24"/>
+        </w:rPr>
+        <w:t xml:space="preserve"> </w:t>
       </w:r>
       <w:r>
         <w:rPr>
@@ -8991,7 +9141,25 @@
           <w:sz w:val="24"/>
           <w:szCs w:val="24"/>
         </w:rPr>
-        <w:t xml:space="preserve"> aksi tersebut, tiap data akan </w:t>
+        <w:t xml:space="preserve"> aksi tersebut, tiap data </w:t>
+      </w:r>
+      <w:proofErr w:type="gramStart"/>
+      <w:r>
+        <w:rPr>
+          <w:rFonts w:ascii="Times New Roman" w:hAnsi="Times New Roman" w:cs="Times New Roman"/>
+          <w:sz w:val="24"/>
+          <w:szCs w:val="24"/>
+        </w:rPr>
+        <w:t>akan</w:t>
+      </w:r>
+      <w:proofErr w:type="gramEnd"/>
+      <w:r>
+        <w:rPr>
+          <w:rFonts w:ascii="Times New Roman" w:hAnsi="Times New Roman" w:cs="Times New Roman"/>
+          <w:sz w:val="24"/>
+          <w:szCs w:val="24"/>
+        </w:rPr>
+        <w:t xml:space="preserve"> </w:t>
       </w:r>
       <w:r>
         <w:rPr>
@@ -9166,7 +9334,25 @@
           <w:sz w:val="24"/>
           <w:szCs w:val="24"/>
         </w:rPr>
-        <w:t xml:space="preserve">Halaman akan ditampilkan bila menekan tombol </w:t>
+        <w:t xml:space="preserve">Halaman </w:t>
+      </w:r>
+      <w:proofErr w:type="gramStart"/>
+      <w:r>
+        <w:rPr>
+          <w:rFonts w:ascii="Times New Roman" w:hAnsi="Times New Roman" w:cs="Times New Roman"/>
+          <w:sz w:val="24"/>
+          <w:szCs w:val="24"/>
+        </w:rPr>
+        <w:t>akan</w:t>
+      </w:r>
+      <w:proofErr w:type="gramEnd"/>
+      <w:r>
+        <w:rPr>
+          <w:rFonts w:ascii="Times New Roman" w:hAnsi="Times New Roman" w:cs="Times New Roman"/>
+          <w:sz w:val="24"/>
+          <w:szCs w:val="24"/>
+        </w:rPr>
+        <w:t xml:space="preserve"> ditampilkan bila menekan tombol </w:t>
       </w:r>
       <w:r>
         <w:rPr>
@@ -9217,7 +9403,25 @@
           <w:sz w:val="24"/>
           <w:szCs w:val="24"/>
         </w:rPr>
-        <w:t xml:space="preserve"> yang berisikan edit Soal Kuis, edit Kunci Jawaban, edit Pilihan A, edit Pilihan B, edit Pilihan C, edit Pilihan D, tombol ON/OFF Kuis Aktif, dam tombol Submit.</w:t>
+        <w:t xml:space="preserve"> yang berisikan edit Soal Kuis, edit Kunci Jawaban, edit Pilihan A, edit Pilihan B, edit Pilihan C, </w:t>
+      </w:r>
+      <w:proofErr w:type="gramStart"/>
+      <w:r>
+        <w:rPr>
+          <w:rFonts w:ascii="Times New Roman" w:hAnsi="Times New Roman" w:cs="Times New Roman"/>
+          <w:sz w:val="24"/>
+          <w:szCs w:val="24"/>
+        </w:rPr>
+        <w:t>edit</w:t>
+      </w:r>
+      <w:proofErr w:type="gramEnd"/>
+      <w:r>
+        <w:rPr>
+          <w:rFonts w:ascii="Times New Roman" w:hAnsi="Times New Roman" w:cs="Times New Roman"/>
+          <w:sz w:val="24"/>
+          <w:szCs w:val="24"/>
+        </w:rPr>
+        <w:t xml:space="preserve"> Pilihan D, tombol ON/OFF Kuis Aktif, dam tombol Submit.</w:t>
       </w:r>
     </w:p>
     <w:p>
@@ -9384,7 +9588,27 @@
           <w:szCs w:val="24"/>
           <w:lang w:eastAsia="en-US"/>
         </w:rPr>
-        <w:t xml:space="preserve"> yang akan digunakan untuk menampung semua data yang yang akan diinput terdiri dari beberapa tabel. Di antaranya tabel user, materi, dan soal. </w:t>
+        <w:t xml:space="preserve"> yang </w:t>
+      </w:r>
+      <w:proofErr w:type="gramStart"/>
+      <w:r>
+        <w:rPr>
+          <w:rFonts w:ascii="Times New Roman" w:hAnsi="Times New Roman" w:cs="Times New Roman"/>
+          <w:sz w:val="24"/>
+          <w:szCs w:val="24"/>
+          <w:lang w:eastAsia="en-US"/>
+        </w:rPr>
+        <w:t>akan</w:t>
+      </w:r>
+      <w:proofErr w:type="gramEnd"/>
+      <w:r>
+        <w:rPr>
+          <w:rFonts w:ascii="Times New Roman" w:hAnsi="Times New Roman" w:cs="Times New Roman"/>
+          <w:sz w:val="24"/>
+          <w:szCs w:val="24"/>
+          <w:lang w:eastAsia="en-US"/>
+        </w:rPr>
+        <w:t xml:space="preserve"> digunakan untuk menampung semua data yang yang akan diinput terdiri dari beberapa tabel. Di antaranya tabel user, materi, dan soal. </w:t>
       </w:r>
     </w:p>
     <w:p>
@@ -12597,7 +12821,27 @@
           <w:szCs w:val="24"/>
           <w:lang w:eastAsia="en-US"/>
         </w:rPr>
-        <w:t>memvisualisasikan rancangan yang sudah dibuat pada tahap sebelumnya. Implementasi akan dibahas menjadi 2 bagian halaman, yaitu user dan admin.</w:t>
+        <w:t xml:space="preserve">memvisualisasikan rancangan yang sudah dibuat pada tahap sebelumnya. Implementasi </w:t>
+      </w:r>
+      <w:proofErr w:type="gramStart"/>
+      <w:r>
+        <w:rPr>
+          <w:rFonts w:ascii="Times New Roman" w:hAnsi="Times New Roman" w:cs="Times New Roman"/>
+          <w:sz w:val="24"/>
+          <w:szCs w:val="24"/>
+          <w:lang w:eastAsia="en-US"/>
+        </w:rPr>
+        <w:t>akan</w:t>
+      </w:r>
+      <w:proofErr w:type="gramEnd"/>
+      <w:r>
+        <w:rPr>
+          <w:rFonts w:ascii="Times New Roman" w:hAnsi="Times New Roman" w:cs="Times New Roman"/>
+          <w:sz w:val="24"/>
+          <w:szCs w:val="24"/>
+          <w:lang w:eastAsia="en-US"/>
+        </w:rPr>
+        <w:t xml:space="preserve"> dibahas menjadi 2 bagian halaman, yaitu user dan admin.</w:t>
       </w:r>
     </w:p>
     <w:p>
@@ -12671,7 +12915,27 @@
           <w:szCs w:val="24"/>
           <w:lang w:eastAsia="en-US"/>
         </w:rPr>
-        <w:t xml:space="preserve">Pembahasan ini mengenai pembuatan halaman web yang akan dikunjungi oleh </w:t>
+        <w:t xml:space="preserve">Pembahasan ini mengenai pembuatan halaman web yang </w:t>
+      </w:r>
+      <w:proofErr w:type="gramStart"/>
+      <w:r>
+        <w:rPr>
+          <w:rFonts w:ascii="Times New Roman" w:hAnsi="Times New Roman" w:cs="Times New Roman"/>
+          <w:sz w:val="24"/>
+          <w:szCs w:val="24"/>
+          <w:lang w:eastAsia="en-US"/>
+        </w:rPr>
+        <w:t>akan</w:t>
+      </w:r>
+      <w:proofErr w:type="gramEnd"/>
+      <w:r>
+        <w:rPr>
+          <w:rFonts w:ascii="Times New Roman" w:hAnsi="Times New Roman" w:cs="Times New Roman"/>
+          <w:sz w:val="24"/>
+          <w:szCs w:val="24"/>
+          <w:lang w:eastAsia="en-US"/>
+        </w:rPr>
+        <w:t xml:space="preserve"> dikunjungi oleh </w:t>
       </w:r>
       <w:r>
         <w:rPr>
@@ -12690,7 +12954,27 @@
           <w:szCs w:val="24"/>
           <w:lang w:eastAsia="en-US"/>
         </w:rPr>
-        <w:t xml:space="preserve"> saja dengan eksekusi kode program. Pembuatan halaman tersebut antara lain Home, Tutorial (HTML, Javascript, dan PHP), Kuis (HTML, Javascript, dan PHP), Code Editor (HTML, Javascript, dan PHP), Registrasi dan Login.</w:t>
+        <w:t xml:space="preserve"> saja dengan eksekusi kode program. Pembuatan halaman tersebut antara lain Home, Tutorial (HTML, Javascript, dan PHP), Kuis (HTML, Javascript, dan PHP), Code Editor (HTML, Javascript, dan PHP), </w:t>
+      </w:r>
+      <w:proofErr w:type="gramStart"/>
+      <w:r>
+        <w:rPr>
+          <w:rFonts w:ascii="Times New Roman" w:hAnsi="Times New Roman" w:cs="Times New Roman"/>
+          <w:sz w:val="24"/>
+          <w:szCs w:val="24"/>
+          <w:lang w:eastAsia="en-US"/>
+        </w:rPr>
+        <w:t>Registrasi</w:t>
+      </w:r>
+      <w:proofErr w:type="gramEnd"/>
+      <w:r>
+        <w:rPr>
+          <w:rFonts w:ascii="Times New Roman" w:hAnsi="Times New Roman" w:cs="Times New Roman"/>
+          <w:sz w:val="24"/>
+          <w:szCs w:val="24"/>
+          <w:lang w:eastAsia="en-US"/>
+        </w:rPr>
+        <w:t xml:space="preserve"> dan Login.</w:t>
       </w:r>
     </w:p>
     <w:p>
@@ -12823,7 +13107,25 @@
           <w:sz w:val="24"/>
           <w:lang w:eastAsia="en-US"/>
         </w:rPr>
-        <w:t xml:space="preserve">salah satu bahasa tersebut akan </w:t>
+        <w:t xml:space="preserve">salah satu bahasa tersebut </w:t>
+      </w:r>
+      <w:proofErr w:type="gramStart"/>
+      <w:r>
+        <w:rPr>
+          <w:rFonts w:ascii="Times New Roman" w:hAnsi="Times New Roman" w:cs="Times New Roman"/>
+          <w:sz w:val="24"/>
+          <w:lang w:eastAsia="en-US"/>
+        </w:rPr>
+        <w:t>akan</w:t>
+      </w:r>
+      <w:proofErr w:type="gramEnd"/>
+      <w:r>
+        <w:rPr>
+          <w:rFonts w:ascii="Times New Roman" w:hAnsi="Times New Roman" w:cs="Times New Roman"/>
+          <w:sz w:val="24"/>
+          <w:lang w:eastAsia="en-US"/>
+        </w:rPr>
+        <w:t xml:space="preserve"> </w:t>
       </w:r>
       <w:r>
         <w:rPr>
@@ -12868,7 +13170,25 @@
           <w:lang w:eastAsia="en-US"/>
         </w:rPr>
         <w:lastRenderedPageBreak/>
-        <w:t xml:space="preserve">Di samping tombol Tutorial, terdapat tombol Kuis yang berisikan 3 bahasa juga yaitu HTML, PHP, dan Javascript. Ketika menekan dari salah satu bahasa tersebut akan dialihkan </w:t>
+        <w:t xml:space="preserve">Di samping tombol Tutorial, terdapat tombol Kuis yang berisikan 3 bahasa juga yaitu HTML, PHP, dan Javascript. Ketika menekan dari salah satu bahasa tersebut </w:t>
+      </w:r>
+      <w:proofErr w:type="gramStart"/>
+      <w:r>
+        <w:rPr>
+          <w:rFonts w:ascii="Times New Roman" w:hAnsi="Times New Roman" w:cs="Times New Roman"/>
+          <w:sz w:val="24"/>
+          <w:lang w:eastAsia="en-US"/>
+        </w:rPr>
+        <w:t>akan</w:t>
+      </w:r>
+      <w:proofErr w:type="gramEnd"/>
+      <w:r>
+        <w:rPr>
+          <w:rFonts w:ascii="Times New Roman" w:hAnsi="Times New Roman" w:cs="Times New Roman"/>
+          <w:sz w:val="24"/>
+          <w:lang w:eastAsia="en-US"/>
+        </w:rPr>
+        <w:t xml:space="preserve"> dialihkan </w:t>
       </w:r>
       <w:r>
         <w:rPr>
@@ -12930,7 +13250,25 @@
           <w:sz w:val="24"/>
           <w:lang w:eastAsia="en-US"/>
         </w:rPr>
-        <w:t xml:space="preserve"> lalu ketika pencarian ditampilkan, dapat dipilih dan ditekan akan langsung diarahkan ke halaman materi yang dituju.</w:t>
+        <w:t xml:space="preserve"> lalu ketika pencarian ditampilkan, dapat dipilih dan ditekan </w:t>
+      </w:r>
+      <w:proofErr w:type="gramStart"/>
+      <w:r>
+        <w:rPr>
+          <w:rFonts w:ascii="Times New Roman" w:hAnsi="Times New Roman" w:cs="Times New Roman"/>
+          <w:sz w:val="24"/>
+          <w:lang w:eastAsia="en-US"/>
+        </w:rPr>
+        <w:t>akan</w:t>
+      </w:r>
+      <w:proofErr w:type="gramEnd"/>
+      <w:r>
+        <w:rPr>
+          <w:rFonts w:ascii="Times New Roman" w:hAnsi="Times New Roman" w:cs="Times New Roman"/>
+          <w:sz w:val="24"/>
+          <w:lang w:eastAsia="en-US"/>
+        </w:rPr>
+        <w:t xml:space="preserve"> langsung diarahkan ke halaman materi yang dituju.</w:t>
       </w:r>
     </w:p>
     <w:p>
@@ -13037,7 +13375,25 @@
           <w:sz w:val="24"/>
           <w:lang w:eastAsia="en-US"/>
         </w:rPr>
-        <w:t xml:space="preserve"> HTML bila ditekan akan dialihkan ke halaman </w:t>
+        <w:t xml:space="preserve"> HTML bila ditekan </w:t>
+      </w:r>
+      <w:proofErr w:type="gramStart"/>
+      <w:r>
+        <w:rPr>
+          <w:rFonts w:ascii="Times New Roman" w:hAnsi="Times New Roman" w:cs="Times New Roman"/>
+          <w:sz w:val="24"/>
+          <w:lang w:eastAsia="en-US"/>
+        </w:rPr>
+        <w:t>akan</w:t>
+      </w:r>
+      <w:proofErr w:type="gramEnd"/>
+      <w:r>
+        <w:rPr>
+          <w:rFonts w:ascii="Times New Roman" w:hAnsi="Times New Roman" w:cs="Times New Roman"/>
+          <w:sz w:val="24"/>
+          <w:lang w:eastAsia="en-US"/>
+        </w:rPr>
+        <w:t xml:space="preserve"> dialihkan ke halaman </w:t>
       </w:r>
       <w:r>
         <w:rPr>
@@ -13091,7 +13447,25 @@
           <w:sz w:val="24"/>
           <w:lang w:eastAsia="en-US"/>
         </w:rPr>
-        <w:t xml:space="preserve"> yang berisikan judul materi yang bila ditekan akan alihkan ke halaman yang sesuai dengan judul materi yang dipilih. Pada bagian samping </w:t>
+        <w:t xml:space="preserve"> yang berisikan judul materi yang bila ditekan </w:t>
+      </w:r>
+      <w:proofErr w:type="gramStart"/>
+      <w:r>
+        <w:rPr>
+          <w:rFonts w:ascii="Times New Roman" w:hAnsi="Times New Roman" w:cs="Times New Roman"/>
+          <w:sz w:val="24"/>
+          <w:lang w:eastAsia="en-US"/>
+        </w:rPr>
+        <w:t>akan</w:t>
+      </w:r>
+      <w:proofErr w:type="gramEnd"/>
+      <w:r>
+        <w:rPr>
+          <w:rFonts w:ascii="Times New Roman" w:hAnsi="Times New Roman" w:cs="Times New Roman"/>
+          <w:sz w:val="24"/>
+          <w:lang w:eastAsia="en-US"/>
+        </w:rPr>
+        <w:t xml:space="preserve"> alihkan ke halaman yang sesuai dengan judul materi yang dipilih. Pada bagian samping </w:t>
       </w:r>
       <w:r>
         <w:rPr>
@@ -13321,7 +13695,25 @@
           <w:sz w:val="24"/>
           <w:lang w:eastAsia="en-US"/>
         </w:rPr>
-        <w:t xml:space="preserve"> Javascript bila ditekan akan dialihkan ke halaman </w:t>
+        <w:t xml:space="preserve"> Javascript bila ditekan </w:t>
+      </w:r>
+      <w:proofErr w:type="gramStart"/>
+      <w:r>
+        <w:rPr>
+          <w:rFonts w:ascii="Times New Roman" w:hAnsi="Times New Roman" w:cs="Times New Roman"/>
+          <w:sz w:val="24"/>
+          <w:lang w:eastAsia="en-US"/>
+        </w:rPr>
+        <w:t>akan</w:t>
+      </w:r>
+      <w:proofErr w:type="gramEnd"/>
+      <w:r>
+        <w:rPr>
+          <w:rFonts w:ascii="Times New Roman" w:hAnsi="Times New Roman" w:cs="Times New Roman"/>
+          <w:sz w:val="24"/>
+          <w:lang w:eastAsia="en-US"/>
+        </w:rPr>
+        <w:t xml:space="preserve"> dialihkan ke halaman </w:t>
       </w:r>
       <w:r>
         <w:rPr>
@@ -13391,7 +13783,25 @@
           <w:sz w:val="24"/>
           <w:lang w:eastAsia="en-US"/>
         </w:rPr>
-        <w:t xml:space="preserve"> yang berisikan judul materi yang bila ditekan akan alihkan ke halaman yang sesuai dengan judul materi yang dipilih. Pada bagian samping </w:t>
+        <w:t xml:space="preserve"> yang berisikan judul materi yang bila ditekan </w:t>
+      </w:r>
+      <w:proofErr w:type="gramStart"/>
+      <w:r>
+        <w:rPr>
+          <w:rFonts w:ascii="Times New Roman" w:hAnsi="Times New Roman" w:cs="Times New Roman"/>
+          <w:sz w:val="24"/>
+          <w:lang w:eastAsia="en-US"/>
+        </w:rPr>
+        <w:t>akan</w:t>
+      </w:r>
+      <w:proofErr w:type="gramEnd"/>
+      <w:r>
+        <w:rPr>
+          <w:rFonts w:ascii="Times New Roman" w:hAnsi="Times New Roman" w:cs="Times New Roman"/>
+          <w:sz w:val="24"/>
+          <w:lang w:eastAsia="en-US"/>
+        </w:rPr>
+        <w:t xml:space="preserve"> alihkan ke halaman yang sesuai dengan judul materi yang dipilih. Pada bagian samping </w:t>
       </w:r>
       <w:r>
         <w:rPr>
@@ -13631,7 +14041,25 @@
           <w:sz w:val="24"/>
           <w:lang w:eastAsia="en-US"/>
         </w:rPr>
-        <w:t xml:space="preserve"> PHP bila ditekan akan dialihkan ke halaman </w:t>
+        <w:t xml:space="preserve"> PHP bila ditekan </w:t>
+      </w:r>
+      <w:proofErr w:type="gramStart"/>
+      <w:r>
+        <w:rPr>
+          <w:rFonts w:ascii="Times New Roman" w:hAnsi="Times New Roman" w:cs="Times New Roman"/>
+          <w:sz w:val="24"/>
+          <w:lang w:eastAsia="en-US"/>
+        </w:rPr>
+        <w:t>akan</w:t>
+      </w:r>
+      <w:proofErr w:type="gramEnd"/>
+      <w:r>
+        <w:rPr>
+          <w:rFonts w:ascii="Times New Roman" w:hAnsi="Times New Roman" w:cs="Times New Roman"/>
+          <w:sz w:val="24"/>
+          <w:lang w:eastAsia="en-US"/>
+        </w:rPr>
+        <w:t xml:space="preserve"> dialihkan ke halaman </w:t>
       </w:r>
       <w:r>
         <w:rPr>
@@ -13685,7 +14113,25 @@
           <w:sz w:val="24"/>
           <w:lang w:eastAsia="en-US"/>
         </w:rPr>
-        <w:t xml:space="preserve"> yang berisikan judul materi yang bila ditekan akan alihkan ke halaman yang sesuai dengan judul materi yang dipilih. Pada bagian samping </w:t>
+        <w:t xml:space="preserve"> yang berisikan judul materi yang bila ditekan </w:t>
+      </w:r>
+      <w:proofErr w:type="gramStart"/>
+      <w:r>
+        <w:rPr>
+          <w:rFonts w:ascii="Times New Roman" w:hAnsi="Times New Roman" w:cs="Times New Roman"/>
+          <w:sz w:val="24"/>
+          <w:lang w:eastAsia="en-US"/>
+        </w:rPr>
+        <w:t>akan</w:t>
+      </w:r>
+      <w:proofErr w:type="gramEnd"/>
+      <w:r>
+        <w:rPr>
+          <w:rFonts w:ascii="Times New Roman" w:hAnsi="Times New Roman" w:cs="Times New Roman"/>
+          <w:sz w:val="24"/>
+          <w:lang w:eastAsia="en-US"/>
+        </w:rPr>
+        <w:t xml:space="preserve"> alihkan ke halaman yang sesuai dengan judul materi yang dipilih. Pada bagian samping </w:t>
       </w:r>
       <w:r>
         <w:rPr>
@@ -14437,7 +14883,25 @@
           <w:sz w:val="24"/>
           <w:lang w:eastAsia="en-US"/>
         </w:rPr>
-        <w:t xml:space="preserve"> terdapat output program yang berfungsi menampilkan hasil dari kode program yang dijalankan oleh tombol Run.</w:t>
+        <w:t xml:space="preserve"> </w:t>
+      </w:r>
+      <w:proofErr w:type="gramStart"/>
+      <w:r>
+        <w:rPr>
+          <w:rFonts w:ascii="Times New Roman" w:hAnsi="Times New Roman" w:cs="Times New Roman"/>
+          <w:sz w:val="24"/>
+          <w:lang w:eastAsia="en-US"/>
+        </w:rPr>
+        <w:t>terdapat</w:t>
+      </w:r>
+      <w:proofErr w:type="gramEnd"/>
+      <w:r>
+        <w:rPr>
+          <w:rFonts w:ascii="Times New Roman" w:hAnsi="Times New Roman" w:cs="Times New Roman"/>
+          <w:sz w:val="24"/>
+          <w:lang w:eastAsia="en-US"/>
+        </w:rPr>
+        <w:t xml:space="preserve"> output program yang berfungsi menampilkan hasil dari kode program yang dijalankan oleh tombol Run.</w:t>
       </w:r>
     </w:p>
     <w:p>
@@ -14875,7 +15339,23 @@
           <w:rFonts w:ascii="Times New Roman" w:hAnsi="Times New Roman" w:cs="Times New Roman"/>
           <w:sz w:val="24"/>
         </w:rPr>
-        <w:t xml:space="preserve"> sudah diisikan semua lalu menekan tombol Daftar, maka akun tersebut bisa dipakai untuk kebutuhan fitur yang akan mendatang. </w:t>
+        <w:t xml:space="preserve"> sudah diisikan semua lalu menekan tombol Daftar, maka akun tersebut bisa dipakai untuk kebutuhan fitur yang </w:t>
+      </w:r>
+      <w:proofErr w:type="gramStart"/>
+      <w:r>
+        <w:rPr>
+          <w:rFonts w:ascii="Times New Roman" w:hAnsi="Times New Roman" w:cs="Times New Roman"/>
+          <w:sz w:val="24"/>
+        </w:rPr>
+        <w:t>akan</w:t>
+      </w:r>
+      <w:proofErr w:type="gramEnd"/>
+      <w:r>
+        <w:rPr>
+          <w:rFonts w:ascii="Times New Roman" w:hAnsi="Times New Roman" w:cs="Times New Roman"/>
+          <w:sz w:val="24"/>
+        </w:rPr>
+        <w:t xml:space="preserve"> mendatang. </w:t>
       </w:r>
     </w:p>
     <w:p>
@@ -15062,7 +15542,23 @@
           <w:rFonts w:ascii="Times New Roman" w:hAnsi="Times New Roman" w:cs="Times New Roman"/>
           <w:sz w:val="24"/>
         </w:rPr>
-        <w:t xml:space="preserve"> tersebut diisikan dengan benar sesuai dengan pendaftaran akun sebelumnya lalu menekan tombol Login, maka akan langsung diarahkan ke halaman Home.</w:t>
+        <w:t xml:space="preserve"> tersebut diisikan dengan benar sesuai dengan pendaftaran akun sebelumnya lalu menekan tombol Login, maka </w:t>
+      </w:r>
+      <w:proofErr w:type="gramStart"/>
+      <w:r>
+        <w:rPr>
+          <w:rFonts w:ascii="Times New Roman" w:hAnsi="Times New Roman" w:cs="Times New Roman"/>
+          <w:sz w:val="24"/>
+        </w:rPr>
+        <w:t>akan</w:t>
+      </w:r>
+      <w:proofErr w:type="gramEnd"/>
+      <w:r>
+        <w:rPr>
+          <w:rFonts w:ascii="Times New Roman" w:hAnsi="Times New Roman" w:cs="Times New Roman"/>
+          <w:sz w:val="24"/>
+        </w:rPr>
+        <w:t xml:space="preserve"> langsung diarahkan ke halaman Home.</w:t>
       </w:r>
     </w:p>
     <w:p>
@@ -15210,7 +15706,25 @@
           <w:sz w:val="24"/>
           <w:lang w:eastAsia="en-US"/>
         </w:rPr>
-        <w:t>Pembahasan ini mengenai pembuatan web yang akan dikunjungi oleh admin dengan eksekusi kode program. Pembuatan halaman tersebut lain Dashboard, Tambah Materi, Tambah Kuis dan Edit Kuis.</w:t>
+        <w:t xml:space="preserve">Pembahasan ini mengenai pembuatan web yang </w:t>
+      </w:r>
+      <w:proofErr w:type="gramStart"/>
+      <w:r>
+        <w:rPr>
+          <w:rFonts w:ascii="Times New Roman" w:hAnsi="Times New Roman" w:cs="Times New Roman"/>
+          <w:sz w:val="24"/>
+          <w:lang w:eastAsia="en-US"/>
+        </w:rPr>
+        <w:t>akan</w:t>
+      </w:r>
+      <w:proofErr w:type="gramEnd"/>
+      <w:r>
+        <w:rPr>
+          <w:rFonts w:ascii="Times New Roman" w:hAnsi="Times New Roman" w:cs="Times New Roman"/>
+          <w:sz w:val="24"/>
+          <w:lang w:eastAsia="en-US"/>
+        </w:rPr>
+        <w:t xml:space="preserve"> dikunjungi oleh admin dengan eksekusi kode program. Pembuatan halaman tersebut lain Dashboard, Tambah Materi, Tambah Kuis dan Edit Kuis.</w:t>
       </w:r>
     </w:p>
     <w:p>
@@ -15411,7 +15925,23 @@
           <w:rFonts w:ascii="Times New Roman" w:hAnsi="Times New Roman" w:cs="Times New Roman"/>
           <w:sz w:val="24"/>
         </w:rPr>
-        <w:t xml:space="preserve"> ini akan muncul terus pada halaman lainnya.</w:t>
+        <w:t xml:space="preserve"> ini </w:t>
+      </w:r>
+      <w:proofErr w:type="gramStart"/>
+      <w:r>
+        <w:rPr>
+          <w:rFonts w:ascii="Times New Roman" w:hAnsi="Times New Roman" w:cs="Times New Roman"/>
+          <w:sz w:val="24"/>
+        </w:rPr>
+        <w:t>akan</w:t>
+      </w:r>
+      <w:proofErr w:type="gramEnd"/>
+      <w:r>
+        <w:rPr>
+          <w:rFonts w:ascii="Times New Roman" w:hAnsi="Times New Roman" w:cs="Times New Roman"/>
+          <w:sz w:val="24"/>
+        </w:rPr>
+        <w:t xml:space="preserve"> muncul terus pada halaman lainnya.</w:t>
       </w:r>
     </w:p>
     <w:p>
@@ -15854,7 +16384,25 @@
           <w:sz w:val="24"/>
           <w:lang w:eastAsia="en-US"/>
         </w:rPr>
-        <w:t xml:space="preserve">Lalu di bagian table berisikan kuis yang sudah dibuat sebelumnya, dan pada bagian baris Aksi ada 2 buah tombol yaitu Edit dan Delete. Tombol Edit berfungsi untuk mengedit kuis yang dipilih sedangkan tombol Delete berfungsi menghapus kuis yang dipilih. </w:t>
+        <w:t xml:space="preserve">Lalu di bagian table berisikan kuis yang sudah dibuat sebelumnya, dan pada bagian baris Aksi ada 2 buah tombol yaitu Edit dan </w:t>
+      </w:r>
+      <w:proofErr w:type="gramStart"/>
+      <w:r>
+        <w:rPr>
+          <w:rFonts w:ascii="Times New Roman" w:hAnsi="Times New Roman" w:cs="Times New Roman"/>
+          <w:sz w:val="24"/>
+          <w:lang w:eastAsia="en-US"/>
+        </w:rPr>
+        <w:t>Delete</w:t>
+      </w:r>
+      <w:proofErr w:type="gramEnd"/>
+      <w:r>
+        <w:rPr>
+          <w:rFonts w:ascii="Times New Roman" w:hAnsi="Times New Roman" w:cs="Times New Roman"/>
+          <w:sz w:val="24"/>
+          <w:lang w:eastAsia="en-US"/>
+        </w:rPr>
+        <w:t xml:space="preserve">. Tombol Edit berfungsi untuk mengedit kuis yang dipilih sedangkan tombol Delete berfungsi menghapus kuis yang dipilih. </w:t>
       </w:r>
     </w:p>
     <w:p>
@@ -16238,7 +16786,27 @@
           <w:szCs w:val="24"/>
           <w:lang w:eastAsia="en-US"/>
         </w:rPr>
-        <w:t xml:space="preserve"> tersebut akan di</w:t>
+        <w:t xml:space="preserve"> tersebut </w:t>
+      </w:r>
+      <w:proofErr w:type="gramStart"/>
+      <w:r>
+        <w:rPr>
+          <w:rFonts w:ascii="Times New Roman" w:hAnsi="Times New Roman" w:cs="Times New Roman"/>
+          <w:sz w:val="24"/>
+          <w:szCs w:val="24"/>
+          <w:lang w:eastAsia="en-US"/>
+        </w:rPr>
+        <w:t>akan</w:t>
+      </w:r>
+      <w:proofErr w:type="gramEnd"/>
+      <w:r>
+        <w:rPr>
+          <w:rFonts w:ascii="Times New Roman" w:hAnsi="Times New Roman" w:cs="Times New Roman"/>
+          <w:sz w:val="24"/>
+          <w:szCs w:val="24"/>
+          <w:lang w:eastAsia="en-US"/>
+        </w:rPr>
+        <w:t xml:space="preserve"> di</w:t>
       </w:r>
       <w:r>
         <w:rPr>
@@ -16493,7 +17061,27 @@
           <w:sz w:val="24"/>
           <w:szCs w:val="24"/>
         </w:rPr>
-        <w:t xml:space="preserve"> yang akan digunakan pada </w:t>
+        <w:t xml:space="preserve"> yang </w:t>
+      </w:r>
+      <w:proofErr w:type="gramStart"/>
+      <w:r>
+        <w:rPr>
+          <w:rStyle w:val="hgkelc"/>
+          <w:rFonts w:ascii="Times New Roman" w:hAnsi="Times New Roman" w:cs="Times New Roman"/>
+          <w:sz w:val="24"/>
+          <w:szCs w:val="24"/>
+        </w:rPr>
+        <w:t>akan</w:t>
+      </w:r>
+      <w:proofErr w:type="gramEnd"/>
+      <w:r>
+        <w:rPr>
+          <w:rStyle w:val="hgkelc"/>
+          <w:rFonts w:ascii="Times New Roman" w:hAnsi="Times New Roman" w:cs="Times New Roman"/>
+          <w:sz w:val="24"/>
+          <w:szCs w:val="24"/>
+        </w:rPr>
+        <w:t xml:space="preserve"> digunakan pada </w:t>
       </w:r>
       <w:r>
         <w:rPr>
@@ -16657,6 +17245,7 @@
         </w:rPr>
         <w:t xml:space="preserve">Langkah-langkah menggunakan infinityfree </w:t>
       </w:r>
+      <w:proofErr w:type="gramStart"/>
       <w:r>
         <w:rPr>
           <w:rFonts w:ascii="Times New Roman" w:hAnsi="Times New Roman" w:cs="Times New Roman"/>
@@ -16674,6 +17263,7 @@
         </w:rPr>
         <w:t xml:space="preserve"> :</w:t>
       </w:r>
+      <w:proofErr w:type="gramEnd"/>
     </w:p>
     <w:p>
       <w:pPr>
@@ -16867,7 +17457,23 @@
           <w:rFonts w:ascii="Times New Roman" w:hAnsi="Times New Roman" w:cs="Times New Roman"/>
           <w:sz w:val="24"/>
         </w:rPr>
-        <w:t xml:space="preserve"> yang sama pada saat registrasi </w:t>
+        <w:t xml:space="preserve"> yang </w:t>
+      </w:r>
+      <w:proofErr w:type="gramStart"/>
+      <w:r>
+        <w:rPr>
+          <w:rFonts w:ascii="Times New Roman" w:hAnsi="Times New Roman" w:cs="Times New Roman"/>
+          <w:sz w:val="24"/>
+        </w:rPr>
+        <w:t>sama</w:t>
+      </w:r>
+      <w:proofErr w:type="gramEnd"/>
+      <w:r>
+        <w:rPr>
+          <w:rFonts w:ascii="Times New Roman" w:hAnsi="Times New Roman" w:cs="Times New Roman"/>
+          <w:sz w:val="24"/>
+        </w:rPr>
+        <w:t xml:space="preserve"> pada saat registrasi </w:t>
       </w:r>
       <w:r>
         <w:rPr>
@@ -17030,7 +17636,23 @@
           <w:rFonts w:ascii="Times New Roman" w:hAnsi="Times New Roman" w:cs="Times New Roman"/>
           <w:sz w:val="24"/>
         </w:rPr>
-        <w:t xml:space="preserve"> otomatis akan login akun infinityfree. Lalu buat akun hosting. Dalam registrasi akun hosting saya sarankan memilih Domain </w:t>
+        <w:t xml:space="preserve"> otomatis </w:t>
+      </w:r>
+      <w:proofErr w:type="gramStart"/>
+      <w:r>
+        <w:rPr>
+          <w:rFonts w:ascii="Times New Roman" w:hAnsi="Times New Roman" w:cs="Times New Roman"/>
+          <w:sz w:val="24"/>
+        </w:rPr>
+        <w:t>akan</w:t>
+      </w:r>
+      <w:proofErr w:type="gramEnd"/>
+      <w:r>
+        <w:rPr>
+          <w:rFonts w:ascii="Times New Roman" w:hAnsi="Times New Roman" w:cs="Times New Roman"/>
+          <w:sz w:val="24"/>
+        </w:rPr>
+        <w:t xml:space="preserve"> login akun infinityfree. Lalu buat akun hosting. Dalam registrasi akun hosting saya sarankan memilih Domain </w:t>
       </w:r>
       <w:r>
         <w:rPr>
@@ -17428,7 +18050,23 @@
           <w:rFonts w:ascii="Times New Roman" w:hAnsi="Times New Roman" w:cs="Times New Roman"/>
           <w:sz w:val="24"/>
         </w:rPr>
-        <w:t xml:space="preserve">*Catatan : Ada peringatan bertuliskan </w:t>
+        <w:t>*</w:t>
+      </w:r>
+      <w:proofErr w:type="gramStart"/>
+      <w:r>
+        <w:rPr>
+          <w:rFonts w:ascii="Times New Roman" w:hAnsi="Times New Roman" w:cs="Times New Roman"/>
+          <w:sz w:val="24"/>
+        </w:rPr>
+        <w:t>Catatan :</w:t>
+      </w:r>
+      <w:proofErr w:type="gramEnd"/>
+      <w:r>
+        <w:rPr>
+          <w:rFonts w:ascii="Times New Roman" w:hAnsi="Times New Roman" w:cs="Times New Roman"/>
+          <w:sz w:val="24"/>
+        </w:rPr>
+        <w:t xml:space="preserve"> Ada peringatan bertuliskan </w:t>
       </w:r>
       <w:r>
         <w:rPr>
@@ -18001,16 +18639,16 @@
         <w:tblLook w:val="04A0" w:firstRow="1" w:lastRow="0" w:firstColumn="1" w:lastColumn="0" w:noHBand="0" w:noVBand="1"/>
       </w:tblPr>
       <w:tblGrid>
-        <w:gridCol w:w="1435"/>
-        <w:gridCol w:w="1580"/>
-        <w:gridCol w:w="2532"/>
-        <w:gridCol w:w="1257"/>
+        <w:gridCol w:w="1149"/>
+        <w:gridCol w:w="1483"/>
+        <w:gridCol w:w="1967"/>
+        <w:gridCol w:w="2205"/>
         <w:gridCol w:w="1457"/>
       </w:tblGrid>
       <w:tr>
         <w:tc>
           <w:tcPr>
-            <w:tcW w:w="1435" w:type="dxa"/>
+            <w:tcW w:w="1149" w:type="dxa"/>
             <w:vAlign w:val="center"/>
           </w:tcPr>
           <w:p>
@@ -18036,7 +18674,7 @@
         </w:tc>
         <w:tc>
           <w:tcPr>
-            <w:tcW w:w="1580" w:type="dxa"/>
+            <w:tcW w:w="1483" w:type="dxa"/>
             <w:vAlign w:val="center"/>
           </w:tcPr>
           <w:p>
@@ -18062,7 +18700,7 @@
         </w:tc>
         <w:tc>
           <w:tcPr>
-            <w:tcW w:w="2532" w:type="dxa"/>
+            <w:tcW w:w="1967" w:type="dxa"/>
             <w:vAlign w:val="center"/>
           </w:tcPr>
           <w:p>
@@ -18088,7 +18726,7 @@
         </w:tc>
         <w:tc>
           <w:tcPr>
-            <w:tcW w:w="1257" w:type="dxa"/>
+            <w:tcW w:w="2205" w:type="dxa"/>
             <w:vAlign w:val="center"/>
           </w:tcPr>
           <w:p>
@@ -18142,7 +18780,7 @@
       <w:tr>
         <w:tc>
           <w:tcPr>
-            <w:tcW w:w="1435" w:type="dxa"/>
+            <w:tcW w:w="1149" w:type="dxa"/>
             <w:vMerge w:val="restart"/>
             <w:vAlign w:val="center"/>
           </w:tcPr>
@@ -18167,7 +18805,7 @@
         </w:tc>
         <w:tc>
           <w:tcPr>
-            <w:tcW w:w="1580" w:type="dxa"/>
+            <w:tcW w:w="1483" w:type="dxa"/>
           </w:tcPr>
           <w:p>
             <w:pPr>
@@ -18184,13 +18822,45 @@
                 <w:sz w:val="24"/>
                 <w:szCs w:val="24"/>
               </w:rPr>
-              <w:t>Mengetikkan kata sesuai pencarian</w:t>
-            </w:r>
-          </w:p>
-        </w:tc>
-        <w:tc>
-          <w:tcPr>
-            <w:tcW w:w="2532" w:type="dxa"/>
+              <w:t>Mengetikkan kata</w:t>
+            </w:r>
+            <w:r>
+              <w:rPr>
+                <w:rFonts w:ascii="Times New Roman" w:hAnsi="Times New Roman" w:cs="Times New Roman"/>
+                <w:sz w:val="24"/>
+                <w:szCs w:val="24"/>
+              </w:rPr>
+              <w:t xml:space="preserve"> </w:t>
+            </w:r>
+            <w:r>
+              <w:rPr>
+                <w:rFonts w:ascii="Times New Roman" w:hAnsi="Times New Roman" w:cs="Times New Roman"/>
+                <w:sz w:val="24"/>
+                <w:szCs w:val="24"/>
+              </w:rPr>
+              <w:t>“</w:t>
+            </w:r>
+            <w:r>
+              <w:rPr>
+                <w:rFonts w:ascii="Times New Roman" w:hAnsi="Times New Roman" w:cs="Times New Roman"/>
+                <w:sz w:val="24"/>
+                <w:szCs w:val="24"/>
+              </w:rPr>
+              <w:t>HTML</w:t>
+            </w:r>
+            <w:r>
+              <w:rPr>
+                <w:rFonts w:ascii="Times New Roman" w:hAnsi="Times New Roman" w:cs="Times New Roman"/>
+                <w:sz w:val="24"/>
+                <w:szCs w:val="24"/>
+              </w:rPr>
+              <w:t>”</w:t>
+            </w:r>
+          </w:p>
+        </w:tc>
+        <w:tc>
+          <w:tcPr>
+            <w:tcW w:w="1967" w:type="dxa"/>
           </w:tcPr>
           <w:p>
             <w:pPr>
@@ -18213,7 +18883,7 @@
         </w:tc>
         <w:tc>
           <w:tcPr>
-            <w:tcW w:w="1257" w:type="dxa"/>
+            <w:tcW w:w="2205" w:type="dxa"/>
           </w:tcPr>
           <w:p>
             <w:pPr>
@@ -18230,7 +18900,23 @@
                 <w:sz w:val="24"/>
                 <w:szCs w:val="24"/>
               </w:rPr>
-              <w:t>Sesuai harapan</w:t>
+              <w:t>Menampilkan hasil</w:t>
+            </w:r>
+            <w:r>
+              <w:rPr>
+                <w:rFonts w:ascii="Times New Roman" w:hAnsi="Times New Roman" w:cs="Times New Roman"/>
+                <w:sz w:val="24"/>
+                <w:szCs w:val="24"/>
+              </w:rPr>
+              <w:t xml:space="preserve"> pencarian</w:t>
+            </w:r>
+            <w:r>
+              <w:rPr>
+                <w:rFonts w:ascii="Times New Roman" w:hAnsi="Times New Roman" w:cs="Times New Roman"/>
+                <w:sz w:val="24"/>
+                <w:szCs w:val="24"/>
+              </w:rPr>
+              <w:t xml:space="preserve"> yang mengandung kata HTML </w:t>
             </w:r>
           </w:p>
         </w:tc>
@@ -18253,7 +18939,7 @@
                 <w:sz w:val="24"/>
                 <w:szCs w:val="24"/>
               </w:rPr>
-              <w:t>Valid</w:t>
+              <w:t>Berhasil</w:t>
             </w:r>
           </w:p>
         </w:tc>
@@ -18261,7 +18947,7 @@
       <w:tr>
         <w:tc>
           <w:tcPr>
-            <w:tcW w:w="1435" w:type="dxa"/>
+            <w:tcW w:w="1149" w:type="dxa"/>
             <w:vMerge/>
           </w:tcPr>
           <w:p>
@@ -18277,7 +18963,7 @@
         </w:tc>
         <w:tc>
           <w:tcPr>
-            <w:tcW w:w="1580" w:type="dxa"/>
+            <w:tcW w:w="1483" w:type="dxa"/>
           </w:tcPr>
           <w:p>
             <w:pPr>
@@ -18294,13 +18980,21 @@
                 <w:sz w:val="24"/>
                 <w:szCs w:val="24"/>
               </w:rPr>
-              <w:t>Mengetikkan kata secara tidak beraturan</w:t>
-            </w:r>
-          </w:p>
-        </w:tc>
-        <w:tc>
-          <w:tcPr>
-            <w:tcW w:w="2532" w:type="dxa"/>
+              <w:t xml:space="preserve">Mengetikkan kata </w:t>
+            </w:r>
+            <w:r>
+              <w:rPr>
+                <w:rFonts w:ascii="Times New Roman" w:hAnsi="Times New Roman" w:cs="Times New Roman"/>
+                <w:sz w:val="24"/>
+                <w:szCs w:val="24"/>
+              </w:rPr>
+              <w:t>“hlmt”</w:t>
+            </w:r>
+          </w:p>
+        </w:tc>
+        <w:tc>
+          <w:tcPr>
+            <w:tcW w:w="1967" w:type="dxa"/>
           </w:tcPr>
           <w:p>
             <w:pPr>
@@ -18317,29 +19011,30 @@
                 <w:sz w:val="24"/>
                 <w:szCs w:val="24"/>
               </w:rPr>
-              <w:t xml:space="preserve">Menampilkan kalimat “Keyword Tidak </w:t>
-            </w:r>
-            <w:r>
-              <w:rPr>
-                <w:rFonts w:ascii="Times New Roman" w:hAnsi="Times New Roman" w:cs="Times New Roman"/>
-                <w:sz w:val="24"/>
-                <w:szCs w:val="24"/>
-              </w:rPr>
-              <w:t>Tersedia</w:t>
-            </w:r>
-            <w:r>
-              <w:rPr>
-                <w:rFonts w:ascii="Times New Roman" w:hAnsi="Times New Roman" w:cs="Times New Roman"/>
-                <w:sz w:val="24"/>
-                <w:szCs w:val="24"/>
-              </w:rPr>
-              <w:t>”</w:t>
-            </w:r>
-          </w:p>
-        </w:tc>
-        <w:tc>
-          <w:tcPr>
-            <w:tcW w:w="1257" w:type="dxa"/>
+              <w:t xml:space="preserve">Menampilkan </w:t>
+            </w:r>
+            <w:r>
+              <w:rPr>
+                <w:rFonts w:ascii="Times New Roman" w:hAnsi="Times New Roman" w:cs="Times New Roman"/>
+                <w:sz w:val="24"/>
+                <w:szCs w:val="24"/>
+              </w:rPr>
+              <w:t xml:space="preserve">peringatan </w:t>
+            </w:r>
+            <w:r>
+              <w:rPr>
+                <w:rFonts w:ascii="Times New Roman" w:hAnsi="Times New Roman" w:cs="Times New Roman"/>
+                <w:i/>
+                <w:sz w:val="24"/>
+                <w:szCs w:val="24"/>
+              </w:rPr>
+              <w:t>error</w:t>
+            </w:r>
+          </w:p>
+        </w:tc>
+        <w:tc>
+          <w:tcPr>
+            <w:tcW w:w="2205" w:type="dxa"/>
           </w:tcPr>
           <w:p>
             <w:pPr>
@@ -18356,7 +19051,7 @@
                 <w:sz w:val="24"/>
                 <w:szCs w:val="24"/>
               </w:rPr>
-              <w:t>Sesuai harapan</w:t>
+              <w:t>Menampilkan kalimat “Keyword tidak tersedia!”</w:t>
             </w:r>
           </w:p>
         </w:tc>
@@ -18379,7 +19074,7 @@
                 <w:sz w:val="24"/>
                 <w:szCs w:val="24"/>
               </w:rPr>
-              <w:t>Valid</w:t>
+              <w:t>Berhasil</w:t>
             </w:r>
           </w:p>
         </w:tc>
@@ -18387,7 +19082,7 @@
       <w:tr>
         <w:tc>
           <w:tcPr>
-            <w:tcW w:w="1435" w:type="dxa"/>
+            <w:tcW w:w="1149" w:type="dxa"/>
             <w:vMerge w:val="restart"/>
             <w:vAlign w:val="center"/>
           </w:tcPr>
@@ -18412,7 +19107,7 @@
         </w:tc>
         <w:tc>
           <w:tcPr>
-            <w:tcW w:w="1580" w:type="dxa"/>
+            <w:tcW w:w="1483" w:type="dxa"/>
           </w:tcPr>
           <w:p>
             <w:pPr>
@@ -18435,7 +19130,7 @@
         </w:tc>
         <w:tc>
           <w:tcPr>
-            <w:tcW w:w="2532" w:type="dxa"/>
+            <w:tcW w:w="1967" w:type="dxa"/>
           </w:tcPr>
           <w:p>
             <w:pPr>
@@ -18452,13 +19147,22 @@
                 <w:sz w:val="24"/>
                 <w:szCs w:val="24"/>
               </w:rPr>
-              <w:t>Menampilkan kuis sesuai dengan bahasa program yang dipilih</w:t>
-            </w:r>
-          </w:p>
-        </w:tc>
-        <w:tc>
-          <w:tcPr>
-            <w:tcW w:w="1257" w:type="dxa"/>
+              <w:t xml:space="preserve">Menampilkan kuis sesuai dengan bahasa </w:t>
+            </w:r>
+            <w:r>
+              <w:rPr>
+                <w:rFonts w:ascii="Times New Roman" w:hAnsi="Times New Roman" w:cs="Times New Roman"/>
+                <w:sz w:val="24"/>
+                <w:szCs w:val="24"/>
+              </w:rPr>
+              <w:lastRenderedPageBreak/>
+              <w:t>program yang dipilih</w:t>
+            </w:r>
+          </w:p>
+        </w:tc>
+        <w:tc>
+          <w:tcPr>
+            <w:tcW w:w="2205" w:type="dxa"/>
           </w:tcPr>
           <w:p>
             <w:pPr>
@@ -18475,7 +19179,17 @@
                 <w:sz w:val="24"/>
                 <w:szCs w:val="24"/>
               </w:rPr>
-              <w:t>Sesuai harapan</w:t>
+              <w:lastRenderedPageBreak/>
+              <w:t xml:space="preserve">Beralih ke halaman kuis sesuai bahasa </w:t>
+            </w:r>
+            <w:r>
+              <w:rPr>
+                <w:rFonts w:ascii="Times New Roman" w:hAnsi="Times New Roman" w:cs="Times New Roman"/>
+                <w:sz w:val="24"/>
+                <w:szCs w:val="24"/>
+              </w:rPr>
+              <w:lastRenderedPageBreak/>
+              <w:t>program yang dipilih</w:t>
             </w:r>
           </w:p>
         </w:tc>
@@ -18498,7 +19212,8 @@
                 <w:sz w:val="24"/>
                 <w:szCs w:val="24"/>
               </w:rPr>
-              <w:t>Valid</w:t>
+              <w:lastRenderedPageBreak/>
+              <w:t>Berhasil</w:t>
             </w:r>
           </w:p>
         </w:tc>
@@ -18506,7 +19221,7 @@
       <w:tr>
         <w:tc>
           <w:tcPr>
-            <w:tcW w:w="1435" w:type="dxa"/>
+            <w:tcW w:w="1149" w:type="dxa"/>
             <w:vMerge/>
           </w:tcPr>
           <w:p>
@@ -18522,7 +19237,7 @@
         </w:tc>
         <w:tc>
           <w:tcPr>
-            <w:tcW w:w="1580" w:type="dxa"/>
+            <w:tcW w:w="1483" w:type="dxa"/>
           </w:tcPr>
           <w:p>
             <w:pPr>
@@ -18545,7 +19260,7 @@
         </w:tc>
         <w:tc>
           <w:tcPr>
-            <w:tcW w:w="2532" w:type="dxa"/>
+            <w:tcW w:w="1967" w:type="dxa"/>
           </w:tcPr>
           <w:p>
             <w:pPr>
@@ -18568,7 +19283,7 @@
         </w:tc>
         <w:tc>
           <w:tcPr>
-            <w:tcW w:w="1257" w:type="dxa"/>
+            <w:tcW w:w="2205" w:type="dxa"/>
           </w:tcPr>
           <w:p>
             <w:pPr>
@@ -18585,7 +19300,7 @@
                 <w:sz w:val="24"/>
                 <w:szCs w:val="24"/>
               </w:rPr>
-              <w:t>Sesuai harapan</w:t>
+              <w:t>Beralih ke halaman tutorial materi Intro sesuai bahasa program yang dipilih</w:t>
             </w:r>
           </w:p>
         </w:tc>
@@ -18608,7 +19323,7 @@
                 <w:sz w:val="24"/>
                 <w:szCs w:val="24"/>
               </w:rPr>
-              <w:t>Valid</w:t>
+              <w:t>Berhasil</w:t>
             </w:r>
           </w:p>
         </w:tc>
@@ -18616,7 +19331,7 @@
       <w:tr>
         <w:tc>
           <w:tcPr>
-            <w:tcW w:w="1435" w:type="dxa"/>
+            <w:tcW w:w="1149" w:type="dxa"/>
             <w:vMerge/>
           </w:tcPr>
           <w:p>
@@ -18632,7 +19347,7 @@
         </w:tc>
         <w:tc>
           <w:tcPr>
-            <w:tcW w:w="1580" w:type="dxa"/>
+            <w:tcW w:w="1483" w:type="dxa"/>
           </w:tcPr>
           <w:p>
             <w:pPr>
@@ -18655,7 +19370,7 @@
         </w:tc>
         <w:tc>
           <w:tcPr>
-            <w:tcW w:w="2532" w:type="dxa"/>
+            <w:tcW w:w="1967" w:type="dxa"/>
           </w:tcPr>
           <w:p>
             <w:pPr>
@@ -18678,7 +19393,7 @@
         </w:tc>
         <w:tc>
           <w:tcPr>
-            <w:tcW w:w="1257" w:type="dxa"/>
+            <w:tcW w:w="2205" w:type="dxa"/>
           </w:tcPr>
           <w:p>
             <w:pPr>
@@ -18695,7 +19410,7 @@
                 <w:sz w:val="24"/>
                 <w:szCs w:val="24"/>
               </w:rPr>
-              <w:t>Sesuai harapan</w:t>
+              <w:t>Berpindah ke halaman login</w:t>
             </w:r>
           </w:p>
         </w:tc>
@@ -18718,7 +19433,7 @@
                 <w:sz w:val="24"/>
                 <w:szCs w:val="24"/>
               </w:rPr>
-              <w:t>Valid</w:t>
+              <w:t>Berhasil</w:t>
             </w:r>
           </w:p>
         </w:tc>
@@ -19023,7 +19738,7 @@
                 <w:sz w:val="24"/>
                 <w:szCs w:val="24"/>
               </w:rPr>
-              <w:t>Valid</w:t>
+              <w:t>Berhasil</w:t>
             </w:r>
           </w:p>
         </w:tc>
@@ -19167,7 +19882,7 @@
                 <w:sz w:val="24"/>
                 <w:szCs w:val="24"/>
               </w:rPr>
-              <w:t>Valid</w:t>
+              <w:t>Berhasil</w:t>
             </w:r>
           </w:p>
         </w:tc>
@@ -19302,7 +20017,7 @@
                 <w:sz w:val="24"/>
                 <w:szCs w:val="24"/>
               </w:rPr>
-              <w:t>Valid</w:t>
+              <w:t>Berhasil</w:t>
             </w:r>
           </w:p>
         </w:tc>
@@ -19421,7 +20136,7 @@
                 <w:sz w:val="24"/>
                 <w:szCs w:val="24"/>
               </w:rPr>
-              <w:t>Valid</w:t>
+              <w:t>Berhasil</w:t>
             </w:r>
           </w:p>
         </w:tc>
@@ -19463,7 +20178,16 @@
                 <w:sz w:val="24"/>
                 <w:szCs w:val="24"/>
               </w:rPr>
-              <w:t>Memilih materi bahasa pemrograman lain, antara lain HTML, Javascript, PHP</w:t>
+              <w:t xml:space="preserve">Memilih materi bahasa pemrograman lain, antara </w:t>
+            </w:r>
+            <w:r>
+              <w:rPr>
+                <w:rFonts w:ascii="Times New Roman" w:hAnsi="Times New Roman" w:cs="Times New Roman"/>
+                <w:sz w:val="24"/>
+                <w:szCs w:val="24"/>
+              </w:rPr>
+              <w:lastRenderedPageBreak/>
+              <w:t>lain HTML, Javascript, PHP</w:t>
             </w:r>
           </w:p>
         </w:tc>
@@ -19486,7 +20210,17 @@
                 <w:sz w:val="24"/>
                 <w:szCs w:val="24"/>
               </w:rPr>
-              <w:t xml:space="preserve">Menampilkan materi bahasa pemrograman yang dipilih yang diarahkan langusng ke halaman </w:t>
+              <w:lastRenderedPageBreak/>
+              <w:t xml:space="preserve">Menampilkan materi bahasa pemrograman yang dipilih yang </w:t>
+            </w:r>
+            <w:r>
+              <w:rPr>
+                <w:rFonts w:ascii="Times New Roman" w:hAnsi="Times New Roman" w:cs="Times New Roman"/>
+                <w:sz w:val="24"/>
+                <w:szCs w:val="24"/>
+              </w:rPr>
+              <w:lastRenderedPageBreak/>
+              <w:t xml:space="preserve">diarahkan langusng ke halaman </w:t>
             </w:r>
             <w:r>
               <w:rPr>
@@ -19526,6 +20260,7 @@
                 <w:sz w:val="24"/>
                 <w:szCs w:val="24"/>
               </w:rPr>
+              <w:lastRenderedPageBreak/>
               <w:t>Sesuai harapan</w:t>
             </w:r>
           </w:p>
@@ -19549,8 +20284,10 @@
                 <w:sz w:val="24"/>
                 <w:szCs w:val="24"/>
               </w:rPr>
-              <w:t>Valid</w:t>
-            </w:r>
+              <w:t>Berhasil</w:t>
+            </w:r>
+            <w:bookmarkStart w:id="0" w:name="_GoBack"/>
+            <w:bookmarkEnd w:id="0"/>
           </w:p>
         </w:tc>
       </w:tr>
@@ -20478,7 +21215,16 @@
                 <w:sz w:val="24"/>
                 <w:szCs w:val="24"/>
               </w:rPr>
-              <w:t>Merubah warna tema Code editor yang berbeda sesuai yang dipilih</w:t>
+              <w:t xml:space="preserve">Merubah warna tema Code editor yang berbeda </w:t>
+            </w:r>
+            <w:r>
+              <w:rPr>
+                <w:rFonts w:ascii="Times New Roman" w:hAnsi="Times New Roman" w:cs="Times New Roman"/>
+                <w:sz w:val="24"/>
+                <w:szCs w:val="24"/>
+              </w:rPr>
+              <w:lastRenderedPageBreak/>
+              <w:t>sesuai yang dipilih</w:t>
             </w:r>
           </w:p>
         </w:tc>
@@ -20501,6 +21247,7 @@
                 <w:sz w:val="24"/>
                 <w:szCs w:val="24"/>
               </w:rPr>
+              <w:lastRenderedPageBreak/>
               <w:t>Sesuai harapan</w:t>
             </w:r>
           </w:p>
@@ -20551,16 +21298,7 @@
                 <w:sz w:val="24"/>
                 <w:szCs w:val="24"/>
               </w:rPr>
-              <w:t xml:space="preserve">Halaman Code </w:t>
-            </w:r>
-            <w:r>
-              <w:rPr>
-                <w:rFonts w:ascii="Times New Roman" w:hAnsi="Times New Roman" w:cs="Times New Roman"/>
-                <w:sz w:val="24"/>
-                <w:szCs w:val="24"/>
-              </w:rPr>
-              <w:lastRenderedPageBreak/>
-              <w:t>Editor Javascript</w:t>
+              <w:t>Halaman Code Editor Javascript</w:t>
             </w:r>
           </w:p>
         </w:tc>
@@ -20583,17 +21321,7 @@
                 <w:sz w:val="24"/>
                 <w:szCs w:val="24"/>
               </w:rPr>
-              <w:lastRenderedPageBreak/>
-              <w:t xml:space="preserve">Mengetikkan sintaks Javascript </w:t>
-            </w:r>
-            <w:r>
-              <w:rPr>
-                <w:rFonts w:ascii="Times New Roman" w:hAnsi="Times New Roman" w:cs="Times New Roman"/>
-                <w:sz w:val="24"/>
-                <w:szCs w:val="24"/>
-              </w:rPr>
-              <w:lastRenderedPageBreak/>
-              <w:t>“document.write(“&lt;p&gt;Bahasa Javascript&lt;/p&gt;”)” pada tag elemen &lt;script&gt;</w:t>
+              <w:t>Mengetikkan sintaks Javascript “document.write(“&lt;p&gt;Bahasa Javascript&lt;/p&gt;”)” pada tag elemen &lt;script&gt;</w:t>
             </w:r>
           </w:p>
         </w:tc>
@@ -20616,17 +21344,7 @@
                 <w:sz w:val="24"/>
                 <w:szCs w:val="24"/>
               </w:rPr>
-              <w:lastRenderedPageBreak/>
-              <w:t xml:space="preserve">Menampilkan kalimat </w:t>
-            </w:r>
-            <w:r>
-              <w:rPr>
-                <w:rFonts w:ascii="Times New Roman" w:hAnsi="Times New Roman" w:cs="Times New Roman"/>
-                <w:sz w:val="24"/>
-                <w:szCs w:val="24"/>
-              </w:rPr>
-              <w:lastRenderedPageBreak/>
-              <w:t>“Bahasa Javascript”</w:t>
+              <w:t>Menampilkan kalimat “Bahasa Javascript”</w:t>
             </w:r>
           </w:p>
         </w:tc>
@@ -20649,7 +21367,6 @@
                 <w:sz w:val="24"/>
                 <w:szCs w:val="24"/>
               </w:rPr>
-              <w:lastRenderedPageBreak/>
               <w:t>Sesuai harapan</w:t>
             </w:r>
           </w:p>
@@ -20846,13 +21563,23 @@
                 <w:szCs w:val="24"/>
               </w:rPr>
             </w:pPr>
-            <w:r>
-              <w:rPr>
-                <w:rFonts w:ascii="Times New Roman" w:hAnsi="Times New Roman" w:cs="Times New Roman"/>
-                <w:sz w:val="24"/>
-                <w:szCs w:val="24"/>
-              </w:rPr>
-              <w:t>echo “Hello World!”?&gt;”</w:t>
+            <w:proofErr w:type="gramStart"/>
+            <w:r>
+              <w:rPr>
+                <w:rFonts w:ascii="Times New Roman" w:hAnsi="Times New Roman" w:cs="Times New Roman"/>
+                <w:sz w:val="24"/>
+                <w:szCs w:val="24"/>
+              </w:rPr>
+              <w:t>echo</w:t>
+            </w:r>
+            <w:proofErr w:type="gramEnd"/>
+            <w:r>
+              <w:rPr>
+                <w:rFonts w:ascii="Times New Roman" w:hAnsi="Times New Roman" w:cs="Times New Roman"/>
+                <w:sz w:val="24"/>
+                <w:szCs w:val="24"/>
+              </w:rPr>
+              <w:t xml:space="preserve"> “Hello World!”?&gt;”</w:t>
             </w:r>
           </w:p>
         </w:tc>
@@ -21845,7 +22572,16 @@
                 <w:sz w:val="24"/>
                 <w:szCs w:val="24"/>
               </w:rPr>
-              <w:t xml:space="preserve"> otomatis</w:t>
+              <w:t xml:space="preserve"> </w:t>
+            </w:r>
+            <w:r>
+              <w:rPr>
+                <w:rFonts w:ascii="Times New Roman" w:hAnsi="Times New Roman" w:cs="Times New Roman"/>
+                <w:sz w:val="24"/>
+                <w:szCs w:val="24"/>
+              </w:rPr>
+              <w:lastRenderedPageBreak/>
+              <w:t>otomatis</w:t>
             </w:r>
             <w:r>
               <w:rPr>
@@ -21876,6 +22612,7 @@
                 <w:sz w:val="24"/>
                 <w:szCs w:val="24"/>
               </w:rPr>
+              <w:lastRenderedPageBreak/>
               <w:t>Sesuai harapan</w:t>
             </w:r>
           </w:p>
@@ -21957,16 +22694,7 @@
                 <w:sz w:val="24"/>
                 <w:szCs w:val="24"/>
               </w:rPr>
-              <w:t xml:space="preserve"> dengan email </w:t>
-            </w:r>
-            <w:r>
-              <w:rPr>
-                <w:rFonts w:ascii="Times New Roman" w:hAnsi="Times New Roman" w:cs="Times New Roman"/>
-                <w:sz w:val="24"/>
-                <w:szCs w:val="24"/>
-              </w:rPr>
-              <w:lastRenderedPageBreak/>
-              <w:t xml:space="preserve">yang sudah ada di </w:t>
+              <w:t xml:space="preserve"> dengan email yang sudah ada di </w:t>
             </w:r>
             <w:r>
               <w:rPr>
@@ -21998,7 +22726,6 @@
                 <w:sz w:val="24"/>
                 <w:szCs w:val="24"/>
               </w:rPr>
-              <w:lastRenderedPageBreak/>
               <w:t>Menempilkan pesan error</w:t>
             </w:r>
           </w:p>
@@ -23223,8 +23950,6 @@
         </w:rPr>
         <w:t>. Tahapan ini</w:t>
       </w:r>
-      <w:bookmarkStart w:id="0" w:name="_GoBack"/>
-      <w:bookmarkEnd w:id="0"/>
     </w:p>
     <w:sectPr>
       <w:pgSz w:w="12240" w:h="15840"/>
@@ -25266,7 +25991,7 @@
 </file>
 
 <file path=customXml/itemProps1.xml><?xml version="1.0" encoding="utf-8"?>
-<ds:datastoreItem xmlns:ds="http://schemas.openxmlformats.org/officeDocument/2006/customXml" ds:itemID="{5F6F1E89-D8CA-41E3-A301-7C554B3E639E}">
+<ds:datastoreItem xmlns:ds="http://schemas.openxmlformats.org/officeDocument/2006/customXml" ds:itemID="{3DC417FB-A842-482B-9E51-247E09209B7D}">
   <ds:schemaRefs>
     <ds:schemaRef ds:uri="http://schemas.openxmlformats.org/officeDocument/2006/bibliography"/>
   </ds:schemaRefs>

</xml_diff>

<commit_message>
Update : Blackbox selesai diperbaiki, sisa rancangan diagam
</commit_message>
<xml_diff>
--- a/BAB III/Bab 3-Revisi2-Final.docx
+++ b/BAB III/Bab 3-Revisi2-Final.docx
@@ -1701,27 +1701,7 @@
           <w:szCs w:val="24"/>
           <w:lang w:eastAsia="en-US"/>
         </w:rPr>
-        <w:t xml:space="preserve">TML yang dapat diuraikan sebagai </w:t>
-      </w:r>
-      <w:proofErr w:type="gramStart"/>
-      <w:r>
-        <w:rPr>
-          <w:rFonts w:ascii="Times New Roman" w:hAnsi="Times New Roman" w:cs="Times New Roman"/>
-          <w:sz w:val="24"/>
-          <w:szCs w:val="24"/>
-          <w:lang w:eastAsia="en-US"/>
-        </w:rPr>
-        <w:t>berikut :</w:t>
-      </w:r>
-      <w:proofErr w:type="gramEnd"/>
-      <w:r>
-        <w:rPr>
-          <w:rFonts w:ascii="Times New Roman" w:hAnsi="Times New Roman" w:cs="Times New Roman"/>
-          <w:sz w:val="24"/>
-          <w:szCs w:val="24"/>
-          <w:lang w:eastAsia="en-US"/>
-        </w:rPr>
-        <w:t xml:space="preserve"> </w:t>
+        <w:t xml:space="preserve">TML yang dapat diuraikan sebagai berikut : </w:t>
       </w:r>
     </w:p>
     <w:p>
@@ -2988,27 +2968,7 @@
           <w:szCs w:val="24"/>
           <w:lang w:eastAsia="en-US"/>
         </w:rPr>
-        <w:t xml:space="preserve">Data materi Javascript yang dapat diuraikan sebagai </w:t>
-      </w:r>
-      <w:proofErr w:type="gramStart"/>
-      <w:r>
-        <w:rPr>
-          <w:rFonts w:ascii="Times New Roman" w:hAnsi="Times New Roman" w:cs="Times New Roman"/>
-          <w:sz w:val="24"/>
-          <w:szCs w:val="24"/>
-          <w:lang w:eastAsia="en-US"/>
-        </w:rPr>
-        <w:t>berikut :</w:t>
-      </w:r>
-      <w:proofErr w:type="gramEnd"/>
-      <w:r>
-        <w:rPr>
-          <w:rFonts w:ascii="Times New Roman" w:hAnsi="Times New Roman" w:cs="Times New Roman"/>
-          <w:sz w:val="24"/>
-          <w:szCs w:val="24"/>
-          <w:lang w:eastAsia="en-US"/>
-        </w:rPr>
-        <w:t xml:space="preserve"> </w:t>
+        <w:t xml:space="preserve">Data materi Javascript yang dapat diuraikan sebagai berikut : </w:t>
       </w:r>
     </w:p>
     <w:p>
@@ -4248,27 +4208,7 @@
           <w:szCs w:val="24"/>
           <w:lang w:eastAsia="en-US"/>
         </w:rPr>
-        <w:t xml:space="preserve">Data materi PHP yang dapat diuraikan sebagai </w:t>
-      </w:r>
-      <w:proofErr w:type="gramStart"/>
-      <w:r>
-        <w:rPr>
-          <w:rFonts w:ascii="Times New Roman" w:hAnsi="Times New Roman" w:cs="Times New Roman"/>
-          <w:sz w:val="24"/>
-          <w:szCs w:val="24"/>
-          <w:lang w:eastAsia="en-US"/>
-        </w:rPr>
-        <w:t>berikut :</w:t>
-      </w:r>
-      <w:proofErr w:type="gramEnd"/>
-      <w:r>
-        <w:rPr>
-          <w:rFonts w:ascii="Times New Roman" w:hAnsi="Times New Roman" w:cs="Times New Roman"/>
-          <w:sz w:val="24"/>
-          <w:szCs w:val="24"/>
-          <w:lang w:eastAsia="en-US"/>
-        </w:rPr>
-        <w:t xml:space="preserve"> </w:t>
+        <w:t xml:space="preserve">Data materi PHP yang dapat diuraikan sebagai berikut : </w:t>
       </w:r>
     </w:p>
     <w:p>
@@ -6322,27 +6262,7 @@
           <w:szCs w:val="24"/>
           <w:lang w:eastAsia="en-US"/>
         </w:rPr>
-        <w:t xml:space="preserve"> </w:t>
-      </w:r>
-      <w:proofErr w:type="gramStart"/>
-      <w:r>
-        <w:rPr>
-          <w:rFonts w:ascii="Times New Roman" w:hAnsi="Times New Roman" w:cs="Times New Roman"/>
-          <w:sz w:val="24"/>
-          <w:szCs w:val="24"/>
-          <w:lang w:eastAsia="en-US"/>
-        </w:rPr>
-        <w:t>akan</w:t>
-      </w:r>
-      <w:proofErr w:type="gramEnd"/>
-      <w:r>
-        <w:rPr>
-          <w:rFonts w:ascii="Times New Roman" w:hAnsi="Times New Roman" w:cs="Times New Roman"/>
-          <w:sz w:val="24"/>
-          <w:szCs w:val="24"/>
-          <w:lang w:eastAsia="en-US"/>
-        </w:rPr>
-        <w:t xml:space="preserve"> </w:t>
+        <w:t xml:space="preserve"> akan </w:t>
       </w:r>
       <w:r>
         <w:rPr>
@@ -7051,27 +6971,7 @@
           <w:szCs w:val="24"/>
           <w:lang w:eastAsia="en-US"/>
         </w:rPr>
-        <w:t xml:space="preserve"> yang berisikan tombol yang berfungsi </w:t>
-      </w:r>
-      <w:proofErr w:type="gramStart"/>
-      <w:r>
-        <w:rPr>
-          <w:rFonts w:ascii="Times New Roman" w:hAnsi="Times New Roman" w:cs="Times New Roman"/>
-          <w:sz w:val="24"/>
-          <w:szCs w:val="24"/>
-          <w:lang w:eastAsia="en-US"/>
-        </w:rPr>
-        <w:t>sama</w:t>
-      </w:r>
-      <w:proofErr w:type="gramEnd"/>
-      <w:r>
-        <w:rPr>
-          <w:rFonts w:ascii="Times New Roman" w:hAnsi="Times New Roman" w:cs="Times New Roman"/>
-          <w:sz w:val="24"/>
-          <w:szCs w:val="24"/>
-          <w:lang w:eastAsia="en-US"/>
-        </w:rPr>
-        <w:t xml:space="preserve"> dengan tombol Tutorial.</w:t>
+        <w:t xml:space="preserve"> yang berisikan tombol yang berfungsi sama dengan tombol Tutorial.</w:t>
       </w:r>
     </w:p>
     <w:p>
@@ -8111,25 +8011,7 @@
           <w:sz w:val="24"/>
           <w:szCs w:val="24"/>
         </w:rPr>
-        <w:t xml:space="preserve">ng berisi </w:t>
-      </w:r>
-      <w:proofErr w:type="gramStart"/>
-      <w:r>
-        <w:rPr>
-          <w:rFonts w:ascii="Times New Roman" w:hAnsi="Times New Roman" w:cs="Times New Roman"/>
-          <w:sz w:val="24"/>
-          <w:szCs w:val="24"/>
-        </w:rPr>
-        <w:t>nama</w:t>
-      </w:r>
-      <w:proofErr w:type="gramEnd"/>
-      <w:r>
-        <w:rPr>
-          <w:rFonts w:ascii="Times New Roman" w:hAnsi="Times New Roman" w:cs="Times New Roman"/>
-          <w:sz w:val="24"/>
-          <w:szCs w:val="24"/>
-        </w:rPr>
-        <w:t xml:space="preserve">, username, email, </w:t>
+        <w:t xml:space="preserve">ng berisi nama, username, email, </w:t>
       </w:r>
       <w:r>
         <w:rPr>
@@ -8429,21 +8311,7 @@
         <w:rPr>
           <w:rFonts w:ascii="Times New Roman" w:hAnsi="Times New Roman" w:cs="Times New Roman"/>
         </w:rPr>
-        <w:t xml:space="preserve"> dan tombol User yang berisikan </w:t>
-      </w:r>
-      <w:proofErr w:type="gramStart"/>
-      <w:r>
-        <w:rPr>
-          <w:rFonts w:ascii="Times New Roman" w:hAnsi="Times New Roman" w:cs="Times New Roman"/>
-        </w:rPr>
-        <w:t>nama</w:t>
-      </w:r>
-      <w:proofErr w:type="gramEnd"/>
-      <w:r>
-        <w:rPr>
-          <w:rFonts w:ascii="Times New Roman" w:hAnsi="Times New Roman" w:cs="Times New Roman"/>
-        </w:rPr>
-        <w:t xml:space="preserve"> admin dan tombol Logout. Bagian kiri menampilkan </w:t>
+        <w:t xml:space="preserve"> dan tombol User yang berisikan nama admin dan tombol Logout. Bagian kiri menampilkan </w:t>
       </w:r>
       <w:r>
         <w:rPr>
@@ -8904,25 +8772,7 @@
           <w:sz w:val="24"/>
           <w:szCs w:val="24"/>
         </w:rPr>
-        <w:t xml:space="preserve">Pilihan C, </w:t>
-      </w:r>
-      <w:proofErr w:type="gramStart"/>
-      <w:r>
-        <w:rPr>
-          <w:rFonts w:ascii="Times New Roman" w:hAnsi="Times New Roman" w:cs="Times New Roman"/>
-          <w:sz w:val="24"/>
-          <w:szCs w:val="24"/>
-        </w:rPr>
-        <w:t>input</w:t>
-      </w:r>
-      <w:proofErr w:type="gramEnd"/>
-      <w:r>
-        <w:rPr>
-          <w:rFonts w:ascii="Times New Roman" w:hAnsi="Times New Roman" w:cs="Times New Roman"/>
-          <w:sz w:val="24"/>
-          <w:szCs w:val="24"/>
-        </w:rPr>
-        <w:t xml:space="preserve"> </w:t>
+        <w:t xml:space="preserve">Pilihan C, input </w:t>
       </w:r>
       <w:r>
         <w:rPr>
@@ -9141,25 +8991,7 @@
           <w:sz w:val="24"/>
           <w:szCs w:val="24"/>
         </w:rPr>
-        <w:t xml:space="preserve"> aksi tersebut, tiap data </w:t>
-      </w:r>
-      <w:proofErr w:type="gramStart"/>
-      <w:r>
-        <w:rPr>
-          <w:rFonts w:ascii="Times New Roman" w:hAnsi="Times New Roman" w:cs="Times New Roman"/>
-          <w:sz w:val="24"/>
-          <w:szCs w:val="24"/>
-        </w:rPr>
-        <w:t>akan</w:t>
-      </w:r>
-      <w:proofErr w:type="gramEnd"/>
-      <w:r>
-        <w:rPr>
-          <w:rFonts w:ascii="Times New Roman" w:hAnsi="Times New Roman" w:cs="Times New Roman"/>
-          <w:sz w:val="24"/>
-          <w:szCs w:val="24"/>
-        </w:rPr>
-        <w:t xml:space="preserve"> </w:t>
+        <w:t xml:space="preserve"> aksi tersebut, tiap data akan </w:t>
       </w:r>
       <w:r>
         <w:rPr>
@@ -9334,25 +9166,7 @@
           <w:sz w:val="24"/>
           <w:szCs w:val="24"/>
         </w:rPr>
-        <w:t xml:space="preserve">Halaman </w:t>
-      </w:r>
-      <w:proofErr w:type="gramStart"/>
-      <w:r>
-        <w:rPr>
-          <w:rFonts w:ascii="Times New Roman" w:hAnsi="Times New Roman" w:cs="Times New Roman"/>
-          <w:sz w:val="24"/>
-          <w:szCs w:val="24"/>
-        </w:rPr>
-        <w:t>akan</w:t>
-      </w:r>
-      <w:proofErr w:type="gramEnd"/>
-      <w:r>
-        <w:rPr>
-          <w:rFonts w:ascii="Times New Roman" w:hAnsi="Times New Roman" w:cs="Times New Roman"/>
-          <w:sz w:val="24"/>
-          <w:szCs w:val="24"/>
-        </w:rPr>
-        <w:t xml:space="preserve"> ditampilkan bila menekan tombol </w:t>
+        <w:t xml:space="preserve">Halaman akan ditampilkan bila menekan tombol </w:t>
       </w:r>
       <w:r>
         <w:rPr>
@@ -9403,25 +9217,7 @@
           <w:sz w:val="24"/>
           <w:szCs w:val="24"/>
         </w:rPr>
-        <w:t xml:space="preserve"> yang berisikan edit Soal Kuis, edit Kunci Jawaban, edit Pilihan A, edit Pilihan B, edit Pilihan C, </w:t>
-      </w:r>
-      <w:proofErr w:type="gramStart"/>
-      <w:r>
-        <w:rPr>
-          <w:rFonts w:ascii="Times New Roman" w:hAnsi="Times New Roman" w:cs="Times New Roman"/>
-          <w:sz w:val="24"/>
-          <w:szCs w:val="24"/>
-        </w:rPr>
-        <w:t>edit</w:t>
-      </w:r>
-      <w:proofErr w:type="gramEnd"/>
-      <w:r>
-        <w:rPr>
-          <w:rFonts w:ascii="Times New Roman" w:hAnsi="Times New Roman" w:cs="Times New Roman"/>
-          <w:sz w:val="24"/>
-          <w:szCs w:val="24"/>
-        </w:rPr>
-        <w:t xml:space="preserve"> Pilihan D, tombol ON/OFF Kuis Aktif, dam tombol Submit.</w:t>
+        <w:t xml:space="preserve"> yang berisikan edit Soal Kuis, edit Kunci Jawaban, edit Pilihan A, edit Pilihan B, edit Pilihan C, edit Pilihan D, tombol ON/OFF Kuis Aktif, dam tombol Submit.</w:t>
       </w:r>
     </w:p>
     <w:p>
@@ -9588,27 +9384,7 @@
           <w:szCs w:val="24"/>
           <w:lang w:eastAsia="en-US"/>
         </w:rPr>
-        <w:t xml:space="preserve"> yang </w:t>
-      </w:r>
-      <w:proofErr w:type="gramStart"/>
-      <w:r>
-        <w:rPr>
-          <w:rFonts w:ascii="Times New Roman" w:hAnsi="Times New Roman" w:cs="Times New Roman"/>
-          <w:sz w:val="24"/>
-          <w:szCs w:val="24"/>
-          <w:lang w:eastAsia="en-US"/>
-        </w:rPr>
-        <w:t>akan</w:t>
-      </w:r>
-      <w:proofErr w:type="gramEnd"/>
-      <w:r>
-        <w:rPr>
-          <w:rFonts w:ascii="Times New Roman" w:hAnsi="Times New Roman" w:cs="Times New Roman"/>
-          <w:sz w:val="24"/>
-          <w:szCs w:val="24"/>
-          <w:lang w:eastAsia="en-US"/>
-        </w:rPr>
-        <w:t xml:space="preserve"> digunakan untuk menampung semua data yang yang akan diinput terdiri dari beberapa tabel. Di antaranya tabel user, materi, dan soal. </w:t>
+        <w:t xml:space="preserve"> yang akan digunakan untuk menampung semua data yang yang akan diinput terdiri dari beberapa tabel. Di antaranya tabel user, materi, dan soal. </w:t>
       </w:r>
     </w:p>
     <w:p>
@@ -12821,27 +12597,7 @@
           <w:szCs w:val="24"/>
           <w:lang w:eastAsia="en-US"/>
         </w:rPr>
-        <w:t xml:space="preserve">memvisualisasikan rancangan yang sudah dibuat pada tahap sebelumnya. Implementasi </w:t>
-      </w:r>
-      <w:proofErr w:type="gramStart"/>
-      <w:r>
-        <w:rPr>
-          <w:rFonts w:ascii="Times New Roman" w:hAnsi="Times New Roman" w:cs="Times New Roman"/>
-          <w:sz w:val="24"/>
-          <w:szCs w:val="24"/>
-          <w:lang w:eastAsia="en-US"/>
-        </w:rPr>
-        <w:t>akan</w:t>
-      </w:r>
-      <w:proofErr w:type="gramEnd"/>
-      <w:r>
-        <w:rPr>
-          <w:rFonts w:ascii="Times New Roman" w:hAnsi="Times New Roman" w:cs="Times New Roman"/>
-          <w:sz w:val="24"/>
-          <w:szCs w:val="24"/>
-          <w:lang w:eastAsia="en-US"/>
-        </w:rPr>
-        <w:t xml:space="preserve"> dibahas menjadi 2 bagian halaman, yaitu user dan admin.</w:t>
+        <w:t>memvisualisasikan rancangan yang sudah dibuat pada tahap sebelumnya. Implementasi akan dibahas menjadi 2 bagian halaman, yaitu user dan admin.</w:t>
       </w:r>
     </w:p>
     <w:p>
@@ -12915,27 +12671,7 @@
           <w:szCs w:val="24"/>
           <w:lang w:eastAsia="en-US"/>
         </w:rPr>
-        <w:t xml:space="preserve">Pembahasan ini mengenai pembuatan halaman web yang </w:t>
-      </w:r>
-      <w:proofErr w:type="gramStart"/>
-      <w:r>
-        <w:rPr>
-          <w:rFonts w:ascii="Times New Roman" w:hAnsi="Times New Roman" w:cs="Times New Roman"/>
-          <w:sz w:val="24"/>
-          <w:szCs w:val="24"/>
-          <w:lang w:eastAsia="en-US"/>
-        </w:rPr>
-        <w:t>akan</w:t>
-      </w:r>
-      <w:proofErr w:type="gramEnd"/>
-      <w:r>
-        <w:rPr>
-          <w:rFonts w:ascii="Times New Roman" w:hAnsi="Times New Roman" w:cs="Times New Roman"/>
-          <w:sz w:val="24"/>
-          <w:szCs w:val="24"/>
-          <w:lang w:eastAsia="en-US"/>
-        </w:rPr>
-        <w:t xml:space="preserve"> dikunjungi oleh </w:t>
+        <w:t xml:space="preserve">Pembahasan ini mengenai pembuatan halaman web yang akan dikunjungi oleh </w:t>
       </w:r>
       <w:r>
         <w:rPr>
@@ -12954,27 +12690,7 @@
           <w:szCs w:val="24"/>
           <w:lang w:eastAsia="en-US"/>
         </w:rPr>
-        <w:t xml:space="preserve"> saja dengan eksekusi kode program. Pembuatan halaman tersebut antara lain Home, Tutorial (HTML, Javascript, dan PHP), Kuis (HTML, Javascript, dan PHP), Code Editor (HTML, Javascript, dan PHP), </w:t>
-      </w:r>
-      <w:proofErr w:type="gramStart"/>
-      <w:r>
-        <w:rPr>
-          <w:rFonts w:ascii="Times New Roman" w:hAnsi="Times New Roman" w:cs="Times New Roman"/>
-          <w:sz w:val="24"/>
-          <w:szCs w:val="24"/>
-          <w:lang w:eastAsia="en-US"/>
-        </w:rPr>
-        <w:t>Registrasi</w:t>
-      </w:r>
-      <w:proofErr w:type="gramEnd"/>
-      <w:r>
-        <w:rPr>
-          <w:rFonts w:ascii="Times New Roman" w:hAnsi="Times New Roman" w:cs="Times New Roman"/>
-          <w:sz w:val="24"/>
-          <w:szCs w:val="24"/>
-          <w:lang w:eastAsia="en-US"/>
-        </w:rPr>
-        <w:t xml:space="preserve"> dan Login.</w:t>
+        <w:t xml:space="preserve"> saja dengan eksekusi kode program. Pembuatan halaman tersebut antara lain Home, Tutorial (HTML, Javascript, dan PHP), Kuis (HTML, Javascript, dan PHP), Code Editor (HTML, Javascript, dan PHP), Registrasi dan Login.</w:t>
       </w:r>
     </w:p>
     <w:p>
@@ -13107,25 +12823,7 @@
           <w:sz w:val="24"/>
           <w:lang w:eastAsia="en-US"/>
         </w:rPr>
-        <w:t xml:space="preserve">salah satu bahasa tersebut </w:t>
-      </w:r>
-      <w:proofErr w:type="gramStart"/>
-      <w:r>
-        <w:rPr>
-          <w:rFonts w:ascii="Times New Roman" w:hAnsi="Times New Roman" w:cs="Times New Roman"/>
-          <w:sz w:val="24"/>
-          <w:lang w:eastAsia="en-US"/>
-        </w:rPr>
-        <w:t>akan</w:t>
-      </w:r>
-      <w:proofErr w:type="gramEnd"/>
-      <w:r>
-        <w:rPr>
-          <w:rFonts w:ascii="Times New Roman" w:hAnsi="Times New Roman" w:cs="Times New Roman"/>
-          <w:sz w:val="24"/>
-          <w:lang w:eastAsia="en-US"/>
-        </w:rPr>
-        <w:t xml:space="preserve"> </w:t>
+        <w:t xml:space="preserve">salah satu bahasa tersebut akan </w:t>
       </w:r>
       <w:r>
         <w:rPr>
@@ -13170,25 +12868,7 @@
           <w:lang w:eastAsia="en-US"/>
         </w:rPr>
         <w:lastRenderedPageBreak/>
-        <w:t xml:space="preserve">Di samping tombol Tutorial, terdapat tombol Kuis yang berisikan 3 bahasa juga yaitu HTML, PHP, dan Javascript. Ketika menekan dari salah satu bahasa tersebut </w:t>
-      </w:r>
-      <w:proofErr w:type="gramStart"/>
-      <w:r>
-        <w:rPr>
-          <w:rFonts w:ascii="Times New Roman" w:hAnsi="Times New Roman" w:cs="Times New Roman"/>
-          <w:sz w:val="24"/>
-          <w:lang w:eastAsia="en-US"/>
-        </w:rPr>
-        <w:t>akan</w:t>
-      </w:r>
-      <w:proofErr w:type="gramEnd"/>
-      <w:r>
-        <w:rPr>
-          <w:rFonts w:ascii="Times New Roman" w:hAnsi="Times New Roman" w:cs="Times New Roman"/>
-          <w:sz w:val="24"/>
-          <w:lang w:eastAsia="en-US"/>
-        </w:rPr>
-        <w:t xml:space="preserve"> dialihkan </w:t>
+        <w:t xml:space="preserve">Di samping tombol Tutorial, terdapat tombol Kuis yang berisikan 3 bahasa juga yaitu HTML, PHP, dan Javascript. Ketika menekan dari salah satu bahasa tersebut akan dialihkan </w:t>
       </w:r>
       <w:r>
         <w:rPr>
@@ -13250,25 +12930,7 @@
           <w:sz w:val="24"/>
           <w:lang w:eastAsia="en-US"/>
         </w:rPr>
-        <w:t xml:space="preserve"> lalu ketika pencarian ditampilkan, dapat dipilih dan ditekan </w:t>
-      </w:r>
-      <w:proofErr w:type="gramStart"/>
-      <w:r>
-        <w:rPr>
-          <w:rFonts w:ascii="Times New Roman" w:hAnsi="Times New Roman" w:cs="Times New Roman"/>
-          <w:sz w:val="24"/>
-          <w:lang w:eastAsia="en-US"/>
-        </w:rPr>
-        <w:t>akan</w:t>
-      </w:r>
-      <w:proofErr w:type="gramEnd"/>
-      <w:r>
-        <w:rPr>
-          <w:rFonts w:ascii="Times New Roman" w:hAnsi="Times New Roman" w:cs="Times New Roman"/>
-          <w:sz w:val="24"/>
-          <w:lang w:eastAsia="en-US"/>
-        </w:rPr>
-        <w:t xml:space="preserve"> langsung diarahkan ke halaman materi yang dituju.</w:t>
+        <w:t xml:space="preserve"> lalu ketika pencarian ditampilkan, dapat dipilih dan ditekan akan langsung diarahkan ke halaman materi yang dituju.</w:t>
       </w:r>
     </w:p>
     <w:p>
@@ -13375,25 +13037,7 @@
           <w:sz w:val="24"/>
           <w:lang w:eastAsia="en-US"/>
         </w:rPr>
-        <w:t xml:space="preserve"> HTML bila ditekan </w:t>
-      </w:r>
-      <w:proofErr w:type="gramStart"/>
-      <w:r>
-        <w:rPr>
-          <w:rFonts w:ascii="Times New Roman" w:hAnsi="Times New Roman" w:cs="Times New Roman"/>
-          <w:sz w:val="24"/>
-          <w:lang w:eastAsia="en-US"/>
-        </w:rPr>
-        <w:t>akan</w:t>
-      </w:r>
-      <w:proofErr w:type="gramEnd"/>
-      <w:r>
-        <w:rPr>
-          <w:rFonts w:ascii="Times New Roman" w:hAnsi="Times New Roman" w:cs="Times New Roman"/>
-          <w:sz w:val="24"/>
-          <w:lang w:eastAsia="en-US"/>
-        </w:rPr>
-        <w:t xml:space="preserve"> dialihkan ke halaman </w:t>
+        <w:t xml:space="preserve"> HTML bila ditekan akan dialihkan ke halaman </w:t>
       </w:r>
       <w:r>
         <w:rPr>
@@ -13447,25 +13091,7 @@
           <w:sz w:val="24"/>
           <w:lang w:eastAsia="en-US"/>
         </w:rPr>
-        <w:t xml:space="preserve"> yang berisikan judul materi yang bila ditekan </w:t>
-      </w:r>
-      <w:proofErr w:type="gramStart"/>
-      <w:r>
-        <w:rPr>
-          <w:rFonts w:ascii="Times New Roman" w:hAnsi="Times New Roman" w:cs="Times New Roman"/>
-          <w:sz w:val="24"/>
-          <w:lang w:eastAsia="en-US"/>
-        </w:rPr>
-        <w:t>akan</w:t>
-      </w:r>
-      <w:proofErr w:type="gramEnd"/>
-      <w:r>
-        <w:rPr>
-          <w:rFonts w:ascii="Times New Roman" w:hAnsi="Times New Roman" w:cs="Times New Roman"/>
-          <w:sz w:val="24"/>
-          <w:lang w:eastAsia="en-US"/>
-        </w:rPr>
-        <w:t xml:space="preserve"> alihkan ke halaman yang sesuai dengan judul materi yang dipilih. Pada bagian samping </w:t>
+        <w:t xml:space="preserve"> yang berisikan judul materi yang bila ditekan akan alihkan ke halaman yang sesuai dengan judul materi yang dipilih. Pada bagian samping </w:t>
       </w:r>
       <w:r>
         <w:rPr>
@@ -13695,25 +13321,7 @@
           <w:sz w:val="24"/>
           <w:lang w:eastAsia="en-US"/>
         </w:rPr>
-        <w:t xml:space="preserve"> Javascript bila ditekan </w:t>
-      </w:r>
-      <w:proofErr w:type="gramStart"/>
-      <w:r>
-        <w:rPr>
-          <w:rFonts w:ascii="Times New Roman" w:hAnsi="Times New Roman" w:cs="Times New Roman"/>
-          <w:sz w:val="24"/>
-          <w:lang w:eastAsia="en-US"/>
-        </w:rPr>
-        <w:t>akan</w:t>
-      </w:r>
-      <w:proofErr w:type="gramEnd"/>
-      <w:r>
-        <w:rPr>
-          <w:rFonts w:ascii="Times New Roman" w:hAnsi="Times New Roman" w:cs="Times New Roman"/>
-          <w:sz w:val="24"/>
-          <w:lang w:eastAsia="en-US"/>
-        </w:rPr>
-        <w:t xml:space="preserve"> dialihkan ke halaman </w:t>
+        <w:t xml:space="preserve"> Javascript bila ditekan akan dialihkan ke halaman </w:t>
       </w:r>
       <w:r>
         <w:rPr>
@@ -13783,25 +13391,7 @@
           <w:sz w:val="24"/>
           <w:lang w:eastAsia="en-US"/>
         </w:rPr>
-        <w:t xml:space="preserve"> yang berisikan judul materi yang bila ditekan </w:t>
-      </w:r>
-      <w:proofErr w:type="gramStart"/>
-      <w:r>
-        <w:rPr>
-          <w:rFonts w:ascii="Times New Roman" w:hAnsi="Times New Roman" w:cs="Times New Roman"/>
-          <w:sz w:val="24"/>
-          <w:lang w:eastAsia="en-US"/>
-        </w:rPr>
-        <w:t>akan</w:t>
-      </w:r>
-      <w:proofErr w:type="gramEnd"/>
-      <w:r>
-        <w:rPr>
-          <w:rFonts w:ascii="Times New Roman" w:hAnsi="Times New Roman" w:cs="Times New Roman"/>
-          <w:sz w:val="24"/>
-          <w:lang w:eastAsia="en-US"/>
-        </w:rPr>
-        <w:t xml:space="preserve"> alihkan ke halaman yang sesuai dengan judul materi yang dipilih. Pada bagian samping </w:t>
+        <w:t xml:space="preserve"> yang berisikan judul materi yang bila ditekan akan alihkan ke halaman yang sesuai dengan judul materi yang dipilih. Pada bagian samping </w:t>
       </w:r>
       <w:r>
         <w:rPr>
@@ -14041,25 +13631,7 @@
           <w:sz w:val="24"/>
           <w:lang w:eastAsia="en-US"/>
         </w:rPr>
-        <w:t xml:space="preserve"> PHP bila ditekan </w:t>
-      </w:r>
-      <w:proofErr w:type="gramStart"/>
-      <w:r>
-        <w:rPr>
-          <w:rFonts w:ascii="Times New Roman" w:hAnsi="Times New Roman" w:cs="Times New Roman"/>
-          <w:sz w:val="24"/>
-          <w:lang w:eastAsia="en-US"/>
-        </w:rPr>
-        <w:t>akan</w:t>
-      </w:r>
-      <w:proofErr w:type="gramEnd"/>
-      <w:r>
-        <w:rPr>
-          <w:rFonts w:ascii="Times New Roman" w:hAnsi="Times New Roman" w:cs="Times New Roman"/>
-          <w:sz w:val="24"/>
-          <w:lang w:eastAsia="en-US"/>
-        </w:rPr>
-        <w:t xml:space="preserve"> dialihkan ke halaman </w:t>
+        <w:t xml:space="preserve"> PHP bila ditekan akan dialihkan ke halaman </w:t>
       </w:r>
       <w:r>
         <w:rPr>
@@ -14113,25 +13685,7 @@
           <w:sz w:val="24"/>
           <w:lang w:eastAsia="en-US"/>
         </w:rPr>
-        <w:t xml:space="preserve"> yang berisikan judul materi yang bila ditekan </w:t>
-      </w:r>
-      <w:proofErr w:type="gramStart"/>
-      <w:r>
-        <w:rPr>
-          <w:rFonts w:ascii="Times New Roman" w:hAnsi="Times New Roman" w:cs="Times New Roman"/>
-          <w:sz w:val="24"/>
-          <w:lang w:eastAsia="en-US"/>
-        </w:rPr>
-        <w:t>akan</w:t>
-      </w:r>
-      <w:proofErr w:type="gramEnd"/>
-      <w:r>
-        <w:rPr>
-          <w:rFonts w:ascii="Times New Roman" w:hAnsi="Times New Roman" w:cs="Times New Roman"/>
-          <w:sz w:val="24"/>
-          <w:lang w:eastAsia="en-US"/>
-        </w:rPr>
-        <w:t xml:space="preserve"> alihkan ke halaman yang sesuai dengan judul materi yang dipilih. Pada bagian samping </w:t>
+        <w:t xml:space="preserve"> yang berisikan judul materi yang bila ditekan akan alihkan ke halaman yang sesuai dengan judul materi yang dipilih. Pada bagian samping </w:t>
       </w:r>
       <w:r>
         <w:rPr>
@@ -14883,25 +14437,7 @@
           <w:sz w:val="24"/>
           <w:lang w:eastAsia="en-US"/>
         </w:rPr>
-        <w:t xml:space="preserve"> </w:t>
-      </w:r>
-      <w:proofErr w:type="gramStart"/>
-      <w:r>
-        <w:rPr>
-          <w:rFonts w:ascii="Times New Roman" w:hAnsi="Times New Roman" w:cs="Times New Roman"/>
-          <w:sz w:val="24"/>
-          <w:lang w:eastAsia="en-US"/>
-        </w:rPr>
-        <w:t>terdapat</w:t>
-      </w:r>
-      <w:proofErr w:type="gramEnd"/>
-      <w:r>
-        <w:rPr>
-          <w:rFonts w:ascii="Times New Roman" w:hAnsi="Times New Roman" w:cs="Times New Roman"/>
-          <w:sz w:val="24"/>
-          <w:lang w:eastAsia="en-US"/>
-        </w:rPr>
-        <w:t xml:space="preserve"> output program yang berfungsi menampilkan hasil dari kode program yang dijalankan oleh tombol Run.</w:t>
+        <w:t xml:space="preserve"> terdapat output program yang berfungsi menampilkan hasil dari kode program yang dijalankan oleh tombol Run.</w:t>
       </w:r>
     </w:p>
     <w:p>
@@ -15339,23 +14875,7 @@
           <w:rFonts w:ascii="Times New Roman" w:hAnsi="Times New Roman" w:cs="Times New Roman"/>
           <w:sz w:val="24"/>
         </w:rPr>
-        <w:t xml:space="preserve"> sudah diisikan semua lalu menekan tombol Daftar, maka akun tersebut bisa dipakai untuk kebutuhan fitur yang </w:t>
-      </w:r>
-      <w:proofErr w:type="gramStart"/>
-      <w:r>
-        <w:rPr>
-          <w:rFonts w:ascii="Times New Roman" w:hAnsi="Times New Roman" w:cs="Times New Roman"/>
-          <w:sz w:val="24"/>
-        </w:rPr>
-        <w:t>akan</w:t>
-      </w:r>
-      <w:proofErr w:type="gramEnd"/>
-      <w:r>
-        <w:rPr>
-          <w:rFonts w:ascii="Times New Roman" w:hAnsi="Times New Roman" w:cs="Times New Roman"/>
-          <w:sz w:val="24"/>
-        </w:rPr>
-        <w:t xml:space="preserve"> mendatang. </w:t>
+        <w:t xml:space="preserve"> sudah diisikan semua lalu menekan tombol Daftar, maka akun tersebut bisa dipakai untuk kebutuhan fitur yang akan mendatang. </w:t>
       </w:r>
     </w:p>
     <w:p>
@@ -15542,23 +15062,7 @@
           <w:rFonts w:ascii="Times New Roman" w:hAnsi="Times New Roman" w:cs="Times New Roman"/>
           <w:sz w:val="24"/>
         </w:rPr>
-        <w:t xml:space="preserve"> tersebut diisikan dengan benar sesuai dengan pendaftaran akun sebelumnya lalu menekan tombol Login, maka </w:t>
-      </w:r>
-      <w:proofErr w:type="gramStart"/>
-      <w:r>
-        <w:rPr>
-          <w:rFonts w:ascii="Times New Roman" w:hAnsi="Times New Roman" w:cs="Times New Roman"/>
-          <w:sz w:val="24"/>
-        </w:rPr>
-        <w:t>akan</w:t>
-      </w:r>
-      <w:proofErr w:type="gramEnd"/>
-      <w:r>
-        <w:rPr>
-          <w:rFonts w:ascii="Times New Roman" w:hAnsi="Times New Roman" w:cs="Times New Roman"/>
-          <w:sz w:val="24"/>
-        </w:rPr>
-        <w:t xml:space="preserve"> langsung diarahkan ke halaman Home.</w:t>
+        <w:t xml:space="preserve"> tersebut diisikan dengan benar sesuai dengan pendaftaran akun sebelumnya lalu menekan tombol Login, maka akan langsung diarahkan ke halaman Home.</w:t>
       </w:r>
     </w:p>
     <w:p>
@@ -15706,25 +15210,7 @@
           <w:sz w:val="24"/>
           <w:lang w:eastAsia="en-US"/>
         </w:rPr>
-        <w:t xml:space="preserve">Pembahasan ini mengenai pembuatan web yang </w:t>
-      </w:r>
-      <w:proofErr w:type="gramStart"/>
-      <w:r>
-        <w:rPr>
-          <w:rFonts w:ascii="Times New Roman" w:hAnsi="Times New Roman" w:cs="Times New Roman"/>
-          <w:sz w:val="24"/>
-          <w:lang w:eastAsia="en-US"/>
-        </w:rPr>
-        <w:t>akan</w:t>
-      </w:r>
-      <w:proofErr w:type="gramEnd"/>
-      <w:r>
-        <w:rPr>
-          <w:rFonts w:ascii="Times New Roman" w:hAnsi="Times New Roman" w:cs="Times New Roman"/>
-          <w:sz w:val="24"/>
-          <w:lang w:eastAsia="en-US"/>
-        </w:rPr>
-        <w:t xml:space="preserve"> dikunjungi oleh admin dengan eksekusi kode program. Pembuatan halaman tersebut lain Dashboard, Tambah Materi, Tambah Kuis dan Edit Kuis.</w:t>
+        <w:t>Pembahasan ini mengenai pembuatan web yang akan dikunjungi oleh admin dengan eksekusi kode program. Pembuatan halaman tersebut lain Dashboard, Tambah Materi, Tambah Kuis dan Edit Kuis.</w:t>
       </w:r>
     </w:p>
     <w:p>
@@ -15925,23 +15411,7 @@
           <w:rFonts w:ascii="Times New Roman" w:hAnsi="Times New Roman" w:cs="Times New Roman"/>
           <w:sz w:val="24"/>
         </w:rPr>
-        <w:t xml:space="preserve"> ini </w:t>
-      </w:r>
-      <w:proofErr w:type="gramStart"/>
-      <w:r>
-        <w:rPr>
-          <w:rFonts w:ascii="Times New Roman" w:hAnsi="Times New Roman" w:cs="Times New Roman"/>
-          <w:sz w:val="24"/>
-        </w:rPr>
-        <w:t>akan</w:t>
-      </w:r>
-      <w:proofErr w:type="gramEnd"/>
-      <w:r>
-        <w:rPr>
-          <w:rFonts w:ascii="Times New Roman" w:hAnsi="Times New Roman" w:cs="Times New Roman"/>
-          <w:sz w:val="24"/>
-        </w:rPr>
-        <w:t xml:space="preserve"> muncul terus pada halaman lainnya.</w:t>
+        <w:t xml:space="preserve"> ini akan muncul terus pada halaman lainnya.</w:t>
       </w:r>
     </w:p>
     <w:p>
@@ -16384,25 +15854,7 @@
           <w:sz w:val="24"/>
           <w:lang w:eastAsia="en-US"/>
         </w:rPr>
-        <w:t xml:space="preserve">Lalu di bagian table berisikan kuis yang sudah dibuat sebelumnya, dan pada bagian baris Aksi ada 2 buah tombol yaitu Edit dan </w:t>
-      </w:r>
-      <w:proofErr w:type="gramStart"/>
-      <w:r>
-        <w:rPr>
-          <w:rFonts w:ascii="Times New Roman" w:hAnsi="Times New Roman" w:cs="Times New Roman"/>
-          <w:sz w:val="24"/>
-          <w:lang w:eastAsia="en-US"/>
-        </w:rPr>
-        <w:t>Delete</w:t>
-      </w:r>
-      <w:proofErr w:type="gramEnd"/>
-      <w:r>
-        <w:rPr>
-          <w:rFonts w:ascii="Times New Roman" w:hAnsi="Times New Roman" w:cs="Times New Roman"/>
-          <w:sz w:val="24"/>
-          <w:lang w:eastAsia="en-US"/>
-        </w:rPr>
-        <w:t xml:space="preserve">. Tombol Edit berfungsi untuk mengedit kuis yang dipilih sedangkan tombol Delete berfungsi menghapus kuis yang dipilih. </w:t>
+        <w:t xml:space="preserve">Lalu di bagian table berisikan kuis yang sudah dibuat sebelumnya, dan pada bagian baris Aksi ada 2 buah tombol yaitu Edit dan Delete. Tombol Edit berfungsi untuk mengedit kuis yang dipilih sedangkan tombol Delete berfungsi menghapus kuis yang dipilih. </w:t>
       </w:r>
     </w:p>
     <w:p>
@@ -16786,27 +16238,7 @@
           <w:szCs w:val="24"/>
           <w:lang w:eastAsia="en-US"/>
         </w:rPr>
-        <w:t xml:space="preserve"> tersebut </w:t>
-      </w:r>
-      <w:proofErr w:type="gramStart"/>
-      <w:r>
-        <w:rPr>
-          <w:rFonts w:ascii="Times New Roman" w:hAnsi="Times New Roman" w:cs="Times New Roman"/>
-          <w:sz w:val="24"/>
-          <w:szCs w:val="24"/>
-          <w:lang w:eastAsia="en-US"/>
-        </w:rPr>
-        <w:t>akan</w:t>
-      </w:r>
-      <w:proofErr w:type="gramEnd"/>
-      <w:r>
-        <w:rPr>
-          <w:rFonts w:ascii="Times New Roman" w:hAnsi="Times New Roman" w:cs="Times New Roman"/>
-          <w:sz w:val="24"/>
-          <w:szCs w:val="24"/>
-          <w:lang w:eastAsia="en-US"/>
-        </w:rPr>
-        <w:t xml:space="preserve"> di</w:t>
+        <w:t xml:space="preserve"> tersebut akan di</w:t>
       </w:r>
       <w:r>
         <w:rPr>
@@ -17061,27 +16493,7 @@
           <w:sz w:val="24"/>
           <w:szCs w:val="24"/>
         </w:rPr>
-        <w:t xml:space="preserve"> yang </w:t>
-      </w:r>
-      <w:proofErr w:type="gramStart"/>
-      <w:r>
-        <w:rPr>
-          <w:rStyle w:val="hgkelc"/>
-          <w:rFonts w:ascii="Times New Roman" w:hAnsi="Times New Roman" w:cs="Times New Roman"/>
-          <w:sz w:val="24"/>
-          <w:szCs w:val="24"/>
-        </w:rPr>
-        <w:t>akan</w:t>
-      </w:r>
-      <w:proofErr w:type="gramEnd"/>
-      <w:r>
-        <w:rPr>
-          <w:rStyle w:val="hgkelc"/>
-          <w:rFonts w:ascii="Times New Roman" w:hAnsi="Times New Roman" w:cs="Times New Roman"/>
-          <w:sz w:val="24"/>
-          <w:szCs w:val="24"/>
-        </w:rPr>
-        <w:t xml:space="preserve"> digunakan pada </w:t>
+        <w:t xml:space="preserve"> yang akan digunakan pada </w:t>
       </w:r>
       <w:r>
         <w:rPr>
@@ -17245,7 +16657,6 @@
         </w:rPr>
         <w:t xml:space="preserve">Langkah-langkah menggunakan infinityfree </w:t>
       </w:r>
-      <w:proofErr w:type="gramStart"/>
       <w:r>
         <w:rPr>
           <w:rFonts w:ascii="Times New Roman" w:hAnsi="Times New Roman" w:cs="Times New Roman"/>
@@ -17263,7 +16674,6 @@
         </w:rPr>
         <w:t xml:space="preserve"> :</w:t>
       </w:r>
-      <w:proofErr w:type="gramEnd"/>
     </w:p>
     <w:p>
       <w:pPr>
@@ -17457,23 +16867,7 @@
           <w:rFonts w:ascii="Times New Roman" w:hAnsi="Times New Roman" w:cs="Times New Roman"/>
           <w:sz w:val="24"/>
         </w:rPr>
-        <w:t xml:space="preserve"> yang </w:t>
-      </w:r>
-      <w:proofErr w:type="gramStart"/>
-      <w:r>
-        <w:rPr>
-          <w:rFonts w:ascii="Times New Roman" w:hAnsi="Times New Roman" w:cs="Times New Roman"/>
-          <w:sz w:val="24"/>
-        </w:rPr>
-        <w:t>sama</w:t>
-      </w:r>
-      <w:proofErr w:type="gramEnd"/>
-      <w:r>
-        <w:rPr>
-          <w:rFonts w:ascii="Times New Roman" w:hAnsi="Times New Roman" w:cs="Times New Roman"/>
-          <w:sz w:val="24"/>
-        </w:rPr>
-        <w:t xml:space="preserve"> pada saat registrasi </w:t>
+        <w:t xml:space="preserve"> yang sama pada saat registrasi </w:t>
       </w:r>
       <w:r>
         <w:rPr>
@@ -17636,23 +17030,7 @@
           <w:rFonts w:ascii="Times New Roman" w:hAnsi="Times New Roman" w:cs="Times New Roman"/>
           <w:sz w:val="24"/>
         </w:rPr>
-        <w:t xml:space="preserve"> otomatis </w:t>
-      </w:r>
-      <w:proofErr w:type="gramStart"/>
-      <w:r>
-        <w:rPr>
-          <w:rFonts w:ascii="Times New Roman" w:hAnsi="Times New Roman" w:cs="Times New Roman"/>
-          <w:sz w:val="24"/>
-        </w:rPr>
-        <w:t>akan</w:t>
-      </w:r>
-      <w:proofErr w:type="gramEnd"/>
-      <w:r>
-        <w:rPr>
-          <w:rFonts w:ascii="Times New Roman" w:hAnsi="Times New Roman" w:cs="Times New Roman"/>
-          <w:sz w:val="24"/>
-        </w:rPr>
-        <w:t xml:space="preserve"> login akun infinityfree. Lalu buat akun hosting. Dalam registrasi akun hosting saya sarankan memilih Domain </w:t>
+        <w:t xml:space="preserve"> otomatis akan login akun infinityfree. Lalu buat akun hosting. Dalam registrasi akun hosting saya sarankan memilih Domain </w:t>
       </w:r>
       <w:r>
         <w:rPr>
@@ -18050,23 +17428,7 @@
           <w:rFonts w:ascii="Times New Roman" w:hAnsi="Times New Roman" w:cs="Times New Roman"/>
           <w:sz w:val="24"/>
         </w:rPr>
-        <w:t>*</w:t>
-      </w:r>
-      <w:proofErr w:type="gramStart"/>
-      <w:r>
-        <w:rPr>
-          <w:rFonts w:ascii="Times New Roman" w:hAnsi="Times New Roman" w:cs="Times New Roman"/>
-          <w:sz w:val="24"/>
-        </w:rPr>
-        <w:t>Catatan :</w:t>
-      </w:r>
-      <w:proofErr w:type="gramEnd"/>
-      <w:r>
-        <w:rPr>
-          <w:rFonts w:ascii="Times New Roman" w:hAnsi="Times New Roman" w:cs="Times New Roman"/>
-          <w:sz w:val="24"/>
-        </w:rPr>
-        <w:t xml:space="preserve"> Ada peringatan bertuliskan </w:t>
+        <w:t xml:space="preserve">*Catatan : Ada peringatan bertuliskan </w:t>
       </w:r>
       <w:r>
         <w:rPr>
@@ -18641,8 +18003,8 @@
       <w:tblGrid>
         <w:gridCol w:w="1149"/>
         <w:gridCol w:w="1483"/>
-        <w:gridCol w:w="1967"/>
-        <w:gridCol w:w="2205"/>
+        <w:gridCol w:w="1878"/>
+        <w:gridCol w:w="2294"/>
         <w:gridCol w:w="1457"/>
       </w:tblGrid>
       <w:tr>
@@ -18700,7 +18062,7 @@
         </w:tc>
         <w:tc>
           <w:tcPr>
-            <w:tcW w:w="1967" w:type="dxa"/>
+            <w:tcW w:w="1920" w:type="dxa"/>
             <w:vAlign w:val="center"/>
           </w:tcPr>
           <w:p>
@@ -18726,7 +18088,7 @@
         </w:tc>
         <w:tc>
           <w:tcPr>
-            <w:tcW w:w="2205" w:type="dxa"/>
+            <w:tcW w:w="2389" w:type="dxa"/>
             <w:vAlign w:val="center"/>
           </w:tcPr>
           <w:p>
@@ -18752,7 +18114,7 @@
         </w:tc>
         <w:tc>
           <w:tcPr>
-            <w:tcW w:w="1457" w:type="dxa"/>
+            <w:tcW w:w="1320" w:type="dxa"/>
             <w:vAlign w:val="center"/>
           </w:tcPr>
           <w:p>
@@ -18860,7 +18222,7 @@
         </w:tc>
         <w:tc>
           <w:tcPr>
-            <w:tcW w:w="1967" w:type="dxa"/>
+            <w:tcW w:w="1920" w:type="dxa"/>
           </w:tcPr>
           <w:p>
             <w:pPr>
@@ -18883,7 +18245,7 @@
         </w:tc>
         <w:tc>
           <w:tcPr>
-            <w:tcW w:w="2205" w:type="dxa"/>
+            <w:tcW w:w="2389" w:type="dxa"/>
           </w:tcPr>
           <w:p>
             <w:pPr>
@@ -18922,7 +18284,7 @@
         </w:tc>
         <w:tc>
           <w:tcPr>
-            <w:tcW w:w="1457" w:type="dxa"/>
+            <w:tcW w:w="1320" w:type="dxa"/>
           </w:tcPr>
           <w:p>
             <w:pPr>
@@ -18994,7 +18356,7 @@
         </w:tc>
         <w:tc>
           <w:tcPr>
-            <w:tcW w:w="1967" w:type="dxa"/>
+            <w:tcW w:w="1920" w:type="dxa"/>
           </w:tcPr>
           <w:p>
             <w:pPr>
@@ -19034,7 +18396,7 @@
         </w:tc>
         <w:tc>
           <w:tcPr>
-            <w:tcW w:w="2205" w:type="dxa"/>
+            <w:tcW w:w="2389" w:type="dxa"/>
           </w:tcPr>
           <w:p>
             <w:pPr>
@@ -19051,13 +18413,38 @@
                 <w:sz w:val="24"/>
                 <w:szCs w:val="24"/>
               </w:rPr>
-              <w:t>Menampilkan kalimat “Keyword tidak tersedia!”</w:t>
-            </w:r>
-          </w:p>
-        </w:tc>
-        <w:tc>
-          <w:tcPr>
-            <w:tcW w:w="1457" w:type="dxa"/>
+              <w:t>Menampilkan</w:t>
+            </w:r>
+            <w:r>
+              <w:rPr>
+                <w:rFonts w:ascii="Times New Roman" w:hAnsi="Times New Roman" w:cs="Times New Roman"/>
+                <w:sz w:val="24"/>
+                <w:szCs w:val="24"/>
+              </w:rPr>
+              <w:t xml:space="preserve"> pesan </w:t>
+            </w:r>
+            <w:r>
+              <w:rPr>
+                <w:rFonts w:ascii="Times New Roman" w:hAnsi="Times New Roman" w:cs="Times New Roman"/>
+                <w:i/>
+                <w:sz w:val="24"/>
+                <w:szCs w:val="24"/>
+              </w:rPr>
+              <w:t>error</w:t>
+            </w:r>
+            <w:r>
+              <w:rPr>
+                <w:rFonts w:ascii="Times New Roman" w:hAnsi="Times New Roman" w:cs="Times New Roman"/>
+                <w:sz w:val="24"/>
+                <w:szCs w:val="24"/>
+              </w:rPr>
+              <w:t xml:space="preserve"> “Keyword tidak tersedia!”</w:t>
+            </w:r>
+          </w:p>
+        </w:tc>
+        <w:tc>
+          <w:tcPr>
+            <w:tcW w:w="1320" w:type="dxa"/>
           </w:tcPr>
           <w:p>
             <w:pPr>
@@ -19130,7 +18517,7 @@
         </w:tc>
         <w:tc>
           <w:tcPr>
-            <w:tcW w:w="1967" w:type="dxa"/>
+            <w:tcW w:w="1920" w:type="dxa"/>
           </w:tcPr>
           <w:p>
             <w:pPr>
@@ -19162,7 +18549,7 @@
         </w:tc>
         <w:tc>
           <w:tcPr>
-            <w:tcW w:w="2205" w:type="dxa"/>
+            <w:tcW w:w="2389" w:type="dxa"/>
           </w:tcPr>
           <w:p>
             <w:pPr>
@@ -19180,22 +18567,13 @@
                 <w:szCs w:val="24"/>
               </w:rPr>
               <w:lastRenderedPageBreak/>
-              <w:t xml:space="preserve">Beralih ke halaman kuis sesuai bahasa </w:t>
-            </w:r>
-            <w:r>
-              <w:rPr>
-                <w:rFonts w:ascii="Times New Roman" w:hAnsi="Times New Roman" w:cs="Times New Roman"/>
-                <w:sz w:val="24"/>
-                <w:szCs w:val="24"/>
-              </w:rPr>
-              <w:lastRenderedPageBreak/>
-              <w:t>program yang dipilih</w:t>
-            </w:r>
-          </w:p>
-        </w:tc>
-        <w:tc>
-          <w:tcPr>
-            <w:tcW w:w="1457" w:type="dxa"/>
+              <w:t>Beralih ke halaman kuis sesuai bahasa program yang dipilih</w:t>
+            </w:r>
+          </w:p>
+        </w:tc>
+        <w:tc>
+          <w:tcPr>
+            <w:tcW w:w="1320" w:type="dxa"/>
           </w:tcPr>
           <w:p>
             <w:pPr>
@@ -19212,7 +18590,6 @@
                 <w:sz w:val="24"/>
                 <w:szCs w:val="24"/>
               </w:rPr>
-              <w:lastRenderedPageBreak/>
               <w:t>Berhasil</w:t>
             </w:r>
           </w:p>
@@ -19260,7 +18637,7 @@
         </w:tc>
         <w:tc>
           <w:tcPr>
-            <w:tcW w:w="1967" w:type="dxa"/>
+            <w:tcW w:w="1920" w:type="dxa"/>
           </w:tcPr>
           <w:p>
             <w:pPr>
@@ -19283,7 +18660,7 @@
         </w:tc>
         <w:tc>
           <w:tcPr>
-            <w:tcW w:w="2205" w:type="dxa"/>
+            <w:tcW w:w="2389" w:type="dxa"/>
           </w:tcPr>
           <w:p>
             <w:pPr>
@@ -19306,7 +18683,7 @@
         </w:tc>
         <w:tc>
           <w:tcPr>
-            <w:tcW w:w="1457" w:type="dxa"/>
+            <w:tcW w:w="1320" w:type="dxa"/>
           </w:tcPr>
           <w:p>
             <w:pPr>
@@ -19370,7 +18747,7 @@
         </w:tc>
         <w:tc>
           <w:tcPr>
-            <w:tcW w:w="1967" w:type="dxa"/>
+            <w:tcW w:w="1920" w:type="dxa"/>
           </w:tcPr>
           <w:p>
             <w:pPr>
@@ -19393,7 +18770,7 @@
         </w:tc>
         <w:tc>
           <w:tcPr>
-            <w:tcW w:w="2205" w:type="dxa"/>
+            <w:tcW w:w="2389" w:type="dxa"/>
           </w:tcPr>
           <w:p>
             <w:pPr>
@@ -19416,7 +18793,7 @@
         </w:tc>
         <w:tc>
           <w:tcPr>
-            <w:tcW w:w="1457" w:type="dxa"/>
+            <w:tcW w:w="1320" w:type="dxa"/>
           </w:tcPr>
           <w:p>
             <w:pPr>
@@ -19486,16 +18863,16 @@
         <w:tblLook w:val="04A0" w:firstRow="1" w:lastRow="0" w:firstColumn="1" w:lastColumn="0" w:noHBand="0" w:noVBand="1"/>
       </w:tblPr>
       <w:tblGrid>
-        <w:gridCol w:w="1435"/>
-        <w:gridCol w:w="1580"/>
-        <w:gridCol w:w="2532"/>
-        <w:gridCol w:w="1257"/>
+        <w:gridCol w:w="1176"/>
+        <w:gridCol w:w="1549"/>
+        <w:gridCol w:w="1948"/>
+        <w:gridCol w:w="2131"/>
         <w:gridCol w:w="1457"/>
       </w:tblGrid>
       <w:tr>
         <w:tc>
           <w:tcPr>
-            <w:tcW w:w="1435" w:type="dxa"/>
+            <w:tcW w:w="1176" w:type="dxa"/>
             <w:vAlign w:val="center"/>
           </w:tcPr>
           <w:p>
@@ -19521,7 +18898,7 @@
         </w:tc>
         <w:tc>
           <w:tcPr>
-            <w:tcW w:w="1580" w:type="dxa"/>
+            <w:tcW w:w="1549" w:type="dxa"/>
             <w:vAlign w:val="center"/>
           </w:tcPr>
           <w:p>
@@ -19547,7 +18924,7 @@
         </w:tc>
         <w:tc>
           <w:tcPr>
-            <w:tcW w:w="2532" w:type="dxa"/>
+            <w:tcW w:w="1948" w:type="dxa"/>
             <w:vAlign w:val="center"/>
           </w:tcPr>
           <w:p>
@@ -19573,7 +18950,7 @@
         </w:tc>
         <w:tc>
           <w:tcPr>
-            <w:tcW w:w="1257" w:type="dxa"/>
+            <w:tcW w:w="2131" w:type="dxa"/>
             <w:vAlign w:val="center"/>
           </w:tcPr>
           <w:p>
@@ -19627,7 +19004,7 @@
       <w:tr>
         <w:tc>
           <w:tcPr>
-            <w:tcW w:w="1435" w:type="dxa"/>
+            <w:tcW w:w="1176" w:type="dxa"/>
             <w:vMerge w:val="restart"/>
             <w:vAlign w:val="center"/>
           </w:tcPr>
@@ -19652,7 +19029,7 @@
         </w:tc>
         <w:tc>
           <w:tcPr>
-            <w:tcW w:w="1580" w:type="dxa"/>
+            <w:tcW w:w="1549" w:type="dxa"/>
           </w:tcPr>
           <w:p>
             <w:pPr>
@@ -19669,13 +19046,21 @@
                 <w:sz w:val="24"/>
                 <w:szCs w:val="24"/>
               </w:rPr>
-              <w:t>Memilih judul materi HTML yang ditentukan</w:t>
-            </w:r>
-          </w:p>
-        </w:tc>
-        <w:tc>
-          <w:tcPr>
-            <w:tcW w:w="2532" w:type="dxa"/>
+              <w:t xml:space="preserve">Memilih judul materi HTML </w:t>
+            </w:r>
+            <w:r>
+              <w:rPr>
+                <w:rFonts w:ascii="Times New Roman" w:hAnsi="Times New Roman" w:cs="Times New Roman"/>
+                <w:sz w:val="24"/>
+                <w:szCs w:val="24"/>
+              </w:rPr>
+              <w:t>“Block &amp; Inline”</w:t>
+            </w:r>
+          </w:p>
+        </w:tc>
+        <w:tc>
+          <w:tcPr>
+            <w:tcW w:w="1948" w:type="dxa"/>
           </w:tcPr>
           <w:p>
             <w:pPr>
@@ -19698,7 +19083,7 @@
         </w:tc>
         <w:tc>
           <w:tcPr>
-            <w:tcW w:w="1257" w:type="dxa"/>
+            <w:tcW w:w="2131" w:type="dxa"/>
           </w:tcPr>
           <w:p>
             <w:pPr>
@@ -19715,7 +19100,7 @@
                 <w:sz w:val="24"/>
                 <w:szCs w:val="24"/>
               </w:rPr>
-              <w:t>Sesuai harapan</w:t>
+              <w:t>Beralih ke halaman materi HTML “Block &amp; Inline”</w:t>
             </w:r>
           </w:p>
         </w:tc>
@@ -19746,7 +19131,7 @@
       <w:tr>
         <w:tc>
           <w:tcPr>
-            <w:tcW w:w="1435" w:type="dxa"/>
+            <w:tcW w:w="1176" w:type="dxa"/>
             <w:vMerge/>
             <w:vAlign w:val="center"/>
           </w:tcPr>
@@ -19763,7 +19148,7 @@
         </w:tc>
         <w:tc>
           <w:tcPr>
-            <w:tcW w:w="1580" w:type="dxa"/>
+            <w:tcW w:w="1549" w:type="dxa"/>
           </w:tcPr>
           <w:p>
             <w:pPr>
@@ -19788,21 +19173,13 @@
                 <w:sz w:val="24"/>
                 <w:szCs w:val="24"/>
               </w:rPr>
-              <w:t xml:space="preserve"> antara lain</w:t>
-            </w:r>
-            <w:r>
-              <w:rPr>
-                <w:rFonts w:ascii="Times New Roman" w:hAnsi="Times New Roman" w:cs="Times New Roman"/>
-                <w:sz w:val="24"/>
-                <w:szCs w:val="24"/>
-              </w:rPr>
-              <w:t xml:space="preserve"> HTML, Javascript, PHP</w:t>
-            </w:r>
-          </w:p>
-        </w:tc>
-        <w:tc>
-          <w:tcPr>
-            <w:tcW w:w="2532" w:type="dxa"/>
+              <w:t xml:space="preserve"> misalnya Javascript</w:t>
+            </w:r>
+          </w:p>
+        </w:tc>
+        <w:tc>
+          <w:tcPr>
+            <w:tcW w:w="1948" w:type="dxa"/>
           </w:tcPr>
           <w:p>
             <w:pPr>
@@ -19819,30 +19196,37 @@
                 <w:sz w:val="24"/>
                 <w:szCs w:val="24"/>
               </w:rPr>
-              <w:t xml:space="preserve">Menampilkan materi bahasa pemrograman yang dipilih yang diarahkan langusng ke halaman </w:t>
-            </w:r>
-            <w:r>
-              <w:rPr>
-                <w:rFonts w:ascii="Times New Roman" w:hAnsi="Times New Roman" w:cs="Times New Roman"/>
-                <w:i/>
-                <w:sz w:val="24"/>
-                <w:szCs w:val="24"/>
-              </w:rPr>
-              <w:t>default</w:t>
-            </w:r>
-            <w:r>
-              <w:rPr>
-                <w:rFonts w:ascii="Times New Roman" w:hAnsi="Times New Roman" w:cs="Times New Roman"/>
-                <w:sz w:val="24"/>
-                <w:szCs w:val="24"/>
-              </w:rPr>
-              <w:t xml:space="preserve"> materi</w:t>
-            </w:r>
-          </w:p>
-        </w:tc>
-        <w:tc>
-          <w:tcPr>
-            <w:tcW w:w="1257" w:type="dxa"/>
+              <w:t>Menampilkan materi</w:t>
+            </w:r>
+            <w:r>
+              <w:rPr>
+                <w:rFonts w:ascii="Times New Roman" w:hAnsi="Times New Roman" w:cs="Times New Roman"/>
+                <w:sz w:val="24"/>
+                <w:szCs w:val="24"/>
+              </w:rPr>
+              <w:t xml:space="preserve"> “Intro” </w:t>
+            </w:r>
+            <w:r>
+              <w:rPr>
+                <w:rFonts w:ascii="Times New Roman" w:hAnsi="Times New Roman" w:cs="Times New Roman"/>
+                <w:sz w:val="24"/>
+                <w:szCs w:val="24"/>
+              </w:rPr>
+              <w:t>bahasa pemrograman yan</w:t>
+            </w:r>
+            <w:r>
+              <w:rPr>
+                <w:rFonts w:ascii="Times New Roman" w:hAnsi="Times New Roman" w:cs="Times New Roman"/>
+                <w:sz w:val="24"/>
+                <w:szCs w:val="24"/>
+              </w:rPr>
+              <w:t>g dipilih</w:t>
+            </w:r>
+          </w:p>
+        </w:tc>
+        <w:tc>
+          <w:tcPr>
+            <w:tcW w:w="2131" w:type="dxa"/>
           </w:tcPr>
           <w:p>
             <w:pPr>
@@ -19859,7 +19243,7 @@
                 <w:sz w:val="24"/>
                 <w:szCs w:val="24"/>
               </w:rPr>
-              <w:t>Sesuai harapan</w:t>
+              <w:t>Beralih ke halaman materi Javascript “Intro”</w:t>
             </w:r>
           </w:p>
         </w:tc>
@@ -19890,7 +19274,7 @@
       <w:tr>
         <w:tc>
           <w:tcPr>
-            <w:tcW w:w="1435" w:type="dxa"/>
+            <w:tcW w:w="1176" w:type="dxa"/>
             <w:vMerge/>
             <w:vAlign w:val="center"/>
           </w:tcPr>
@@ -19907,7 +19291,7 @@
         </w:tc>
         <w:tc>
           <w:tcPr>
-            <w:tcW w:w="1580" w:type="dxa"/>
+            <w:tcW w:w="1549" w:type="dxa"/>
           </w:tcPr>
           <w:p>
             <w:pPr>
@@ -19938,7 +19322,7 @@
         </w:tc>
         <w:tc>
           <w:tcPr>
-            <w:tcW w:w="2532" w:type="dxa"/>
+            <w:tcW w:w="1948" w:type="dxa"/>
           </w:tcPr>
           <w:p>
             <w:pPr>
@@ -19955,7 +19339,23 @@
                 <w:sz w:val="24"/>
                 <w:szCs w:val="24"/>
               </w:rPr>
-              <w:t>Menampikan</w:t>
+              <w:t>Menampi</w:t>
+            </w:r>
+            <w:r>
+              <w:rPr>
+                <w:rFonts w:ascii="Times New Roman" w:hAnsi="Times New Roman" w:cs="Times New Roman"/>
+                <w:sz w:val="24"/>
+                <w:szCs w:val="24"/>
+              </w:rPr>
+              <w:t>l</w:t>
+            </w:r>
+            <w:r>
+              <w:rPr>
+                <w:rFonts w:ascii="Times New Roman" w:hAnsi="Times New Roman" w:cs="Times New Roman"/>
+                <w:sz w:val="24"/>
+                <w:szCs w:val="24"/>
+              </w:rPr>
+              <w:t>kan</w:t>
             </w:r>
             <w:r>
               <w:rPr>
@@ -19977,7 +19377,7 @@
         </w:tc>
         <w:tc>
           <w:tcPr>
-            <w:tcW w:w="1257" w:type="dxa"/>
+            <w:tcW w:w="2131" w:type="dxa"/>
           </w:tcPr>
           <w:p>
             <w:pPr>
@@ -19994,7 +19394,7 @@
                 <w:sz w:val="24"/>
                 <w:szCs w:val="24"/>
               </w:rPr>
-              <w:t>Sesuai harapan</w:t>
+              <w:t>Beralih ke halaman Code Editor HTML</w:t>
             </w:r>
           </w:p>
         </w:tc>
@@ -20025,7 +19425,7 @@
       <w:tr>
         <w:tc>
           <w:tcPr>
-            <w:tcW w:w="1435" w:type="dxa"/>
+            <w:tcW w:w="1176" w:type="dxa"/>
             <w:vMerge w:val="restart"/>
             <w:vAlign w:val="center"/>
           </w:tcPr>
@@ -20050,7 +19450,7 @@
         </w:tc>
         <w:tc>
           <w:tcPr>
-            <w:tcW w:w="1580" w:type="dxa"/>
+            <w:tcW w:w="1549" w:type="dxa"/>
           </w:tcPr>
           <w:p>
             <w:pPr>
@@ -20067,13 +19467,13 @@
                 <w:sz w:val="24"/>
                 <w:szCs w:val="24"/>
               </w:rPr>
-              <w:t>Memilih judul materi Javascript yang ditentukan</w:t>
-            </w:r>
-          </w:p>
-        </w:tc>
-        <w:tc>
-          <w:tcPr>
-            <w:tcW w:w="2532" w:type="dxa"/>
+              <w:t>Memilih judul materi Javascript “Output”</w:t>
+            </w:r>
+          </w:p>
+        </w:tc>
+        <w:tc>
+          <w:tcPr>
+            <w:tcW w:w="1948" w:type="dxa"/>
           </w:tcPr>
           <w:p>
             <w:pPr>
@@ -20096,7 +19496,7 @@
         </w:tc>
         <w:tc>
           <w:tcPr>
-            <w:tcW w:w="1257" w:type="dxa"/>
+            <w:tcW w:w="2131" w:type="dxa"/>
           </w:tcPr>
           <w:p>
             <w:pPr>
@@ -20113,7 +19513,7 @@
                 <w:sz w:val="24"/>
                 <w:szCs w:val="24"/>
               </w:rPr>
-              <w:t>Sesuai harapan</w:t>
+              <w:t>Beralih ke halaman materi Javascript “Output”</w:t>
             </w:r>
           </w:p>
         </w:tc>
@@ -20144,7 +19544,7 @@
       <w:tr>
         <w:tc>
           <w:tcPr>
-            <w:tcW w:w="1435" w:type="dxa"/>
+            <w:tcW w:w="1176" w:type="dxa"/>
             <w:vMerge/>
             <w:vAlign w:val="center"/>
           </w:tcPr>
@@ -20161,7 +19561,7 @@
         </w:tc>
         <w:tc>
           <w:tcPr>
-            <w:tcW w:w="1580" w:type="dxa"/>
+            <w:tcW w:w="1549" w:type="dxa"/>
           </w:tcPr>
           <w:p>
             <w:pPr>
@@ -20178,22 +19578,21 @@
                 <w:sz w:val="24"/>
                 <w:szCs w:val="24"/>
               </w:rPr>
-              <w:t xml:space="preserve">Memilih materi bahasa pemrograman lain, antara </w:t>
-            </w:r>
-            <w:r>
-              <w:rPr>
-                <w:rFonts w:ascii="Times New Roman" w:hAnsi="Times New Roman" w:cs="Times New Roman"/>
-                <w:sz w:val="24"/>
-                <w:szCs w:val="24"/>
-              </w:rPr>
-              <w:lastRenderedPageBreak/>
-              <w:t>lain HTML, Javascript, PHP</w:t>
-            </w:r>
-          </w:p>
-        </w:tc>
-        <w:tc>
-          <w:tcPr>
-            <w:tcW w:w="2532" w:type="dxa"/>
+              <w:t xml:space="preserve">Memilih materi bahasa pemrograman lain, </w:t>
+            </w:r>
+            <w:r>
+              <w:rPr>
+                <w:rFonts w:ascii="Times New Roman" w:hAnsi="Times New Roman" w:cs="Times New Roman"/>
+                <w:sz w:val="24"/>
+                <w:szCs w:val="24"/>
+              </w:rPr>
+              <w:t>misalnya PHP</w:t>
+            </w:r>
+          </w:p>
+        </w:tc>
+        <w:tc>
+          <w:tcPr>
+            <w:tcW w:w="1948" w:type="dxa"/>
           </w:tcPr>
           <w:p>
             <w:pPr>
@@ -20210,40 +19609,37 @@
                 <w:sz w:val="24"/>
                 <w:szCs w:val="24"/>
               </w:rPr>
-              <w:lastRenderedPageBreak/>
-              <w:t xml:space="preserve">Menampilkan materi bahasa pemrograman yang dipilih yang </w:t>
-            </w:r>
-            <w:r>
-              <w:rPr>
-                <w:rFonts w:ascii="Times New Roman" w:hAnsi="Times New Roman" w:cs="Times New Roman"/>
-                <w:sz w:val="24"/>
-                <w:szCs w:val="24"/>
-              </w:rPr>
-              <w:lastRenderedPageBreak/>
-              <w:t xml:space="preserve">diarahkan langusng ke halaman </w:t>
-            </w:r>
-            <w:r>
-              <w:rPr>
-                <w:rFonts w:ascii="Times New Roman" w:hAnsi="Times New Roman" w:cs="Times New Roman"/>
-                <w:i/>
-                <w:sz w:val="24"/>
-                <w:szCs w:val="24"/>
-              </w:rPr>
-              <w:t>default</w:t>
-            </w:r>
-            <w:r>
-              <w:rPr>
-                <w:rFonts w:ascii="Times New Roman" w:hAnsi="Times New Roman" w:cs="Times New Roman"/>
-                <w:sz w:val="24"/>
-                <w:szCs w:val="24"/>
-              </w:rPr>
-              <w:t xml:space="preserve"> materi</w:t>
-            </w:r>
-          </w:p>
-        </w:tc>
-        <w:tc>
-          <w:tcPr>
-            <w:tcW w:w="1257" w:type="dxa"/>
+              <w:t>Menampilkan materi</w:t>
+            </w:r>
+            <w:r>
+              <w:rPr>
+                <w:rFonts w:ascii="Times New Roman" w:hAnsi="Times New Roman" w:cs="Times New Roman"/>
+                <w:sz w:val="24"/>
+                <w:szCs w:val="24"/>
+              </w:rPr>
+              <w:t xml:space="preserve"> “Intro” </w:t>
+            </w:r>
+            <w:r>
+              <w:rPr>
+                <w:rFonts w:ascii="Times New Roman" w:hAnsi="Times New Roman" w:cs="Times New Roman"/>
+                <w:sz w:val="24"/>
+                <w:szCs w:val="24"/>
+              </w:rPr>
+              <w:t>bahasa pemrograman yan</w:t>
+            </w:r>
+            <w:r>
+              <w:rPr>
+                <w:rFonts w:ascii="Times New Roman" w:hAnsi="Times New Roman" w:cs="Times New Roman"/>
+                <w:sz w:val="24"/>
+                <w:szCs w:val="24"/>
+              </w:rPr>
+              <w:t>g dipilih</w:t>
+            </w:r>
+          </w:p>
+        </w:tc>
+        <w:tc>
+          <w:tcPr>
+            <w:tcW w:w="2131" w:type="dxa"/>
           </w:tcPr>
           <w:p>
             <w:pPr>
@@ -20260,8 +19656,7 @@
                 <w:sz w:val="24"/>
                 <w:szCs w:val="24"/>
               </w:rPr>
-              <w:lastRenderedPageBreak/>
-              <w:t>Sesuai harapan</w:t>
+              <w:t>Beralih ke halaman materi PHP “Intro”</w:t>
             </w:r>
           </w:p>
         </w:tc>
@@ -20286,15 +19681,13 @@
               </w:rPr>
               <w:t>Berhasil</w:t>
             </w:r>
-            <w:bookmarkStart w:id="0" w:name="_GoBack"/>
-            <w:bookmarkEnd w:id="0"/>
           </w:p>
         </w:tc>
       </w:tr>
       <w:tr>
         <w:tc>
           <w:tcPr>
-            <w:tcW w:w="1435" w:type="dxa"/>
+            <w:tcW w:w="1176" w:type="dxa"/>
             <w:vMerge/>
             <w:vAlign w:val="center"/>
           </w:tcPr>
@@ -20311,7 +19704,7 @@
         </w:tc>
         <w:tc>
           <w:tcPr>
-            <w:tcW w:w="1580" w:type="dxa"/>
+            <w:tcW w:w="1549" w:type="dxa"/>
           </w:tcPr>
           <w:p>
             <w:pPr>
@@ -20342,7 +19735,7 @@
         </w:tc>
         <w:tc>
           <w:tcPr>
-            <w:tcW w:w="2532" w:type="dxa"/>
+            <w:tcW w:w="1948" w:type="dxa"/>
           </w:tcPr>
           <w:p>
             <w:pPr>
@@ -20397,7 +19790,7 @@
         </w:tc>
         <w:tc>
           <w:tcPr>
-            <w:tcW w:w="1257" w:type="dxa"/>
+            <w:tcW w:w="2131" w:type="dxa"/>
           </w:tcPr>
           <w:p>
             <w:pPr>
@@ -20414,7 +19807,7 @@
                 <w:sz w:val="24"/>
                 <w:szCs w:val="24"/>
               </w:rPr>
-              <w:t>Sesuai harapan</w:t>
+              <w:t>Beralih ke halaman Code Editor Javascript</w:t>
             </w:r>
           </w:p>
         </w:tc>
@@ -20437,7 +19830,7 @@
                 <w:sz w:val="24"/>
                 <w:szCs w:val="24"/>
               </w:rPr>
-              <w:t>Valid</w:t>
+              <w:t>Berhasil</w:t>
             </w:r>
           </w:p>
         </w:tc>
@@ -20445,7 +19838,7 @@
       <w:tr>
         <w:tc>
           <w:tcPr>
-            <w:tcW w:w="1435" w:type="dxa"/>
+            <w:tcW w:w="1176" w:type="dxa"/>
             <w:vMerge w:val="restart"/>
             <w:vAlign w:val="center"/>
           </w:tcPr>
@@ -20470,7 +19863,7 @@
         </w:tc>
         <w:tc>
           <w:tcPr>
-            <w:tcW w:w="1580" w:type="dxa"/>
+            <w:tcW w:w="1549" w:type="dxa"/>
           </w:tcPr>
           <w:p>
             <w:pPr>
@@ -20487,13 +19880,21 @@
                 <w:sz w:val="24"/>
                 <w:szCs w:val="24"/>
               </w:rPr>
-              <w:t>Memilih judul materi PHP yang ditentukan</w:t>
-            </w:r>
-          </w:p>
-        </w:tc>
-        <w:tc>
-          <w:tcPr>
-            <w:tcW w:w="2532" w:type="dxa"/>
+              <w:t xml:space="preserve">Memilih judul materi PHP </w:t>
+            </w:r>
+            <w:r>
+              <w:rPr>
+                <w:rFonts w:ascii="Times New Roman" w:hAnsi="Times New Roman" w:cs="Times New Roman"/>
+                <w:sz w:val="24"/>
+                <w:szCs w:val="24"/>
+              </w:rPr>
+              <w:t>“Loop”</w:t>
+            </w:r>
+          </w:p>
+        </w:tc>
+        <w:tc>
+          <w:tcPr>
+            <w:tcW w:w="1948" w:type="dxa"/>
           </w:tcPr>
           <w:p>
             <w:pPr>
@@ -20516,7 +19917,7 @@
         </w:tc>
         <w:tc>
           <w:tcPr>
-            <w:tcW w:w="1257" w:type="dxa"/>
+            <w:tcW w:w="2131" w:type="dxa"/>
           </w:tcPr>
           <w:p>
             <w:pPr>
@@ -20533,7 +19934,7 @@
                 <w:sz w:val="24"/>
                 <w:szCs w:val="24"/>
               </w:rPr>
-              <w:t>Sesuai harapan</w:t>
+              <w:t>Beralih ke halaman materi PHP “Loop”</w:t>
             </w:r>
           </w:p>
         </w:tc>
@@ -20556,7 +19957,7 @@
                 <w:sz w:val="24"/>
                 <w:szCs w:val="24"/>
               </w:rPr>
-              <w:t>Valid</w:t>
+              <w:t>Berhasil</w:t>
             </w:r>
           </w:p>
         </w:tc>
@@ -20564,7 +19965,7 @@
       <w:tr>
         <w:tc>
           <w:tcPr>
-            <w:tcW w:w="1435" w:type="dxa"/>
+            <w:tcW w:w="1176" w:type="dxa"/>
             <w:vMerge/>
             <w:vAlign w:val="center"/>
           </w:tcPr>
@@ -20581,7 +19982,7 @@
         </w:tc>
         <w:tc>
           <w:tcPr>
-            <w:tcW w:w="1580" w:type="dxa"/>
+            <w:tcW w:w="1549" w:type="dxa"/>
           </w:tcPr>
           <w:p>
             <w:pPr>
@@ -20598,13 +19999,21 @@
                 <w:sz w:val="24"/>
                 <w:szCs w:val="24"/>
               </w:rPr>
-              <w:t>Memilih materi bahasa pemrograman lain, antara lain HTML, Javascript, PHP</w:t>
-            </w:r>
-          </w:p>
-        </w:tc>
-        <w:tc>
-          <w:tcPr>
-            <w:tcW w:w="2532" w:type="dxa"/>
+              <w:t xml:space="preserve">Memilih materi bahasa pemrograman lain, </w:t>
+            </w:r>
+            <w:r>
+              <w:rPr>
+                <w:rFonts w:ascii="Times New Roman" w:hAnsi="Times New Roman" w:cs="Times New Roman"/>
+                <w:sz w:val="24"/>
+                <w:szCs w:val="24"/>
+              </w:rPr>
+              <w:t>misalnya HTML</w:t>
+            </w:r>
+          </w:p>
+        </w:tc>
+        <w:tc>
+          <w:tcPr>
+            <w:tcW w:w="1948" w:type="dxa"/>
           </w:tcPr>
           <w:p>
             <w:pPr>
@@ -20621,30 +20030,37 @@
                 <w:sz w:val="24"/>
                 <w:szCs w:val="24"/>
               </w:rPr>
-              <w:t xml:space="preserve">Menampilkan materi bahasa pemrograman yang dipilih yang diarahkan langusng ke halaman </w:t>
-            </w:r>
-            <w:r>
-              <w:rPr>
-                <w:rFonts w:ascii="Times New Roman" w:hAnsi="Times New Roman" w:cs="Times New Roman"/>
-                <w:i/>
-                <w:sz w:val="24"/>
-                <w:szCs w:val="24"/>
-              </w:rPr>
-              <w:t>default</w:t>
-            </w:r>
-            <w:r>
-              <w:rPr>
-                <w:rFonts w:ascii="Times New Roman" w:hAnsi="Times New Roman" w:cs="Times New Roman"/>
-                <w:sz w:val="24"/>
-                <w:szCs w:val="24"/>
-              </w:rPr>
-              <w:t xml:space="preserve"> materi</w:t>
-            </w:r>
-          </w:p>
-        </w:tc>
-        <w:tc>
-          <w:tcPr>
-            <w:tcW w:w="1257" w:type="dxa"/>
+              <w:t>Menampilkan materi</w:t>
+            </w:r>
+            <w:r>
+              <w:rPr>
+                <w:rFonts w:ascii="Times New Roman" w:hAnsi="Times New Roman" w:cs="Times New Roman"/>
+                <w:sz w:val="24"/>
+                <w:szCs w:val="24"/>
+              </w:rPr>
+              <w:t xml:space="preserve"> “Intro” </w:t>
+            </w:r>
+            <w:r>
+              <w:rPr>
+                <w:rFonts w:ascii="Times New Roman" w:hAnsi="Times New Roman" w:cs="Times New Roman"/>
+                <w:sz w:val="24"/>
+                <w:szCs w:val="24"/>
+              </w:rPr>
+              <w:t>bahasa pemrograman yan</w:t>
+            </w:r>
+            <w:r>
+              <w:rPr>
+                <w:rFonts w:ascii="Times New Roman" w:hAnsi="Times New Roman" w:cs="Times New Roman"/>
+                <w:sz w:val="24"/>
+                <w:szCs w:val="24"/>
+              </w:rPr>
+              <w:t>g dipilih</w:t>
+            </w:r>
+          </w:p>
+        </w:tc>
+        <w:tc>
+          <w:tcPr>
+            <w:tcW w:w="2131" w:type="dxa"/>
           </w:tcPr>
           <w:p>
             <w:pPr>
@@ -20661,7 +20077,7 @@
                 <w:sz w:val="24"/>
                 <w:szCs w:val="24"/>
               </w:rPr>
-              <w:t>Sesuai harapan</w:t>
+              <w:t>Beralih ke halaman materi HTML “Intro”</w:t>
             </w:r>
           </w:p>
         </w:tc>
@@ -20684,7 +20100,7 @@
                 <w:sz w:val="24"/>
                 <w:szCs w:val="24"/>
               </w:rPr>
-              <w:t>Valid</w:t>
+              <w:t>Berhasil</w:t>
             </w:r>
           </w:p>
         </w:tc>
@@ -20692,7 +20108,7 @@
       <w:tr>
         <w:tc>
           <w:tcPr>
-            <w:tcW w:w="1435" w:type="dxa"/>
+            <w:tcW w:w="1176" w:type="dxa"/>
             <w:vMerge/>
             <w:vAlign w:val="center"/>
           </w:tcPr>
@@ -20709,7 +20125,7 @@
         </w:tc>
         <w:tc>
           <w:tcPr>
-            <w:tcW w:w="1580" w:type="dxa"/>
+            <w:tcW w:w="1549" w:type="dxa"/>
           </w:tcPr>
           <w:p>
             <w:pPr>
@@ -20740,7 +20156,7 @@
         </w:tc>
         <w:tc>
           <w:tcPr>
-            <w:tcW w:w="2532" w:type="dxa"/>
+            <w:tcW w:w="1948" w:type="dxa"/>
           </w:tcPr>
           <w:p>
             <w:pPr>
@@ -20795,7 +20211,7 @@
         </w:tc>
         <w:tc>
           <w:tcPr>
-            <w:tcW w:w="1257" w:type="dxa"/>
+            <w:tcW w:w="2131" w:type="dxa"/>
           </w:tcPr>
           <w:p>
             <w:pPr>
@@ -20812,7 +20228,7 @@
                 <w:sz w:val="24"/>
                 <w:szCs w:val="24"/>
               </w:rPr>
-              <w:t>Sesuai harapan</w:t>
+              <w:t>Beralih ke halaman Code Editor PHP</w:t>
             </w:r>
           </w:p>
         </w:tc>
@@ -20835,7 +20251,7 @@
                 <w:sz w:val="24"/>
                 <w:szCs w:val="24"/>
               </w:rPr>
-              <w:t>Valid</w:t>
+              <w:t>Berhasil</w:t>
             </w:r>
           </w:p>
         </w:tc>
@@ -20898,16 +20314,16 @@
         <w:tblLook w:val="04A0" w:firstRow="1" w:lastRow="0" w:firstColumn="1" w:lastColumn="0" w:noHBand="0" w:noVBand="1"/>
       </w:tblPr>
       <w:tblGrid>
-        <w:gridCol w:w="1141"/>
-        <w:gridCol w:w="2724"/>
-        <w:gridCol w:w="1620"/>
-        <w:gridCol w:w="1260"/>
-        <w:gridCol w:w="1516"/>
+        <w:gridCol w:w="1271"/>
+        <w:gridCol w:w="1559"/>
+        <w:gridCol w:w="1843"/>
+        <w:gridCol w:w="2126"/>
+        <w:gridCol w:w="1462"/>
       </w:tblGrid>
       <w:tr>
         <w:tc>
           <w:tcPr>
-            <w:tcW w:w="1141" w:type="dxa"/>
+            <w:tcW w:w="1271" w:type="dxa"/>
             <w:vAlign w:val="center"/>
           </w:tcPr>
           <w:p>
@@ -20933,7 +20349,7 @@
         </w:tc>
         <w:tc>
           <w:tcPr>
-            <w:tcW w:w="2724" w:type="dxa"/>
+            <w:tcW w:w="1559" w:type="dxa"/>
             <w:vAlign w:val="center"/>
           </w:tcPr>
           <w:p>
@@ -20959,7 +20375,7 @@
         </w:tc>
         <w:tc>
           <w:tcPr>
-            <w:tcW w:w="1620" w:type="dxa"/>
+            <w:tcW w:w="1843" w:type="dxa"/>
             <w:vAlign w:val="center"/>
           </w:tcPr>
           <w:p>
@@ -20985,7 +20401,7 @@
         </w:tc>
         <w:tc>
           <w:tcPr>
-            <w:tcW w:w="1260" w:type="dxa"/>
+            <w:tcW w:w="2126" w:type="dxa"/>
             <w:vAlign w:val="center"/>
           </w:tcPr>
           <w:p>
@@ -21011,7 +20427,7 @@
         </w:tc>
         <w:tc>
           <w:tcPr>
-            <w:tcW w:w="1516" w:type="dxa"/>
+            <w:tcW w:w="1462" w:type="dxa"/>
             <w:vAlign w:val="center"/>
           </w:tcPr>
           <w:p>
@@ -21039,7 +20455,7 @@
       <w:tr>
         <w:tc>
           <w:tcPr>
-            <w:tcW w:w="1141" w:type="dxa"/>
+            <w:tcW w:w="1271" w:type="dxa"/>
             <w:vMerge w:val="restart"/>
             <w:vAlign w:val="center"/>
           </w:tcPr>
@@ -21064,7 +20480,7 @@
         </w:tc>
         <w:tc>
           <w:tcPr>
-            <w:tcW w:w="2724" w:type="dxa"/>
+            <w:tcW w:w="1559" w:type="dxa"/>
           </w:tcPr>
           <w:p>
             <w:pPr>
@@ -21081,13 +20497,29 @@
                 <w:sz w:val="24"/>
                 <w:szCs w:val="24"/>
               </w:rPr>
-              <w:t>Mengetikkan sintaks HTML “&lt;h1&gt;Hello World!&lt;/h1&gt;”lalu menekan tombol Run</w:t>
-            </w:r>
-          </w:p>
-        </w:tc>
-        <w:tc>
-          <w:tcPr>
-            <w:tcW w:w="1620" w:type="dxa"/>
+              <w:t>Mengetikkan sintaks HTML “&lt;h1&gt;Hello World!&lt;/h1&gt;”</w:t>
+            </w:r>
+            <w:r>
+              <w:rPr>
+                <w:rFonts w:ascii="Times New Roman" w:hAnsi="Times New Roman" w:cs="Times New Roman"/>
+                <w:sz w:val="24"/>
+                <w:szCs w:val="24"/>
+              </w:rPr>
+              <w:t xml:space="preserve"> </w:t>
+            </w:r>
+            <w:r>
+              <w:rPr>
+                <w:rFonts w:ascii="Times New Roman" w:hAnsi="Times New Roman" w:cs="Times New Roman"/>
+                <w:sz w:val="24"/>
+                <w:szCs w:val="24"/>
+              </w:rPr>
+              <w:t>lalu menekan tombol Run</w:t>
+            </w:r>
+          </w:p>
+        </w:tc>
+        <w:tc>
+          <w:tcPr>
+            <w:tcW w:w="1843" w:type="dxa"/>
           </w:tcPr>
           <w:p>
             <w:pPr>
@@ -21104,13 +20536,30 @@
                 <w:sz w:val="24"/>
                 <w:szCs w:val="24"/>
               </w:rPr>
-              <w:t>Menampilkan output heading bertuliskan Hello World!</w:t>
-            </w:r>
-          </w:p>
-        </w:tc>
-        <w:tc>
-          <w:tcPr>
-            <w:tcW w:w="1260" w:type="dxa"/>
+              <w:t xml:space="preserve">Menampilkan </w:t>
+            </w:r>
+            <w:r>
+              <w:rPr>
+                <w:rFonts w:ascii="Times New Roman" w:hAnsi="Times New Roman" w:cs="Times New Roman"/>
+                <w:i/>
+                <w:sz w:val="24"/>
+                <w:szCs w:val="24"/>
+              </w:rPr>
+              <w:t>output</w:t>
+            </w:r>
+            <w:r>
+              <w:rPr>
+                <w:rFonts w:ascii="Times New Roman" w:hAnsi="Times New Roman" w:cs="Times New Roman"/>
+                <w:sz w:val="24"/>
+                <w:szCs w:val="24"/>
+              </w:rPr>
+              <w:t xml:space="preserve"> heading bertuliskan Hello World!</w:t>
+            </w:r>
+          </w:p>
+        </w:tc>
+        <w:tc>
+          <w:tcPr>
+            <w:tcW w:w="2126" w:type="dxa"/>
           </w:tcPr>
           <w:p>
             <w:pPr>
@@ -21127,13 +20576,38 @@
                 <w:sz w:val="24"/>
                 <w:szCs w:val="24"/>
               </w:rPr>
-              <w:t>Sesuai harapan</w:t>
-            </w:r>
-          </w:p>
-        </w:tc>
-        <w:tc>
-          <w:tcPr>
-            <w:tcW w:w="1516" w:type="dxa"/>
+              <w:t xml:space="preserve">Kotak </w:t>
+            </w:r>
+            <w:r>
+              <w:rPr>
+                <w:rFonts w:ascii="Times New Roman" w:hAnsi="Times New Roman" w:cs="Times New Roman"/>
+                <w:i/>
+                <w:sz w:val="24"/>
+                <w:szCs w:val="24"/>
+              </w:rPr>
+              <w:t>preview</w:t>
+            </w:r>
+            <w:r>
+              <w:rPr>
+                <w:rFonts w:ascii="Times New Roman" w:hAnsi="Times New Roman" w:cs="Times New Roman"/>
+                <w:sz w:val="24"/>
+                <w:szCs w:val="24"/>
+              </w:rPr>
+              <w:t xml:space="preserve"> menampilkan </w:t>
+            </w:r>
+            <w:r>
+              <w:rPr>
+                <w:rFonts w:ascii="Times New Roman" w:hAnsi="Times New Roman" w:cs="Times New Roman"/>
+                <w:sz w:val="24"/>
+                <w:szCs w:val="24"/>
+              </w:rPr>
+              <w:t>kalimat “Hello World!” dengan cetak tebal besar</w:t>
+            </w:r>
+          </w:p>
+        </w:tc>
+        <w:tc>
+          <w:tcPr>
+            <w:tcW w:w="1462" w:type="dxa"/>
           </w:tcPr>
           <w:p>
             <w:pPr>
@@ -21150,7 +20624,7 @@
                 <w:sz w:val="24"/>
                 <w:szCs w:val="24"/>
               </w:rPr>
-              <w:t>Valid</w:t>
+              <w:t>Berhasil</w:t>
             </w:r>
           </w:p>
         </w:tc>
@@ -21158,7 +20632,7 @@
       <w:tr>
         <w:tc>
           <w:tcPr>
-            <w:tcW w:w="1141" w:type="dxa"/>
+            <w:tcW w:w="1271" w:type="dxa"/>
             <w:vMerge/>
             <w:vAlign w:val="center"/>
           </w:tcPr>
@@ -21175,7 +20649,7 @@
         </w:tc>
         <w:tc>
           <w:tcPr>
-            <w:tcW w:w="2724" w:type="dxa"/>
+            <w:tcW w:w="1559" w:type="dxa"/>
           </w:tcPr>
           <w:p>
             <w:pPr>
@@ -21192,13 +20666,21 @@
                 <w:sz w:val="24"/>
                 <w:szCs w:val="24"/>
               </w:rPr>
-              <w:t>Memilih tema warna pada Code Editor</w:t>
-            </w:r>
-          </w:p>
-        </w:tc>
-        <w:tc>
-          <w:tcPr>
-            <w:tcW w:w="1620" w:type="dxa"/>
+              <w:t xml:space="preserve">Memilih tema warna </w:t>
+            </w:r>
+            <w:r>
+              <w:rPr>
+                <w:rFonts w:ascii="Times New Roman" w:hAnsi="Times New Roman" w:cs="Times New Roman"/>
+                <w:sz w:val="24"/>
+                <w:szCs w:val="24"/>
+              </w:rPr>
+              <w:t>“dracula”</w:t>
+            </w:r>
+          </w:p>
+        </w:tc>
+        <w:tc>
+          <w:tcPr>
+            <w:tcW w:w="1843" w:type="dxa"/>
           </w:tcPr>
           <w:p>
             <w:pPr>
@@ -21215,22 +20697,21 @@
                 <w:sz w:val="24"/>
                 <w:szCs w:val="24"/>
               </w:rPr>
-              <w:t xml:space="preserve">Merubah warna tema Code editor yang berbeda </w:t>
-            </w:r>
-            <w:r>
-              <w:rPr>
-                <w:rFonts w:ascii="Times New Roman" w:hAnsi="Times New Roman" w:cs="Times New Roman"/>
-                <w:sz w:val="24"/>
-                <w:szCs w:val="24"/>
-              </w:rPr>
-              <w:lastRenderedPageBreak/>
-              <w:t>sesuai yang dipilih</w:t>
-            </w:r>
-          </w:p>
-        </w:tc>
-        <w:tc>
-          <w:tcPr>
-            <w:tcW w:w="1260" w:type="dxa"/>
+              <w:t>Tema warna</w:t>
+            </w:r>
+            <w:r>
+              <w:rPr>
+                <w:rFonts w:ascii="Times New Roman" w:hAnsi="Times New Roman" w:cs="Times New Roman"/>
+                <w:sz w:val="24"/>
+                <w:szCs w:val="24"/>
+              </w:rPr>
+              <w:t xml:space="preserve"> Code editor yang berbeda sesuai yang dipilih</w:t>
+            </w:r>
+          </w:p>
+        </w:tc>
+        <w:tc>
+          <w:tcPr>
+            <w:tcW w:w="2126" w:type="dxa"/>
           </w:tcPr>
           <w:p>
             <w:pPr>
@@ -21247,14 +20728,45 @@
                 <w:sz w:val="24"/>
                 <w:szCs w:val="24"/>
               </w:rPr>
-              <w:lastRenderedPageBreak/>
-              <w:t>Sesuai harapan</w:t>
-            </w:r>
-          </w:p>
-        </w:tc>
-        <w:tc>
-          <w:tcPr>
-            <w:tcW w:w="1516" w:type="dxa"/>
+              <w:t>Tema warna menjadi hitam dan wa</w:t>
+            </w:r>
+            <w:r>
+              <w:rPr>
+                <w:rFonts w:ascii="Times New Roman" w:hAnsi="Times New Roman" w:cs="Times New Roman"/>
+                <w:sz w:val="24"/>
+                <w:szCs w:val="24"/>
+              </w:rPr>
+              <w:t>r</w:t>
+            </w:r>
+            <w:r>
+              <w:rPr>
+                <w:rFonts w:ascii="Times New Roman" w:hAnsi="Times New Roman" w:cs="Times New Roman"/>
+                <w:sz w:val="24"/>
+                <w:szCs w:val="24"/>
+              </w:rPr>
+              <w:t xml:space="preserve">na </w:t>
+            </w:r>
+            <w:r>
+              <w:rPr>
+                <w:rFonts w:ascii="Times New Roman" w:hAnsi="Times New Roman" w:cs="Times New Roman"/>
+                <w:sz w:val="24"/>
+                <w:szCs w:val="24"/>
+              </w:rPr>
+              <w:t>tulisan menjadi ungu dan putih</w:t>
+            </w:r>
+            <w:r>
+              <w:rPr>
+                <w:rFonts w:ascii="Times New Roman" w:hAnsi="Times New Roman" w:cs="Times New Roman"/>
+                <w:sz w:val="24"/>
+                <w:szCs w:val="24"/>
+              </w:rPr>
+              <w:t xml:space="preserve"> </w:t>
+            </w:r>
+          </w:p>
+        </w:tc>
+        <w:tc>
+          <w:tcPr>
+            <w:tcW w:w="1462" w:type="dxa"/>
           </w:tcPr>
           <w:p>
             <w:pPr>
@@ -21271,7 +20783,7 @@
                 <w:sz w:val="24"/>
                 <w:szCs w:val="24"/>
               </w:rPr>
-              <w:t>Valid</w:t>
+              <w:t>Berhasil</w:t>
             </w:r>
           </w:p>
         </w:tc>
@@ -21279,7 +20791,7 @@
       <w:tr>
         <w:tc>
           <w:tcPr>
-            <w:tcW w:w="1141" w:type="dxa"/>
+            <w:tcW w:w="1271" w:type="dxa"/>
             <w:vMerge w:val="restart"/>
             <w:vAlign w:val="center"/>
           </w:tcPr>
@@ -21298,13 +20810,22 @@
                 <w:sz w:val="24"/>
                 <w:szCs w:val="24"/>
               </w:rPr>
-              <w:t>Halaman Code Editor Javascript</w:t>
-            </w:r>
-          </w:p>
-        </w:tc>
-        <w:tc>
-          <w:tcPr>
-            <w:tcW w:w="2724" w:type="dxa"/>
+              <w:t xml:space="preserve">Halaman Code </w:t>
+            </w:r>
+            <w:r>
+              <w:rPr>
+                <w:rFonts w:ascii="Times New Roman" w:hAnsi="Times New Roman" w:cs="Times New Roman"/>
+                <w:sz w:val="24"/>
+                <w:szCs w:val="24"/>
+              </w:rPr>
+              <w:lastRenderedPageBreak/>
+              <w:t>Editor Javascript</w:t>
+            </w:r>
+          </w:p>
+        </w:tc>
+        <w:tc>
+          <w:tcPr>
+            <w:tcW w:w="1559" w:type="dxa"/>
           </w:tcPr>
           <w:p>
             <w:pPr>
@@ -21321,13 +20842,31 @@
                 <w:sz w:val="24"/>
                 <w:szCs w:val="24"/>
               </w:rPr>
-              <w:t>Mengetikkan sintaks Javascript “document.write(“&lt;p&gt;Bahasa Javascript&lt;/p&gt;”)” pada tag elemen &lt;script&gt;</w:t>
-            </w:r>
-          </w:p>
-        </w:tc>
-        <w:tc>
-          <w:tcPr>
-            <w:tcW w:w="1620" w:type="dxa"/>
+              <w:lastRenderedPageBreak/>
+              <w:t xml:space="preserve">Mengetikkan sintaks Javascript </w:t>
+            </w:r>
+            <w:r>
+              <w:rPr>
+                <w:rFonts w:ascii="Times New Roman" w:hAnsi="Times New Roman" w:cs="Times New Roman"/>
+                <w:sz w:val="24"/>
+                <w:szCs w:val="24"/>
+              </w:rPr>
+              <w:lastRenderedPageBreak/>
+              <w:t>“document.write(“&lt;p&gt;Bahasa Javascript&lt;/p&gt;”)” pada tag elemen &lt;script&gt;</w:t>
+            </w:r>
+            <w:r>
+              <w:rPr>
+                <w:rFonts w:ascii="Times New Roman" w:hAnsi="Times New Roman" w:cs="Times New Roman"/>
+                <w:sz w:val="24"/>
+                <w:szCs w:val="24"/>
+              </w:rPr>
+              <w:t xml:space="preserve"> lalu menekan tombol Run</w:t>
+            </w:r>
+          </w:p>
+        </w:tc>
+        <w:tc>
+          <w:tcPr>
+            <w:tcW w:w="1843" w:type="dxa"/>
           </w:tcPr>
           <w:p>
             <w:pPr>
@@ -21344,13 +20883,48 @@
                 <w:sz w:val="24"/>
                 <w:szCs w:val="24"/>
               </w:rPr>
-              <w:t>Menampilkan kalimat “Bahasa Javascript”</w:t>
-            </w:r>
-          </w:p>
-        </w:tc>
-        <w:tc>
-          <w:tcPr>
-            <w:tcW w:w="1260" w:type="dxa"/>
+              <w:lastRenderedPageBreak/>
+              <w:t xml:space="preserve">Menampilkan </w:t>
+            </w:r>
+            <w:r>
+              <w:rPr>
+                <w:rFonts w:ascii="Times New Roman" w:hAnsi="Times New Roman" w:cs="Times New Roman"/>
+                <w:i/>
+                <w:sz w:val="24"/>
+                <w:szCs w:val="24"/>
+              </w:rPr>
+              <w:t>output</w:t>
+            </w:r>
+            <w:r>
+              <w:rPr>
+                <w:rFonts w:ascii="Times New Roman" w:hAnsi="Times New Roman" w:cs="Times New Roman"/>
+                <w:sz w:val="24"/>
+                <w:szCs w:val="24"/>
+              </w:rPr>
+              <w:t xml:space="preserve"> </w:t>
+            </w:r>
+            <w:r>
+              <w:rPr>
+                <w:rFonts w:ascii="Times New Roman" w:hAnsi="Times New Roman" w:cs="Times New Roman"/>
+                <w:sz w:val="24"/>
+                <w:szCs w:val="24"/>
+              </w:rPr>
+              <w:t xml:space="preserve">kalimat </w:t>
+            </w:r>
+            <w:r>
+              <w:rPr>
+                <w:rFonts w:ascii="Times New Roman" w:hAnsi="Times New Roman" w:cs="Times New Roman"/>
+                <w:sz w:val="24"/>
+                <w:szCs w:val="24"/>
+              </w:rPr>
+              <w:lastRenderedPageBreak/>
+              <w:t>“Bahasa Javascript”</w:t>
+            </w:r>
+          </w:p>
+        </w:tc>
+        <w:tc>
+          <w:tcPr>
+            <w:tcW w:w="2126" w:type="dxa"/>
           </w:tcPr>
           <w:p>
             <w:pPr>
@@ -21367,13 +20941,56 @@
                 <w:sz w:val="24"/>
                 <w:szCs w:val="24"/>
               </w:rPr>
-              <w:t>Sesuai harapan</w:t>
-            </w:r>
-          </w:p>
-        </w:tc>
-        <w:tc>
-          <w:tcPr>
-            <w:tcW w:w="1516" w:type="dxa"/>
+              <w:lastRenderedPageBreak/>
+              <w:t xml:space="preserve">Kotak </w:t>
+            </w:r>
+            <w:r>
+              <w:rPr>
+                <w:rFonts w:ascii="Times New Roman" w:hAnsi="Times New Roman" w:cs="Times New Roman"/>
+                <w:i/>
+                <w:sz w:val="24"/>
+                <w:szCs w:val="24"/>
+              </w:rPr>
+              <w:t>preview</w:t>
+            </w:r>
+            <w:r>
+              <w:rPr>
+                <w:rFonts w:ascii="Times New Roman" w:hAnsi="Times New Roman" w:cs="Times New Roman"/>
+                <w:sz w:val="24"/>
+                <w:szCs w:val="24"/>
+              </w:rPr>
+              <w:t xml:space="preserve"> menampilkan </w:t>
+            </w:r>
+            <w:r>
+              <w:rPr>
+                <w:rFonts w:ascii="Times New Roman" w:hAnsi="Times New Roman" w:cs="Times New Roman"/>
+                <w:sz w:val="24"/>
+                <w:szCs w:val="24"/>
+              </w:rPr>
+              <w:lastRenderedPageBreak/>
+              <w:t>kalimat</w:t>
+            </w:r>
+            <w:r>
+              <w:rPr>
+                <w:rFonts w:ascii="Times New Roman" w:hAnsi="Times New Roman" w:cs="Times New Roman"/>
+                <w:sz w:val="24"/>
+                <w:szCs w:val="24"/>
+              </w:rPr>
+              <w:t xml:space="preserve"> paragraf</w:t>
+            </w:r>
+            <w:r>
+              <w:rPr>
+                <w:rFonts w:ascii="Times New Roman" w:hAnsi="Times New Roman" w:cs="Times New Roman"/>
+                <w:sz w:val="24"/>
+                <w:szCs w:val="24"/>
+              </w:rPr>
+              <w:t xml:space="preserve"> Bahasa Javascript</w:t>
+            </w:r>
+          </w:p>
+        </w:tc>
+        <w:tc>
+          <w:tcPr>
+            <w:tcW w:w="1462" w:type="dxa"/>
           </w:tcPr>
           <w:p>
             <w:pPr>
@@ -21390,7 +21007,8 @@
                 <w:sz w:val="24"/>
                 <w:szCs w:val="24"/>
               </w:rPr>
-              <w:t>Valid</w:t>
+              <w:lastRenderedPageBreak/>
+              <w:t>Berhasil</w:t>
             </w:r>
           </w:p>
         </w:tc>
@@ -21398,7 +21016,7 @@
       <w:tr>
         <w:tc>
           <w:tcPr>
-            <w:tcW w:w="1141" w:type="dxa"/>
+            <w:tcW w:w="1271" w:type="dxa"/>
             <w:vMerge/>
             <w:vAlign w:val="center"/>
           </w:tcPr>
@@ -21415,7 +21033,7 @@
         </w:tc>
         <w:tc>
           <w:tcPr>
-            <w:tcW w:w="2724" w:type="dxa"/>
+            <w:tcW w:w="1559" w:type="dxa"/>
           </w:tcPr>
           <w:p>
             <w:pPr>
@@ -21432,13 +21050,21 @@
                 <w:sz w:val="24"/>
                 <w:szCs w:val="24"/>
               </w:rPr>
-              <w:t>Memilih tema warna pada Code Editor</w:t>
-            </w:r>
-          </w:p>
-        </w:tc>
-        <w:tc>
-          <w:tcPr>
-            <w:tcW w:w="1620" w:type="dxa"/>
+              <w:t xml:space="preserve">Memilih tema warna </w:t>
+            </w:r>
+            <w:r>
+              <w:rPr>
+                <w:rFonts w:ascii="Times New Roman" w:hAnsi="Times New Roman" w:cs="Times New Roman"/>
+                <w:sz w:val="24"/>
+                <w:szCs w:val="24"/>
+              </w:rPr>
+              <w:t>“base16-light”</w:t>
+            </w:r>
+          </w:p>
+        </w:tc>
+        <w:tc>
+          <w:tcPr>
+            <w:tcW w:w="1843" w:type="dxa"/>
           </w:tcPr>
           <w:p>
             <w:pPr>
@@ -21461,7 +21087,7 @@
         </w:tc>
         <w:tc>
           <w:tcPr>
-            <w:tcW w:w="1260" w:type="dxa"/>
+            <w:tcW w:w="2126" w:type="dxa"/>
           </w:tcPr>
           <w:p>
             <w:pPr>
@@ -21478,13 +21104,21 @@
                 <w:sz w:val="24"/>
                 <w:szCs w:val="24"/>
               </w:rPr>
-              <w:t>Sesuai harapan</w:t>
-            </w:r>
-          </w:p>
-        </w:tc>
-        <w:tc>
-          <w:tcPr>
-            <w:tcW w:w="1516" w:type="dxa"/>
+              <w:t xml:space="preserve">Tema warna menjadi </w:t>
+            </w:r>
+            <w:r>
+              <w:rPr>
+                <w:rFonts w:ascii="Times New Roman" w:hAnsi="Times New Roman" w:cs="Times New Roman"/>
+                <w:sz w:val="24"/>
+                <w:szCs w:val="24"/>
+              </w:rPr>
+              <w:t>abu-abu dan warna tulisan menjadi coklat dan hitam</w:t>
+            </w:r>
+          </w:p>
+        </w:tc>
+        <w:tc>
+          <w:tcPr>
+            <w:tcW w:w="1462" w:type="dxa"/>
           </w:tcPr>
           <w:p>
             <w:pPr>
@@ -21501,7 +21135,7 @@
                 <w:sz w:val="24"/>
                 <w:szCs w:val="24"/>
               </w:rPr>
-              <w:t>Valid</w:t>
+              <w:t>Berhasil</w:t>
             </w:r>
           </w:p>
         </w:tc>
@@ -21509,7 +21143,7 @@
       <w:tr>
         <w:tc>
           <w:tcPr>
-            <w:tcW w:w="1141" w:type="dxa"/>
+            <w:tcW w:w="1271" w:type="dxa"/>
             <w:vMerge w:val="restart"/>
             <w:vAlign w:val="center"/>
           </w:tcPr>
@@ -21534,7 +21168,7 @@
         </w:tc>
         <w:tc>
           <w:tcPr>
-            <w:tcW w:w="2724" w:type="dxa"/>
+            <w:tcW w:w="1559" w:type="dxa"/>
           </w:tcPr>
           <w:p>
             <w:pPr>
@@ -21563,29 +21197,19 @@
                 <w:szCs w:val="24"/>
               </w:rPr>
             </w:pPr>
-            <w:proofErr w:type="gramStart"/>
-            <w:r>
-              <w:rPr>
-                <w:rFonts w:ascii="Times New Roman" w:hAnsi="Times New Roman" w:cs="Times New Roman"/>
-                <w:sz w:val="24"/>
-                <w:szCs w:val="24"/>
-              </w:rPr>
-              <w:t>echo</w:t>
-            </w:r>
-            <w:proofErr w:type="gramEnd"/>
-            <w:r>
-              <w:rPr>
-                <w:rFonts w:ascii="Times New Roman" w:hAnsi="Times New Roman" w:cs="Times New Roman"/>
-                <w:sz w:val="24"/>
-                <w:szCs w:val="24"/>
-              </w:rPr>
-              <w:t xml:space="preserve"> “Hello World!”?&gt;”</w:t>
-            </w:r>
-          </w:p>
-        </w:tc>
-        <w:tc>
-          <w:tcPr>
-            <w:tcW w:w="1620" w:type="dxa"/>
+            <w:r>
+              <w:rPr>
+                <w:rFonts w:ascii="Times New Roman" w:hAnsi="Times New Roman" w:cs="Times New Roman"/>
+                <w:sz w:val="24"/>
+                <w:szCs w:val="24"/>
+              </w:rPr>
+              <w:t>echo “Hello World!”?&gt;”</w:t>
+            </w:r>
+          </w:p>
+        </w:tc>
+        <w:tc>
+          <w:tcPr>
+            <w:tcW w:w="1843" w:type="dxa"/>
           </w:tcPr>
           <w:p>
             <w:pPr>
@@ -21608,7 +21232,7 @@
         </w:tc>
         <w:tc>
           <w:tcPr>
-            <w:tcW w:w="1260" w:type="dxa"/>
+            <w:tcW w:w="2126" w:type="dxa"/>
           </w:tcPr>
           <w:p>
             <w:pPr>
@@ -21625,13 +21249,13 @@
                 <w:sz w:val="24"/>
                 <w:szCs w:val="24"/>
               </w:rPr>
-              <w:t>Sesuai harapan</w:t>
-            </w:r>
-          </w:p>
-        </w:tc>
-        <w:tc>
-          <w:tcPr>
-            <w:tcW w:w="1516" w:type="dxa"/>
+              <w:t>Kotak preview menampilkan kalimat Hello World!</w:t>
+            </w:r>
+          </w:p>
+        </w:tc>
+        <w:tc>
+          <w:tcPr>
+            <w:tcW w:w="1462" w:type="dxa"/>
           </w:tcPr>
           <w:p>
             <w:pPr>
@@ -21648,7 +21272,7 @@
                 <w:sz w:val="24"/>
                 <w:szCs w:val="24"/>
               </w:rPr>
-              <w:t>Valid</w:t>
+              <w:t>Berhasil</w:t>
             </w:r>
           </w:p>
         </w:tc>
@@ -21656,7 +21280,7 @@
       <w:tr>
         <w:tc>
           <w:tcPr>
-            <w:tcW w:w="1141" w:type="dxa"/>
+            <w:tcW w:w="1271" w:type="dxa"/>
             <w:vMerge/>
             <w:vAlign w:val="center"/>
           </w:tcPr>
@@ -21673,7 +21297,7 @@
         </w:tc>
         <w:tc>
           <w:tcPr>
-            <w:tcW w:w="2724" w:type="dxa"/>
+            <w:tcW w:w="1559" w:type="dxa"/>
           </w:tcPr>
           <w:p>
             <w:pPr>
@@ -21690,13 +21314,21 @@
                 <w:sz w:val="24"/>
                 <w:szCs w:val="24"/>
               </w:rPr>
-              <w:t>Memilih tema warna pada Code Editor</w:t>
-            </w:r>
-          </w:p>
-        </w:tc>
-        <w:tc>
-          <w:tcPr>
-            <w:tcW w:w="1620" w:type="dxa"/>
+              <w:t xml:space="preserve">Memilih tema warna </w:t>
+            </w:r>
+            <w:r>
+              <w:rPr>
+                <w:rFonts w:ascii="Times New Roman" w:hAnsi="Times New Roman" w:cs="Times New Roman"/>
+                <w:sz w:val="24"/>
+                <w:szCs w:val="24"/>
+              </w:rPr>
+              <w:t>“dracula” dan “base16-light” bergantian</w:t>
+            </w:r>
+          </w:p>
+        </w:tc>
+        <w:tc>
+          <w:tcPr>
+            <w:tcW w:w="1843" w:type="dxa"/>
           </w:tcPr>
           <w:p>
             <w:pPr>
@@ -21719,7 +21351,7 @@
         </w:tc>
         <w:tc>
           <w:tcPr>
-            <w:tcW w:w="1260" w:type="dxa"/>
+            <w:tcW w:w="2126" w:type="dxa"/>
           </w:tcPr>
           <w:p>
             <w:pPr>
@@ -21736,13 +21368,13 @@
                 <w:sz w:val="24"/>
                 <w:szCs w:val="24"/>
               </w:rPr>
-              <w:t>Sesuai harapan</w:t>
-            </w:r>
-          </w:p>
-        </w:tc>
-        <w:tc>
-          <w:tcPr>
-            <w:tcW w:w="1516" w:type="dxa"/>
+              <w:t>Warna latar  dan tulisan berubah sesuai warna yang dipilih</w:t>
+            </w:r>
+          </w:p>
+        </w:tc>
+        <w:tc>
+          <w:tcPr>
+            <w:tcW w:w="1462" w:type="dxa"/>
           </w:tcPr>
           <w:p>
             <w:pPr>
@@ -21759,7 +21391,7 @@
                 <w:sz w:val="24"/>
                 <w:szCs w:val="24"/>
               </w:rPr>
-              <w:t>Valid</w:t>
+              <w:t>Berhasil</w:t>
             </w:r>
           </w:p>
         </w:tc>
@@ -21812,16 +21444,16 @@
         <w:tblLook w:val="04A0" w:firstRow="1" w:lastRow="0" w:firstColumn="1" w:lastColumn="0" w:noHBand="0" w:noVBand="1"/>
       </w:tblPr>
       <w:tblGrid>
-        <w:gridCol w:w="1404"/>
-        <w:gridCol w:w="1696"/>
-        <w:gridCol w:w="2447"/>
-        <w:gridCol w:w="1257"/>
+        <w:gridCol w:w="1271"/>
+        <w:gridCol w:w="1701"/>
+        <w:gridCol w:w="1701"/>
+        <w:gridCol w:w="2131"/>
         <w:gridCol w:w="1457"/>
       </w:tblGrid>
       <w:tr>
         <w:tc>
           <w:tcPr>
-            <w:tcW w:w="1404" w:type="dxa"/>
+            <w:tcW w:w="1271" w:type="dxa"/>
             <w:vAlign w:val="center"/>
           </w:tcPr>
           <w:p>
@@ -21847,7 +21479,7 @@
         </w:tc>
         <w:tc>
           <w:tcPr>
-            <w:tcW w:w="1696" w:type="dxa"/>
+            <w:tcW w:w="1701" w:type="dxa"/>
             <w:vAlign w:val="center"/>
           </w:tcPr>
           <w:p>
@@ -21873,7 +21505,7 @@
         </w:tc>
         <w:tc>
           <w:tcPr>
-            <w:tcW w:w="2447" w:type="dxa"/>
+            <w:tcW w:w="1701" w:type="dxa"/>
             <w:vAlign w:val="center"/>
           </w:tcPr>
           <w:p>
@@ -21899,7 +21531,7 @@
         </w:tc>
         <w:tc>
           <w:tcPr>
-            <w:tcW w:w="1257" w:type="dxa"/>
+            <w:tcW w:w="2131" w:type="dxa"/>
             <w:vAlign w:val="center"/>
           </w:tcPr>
           <w:p>
@@ -21953,7 +21585,7 @@
       <w:tr>
         <w:tc>
           <w:tcPr>
-            <w:tcW w:w="1404" w:type="dxa"/>
+            <w:tcW w:w="1271" w:type="dxa"/>
             <w:vMerge w:val="restart"/>
             <w:vAlign w:val="center"/>
           </w:tcPr>
@@ -21978,7 +21610,7 @@
         </w:tc>
         <w:tc>
           <w:tcPr>
-            <w:tcW w:w="1696" w:type="dxa"/>
+            <w:tcW w:w="1701" w:type="dxa"/>
           </w:tcPr>
           <w:p>
             <w:pPr>
@@ -22010,7 +21642,7 @@
         </w:tc>
         <w:tc>
           <w:tcPr>
-            <w:tcW w:w="2447" w:type="dxa"/>
+            <w:tcW w:w="1701" w:type="dxa"/>
           </w:tcPr>
           <w:p>
             <w:pPr>
@@ -22027,13 +21659,22 @@
                 <w:sz w:val="24"/>
                 <w:szCs w:val="24"/>
               </w:rPr>
-              <w:t xml:space="preserve">Menampilkan pesan error </w:t>
-            </w:r>
-          </w:p>
-        </w:tc>
-        <w:tc>
-          <w:tcPr>
-            <w:tcW w:w="1257" w:type="dxa"/>
+              <w:t xml:space="preserve">Menampilkan pesan </w:t>
+            </w:r>
+            <w:r>
+              <w:rPr>
+                <w:rFonts w:ascii="Times New Roman" w:hAnsi="Times New Roman" w:cs="Times New Roman"/>
+                <w:i/>
+                <w:sz w:val="24"/>
+                <w:szCs w:val="24"/>
+              </w:rPr>
+              <w:t xml:space="preserve">error </w:t>
+            </w:r>
+          </w:p>
+        </w:tc>
+        <w:tc>
+          <w:tcPr>
+            <w:tcW w:w="2131" w:type="dxa"/>
           </w:tcPr>
           <w:p>
             <w:pPr>
@@ -22050,7 +21691,24 @@
                 <w:sz w:val="24"/>
                 <w:szCs w:val="24"/>
               </w:rPr>
-              <w:t>Sesuai harapan</w:t>
+              <w:t xml:space="preserve">Muncul pesan </w:t>
+            </w:r>
+            <w:r>
+              <w:rPr>
+                <w:rFonts w:ascii="Times New Roman" w:hAnsi="Times New Roman" w:cs="Times New Roman"/>
+                <w:i/>
+                <w:sz w:val="24"/>
+                <w:szCs w:val="24"/>
+              </w:rPr>
+              <w:t>error</w:t>
+            </w:r>
+            <w:r>
+              <w:rPr>
+                <w:rFonts w:ascii="Times New Roman" w:hAnsi="Times New Roman" w:cs="Times New Roman"/>
+                <w:sz w:val="24"/>
+                <w:szCs w:val="24"/>
+              </w:rPr>
+              <w:t xml:space="preserve"> “Username atau Password salah!”</w:t>
             </w:r>
           </w:p>
         </w:tc>
@@ -22073,7 +21731,7 @@
                 <w:sz w:val="24"/>
                 <w:szCs w:val="24"/>
               </w:rPr>
-              <w:t>Valid</w:t>
+              <w:t>Berhasil</w:t>
             </w:r>
           </w:p>
         </w:tc>
@@ -22081,7 +21739,7 @@
       <w:tr>
         <w:tc>
           <w:tcPr>
-            <w:tcW w:w="1404" w:type="dxa"/>
+            <w:tcW w:w="1271" w:type="dxa"/>
             <w:vMerge/>
             <w:vAlign w:val="center"/>
           </w:tcPr>
@@ -22098,7 +21756,7 @@
         </w:tc>
         <w:tc>
           <w:tcPr>
-            <w:tcW w:w="1696" w:type="dxa"/>
+            <w:tcW w:w="1701" w:type="dxa"/>
           </w:tcPr>
           <w:p>
             <w:pPr>
@@ -22138,7 +21796,7 @@
         </w:tc>
         <w:tc>
           <w:tcPr>
-            <w:tcW w:w="2447" w:type="dxa"/>
+            <w:tcW w:w="1701" w:type="dxa"/>
           </w:tcPr>
           <w:p>
             <w:pPr>
@@ -22155,13 +21813,22 @@
                 <w:sz w:val="24"/>
                 <w:szCs w:val="24"/>
               </w:rPr>
-              <w:t xml:space="preserve">Menampilkan pesan error </w:t>
-            </w:r>
-          </w:p>
-        </w:tc>
-        <w:tc>
-          <w:tcPr>
-            <w:tcW w:w="1257" w:type="dxa"/>
+              <w:t xml:space="preserve">Menampilkan pesan </w:t>
+            </w:r>
+            <w:r>
+              <w:rPr>
+                <w:rFonts w:ascii="Times New Roman" w:hAnsi="Times New Roman" w:cs="Times New Roman"/>
+                <w:i/>
+                <w:sz w:val="24"/>
+                <w:szCs w:val="24"/>
+              </w:rPr>
+              <w:t xml:space="preserve">error </w:t>
+            </w:r>
+          </w:p>
+        </w:tc>
+        <w:tc>
+          <w:tcPr>
+            <w:tcW w:w="2131" w:type="dxa"/>
           </w:tcPr>
           <w:p>
             <w:pPr>
@@ -22178,7 +21845,24 @@
                 <w:sz w:val="24"/>
                 <w:szCs w:val="24"/>
               </w:rPr>
-              <w:t>Sesuai harapan</w:t>
+              <w:t xml:space="preserve">Muncul pesan </w:t>
+            </w:r>
+            <w:r>
+              <w:rPr>
+                <w:rFonts w:ascii="Times New Roman" w:hAnsi="Times New Roman" w:cs="Times New Roman"/>
+                <w:i/>
+                <w:sz w:val="24"/>
+                <w:szCs w:val="24"/>
+              </w:rPr>
+              <w:t xml:space="preserve">error </w:t>
+            </w:r>
+            <w:r>
+              <w:rPr>
+                <w:rFonts w:ascii="Times New Roman" w:hAnsi="Times New Roman" w:cs="Times New Roman"/>
+                <w:sz w:val="24"/>
+                <w:szCs w:val="24"/>
+              </w:rPr>
+              <w:t>“Username atau Password salah!”</w:t>
             </w:r>
           </w:p>
         </w:tc>
@@ -22201,7 +21885,7 @@
                 <w:sz w:val="24"/>
                 <w:szCs w:val="24"/>
               </w:rPr>
-              <w:t>Valid</w:t>
+              <w:t>Berhasil</w:t>
             </w:r>
           </w:p>
         </w:tc>
@@ -22209,7 +21893,7 @@
       <w:tr>
         <w:tc>
           <w:tcPr>
-            <w:tcW w:w="1404" w:type="dxa"/>
+            <w:tcW w:w="1271" w:type="dxa"/>
             <w:vMerge/>
             <w:vAlign w:val="center"/>
           </w:tcPr>
@@ -22226,7 +21910,7 @@
         </w:tc>
         <w:tc>
           <w:tcPr>
-            <w:tcW w:w="1696" w:type="dxa"/>
+            <w:tcW w:w="1701" w:type="dxa"/>
           </w:tcPr>
           <w:p>
             <w:pPr>
@@ -22266,7 +21950,7 @@
         </w:tc>
         <w:tc>
           <w:tcPr>
-            <w:tcW w:w="2447" w:type="dxa"/>
+            <w:tcW w:w="1701" w:type="dxa"/>
           </w:tcPr>
           <w:p>
             <w:pPr>
@@ -22283,13 +21967,30 @@
                 <w:sz w:val="24"/>
                 <w:szCs w:val="24"/>
               </w:rPr>
-              <w:t>Beralih ke halaman Home</w:t>
-            </w:r>
-          </w:p>
-        </w:tc>
-        <w:tc>
-          <w:tcPr>
-            <w:tcW w:w="1257" w:type="dxa"/>
+              <w:t>Pindah</w:t>
+            </w:r>
+            <w:r>
+              <w:rPr>
+                <w:rFonts w:ascii="Times New Roman" w:hAnsi="Times New Roman" w:cs="Times New Roman"/>
+                <w:sz w:val="24"/>
+                <w:szCs w:val="24"/>
+              </w:rPr>
+              <w:t xml:space="preserve"> ke halaman </w:t>
+            </w:r>
+            <w:r>
+              <w:rPr>
+                <w:rFonts w:ascii="Times New Roman" w:hAnsi="Times New Roman" w:cs="Times New Roman"/>
+                <w:i/>
+                <w:sz w:val="24"/>
+                <w:szCs w:val="24"/>
+              </w:rPr>
+              <w:t>Home</w:t>
+            </w:r>
+          </w:p>
+        </w:tc>
+        <w:tc>
+          <w:tcPr>
+            <w:tcW w:w="2131" w:type="dxa"/>
           </w:tcPr>
           <w:p>
             <w:pPr>
@@ -22303,10 +22004,28 @@
             <w:r>
               <w:rPr>
                 <w:rFonts w:ascii="Times New Roman" w:hAnsi="Times New Roman" w:cs="Times New Roman"/>
-                <w:sz w:val="24"/>
-                <w:szCs w:val="24"/>
-              </w:rPr>
-              <w:t>Sesuai harapan</w:t>
+                <w:i/>
+                <w:sz w:val="24"/>
+                <w:szCs w:val="24"/>
+              </w:rPr>
+              <w:t>Form</w:t>
+            </w:r>
+            <w:r>
+              <w:rPr>
+                <w:rFonts w:ascii="Times New Roman" w:hAnsi="Times New Roman" w:cs="Times New Roman"/>
+                <w:sz w:val="24"/>
+                <w:szCs w:val="24"/>
+              </w:rPr>
+              <w:t xml:space="preserve"> berhasil disubmit dan beralih ke halaman </w:t>
+            </w:r>
+            <w:r>
+              <w:rPr>
+                <w:rFonts w:ascii="Times New Roman" w:hAnsi="Times New Roman" w:cs="Times New Roman"/>
+                <w:i/>
+                <w:sz w:val="24"/>
+                <w:szCs w:val="24"/>
+              </w:rPr>
+              <w:t>Home</w:t>
             </w:r>
           </w:p>
         </w:tc>
@@ -22329,7 +22048,7 @@
                 <w:sz w:val="24"/>
                 <w:szCs w:val="24"/>
               </w:rPr>
-              <w:t>Valid</w:t>
+              <w:t>Berhasil</w:t>
             </w:r>
           </w:p>
         </w:tc>
@@ -22337,7 +22056,7 @@
       <w:tr>
         <w:tc>
           <w:tcPr>
-            <w:tcW w:w="1404" w:type="dxa"/>
+            <w:tcW w:w="1271" w:type="dxa"/>
             <w:vMerge w:val="restart"/>
             <w:vAlign w:val="center"/>
           </w:tcPr>
@@ -22356,13 +22075,14 @@
                 <w:sz w:val="24"/>
                 <w:szCs w:val="24"/>
               </w:rPr>
+              <w:lastRenderedPageBreak/>
               <w:t>Halaman Registrasi</w:t>
             </w:r>
           </w:p>
         </w:tc>
         <w:tc>
           <w:tcPr>
-            <w:tcW w:w="1696" w:type="dxa"/>
+            <w:tcW w:w="1701" w:type="dxa"/>
           </w:tcPr>
           <w:p>
             <w:pPr>
@@ -22394,7 +22114,7 @@
         </w:tc>
         <w:tc>
           <w:tcPr>
-            <w:tcW w:w="2447" w:type="dxa"/>
+            <w:tcW w:w="1701" w:type="dxa"/>
           </w:tcPr>
           <w:p>
             <w:pPr>
@@ -22411,13 +22131,22 @@
                 <w:sz w:val="24"/>
                 <w:szCs w:val="24"/>
               </w:rPr>
-              <w:t>Menampilkan pesan error</w:t>
-            </w:r>
-          </w:p>
-        </w:tc>
-        <w:tc>
-          <w:tcPr>
-            <w:tcW w:w="1257" w:type="dxa"/>
+              <w:t xml:space="preserve">Menampilkan pesan </w:t>
+            </w:r>
+            <w:r>
+              <w:rPr>
+                <w:rFonts w:ascii="Times New Roman" w:hAnsi="Times New Roman" w:cs="Times New Roman"/>
+                <w:i/>
+                <w:sz w:val="24"/>
+                <w:szCs w:val="24"/>
+              </w:rPr>
+              <w:t>error</w:t>
+            </w:r>
+          </w:p>
+        </w:tc>
+        <w:tc>
+          <w:tcPr>
+            <w:tcW w:w="2131" w:type="dxa"/>
           </w:tcPr>
           <w:p>
             <w:pPr>
@@ -22434,7 +22163,24 @@
                 <w:sz w:val="24"/>
                 <w:szCs w:val="24"/>
               </w:rPr>
-              <w:t>Sesuai harapan</w:t>
+              <w:t xml:space="preserve">Muncul pesan </w:t>
+            </w:r>
+            <w:r>
+              <w:rPr>
+                <w:rFonts w:ascii="Times New Roman" w:hAnsi="Times New Roman" w:cs="Times New Roman"/>
+                <w:i/>
+                <w:sz w:val="24"/>
+                <w:szCs w:val="24"/>
+              </w:rPr>
+              <w:t>error</w:t>
+            </w:r>
+            <w:r>
+              <w:rPr>
+                <w:rFonts w:ascii="Times New Roman" w:hAnsi="Times New Roman" w:cs="Times New Roman"/>
+                <w:sz w:val="24"/>
+                <w:szCs w:val="24"/>
+              </w:rPr>
+              <w:t xml:space="preserve"> “Lengkapi semua form!”</w:t>
             </w:r>
           </w:p>
         </w:tc>
@@ -22457,7 +22203,7 @@
                 <w:sz w:val="24"/>
                 <w:szCs w:val="24"/>
               </w:rPr>
-              <w:t>Valid</w:t>
+              <w:t>Berhasil</w:t>
             </w:r>
           </w:p>
         </w:tc>
@@ -22465,7 +22211,7 @@
       <w:tr>
         <w:tc>
           <w:tcPr>
-            <w:tcW w:w="1404" w:type="dxa"/>
+            <w:tcW w:w="1271" w:type="dxa"/>
             <w:vMerge/>
             <w:vAlign w:val="center"/>
           </w:tcPr>
@@ -22482,7 +22228,7 @@
         </w:tc>
         <w:tc>
           <w:tcPr>
-            <w:tcW w:w="1696" w:type="dxa"/>
+            <w:tcW w:w="1701" w:type="dxa"/>
           </w:tcPr>
           <w:p>
             <w:pPr>
@@ -22522,7 +22268,7 @@
         </w:tc>
         <w:tc>
           <w:tcPr>
-            <w:tcW w:w="2447" w:type="dxa"/>
+            <w:tcW w:w="1701" w:type="dxa"/>
           </w:tcPr>
           <w:p>
             <w:pPr>
@@ -22539,7 +22285,7 @@
                 <w:sz w:val="24"/>
                 <w:szCs w:val="24"/>
               </w:rPr>
-              <w:t xml:space="preserve">Data ditambahkan ke </w:t>
+              <w:t xml:space="preserve">Data </w:t>
             </w:r>
             <w:r>
               <w:rPr>
@@ -22548,6 +22294,31 @@
                 <w:sz w:val="24"/>
                 <w:szCs w:val="24"/>
               </w:rPr>
+              <w:t>user</w:t>
+            </w:r>
+            <w:r>
+              <w:rPr>
+                <w:rFonts w:ascii="Times New Roman" w:hAnsi="Times New Roman" w:cs="Times New Roman"/>
+                <w:sz w:val="24"/>
+                <w:szCs w:val="24"/>
+              </w:rPr>
+              <w:t xml:space="preserve"> baru </w:t>
+            </w:r>
+            <w:r>
+              <w:rPr>
+                <w:rFonts w:ascii="Times New Roman" w:hAnsi="Times New Roman" w:cs="Times New Roman"/>
+                <w:sz w:val="24"/>
+                <w:szCs w:val="24"/>
+              </w:rPr>
+              <w:t xml:space="preserve">ditambahkan ke </w:t>
+            </w:r>
+            <w:r>
+              <w:rPr>
+                <w:rFonts w:ascii="Times New Roman" w:hAnsi="Times New Roman" w:cs="Times New Roman"/>
+                <w:i/>
+                <w:sz w:val="24"/>
+                <w:szCs w:val="24"/>
+              </w:rPr>
               <w:t>database</w:t>
             </w:r>
             <w:r>
@@ -22572,30 +22343,30 @@
                 <w:sz w:val="24"/>
                 <w:szCs w:val="24"/>
               </w:rPr>
-              <w:t xml:space="preserve"> </w:t>
-            </w:r>
-            <w:r>
-              <w:rPr>
-                <w:rFonts w:ascii="Times New Roman" w:hAnsi="Times New Roman" w:cs="Times New Roman"/>
-                <w:sz w:val="24"/>
-                <w:szCs w:val="24"/>
-              </w:rPr>
-              <w:lastRenderedPageBreak/>
-              <w:t>otomatis</w:t>
-            </w:r>
-            <w:r>
-              <w:rPr>
-                <w:rFonts w:ascii="Times New Roman" w:hAnsi="Times New Roman" w:cs="Times New Roman"/>
-                <w:sz w:val="24"/>
-                <w:szCs w:val="24"/>
-              </w:rPr>
-              <w:t xml:space="preserve"> ke halaman Login</w:t>
-            </w:r>
-          </w:p>
-        </w:tc>
-        <w:tc>
-          <w:tcPr>
-            <w:tcW w:w="1257" w:type="dxa"/>
+              <w:t xml:space="preserve"> otomatis</w:t>
+            </w:r>
+            <w:r>
+              <w:rPr>
+                <w:rFonts w:ascii="Times New Roman" w:hAnsi="Times New Roman" w:cs="Times New Roman"/>
+                <w:sz w:val="24"/>
+                <w:szCs w:val="24"/>
+              </w:rPr>
+              <w:t xml:space="preserve"> ke halaman </w:t>
+            </w:r>
+            <w:r>
+              <w:rPr>
+                <w:rFonts w:ascii="Times New Roman" w:hAnsi="Times New Roman" w:cs="Times New Roman"/>
+                <w:i/>
+                <w:sz w:val="24"/>
+                <w:szCs w:val="24"/>
+              </w:rPr>
+              <w:t>Login</w:t>
+            </w:r>
+          </w:p>
+        </w:tc>
+        <w:tc>
+          <w:tcPr>
+            <w:tcW w:w="2131" w:type="dxa"/>
           </w:tcPr>
           <w:p>
             <w:pPr>
@@ -22612,8 +22383,50 @@
                 <w:sz w:val="24"/>
                 <w:szCs w:val="24"/>
               </w:rPr>
-              <w:lastRenderedPageBreak/>
-              <w:t>Sesuai harapan</w:t>
+              <w:t xml:space="preserve">Data </w:t>
+            </w:r>
+            <w:r>
+              <w:rPr>
+                <w:rFonts w:ascii="Times New Roman" w:hAnsi="Times New Roman" w:cs="Times New Roman"/>
+                <w:i/>
+                <w:sz w:val="24"/>
+                <w:szCs w:val="24"/>
+              </w:rPr>
+              <w:t>user</w:t>
+            </w:r>
+            <w:r>
+              <w:rPr>
+                <w:rFonts w:ascii="Times New Roman" w:hAnsi="Times New Roman" w:cs="Times New Roman"/>
+                <w:sz w:val="24"/>
+                <w:szCs w:val="24"/>
+              </w:rPr>
+              <w:t xml:space="preserve"> berhasil ditambahkan ke </w:t>
+            </w:r>
+            <w:r>
+              <w:rPr>
+                <w:rFonts w:ascii="Times New Roman" w:hAnsi="Times New Roman" w:cs="Times New Roman"/>
+                <w:i/>
+                <w:sz w:val="24"/>
+                <w:szCs w:val="24"/>
+              </w:rPr>
+              <w:t>database</w:t>
+            </w:r>
+            <w:r>
+              <w:rPr>
+                <w:rFonts w:ascii="Times New Roman" w:hAnsi="Times New Roman" w:cs="Times New Roman"/>
+                <w:sz w:val="24"/>
+                <w:szCs w:val="24"/>
+              </w:rPr>
+              <w:t xml:space="preserve"> lalu dialihkan ke halaman </w:t>
+            </w:r>
+            <w:r>
+              <w:rPr>
+                <w:rFonts w:ascii="Times New Roman" w:hAnsi="Times New Roman" w:cs="Times New Roman"/>
+                <w:i/>
+                <w:sz w:val="24"/>
+                <w:szCs w:val="24"/>
+              </w:rPr>
+              <w:t>Login</w:t>
             </w:r>
           </w:p>
         </w:tc>
@@ -22635,7 +22448,7 @@
                 <w:sz w:val="24"/>
                 <w:szCs w:val="24"/>
               </w:rPr>
-              <w:t xml:space="preserve">Valid </w:t>
+              <w:t>Berhasil</w:t>
             </w:r>
           </w:p>
         </w:tc>
@@ -22643,7 +22456,7 @@
       <w:tr>
         <w:tc>
           <w:tcPr>
-            <w:tcW w:w="1404" w:type="dxa"/>
+            <w:tcW w:w="1271" w:type="dxa"/>
             <w:vMerge/>
             <w:vAlign w:val="center"/>
           </w:tcPr>
@@ -22660,7 +22473,7 @@
         </w:tc>
         <w:tc>
           <w:tcPr>
-            <w:tcW w:w="1696" w:type="dxa"/>
+            <w:tcW w:w="1701" w:type="dxa"/>
           </w:tcPr>
           <w:p>
             <w:pPr>
@@ -22709,7 +22522,7 @@
         </w:tc>
         <w:tc>
           <w:tcPr>
-            <w:tcW w:w="2447" w:type="dxa"/>
+            <w:tcW w:w="1701" w:type="dxa"/>
           </w:tcPr>
           <w:p>
             <w:pPr>
@@ -22726,13 +22539,22 @@
                 <w:sz w:val="24"/>
                 <w:szCs w:val="24"/>
               </w:rPr>
-              <w:t>Menempilkan pesan error</w:t>
-            </w:r>
-          </w:p>
-        </w:tc>
-        <w:tc>
-          <w:tcPr>
-            <w:tcW w:w="1257" w:type="dxa"/>
+              <w:t xml:space="preserve">Menempilkan pesan </w:t>
+            </w:r>
+            <w:r>
+              <w:rPr>
+                <w:rFonts w:ascii="Times New Roman" w:hAnsi="Times New Roman" w:cs="Times New Roman"/>
+                <w:i/>
+                <w:sz w:val="24"/>
+                <w:szCs w:val="24"/>
+              </w:rPr>
+              <w:t>error</w:t>
+            </w:r>
+          </w:p>
+        </w:tc>
+        <w:tc>
+          <w:tcPr>
+            <w:tcW w:w="2131" w:type="dxa"/>
           </w:tcPr>
           <w:p>
             <w:pPr>
@@ -22749,7 +22571,41 @@
                 <w:sz w:val="24"/>
                 <w:szCs w:val="24"/>
               </w:rPr>
-              <w:t>Sesuai harapan</w:t>
+              <w:t xml:space="preserve">Muncul pesan </w:t>
+            </w:r>
+            <w:r>
+              <w:rPr>
+                <w:rFonts w:ascii="Times New Roman" w:hAnsi="Times New Roman" w:cs="Times New Roman"/>
+                <w:i/>
+                <w:sz w:val="24"/>
+                <w:szCs w:val="24"/>
+              </w:rPr>
+              <w:t>error</w:t>
+            </w:r>
+            <w:r>
+              <w:rPr>
+                <w:rFonts w:ascii="Times New Roman" w:hAnsi="Times New Roman" w:cs="Times New Roman"/>
+                <w:sz w:val="24"/>
+                <w:szCs w:val="24"/>
+              </w:rPr>
+              <w:t xml:space="preserve"> “Sudah dipakai. Silahkan gunakan </w:t>
+            </w:r>
+            <w:r>
+              <w:rPr>
+                <w:rFonts w:ascii="Times New Roman" w:hAnsi="Times New Roman" w:cs="Times New Roman"/>
+                <w:i/>
+                <w:sz w:val="24"/>
+                <w:szCs w:val="24"/>
+              </w:rPr>
+              <w:t>email</w:t>
+            </w:r>
+            <w:r>
+              <w:rPr>
+                <w:rFonts w:ascii="Times New Roman" w:hAnsi="Times New Roman" w:cs="Times New Roman"/>
+                <w:sz w:val="24"/>
+                <w:szCs w:val="24"/>
+              </w:rPr>
+              <w:t xml:space="preserve"> yang lain”</w:t>
             </w:r>
           </w:p>
         </w:tc>
@@ -22772,7 +22628,7 @@
                 <w:sz w:val="24"/>
                 <w:szCs w:val="24"/>
               </w:rPr>
-              <w:t>Valid</w:t>
+              <w:t>Berhasil</w:t>
             </w:r>
           </w:p>
         </w:tc>
@@ -22825,16 +22681,16 @@
         <w:tblLook w:val="04A0" w:firstRow="1" w:lastRow="0" w:firstColumn="1" w:lastColumn="0" w:noHBand="0" w:noVBand="1"/>
       </w:tblPr>
       <w:tblGrid>
-        <w:gridCol w:w="1404"/>
-        <w:gridCol w:w="1696"/>
-        <w:gridCol w:w="2447"/>
-        <w:gridCol w:w="1257"/>
+        <w:gridCol w:w="1271"/>
+        <w:gridCol w:w="1701"/>
+        <w:gridCol w:w="1701"/>
+        <w:gridCol w:w="2131"/>
         <w:gridCol w:w="1457"/>
       </w:tblGrid>
       <w:tr>
         <w:tc>
           <w:tcPr>
-            <w:tcW w:w="1404" w:type="dxa"/>
+            <w:tcW w:w="1271" w:type="dxa"/>
             <w:vAlign w:val="center"/>
           </w:tcPr>
           <w:p>
@@ -22860,7 +22716,7 @@
         </w:tc>
         <w:tc>
           <w:tcPr>
-            <w:tcW w:w="1696" w:type="dxa"/>
+            <w:tcW w:w="1701" w:type="dxa"/>
             <w:vAlign w:val="center"/>
           </w:tcPr>
           <w:p>
@@ -22886,7 +22742,7 @@
         </w:tc>
         <w:tc>
           <w:tcPr>
-            <w:tcW w:w="2447" w:type="dxa"/>
+            <w:tcW w:w="1701" w:type="dxa"/>
             <w:vAlign w:val="center"/>
           </w:tcPr>
           <w:p>
@@ -22912,7 +22768,7 @@
         </w:tc>
         <w:tc>
           <w:tcPr>
-            <w:tcW w:w="1257" w:type="dxa"/>
+            <w:tcW w:w="2131" w:type="dxa"/>
             <w:vAlign w:val="center"/>
           </w:tcPr>
           <w:p>
@@ -22966,7 +22822,7 @@
       <w:tr>
         <w:tc>
           <w:tcPr>
-            <w:tcW w:w="1404" w:type="dxa"/>
+            <w:tcW w:w="1271" w:type="dxa"/>
             <w:vMerge w:val="restart"/>
             <w:vAlign w:val="center"/>
           </w:tcPr>
@@ -22991,7 +22847,7 @@
         </w:tc>
         <w:tc>
           <w:tcPr>
-            <w:tcW w:w="1696" w:type="dxa"/>
+            <w:tcW w:w="1701" w:type="dxa"/>
           </w:tcPr>
           <w:p>
             <w:pPr>
@@ -23023,7 +22879,7 @@
         </w:tc>
         <w:tc>
           <w:tcPr>
-            <w:tcW w:w="2447" w:type="dxa"/>
+            <w:tcW w:w="1701" w:type="dxa"/>
           </w:tcPr>
           <w:p>
             <w:pPr>
@@ -23040,13 +22896,48 @@
                 <w:sz w:val="24"/>
                 <w:szCs w:val="24"/>
               </w:rPr>
-              <w:t>Menampilkan pesan error</w:t>
-            </w:r>
-          </w:p>
-        </w:tc>
-        <w:tc>
-          <w:tcPr>
-            <w:tcW w:w="1257" w:type="dxa"/>
+              <w:t xml:space="preserve">Menampilkan pesan </w:t>
+            </w:r>
+            <w:r>
+              <w:rPr>
+                <w:rFonts w:ascii="Times New Roman" w:hAnsi="Times New Roman" w:cs="Times New Roman"/>
+                <w:i/>
+                <w:sz w:val="24"/>
+                <w:szCs w:val="24"/>
+              </w:rPr>
+              <w:t>error</w:t>
+            </w:r>
+            <w:r>
+              <w:rPr>
+                <w:rFonts w:ascii="Times New Roman" w:hAnsi="Times New Roman" w:cs="Times New Roman"/>
+                <w:i/>
+                <w:sz w:val="24"/>
+                <w:szCs w:val="24"/>
+              </w:rPr>
+              <w:t xml:space="preserve"> </w:t>
+            </w:r>
+            <w:r>
+              <w:rPr>
+                <w:rFonts w:ascii="Times New Roman" w:hAnsi="Times New Roman" w:cs="Times New Roman"/>
+                <w:sz w:val="24"/>
+                <w:szCs w:val="24"/>
+              </w:rPr>
+              <w:t xml:space="preserve">lalu tidak ada data baru di </w:t>
+            </w:r>
+            <w:r>
+              <w:rPr>
+                <w:rFonts w:ascii="Times New Roman" w:hAnsi="Times New Roman" w:cs="Times New Roman"/>
+                <w:i/>
+                <w:sz w:val="24"/>
+                <w:szCs w:val="24"/>
+              </w:rPr>
+              <w:t>database</w:t>
+            </w:r>
+          </w:p>
+        </w:tc>
+        <w:tc>
+          <w:tcPr>
+            <w:tcW w:w="2131" w:type="dxa"/>
           </w:tcPr>
           <w:p>
             <w:pPr>
@@ -23063,7 +22954,65 @@
                 <w:sz w:val="24"/>
                 <w:szCs w:val="24"/>
               </w:rPr>
-              <w:t>Sesuai harapan</w:t>
+              <w:t xml:space="preserve">Muncul pesan </w:t>
+            </w:r>
+            <w:r>
+              <w:rPr>
+                <w:rFonts w:ascii="Times New Roman" w:hAnsi="Times New Roman" w:cs="Times New Roman"/>
+                <w:i/>
+                <w:sz w:val="24"/>
+                <w:szCs w:val="24"/>
+              </w:rPr>
+              <w:t>error</w:t>
+            </w:r>
+            <w:r>
+              <w:rPr>
+                <w:rFonts w:ascii="Times New Roman" w:hAnsi="Times New Roman" w:cs="Times New Roman"/>
+                <w:sz w:val="24"/>
+                <w:szCs w:val="24"/>
+              </w:rPr>
+              <w:t xml:space="preserve"> “Semua input harus diisi</w:t>
+            </w:r>
+            <w:r>
+              <w:rPr>
+                <w:rFonts w:ascii="Times New Roman" w:hAnsi="Times New Roman" w:cs="Times New Roman"/>
+                <w:sz w:val="24"/>
+                <w:szCs w:val="24"/>
+              </w:rPr>
+              <w:t>!</w:t>
+            </w:r>
+            <w:r>
+              <w:rPr>
+                <w:rFonts w:ascii="Times New Roman" w:hAnsi="Times New Roman" w:cs="Times New Roman"/>
+                <w:sz w:val="24"/>
+                <w:szCs w:val="24"/>
+              </w:rPr>
+              <w:t>”</w:t>
+            </w:r>
+            <w:r>
+              <w:rPr>
+                <w:rFonts w:ascii="Times New Roman" w:hAnsi="Times New Roman" w:cs="Times New Roman"/>
+                <w:sz w:val="24"/>
+                <w:szCs w:val="24"/>
+              </w:rPr>
+              <w:t xml:space="preserve"> lalu data pada </w:t>
+            </w:r>
+            <w:r>
+              <w:rPr>
+                <w:rFonts w:ascii="Times New Roman" w:hAnsi="Times New Roman" w:cs="Times New Roman"/>
+                <w:i/>
+                <w:sz w:val="24"/>
+                <w:szCs w:val="24"/>
+              </w:rPr>
+              <w:t>database</w:t>
+            </w:r>
+            <w:r>
+              <w:rPr>
+                <w:rFonts w:ascii="Times New Roman" w:hAnsi="Times New Roman" w:cs="Times New Roman"/>
+                <w:sz w:val="24"/>
+                <w:szCs w:val="24"/>
+              </w:rPr>
+              <w:t xml:space="preserve"> tidak bertambah</w:t>
             </w:r>
           </w:p>
         </w:tc>
@@ -23086,7 +23035,7 @@
                 <w:sz w:val="24"/>
                 <w:szCs w:val="24"/>
               </w:rPr>
-              <w:t>Valid</w:t>
+              <w:t>Berhasil</w:t>
             </w:r>
           </w:p>
         </w:tc>
@@ -23094,7 +23043,7 @@
       <w:tr>
         <w:tc>
           <w:tcPr>
-            <w:tcW w:w="1404" w:type="dxa"/>
+            <w:tcW w:w="1271" w:type="dxa"/>
             <w:vMerge/>
             <w:vAlign w:val="center"/>
           </w:tcPr>
@@ -23111,7 +23060,7 @@
         </w:tc>
         <w:tc>
           <w:tcPr>
-            <w:tcW w:w="1696" w:type="dxa"/>
+            <w:tcW w:w="1701" w:type="dxa"/>
           </w:tcPr>
           <w:p>
             <w:pPr>
@@ -23151,7 +23100,7 @@
         </w:tc>
         <w:tc>
           <w:tcPr>
-            <w:tcW w:w="2447" w:type="dxa"/>
+            <w:tcW w:w="1701" w:type="dxa"/>
           </w:tcPr>
           <w:p>
             <w:pPr>
@@ -23168,7 +23117,23 @@
                 <w:sz w:val="24"/>
                 <w:szCs w:val="24"/>
               </w:rPr>
-              <w:t xml:space="preserve">Data ditambahkan ke </w:t>
+              <w:t xml:space="preserve">Menampilkan pesan </w:t>
+            </w:r>
+            <w:r>
+              <w:rPr>
+                <w:rFonts w:ascii="Times New Roman" w:hAnsi="Times New Roman" w:cs="Times New Roman"/>
+                <w:sz w:val="24"/>
+                <w:szCs w:val="24"/>
+              </w:rPr>
+              <w:t>lalu</w:t>
+            </w:r>
+            <w:r>
+              <w:rPr>
+                <w:rFonts w:ascii="Times New Roman" w:hAnsi="Times New Roman" w:cs="Times New Roman"/>
+                <w:sz w:val="24"/>
+                <w:szCs w:val="24"/>
+              </w:rPr>
+              <w:t xml:space="preserve"> data baru bertambah di </w:t>
             </w:r>
             <w:r>
               <w:rPr>
@@ -23183,7 +23148,7 @@
         </w:tc>
         <w:tc>
           <w:tcPr>
-            <w:tcW w:w="1257" w:type="dxa"/>
+            <w:tcW w:w="2131" w:type="dxa"/>
           </w:tcPr>
           <w:p>
             <w:pPr>
@@ -23200,7 +23165,32 @@
                 <w:sz w:val="24"/>
                 <w:szCs w:val="24"/>
               </w:rPr>
-              <w:t>Sesusai harapan</w:t>
+              <w:t xml:space="preserve">Muncul </w:t>
+            </w:r>
+            <w:r>
+              <w:rPr>
+                <w:rFonts w:ascii="Times New Roman" w:hAnsi="Times New Roman" w:cs="Times New Roman"/>
+                <w:sz w:val="24"/>
+                <w:szCs w:val="24"/>
+              </w:rPr>
+              <w:t xml:space="preserve">pesan “Berhasil menambahkan materi!” lalu data pada </w:t>
+            </w:r>
+            <w:r>
+              <w:rPr>
+                <w:rFonts w:ascii="Times New Roman" w:hAnsi="Times New Roman" w:cs="Times New Roman"/>
+                <w:i/>
+                <w:sz w:val="24"/>
+                <w:szCs w:val="24"/>
+              </w:rPr>
+              <w:t>database</w:t>
+            </w:r>
+            <w:r>
+              <w:rPr>
+                <w:rFonts w:ascii="Times New Roman" w:hAnsi="Times New Roman" w:cs="Times New Roman"/>
+                <w:sz w:val="24"/>
+                <w:szCs w:val="24"/>
+              </w:rPr>
+              <w:t xml:space="preserve"> bertambah</w:t>
             </w:r>
           </w:p>
         </w:tc>
@@ -23223,7 +23213,7 @@
                 <w:sz w:val="24"/>
                 <w:szCs w:val="24"/>
               </w:rPr>
-              <w:t>Valid</w:t>
+              <w:t>Berhasil</w:t>
             </w:r>
           </w:p>
         </w:tc>
@@ -23231,7 +23221,7 @@
       <w:tr>
         <w:tc>
           <w:tcPr>
-            <w:tcW w:w="1404" w:type="dxa"/>
+            <w:tcW w:w="1271" w:type="dxa"/>
             <w:vMerge w:val="restart"/>
             <w:vAlign w:val="center"/>
           </w:tcPr>
@@ -23256,7 +23246,7 @@
         </w:tc>
         <w:tc>
           <w:tcPr>
-            <w:tcW w:w="1696" w:type="dxa"/>
+            <w:tcW w:w="1701" w:type="dxa"/>
           </w:tcPr>
           <w:p>
             <w:pPr>
@@ -23288,7 +23278,7 @@
         </w:tc>
         <w:tc>
           <w:tcPr>
-            <w:tcW w:w="2447" w:type="dxa"/>
+            <w:tcW w:w="1701" w:type="dxa"/>
           </w:tcPr>
           <w:p>
             <w:pPr>
@@ -23307,11 +23297,28 @@
               </w:rPr>
               <w:t>Menampilkan pesan error</w:t>
             </w:r>
-          </w:p>
-        </w:tc>
-        <w:tc>
-          <w:tcPr>
-            <w:tcW w:w="1257" w:type="dxa"/>
+            <w:r>
+              <w:rPr>
+                <w:rFonts w:ascii="Times New Roman" w:hAnsi="Times New Roman" w:cs="Times New Roman"/>
+                <w:sz w:val="24"/>
+                <w:szCs w:val="24"/>
+              </w:rPr>
+              <w:t xml:space="preserve"> lalu tidak ada data baru di </w:t>
+            </w:r>
+            <w:r>
+              <w:rPr>
+                <w:rFonts w:ascii="Times New Roman" w:hAnsi="Times New Roman" w:cs="Times New Roman"/>
+                <w:i/>
+                <w:sz w:val="24"/>
+                <w:szCs w:val="24"/>
+              </w:rPr>
+              <w:t>database</w:t>
+            </w:r>
+          </w:p>
+        </w:tc>
+        <w:tc>
+          <w:tcPr>
+            <w:tcW w:w="2131" w:type="dxa"/>
           </w:tcPr>
           <w:p>
             <w:pPr>
@@ -23328,7 +23335,16 @@
                 <w:sz w:val="24"/>
                 <w:szCs w:val="24"/>
               </w:rPr>
-              <w:t>Sesuai harapan</w:t>
+              <w:t xml:space="preserve">Muncul pesan error “Semua input harus diisi!” lalu data tidak bertambah di </w:t>
+            </w:r>
+            <w:r>
+              <w:rPr>
+                <w:rFonts w:ascii="Times New Roman" w:hAnsi="Times New Roman" w:cs="Times New Roman"/>
+                <w:i/>
+                <w:sz w:val="24"/>
+                <w:szCs w:val="24"/>
+              </w:rPr>
+              <w:t>database</w:t>
             </w:r>
           </w:p>
         </w:tc>
@@ -23351,7 +23367,7 @@
                 <w:sz w:val="24"/>
                 <w:szCs w:val="24"/>
               </w:rPr>
-              <w:t>Valid</w:t>
+              <w:t>Berhasil</w:t>
             </w:r>
           </w:p>
         </w:tc>
@@ -23359,7 +23375,7 @@
       <w:tr>
         <w:tc>
           <w:tcPr>
-            <w:tcW w:w="1404" w:type="dxa"/>
+            <w:tcW w:w="1271" w:type="dxa"/>
             <w:vMerge/>
             <w:vAlign w:val="center"/>
           </w:tcPr>
@@ -23376,7 +23392,7 @@
         </w:tc>
         <w:tc>
           <w:tcPr>
-            <w:tcW w:w="1696" w:type="dxa"/>
+            <w:tcW w:w="1701" w:type="dxa"/>
           </w:tcPr>
           <w:p>
             <w:pPr>
@@ -23416,7 +23432,7 @@
         </w:tc>
         <w:tc>
           <w:tcPr>
-            <w:tcW w:w="2447" w:type="dxa"/>
+            <w:tcW w:w="1701" w:type="dxa"/>
           </w:tcPr>
           <w:p>
             <w:pPr>
@@ -23433,7 +23449,31 @@
                 <w:sz w:val="24"/>
                 <w:szCs w:val="24"/>
               </w:rPr>
-              <w:t xml:space="preserve">Data ditambahkan ke </w:t>
+              <w:t>Menamiplkan pesan dan d</w:t>
+            </w:r>
+            <w:r>
+              <w:rPr>
+                <w:rFonts w:ascii="Times New Roman" w:hAnsi="Times New Roman" w:cs="Times New Roman"/>
+                <w:sz w:val="24"/>
+                <w:szCs w:val="24"/>
+              </w:rPr>
+              <w:t>ata</w:t>
+            </w:r>
+            <w:r>
+              <w:rPr>
+                <w:rFonts w:ascii="Times New Roman" w:hAnsi="Times New Roman" w:cs="Times New Roman"/>
+                <w:sz w:val="24"/>
+                <w:szCs w:val="24"/>
+              </w:rPr>
+              <w:t xml:space="preserve"> baru</w:t>
+            </w:r>
+            <w:r>
+              <w:rPr>
+                <w:rFonts w:ascii="Times New Roman" w:hAnsi="Times New Roman" w:cs="Times New Roman"/>
+                <w:sz w:val="24"/>
+                <w:szCs w:val="24"/>
+              </w:rPr>
+              <w:t xml:space="preserve"> ditambahkan ke </w:t>
             </w:r>
             <w:r>
               <w:rPr>
@@ -23448,7 +23488,7 @@
         </w:tc>
         <w:tc>
           <w:tcPr>
-            <w:tcW w:w="1257" w:type="dxa"/>
+            <w:tcW w:w="2131" w:type="dxa"/>
           </w:tcPr>
           <w:p>
             <w:pPr>
@@ -23465,7 +23505,7 @@
                 <w:sz w:val="24"/>
                 <w:szCs w:val="24"/>
               </w:rPr>
-              <w:t>Sesuai harapan</w:t>
+              <w:t>Muncul pesan “Berhasil menambahkan kuis!” lalu data pada database bertambah</w:t>
             </w:r>
           </w:p>
         </w:tc>
@@ -23488,7 +23528,7 @@
                 <w:sz w:val="24"/>
                 <w:szCs w:val="24"/>
               </w:rPr>
-              <w:t>Valid</w:t>
+              <w:t>Berhasil</w:t>
             </w:r>
           </w:p>
         </w:tc>
@@ -23496,7 +23536,7 @@
       <w:tr>
         <w:tc>
           <w:tcPr>
-            <w:tcW w:w="1404" w:type="dxa"/>
+            <w:tcW w:w="1271" w:type="dxa"/>
             <w:vMerge w:val="restart"/>
             <w:vAlign w:val="center"/>
           </w:tcPr>
@@ -23515,13 +23555,14 @@
                 <w:sz w:val="24"/>
                 <w:szCs w:val="24"/>
               </w:rPr>
+              <w:lastRenderedPageBreak/>
               <w:t>Halaman edit kuis</w:t>
             </w:r>
           </w:p>
         </w:tc>
         <w:tc>
           <w:tcPr>
-            <w:tcW w:w="1696" w:type="dxa"/>
+            <w:tcW w:w="1701" w:type="dxa"/>
           </w:tcPr>
           <w:p>
             <w:pPr>
@@ -23557,11 +23598,35 @@
               </w:rPr>
               <w:t xml:space="preserve"> pada salah satu list kuis</w:t>
             </w:r>
-          </w:p>
-        </w:tc>
-        <w:tc>
-          <w:tcPr>
-            <w:tcW w:w="2447" w:type="dxa"/>
+            <w:r>
+              <w:rPr>
+                <w:rFonts w:ascii="Times New Roman" w:hAnsi="Times New Roman" w:cs="Times New Roman"/>
+                <w:sz w:val="24"/>
+                <w:szCs w:val="24"/>
+              </w:rPr>
+              <w:t>, misalnya kuis nomor urut 1 dengan pertanyaan “</w:t>
+            </w:r>
+            <w:r>
+              <w:rPr>
+                <w:rFonts w:ascii="Times New Roman" w:hAnsi="Times New Roman" w:cs="Times New Roman"/>
+                <w:sz w:val="24"/>
+                <w:szCs w:val="24"/>
+              </w:rPr>
+              <w:t>Kepanjangan dari PHP pada awalnya adalah...</w:t>
+            </w:r>
+            <w:r>
+              <w:rPr>
+                <w:rFonts w:ascii="Times New Roman" w:hAnsi="Times New Roman" w:cs="Times New Roman"/>
+                <w:sz w:val="24"/>
+                <w:szCs w:val="24"/>
+              </w:rPr>
+              <w:t>”</w:t>
+            </w:r>
+          </w:p>
+        </w:tc>
+        <w:tc>
+          <w:tcPr>
+            <w:tcW w:w="1701" w:type="dxa"/>
           </w:tcPr>
           <w:p>
             <w:pPr>
@@ -23584,7 +23649,7 @@
         </w:tc>
         <w:tc>
           <w:tcPr>
-            <w:tcW w:w="1257" w:type="dxa"/>
+            <w:tcW w:w="2131" w:type="dxa"/>
           </w:tcPr>
           <w:p>
             <w:pPr>
@@ -23601,7 +23666,7 @@
                 <w:sz w:val="24"/>
                 <w:szCs w:val="24"/>
               </w:rPr>
-              <w:t>Sesuai harapan</w:t>
+              <w:t>Saat menekan tombol edit pada kuis yang dipilih akan berpindah ke halaman edit kuis yang dipilih</w:t>
             </w:r>
           </w:p>
         </w:tc>
@@ -23624,7 +23689,7 @@
                 <w:sz w:val="24"/>
                 <w:szCs w:val="24"/>
               </w:rPr>
-              <w:t>Valid</w:t>
+              <w:t>Berhasil</w:t>
             </w:r>
           </w:p>
         </w:tc>
@@ -23632,7 +23697,7 @@
       <w:tr>
         <w:tc>
           <w:tcPr>
-            <w:tcW w:w="1404" w:type="dxa"/>
+            <w:tcW w:w="1271" w:type="dxa"/>
             <w:vMerge/>
             <w:vAlign w:val="center"/>
           </w:tcPr>
@@ -23649,7 +23714,7 @@
         </w:tc>
         <w:tc>
           <w:tcPr>
-            <w:tcW w:w="1696" w:type="dxa"/>
+            <w:tcW w:w="1701" w:type="dxa"/>
           </w:tcPr>
           <w:p>
             <w:pPr>
@@ -23685,11 +23750,45 @@
               </w:rPr>
               <w:t xml:space="preserve"> pada salah satu list kuis</w:t>
             </w:r>
-          </w:p>
-        </w:tc>
-        <w:tc>
-          <w:tcPr>
-            <w:tcW w:w="2447" w:type="dxa"/>
+            <w:r>
+              <w:rPr>
+                <w:rFonts w:ascii="Times New Roman" w:hAnsi="Times New Roman" w:cs="Times New Roman"/>
+                <w:sz w:val="24"/>
+                <w:szCs w:val="24"/>
+              </w:rPr>
+              <w:t>, misalnya kuis dengan nomor urut 5 dengan</w:t>
+            </w:r>
+            <w:bookmarkStart w:id="0" w:name="_GoBack"/>
+            <w:bookmarkEnd w:id="0"/>
+            <w:r>
+              <w:rPr>
+                <w:rFonts w:ascii="Times New Roman" w:hAnsi="Times New Roman" w:cs="Times New Roman"/>
+                <w:sz w:val="24"/>
+                <w:szCs w:val="24"/>
+              </w:rPr>
+              <w:t xml:space="preserve"> pertanyaan “</w:t>
+            </w:r>
+            <w:r>
+              <w:rPr>
+                <w:rFonts w:ascii="Times New Roman" w:hAnsi="Times New Roman" w:cs="Times New Roman"/>
+                <w:sz w:val="24"/>
+                <w:szCs w:val="24"/>
+              </w:rPr>
+              <w:t>Deklarasi variabel pada Javascript, kecuali...</w:t>
+            </w:r>
+            <w:r>
+              <w:rPr>
+                <w:rFonts w:ascii="Times New Roman" w:hAnsi="Times New Roman" w:cs="Times New Roman"/>
+                <w:sz w:val="24"/>
+                <w:szCs w:val="24"/>
+              </w:rPr>
+              <w:t>”</w:t>
+            </w:r>
+          </w:p>
+        </w:tc>
+        <w:tc>
+          <w:tcPr>
+            <w:tcW w:w="1701" w:type="dxa"/>
           </w:tcPr>
           <w:p>
             <w:pPr>
@@ -23706,7 +23805,23 @@
                 <w:sz w:val="24"/>
                 <w:szCs w:val="24"/>
               </w:rPr>
-              <w:t xml:space="preserve">Data kuis yang dipilih akan terhapus pada </w:t>
+              <w:t xml:space="preserve">Data kuis yang dipilih akan terhapus </w:t>
+            </w:r>
+            <w:r>
+              <w:rPr>
+                <w:rFonts w:ascii="Times New Roman" w:hAnsi="Times New Roman" w:cs="Times New Roman"/>
+                <w:sz w:val="24"/>
+                <w:szCs w:val="24"/>
+              </w:rPr>
+              <w:t>dari</w:t>
+            </w:r>
+            <w:r>
+              <w:rPr>
+                <w:rFonts w:ascii="Times New Roman" w:hAnsi="Times New Roman" w:cs="Times New Roman"/>
+                <w:sz w:val="24"/>
+                <w:szCs w:val="24"/>
+              </w:rPr>
+              <w:t xml:space="preserve"> </w:t>
             </w:r>
             <w:r>
               <w:rPr>
@@ -23721,7 +23836,7 @@
         </w:tc>
         <w:tc>
           <w:tcPr>
-            <w:tcW w:w="1257" w:type="dxa"/>
+            <w:tcW w:w="2131" w:type="dxa"/>
           </w:tcPr>
           <w:p>
             <w:pPr>
@@ -23738,7 +23853,24 @@
                 <w:sz w:val="24"/>
                 <w:szCs w:val="24"/>
               </w:rPr>
-              <w:t>Sesuai harapan</w:t>
+              <w:t xml:space="preserve">Soal yang dipilih dari list edit menghilang dan data pada </w:t>
+            </w:r>
+            <w:r>
+              <w:rPr>
+                <w:rFonts w:ascii="Times New Roman" w:hAnsi="Times New Roman" w:cs="Times New Roman"/>
+                <w:i/>
+                <w:sz w:val="24"/>
+                <w:szCs w:val="24"/>
+              </w:rPr>
+              <w:t>database</w:t>
+            </w:r>
+            <w:r>
+              <w:rPr>
+                <w:rFonts w:ascii="Times New Roman" w:hAnsi="Times New Roman" w:cs="Times New Roman"/>
+                <w:sz w:val="24"/>
+                <w:szCs w:val="24"/>
+              </w:rPr>
+              <w:t xml:space="preserve"> juga terhapus</w:t>
             </w:r>
           </w:p>
         </w:tc>
@@ -23761,7 +23893,7 @@
                 <w:sz w:val="24"/>
                 <w:szCs w:val="24"/>
               </w:rPr>
-              <w:t>Valid</w:t>
+              <w:t>Berhasil</w:t>
             </w:r>
           </w:p>
         </w:tc>
@@ -23769,7 +23901,7 @@
       <w:tr>
         <w:tc>
           <w:tcPr>
-            <w:tcW w:w="1404" w:type="dxa"/>
+            <w:tcW w:w="1271" w:type="dxa"/>
             <w:vMerge/>
             <w:vAlign w:val="center"/>
           </w:tcPr>
@@ -23786,7 +23918,7 @@
         </w:tc>
         <w:tc>
           <w:tcPr>
-            <w:tcW w:w="1696" w:type="dxa"/>
+            <w:tcW w:w="1701" w:type="dxa"/>
           </w:tcPr>
           <w:p>
             <w:pPr>
@@ -23809,7 +23941,7 @@
         </w:tc>
         <w:tc>
           <w:tcPr>
-            <w:tcW w:w="2447" w:type="dxa"/>
+            <w:tcW w:w="1701" w:type="dxa"/>
           </w:tcPr>
           <w:p>
             <w:pPr>
@@ -23832,7 +23964,7 @@
         </w:tc>
         <w:tc>
           <w:tcPr>
-            <w:tcW w:w="1257" w:type="dxa"/>
+            <w:tcW w:w="2131" w:type="dxa"/>
           </w:tcPr>
           <w:p>
             <w:pPr>
@@ -23849,7 +23981,7 @@
                 <w:sz w:val="24"/>
                 <w:szCs w:val="24"/>
               </w:rPr>
-              <w:t>Sesuai harapan</w:t>
+              <w:t>Saat menekan filter HTML hanya menampilkan kuis HTML, begitu juga dengan filter Javascript dan PHP</w:t>
             </w:r>
           </w:p>
         </w:tc>
@@ -23872,7 +24004,7 @@
                 <w:sz w:val="24"/>
                 <w:szCs w:val="24"/>
               </w:rPr>
-              <w:t>Valid</w:t>
+              <w:t>Berhasil</w:t>
             </w:r>
           </w:p>
         </w:tc>
@@ -25991,7 +26123,7 @@
 </file>
 
 <file path=customXml/itemProps1.xml><?xml version="1.0" encoding="utf-8"?>
-<ds:datastoreItem xmlns:ds="http://schemas.openxmlformats.org/officeDocument/2006/customXml" ds:itemID="{3DC417FB-A842-482B-9E51-247E09209B7D}">
+<ds:datastoreItem xmlns:ds="http://schemas.openxmlformats.org/officeDocument/2006/customXml" ds:itemID="{6EB597A3-C166-470A-A224-68532453B1CA}">
   <ds:schemaRefs>
     <ds:schemaRef ds:uri="http://schemas.openxmlformats.org/officeDocument/2006/bibliography"/>
   </ds:schemaRefs>

</xml_diff>

<commit_message>
Update : Penulisan selesai.
</commit_message>
<xml_diff>
--- a/BAB III/Bab 3-Revisi2-Final.docx
+++ b/BAB III/Bab 3-Revisi2-Final.docx
@@ -978,15 +978,7 @@
           <w:sz w:val="24"/>
           <w:szCs w:val="24"/>
         </w:rPr>
-        <w:t>grafik</w:t>
-      </w:r>
-      <w:r>
-        <w:rPr>
-          <w:rFonts w:ascii="Times New Roman" w:hAnsi="Times New Roman" w:cs="Times New Roman"/>
-          <w:sz w:val="24"/>
-          <w:szCs w:val="24"/>
-        </w:rPr>
-        <w:t>/</w:t>
+        <w:t>grafik/</w:t>
       </w:r>
       <w:r>
         <w:rPr>
@@ -7104,6 +7096,9 @@
         <w:keepNext/>
         <w:spacing w:line="360" w:lineRule="auto"/>
         <w:jc w:val="center"/>
+        <w:rPr>
+          <w:rFonts w:ascii="Times New Roman" w:hAnsi="Times New Roman" w:cs="Times New Roman"/>
+        </w:rPr>
       </w:pPr>
       <w:r>
         <w:rPr>
@@ -7176,15 +7171,7 @@
           <w:color w:val="auto"/>
           <w:sz w:val="24"/>
         </w:rPr>
-        <w:t>3</w:t>
-      </w:r>
-      <w:r>
-        <w:rPr>
-          <w:rFonts w:ascii="Times New Roman" w:hAnsi="Times New Roman" w:cs="Times New Roman"/>
-          <w:color w:val="auto"/>
-          <w:sz w:val="24"/>
-        </w:rPr>
-        <w:t>.5 Activity Diagram kuis</w:t>
+        <w:t>3.5 Activity Diagram kuis</w:t>
       </w:r>
     </w:p>
     <w:p>
@@ -7252,6 +7239,9 @@
         <w:keepNext/>
         <w:spacing w:line="360" w:lineRule="auto"/>
         <w:jc w:val="center"/>
+        <w:rPr>
+          <w:rFonts w:ascii="Times New Roman" w:hAnsi="Times New Roman" w:cs="Times New Roman"/>
+        </w:rPr>
       </w:pPr>
       <w:r>
         <w:rPr>
@@ -7316,23 +7306,7 @@
           <w:color w:val="auto"/>
           <w:sz w:val="24"/>
         </w:rPr>
-        <w:t xml:space="preserve">Gambar </w:t>
-      </w:r>
-      <w:r>
-        <w:rPr>
-          <w:rFonts w:ascii="Times New Roman" w:hAnsi="Times New Roman" w:cs="Times New Roman"/>
-          <w:color w:val="auto"/>
-          <w:sz w:val="24"/>
-        </w:rPr>
-        <w:t>3</w:t>
-      </w:r>
-      <w:r>
-        <w:rPr>
-          <w:rFonts w:ascii="Times New Roman" w:hAnsi="Times New Roman" w:cs="Times New Roman"/>
-          <w:color w:val="auto"/>
-          <w:sz w:val="24"/>
-        </w:rPr>
-        <w:t xml:space="preserve">.6 Diagram Activity Code Editor </w:t>
+        <w:t xml:space="preserve">Gambar 3.6 Diagram Activity Code Editor </w:t>
       </w:r>
       <w:r>
         <w:rPr>
@@ -7495,6 +7469,9 @@
         <w:keepNext/>
         <w:spacing w:line="360" w:lineRule="auto"/>
         <w:jc w:val="center"/>
+        <w:rPr>
+          <w:rFonts w:ascii="Times New Roman" w:hAnsi="Times New Roman" w:cs="Times New Roman"/>
+        </w:rPr>
       </w:pPr>
       <w:r>
         <w:rPr>
@@ -7559,23 +7536,7 @@
           <w:color w:val="auto"/>
           <w:sz w:val="24"/>
         </w:rPr>
-        <w:t xml:space="preserve">Gambar </w:t>
-      </w:r>
-      <w:r>
-        <w:rPr>
-          <w:rFonts w:ascii="Times New Roman" w:hAnsi="Times New Roman" w:cs="Times New Roman"/>
-          <w:color w:val="auto"/>
-          <w:sz w:val="24"/>
-        </w:rPr>
-        <w:t>3</w:t>
-      </w:r>
-      <w:r>
-        <w:rPr>
-          <w:rFonts w:ascii="Times New Roman" w:hAnsi="Times New Roman" w:cs="Times New Roman"/>
-          <w:color w:val="auto"/>
-          <w:sz w:val="24"/>
-        </w:rPr>
-        <w:t xml:space="preserve">.7 Diagram Activity Code Editor </w:t>
+        <w:t xml:space="preserve">Gambar 3.7 Diagram Activity Code Editor </w:t>
       </w:r>
       <w:r>
         <w:rPr>
@@ -7794,6 +7755,9 @@
         <w:keepNext/>
         <w:spacing w:line="360" w:lineRule="auto"/>
         <w:jc w:val="center"/>
+        <w:rPr>
+          <w:rFonts w:ascii="Times New Roman" w:hAnsi="Times New Roman" w:cs="Times New Roman"/>
+        </w:rPr>
       </w:pPr>
       <w:r>
         <w:rPr>
@@ -7858,23 +7822,7 @@
           <w:color w:val="auto"/>
           <w:sz w:val="24"/>
         </w:rPr>
-        <w:t xml:space="preserve">Gambar </w:t>
-      </w:r>
-      <w:r>
-        <w:rPr>
-          <w:rFonts w:ascii="Times New Roman" w:hAnsi="Times New Roman" w:cs="Times New Roman"/>
-          <w:color w:val="auto"/>
-          <w:sz w:val="24"/>
-        </w:rPr>
-        <w:t>3</w:t>
-      </w:r>
-      <w:r>
-        <w:rPr>
-          <w:rFonts w:ascii="Times New Roman" w:hAnsi="Times New Roman" w:cs="Times New Roman"/>
-          <w:color w:val="auto"/>
-          <w:sz w:val="24"/>
-        </w:rPr>
-        <w:t>.8 Activity Diagram Code Editor</w:t>
+        <w:t>Gambar 3.8 Activity Diagram Code Editor</w:t>
       </w:r>
       <w:r>
         <w:rPr>
@@ -8128,13 +8076,16 @@
         <w:keepNext/>
         <w:spacing w:line="360" w:lineRule="auto"/>
         <w:jc w:val="center"/>
-      </w:pPr>
-      <w:r>
-        <w:rPr>
-          <w:rFonts w:ascii="Times New Roman" w:hAnsi="Times New Roman" w:cs="Times New Roman"/>
-          <w:sz w:val="24"/>
-          <w:szCs w:val="24"/>
-          <w:lang w:eastAsia="en-US"/>
+        <w:rPr>
+          <w:rFonts w:ascii="Times New Roman" w:hAnsi="Times New Roman" w:cs="Times New Roman"/>
+        </w:rPr>
+      </w:pPr>
+      <w:r>
+        <w:rPr>
+          <w:rFonts w:ascii="Times New Roman" w:hAnsi="Times New Roman" w:cs="Times New Roman"/>
+          <w:noProof/>
+          <w:sz w:val="24"/>
+          <w:szCs w:val="24"/>
         </w:rPr>
         <w:lastRenderedPageBreak/>
         <w:drawing>
@@ -8192,23 +8143,7 @@
           <w:color w:val="auto"/>
           <w:sz w:val="24"/>
         </w:rPr>
-        <w:t xml:space="preserve">Gambar </w:t>
-      </w:r>
-      <w:r>
-        <w:rPr>
-          <w:rFonts w:ascii="Times New Roman" w:hAnsi="Times New Roman" w:cs="Times New Roman"/>
-          <w:color w:val="auto"/>
-          <w:sz w:val="24"/>
-        </w:rPr>
-        <w:t>3</w:t>
-      </w:r>
-      <w:r>
-        <w:rPr>
-          <w:rFonts w:ascii="Times New Roman" w:hAnsi="Times New Roman" w:cs="Times New Roman"/>
-          <w:color w:val="auto"/>
-          <w:sz w:val="24"/>
-        </w:rPr>
-        <w:t xml:space="preserve">.9 Activity Diagram Login </w:t>
+        <w:t xml:space="preserve">Gambar 3.9 Activity Diagram Login </w:t>
       </w:r>
       <w:r>
         <w:rPr>
@@ -8409,13 +8344,16 @@
         <w:keepNext/>
         <w:spacing w:line="360" w:lineRule="auto"/>
         <w:jc w:val="center"/>
-      </w:pPr>
-      <w:r>
-        <w:rPr>
-          <w:rFonts w:ascii="Times New Roman" w:hAnsi="Times New Roman" w:cs="Times New Roman"/>
-          <w:sz w:val="24"/>
-          <w:szCs w:val="24"/>
-          <w:lang w:eastAsia="en-US"/>
+        <w:rPr>
+          <w:rFonts w:ascii="Times New Roman" w:hAnsi="Times New Roman" w:cs="Times New Roman"/>
+        </w:rPr>
+      </w:pPr>
+      <w:r>
+        <w:rPr>
+          <w:rFonts w:ascii="Times New Roman" w:hAnsi="Times New Roman" w:cs="Times New Roman"/>
+          <w:noProof/>
+          <w:sz w:val="24"/>
+          <w:szCs w:val="24"/>
         </w:rPr>
         <w:lastRenderedPageBreak/>
         <w:drawing>
@@ -8474,23 +8412,7 @@
           <w:color w:val="auto"/>
           <w:sz w:val="24"/>
         </w:rPr>
-        <w:t xml:space="preserve">Gambar </w:t>
-      </w:r>
-      <w:r>
-        <w:rPr>
-          <w:rFonts w:ascii="Times New Roman" w:hAnsi="Times New Roman" w:cs="Times New Roman"/>
-          <w:color w:val="auto"/>
-          <w:sz w:val="24"/>
-        </w:rPr>
-        <w:t>3</w:t>
-      </w:r>
-      <w:r>
-        <w:rPr>
-          <w:rFonts w:ascii="Times New Roman" w:hAnsi="Times New Roman" w:cs="Times New Roman"/>
-          <w:color w:val="auto"/>
-          <w:sz w:val="24"/>
-        </w:rPr>
-        <w:t xml:space="preserve">.10 Activity Diagram </w:t>
+        <w:t xml:space="preserve">Gambar 3.10 Activity Diagram </w:t>
       </w:r>
       <w:r>
         <w:rPr>
@@ -8665,13 +8587,16 @@
         <w:keepNext/>
         <w:spacing w:line="360" w:lineRule="auto"/>
         <w:jc w:val="center"/>
-      </w:pPr>
-      <w:r>
-        <w:rPr>
-          <w:rFonts w:ascii="Times New Roman" w:hAnsi="Times New Roman" w:cs="Times New Roman"/>
-          <w:sz w:val="24"/>
-          <w:szCs w:val="24"/>
-          <w:lang w:eastAsia="en-US"/>
+        <w:rPr>
+          <w:rFonts w:ascii="Times New Roman" w:hAnsi="Times New Roman" w:cs="Times New Roman"/>
+        </w:rPr>
+      </w:pPr>
+      <w:r>
+        <w:rPr>
+          <w:rFonts w:ascii="Times New Roman" w:hAnsi="Times New Roman" w:cs="Times New Roman"/>
+          <w:noProof/>
+          <w:sz w:val="24"/>
+          <w:szCs w:val="24"/>
         </w:rPr>
         <w:lastRenderedPageBreak/>
         <w:drawing>
@@ -8776,14 +8701,6 @@
           <w:lang w:eastAsia="en-US"/>
         </w:rPr>
         <w:tab/>
-      </w:r>
-      <w:r>
-        <w:rPr>
-          <w:rFonts w:ascii="Times New Roman" w:hAnsi="Times New Roman" w:cs="Times New Roman"/>
-          <w:sz w:val="24"/>
-          <w:szCs w:val="24"/>
-          <w:lang w:eastAsia="en-US"/>
-        </w:rPr>
         <w:t xml:space="preserve">Penjelasan pada gambar </w:t>
       </w:r>
       <w:r>
@@ -9018,13 +8935,16 @@
         <w:keepNext/>
         <w:spacing w:line="360" w:lineRule="auto"/>
         <w:jc w:val="center"/>
-      </w:pPr>
-      <w:r>
-        <w:rPr>
-          <w:rFonts w:ascii="Times New Roman" w:hAnsi="Times New Roman" w:cs="Times New Roman"/>
-          <w:sz w:val="24"/>
-          <w:szCs w:val="24"/>
-          <w:lang w:eastAsia="en-US"/>
+        <w:rPr>
+          <w:rFonts w:ascii="Times New Roman" w:hAnsi="Times New Roman" w:cs="Times New Roman"/>
+        </w:rPr>
+      </w:pPr>
+      <w:r>
+        <w:rPr>
+          <w:rFonts w:ascii="Times New Roman" w:hAnsi="Times New Roman" w:cs="Times New Roman"/>
+          <w:noProof/>
+          <w:sz w:val="24"/>
+          <w:szCs w:val="24"/>
         </w:rPr>
         <w:lastRenderedPageBreak/>
         <w:drawing>
@@ -9082,23 +9002,7 @@
           <w:color w:val="auto"/>
           <w:sz w:val="24"/>
         </w:rPr>
-        <w:t xml:space="preserve">Gambar </w:t>
-      </w:r>
-      <w:r>
-        <w:rPr>
-          <w:rFonts w:ascii="Times New Roman" w:hAnsi="Times New Roman" w:cs="Times New Roman"/>
-          <w:color w:val="auto"/>
-          <w:sz w:val="24"/>
-        </w:rPr>
-        <w:t>3</w:t>
-      </w:r>
-      <w:r>
-        <w:rPr>
-          <w:rFonts w:ascii="Times New Roman" w:hAnsi="Times New Roman" w:cs="Times New Roman"/>
-          <w:color w:val="auto"/>
-          <w:sz w:val="24"/>
-        </w:rPr>
-        <w:t>.12 Activity Diagram Edit Kuis</w:t>
+        <w:t>Gambar 3.12 Activity Diagram Edit Kuis</w:t>
       </w:r>
     </w:p>
     <w:p>
@@ -9120,33 +9024,7 @@
           <w:lang w:eastAsia="en-US"/>
         </w:rPr>
         <w:tab/>
-      </w:r>
-      <w:r>
-        <w:rPr>
-          <w:rFonts w:ascii="Times New Roman" w:hAnsi="Times New Roman" w:cs="Times New Roman"/>
-          <w:sz w:val="24"/>
-          <w:szCs w:val="24"/>
-          <w:lang w:eastAsia="en-US"/>
-        </w:rPr>
-        <w:t xml:space="preserve">Penjelasan pada gambar </w:t>
-      </w:r>
-      <w:r>
-        <w:rPr>
-          <w:rFonts w:ascii="Times New Roman" w:hAnsi="Times New Roman" w:cs="Times New Roman"/>
-          <w:sz w:val="24"/>
-          <w:szCs w:val="24"/>
-          <w:lang w:eastAsia="en-US"/>
-        </w:rPr>
-        <w:t>3.12</w:t>
-      </w:r>
-      <w:r>
-        <w:rPr>
-          <w:rFonts w:ascii="Times New Roman" w:hAnsi="Times New Roman" w:cs="Times New Roman"/>
-          <w:sz w:val="24"/>
-          <w:szCs w:val="24"/>
-          <w:lang w:eastAsia="en-US"/>
-        </w:rPr>
-        <w:t xml:space="preserve">, setelah admin melakukan </w:t>
+        <w:t xml:space="preserve">Penjelasan pada gambar 3.12, setelah admin melakukan </w:t>
       </w:r>
       <w:r>
         <w:rPr>
@@ -9223,11 +9101,105 @@
           <w:szCs w:val="24"/>
           <w:lang w:eastAsia="en-US"/>
         </w:rPr>
-        <w:t xml:space="preserve"> dialihkan ke halaman </w:t>
-      </w:r>
-      <w:r>
-        <w:rPr>
-          <w:rFonts w:ascii="Times New Roman" w:hAnsi="Times New Roman" w:cs="Times New Roman"/>
+        <w:t xml:space="preserve"> dialihkan ke halaman Edit Kuis. Pada halaman Edit Kuis </w:t>
+      </w:r>
+      <w:proofErr w:type="gramStart"/>
+      <w:r>
+        <w:rPr>
+          <w:rFonts w:ascii="Times New Roman" w:hAnsi="Times New Roman" w:cs="Times New Roman"/>
+          <w:sz w:val="24"/>
+          <w:szCs w:val="24"/>
+          <w:lang w:eastAsia="en-US"/>
+        </w:rPr>
+        <w:t>akan</w:t>
+      </w:r>
+      <w:proofErr w:type="gramEnd"/>
+      <w:r>
+        <w:rPr>
+          <w:rFonts w:ascii="Times New Roman" w:hAnsi="Times New Roman" w:cs="Times New Roman"/>
+          <w:sz w:val="24"/>
+          <w:szCs w:val="24"/>
+          <w:lang w:eastAsia="en-US"/>
+        </w:rPr>
+        <w:t xml:space="preserve"> </w:t>
+      </w:r>
+      <w:r>
+        <w:rPr>
+          <w:rFonts w:ascii="Times New Roman" w:hAnsi="Times New Roman" w:cs="Times New Roman"/>
+          <w:sz w:val="24"/>
+          <w:szCs w:val="24"/>
+          <w:lang w:eastAsia="en-US"/>
+        </w:rPr>
+        <w:t>menampilkan</w:t>
+      </w:r>
+      <w:r>
+        <w:rPr>
+          <w:rFonts w:ascii="Times New Roman" w:hAnsi="Times New Roman" w:cs="Times New Roman"/>
+          <w:sz w:val="24"/>
+          <w:szCs w:val="24"/>
+          <w:lang w:eastAsia="en-US"/>
+        </w:rPr>
+        <w:t xml:space="preserve"> </w:t>
+      </w:r>
+      <w:r>
+        <w:rPr>
+          <w:rFonts w:ascii="Times New Roman" w:hAnsi="Times New Roman" w:cs="Times New Roman"/>
+          <w:sz w:val="24"/>
+          <w:szCs w:val="24"/>
+          <w:lang w:eastAsia="en-US"/>
+        </w:rPr>
+        <w:t xml:space="preserve">list kuis sudah disimpan dalam </w:t>
+      </w:r>
+      <w:r>
+        <w:rPr>
+          <w:rFonts w:ascii="Times New Roman" w:hAnsi="Times New Roman" w:cs="Times New Roman"/>
+          <w:i/>
+          <w:sz w:val="24"/>
+          <w:szCs w:val="24"/>
+          <w:lang w:eastAsia="en-US"/>
+        </w:rPr>
+        <w:t>database</w:t>
+      </w:r>
+      <w:r>
+        <w:rPr>
+          <w:rFonts w:ascii="Times New Roman" w:hAnsi="Times New Roman" w:cs="Times New Roman"/>
+          <w:sz w:val="24"/>
+          <w:szCs w:val="24"/>
+          <w:lang w:eastAsia="en-US"/>
+        </w:rPr>
+        <w:t>.</w:t>
+      </w:r>
+      <w:r>
+        <w:rPr>
+          <w:rFonts w:ascii="Times New Roman" w:hAnsi="Times New Roman" w:cs="Times New Roman"/>
+          <w:sz w:val="24"/>
+          <w:szCs w:val="24"/>
+          <w:lang w:eastAsia="en-US"/>
+        </w:rPr>
+        <w:t xml:space="preserve"> </w:t>
+      </w:r>
+      <w:r>
+        <w:rPr>
+          <w:rFonts w:ascii="Times New Roman" w:hAnsi="Times New Roman" w:cs="Times New Roman"/>
+          <w:sz w:val="24"/>
+          <w:szCs w:val="24"/>
+          <w:lang w:eastAsia="en-US"/>
+        </w:rPr>
+        <w:t xml:space="preserve"> </w:t>
+      </w:r>
+      <w:r>
+        <w:rPr>
+          <w:rFonts w:ascii="Times New Roman" w:hAnsi="Times New Roman" w:cs="Times New Roman"/>
+          <w:sz w:val="24"/>
+          <w:szCs w:val="24"/>
+          <w:lang w:eastAsia="en-US"/>
+        </w:rPr>
+        <w:t xml:space="preserve">Setiap kuis tersebut memiliki dua aksi, yaitu </w:t>
+      </w:r>
+      <w:r>
+        <w:rPr>
+          <w:rFonts w:ascii="Times New Roman" w:hAnsi="Times New Roman" w:cs="Times New Roman"/>
+          <w:i/>
           <w:sz w:val="24"/>
           <w:szCs w:val="24"/>
           <w:lang w:eastAsia="en-US"/>
@@ -9241,25 +9213,26 @@
           <w:szCs w:val="24"/>
           <w:lang w:eastAsia="en-US"/>
         </w:rPr>
-        <w:t xml:space="preserve"> Kuis. Pada halaman </w:t>
-      </w:r>
-      <w:r>
-        <w:rPr>
-          <w:rFonts w:ascii="Times New Roman" w:hAnsi="Times New Roman" w:cs="Times New Roman"/>
-          <w:sz w:val="24"/>
-          <w:szCs w:val="24"/>
-          <w:lang w:eastAsia="en-US"/>
-        </w:rPr>
-        <w:t>Edit</w:t>
-      </w:r>
-      <w:r>
-        <w:rPr>
-          <w:rFonts w:ascii="Times New Roman" w:hAnsi="Times New Roman" w:cs="Times New Roman"/>
-          <w:sz w:val="24"/>
-          <w:szCs w:val="24"/>
-          <w:lang w:eastAsia="en-US"/>
-        </w:rPr>
-        <w:t xml:space="preserve"> Kuis </w:t>
+        <w:t xml:space="preserve"> dan </w:t>
+      </w:r>
+      <w:r>
+        <w:rPr>
+          <w:rFonts w:ascii="Times New Roman" w:hAnsi="Times New Roman" w:cs="Times New Roman"/>
+          <w:i/>
+          <w:sz w:val="24"/>
+          <w:szCs w:val="24"/>
+          <w:lang w:eastAsia="en-US"/>
+        </w:rPr>
+        <w:t>Delete</w:t>
+      </w:r>
+      <w:r>
+        <w:rPr>
+          <w:rFonts w:ascii="Times New Roman" w:hAnsi="Times New Roman" w:cs="Times New Roman"/>
+          <w:sz w:val="24"/>
+          <w:szCs w:val="24"/>
+          <w:lang w:eastAsia="en-US"/>
+        </w:rPr>
+        <w:t xml:space="preserve">. Jika memilih aksi Delete, </w:t>
       </w:r>
       <w:proofErr w:type="gramStart"/>
       <w:r>
@@ -9279,70 +9252,7 @@
           <w:szCs w:val="24"/>
           <w:lang w:eastAsia="en-US"/>
         </w:rPr>
-        <w:t xml:space="preserve"> </w:t>
-      </w:r>
-      <w:r>
-        <w:rPr>
-          <w:rFonts w:ascii="Times New Roman" w:hAnsi="Times New Roman" w:cs="Times New Roman"/>
-          <w:sz w:val="24"/>
-          <w:szCs w:val="24"/>
-          <w:lang w:eastAsia="en-US"/>
-        </w:rPr>
-        <w:t>menampilkan</w:t>
-      </w:r>
-      <w:r>
-        <w:rPr>
-          <w:rFonts w:ascii="Times New Roman" w:hAnsi="Times New Roman" w:cs="Times New Roman"/>
-          <w:sz w:val="24"/>
-          <w:szCs w:val="24"/>
-          <w:lang w:eastAsia="en-US"/>
-        </w:rPr>
-        <w:t xml:space="preserve"> </w:t>
-      </w:r>
-      <w:r>
-        <w:rPr>
-          <w:rFonts w:ascii="Times New Roman" w:hAnsi="Times New Roman" w:cs="Times New Roman"/>
-          <w:sz w:val="24"/>
-          <w:szCs w:val="24"/>
-          <w:lang w:eastAsia="en-US"/>
-        </w:rPr>
-        <w:t>list kuis sudah disimpan dalam database</w:t>
-      </w:r>
-      <w:r>
-        <w:rPr>
-          <w:rFonts w:ascii="Times New Roman" w:hAnsi="Times New Roman" w:cs="Times New Roman"/>
-          <w:sz w:val="24"/>
-          <w:szCs w:val="24"/>
-          <w:lang w:eastAsia="en-US"/>
-        </w:rPr>
-        <w:t>.</w:t>
-      </w:r>
-      <w:r>
-        <w:rPr>
-          <w:rFonts w:ascii="Times New Roman" w:hAnsi="Times New Roman" w:cs="Times New Roman"/>
-          <w:sz w:val="24"/>
-          <w:szCs w:val="24"/>
-          <w:lang w:eastAsia="en-US"/>
-        </w:rPr>
-        <w:t xml:space="preserve"> </w:t>
-      </w:r>
-      <w:r>
-        <w:rPr>
-          <w:rFonts w:ascii="Times New Roman" w:hAnsi="Times New Roman" w:cs="Times New Roman"/>
-          <w:sz w:val="24"/>
-          <w:szCs w:val="24"/>
-          <w:lang w:eastAsia="en-US"/>
-        </w:rPr>
-        <w:t xml:space="preserve"> </w:t>
-      </w:r>
-      <w:r>
-        <w:rPr>
-          <w:rFonts w:ascii="Times New Roman" w:hAnsi="Times New Roman" w:cs="Times New Roman"/>
-          <w:sz w:val="24"/>
-          <w:szCs w:val="24"/>
-          <w:lang w:eastAsia="en-US"/>
-        </w:rPr>
-        <w:t xml:space="preserve">Setiap kuis tersebut memiliki dua aksi, yaitu </w:t>
+        <w:t xml:space="preserve"> menampilkan </w:t>
       </w:r>
       <w:r>
         <w:rPr>
@@ -9352,16 +9262,16 @@
           <w:szCs w:val="24"/>
           <w:lang w:eastAsia="en-US"/>
         </w:rPr>
-        <w:t>Edit</w:t>
-      </w:r>
-      <w:r>
-        <w:rPr>
-          <w:rFonts w:ascii="Times New Roman" w:hAnsi="Times New Roman" w:cs="Times New Roman"/>
-          <w:sz w:val="24"/>
-          <w:szCs w:val="24"/>
-          <w:lang w:eastAsia="en-US"/>
-        </w:rPr>
-        <w:t xml:space="preserve"> dan </w:t>
+        <w:t>pop-up confirm</w:t>
+      </w:r>
+      <w:r>
+        <w:rPr>
+          <w:rFonts w:ascii="Times New Roman" w:hAnsi="Times New Roman" w:cs="Times New Roman"/>
+          <w:sz w:val="24"/>
+          <w:szCs w:val="24"/>
+          <w:lang w:eastAsia="en-US"/>
+        </w:rPr>
+        <w:t xml:space="preserve"> yang mana jika memilih Confirm maka kuis yang dipilih akan terhapus dari </w:t>
       </w:r>
       <w:r>
         <w:rPr>
@@ -9371,16 +9281,16 @@
           <w:szCs w:val="24"/>
           <w:lang w:eastAsia="en-US"/>
         </w:rPr>
-        <w:t>Delete</w:t>
-      </w:r>
-      <w:r>
-        <w:rPr>
-          <w:rFonts w:ascii="Times New Roman" w:hAnsi="Times New Roman" w:cs="Times New Roman"/>
-          <w:sz w:val="24"/>
-          <w:szCs w:val="24"/>
-          <w:lang w:eastAsia="en-US"/>
-        </w:rPr>
-        <w:t xml:space="preserve">. Jika memilih aksi Delete, </w:t>
+        <w:t>database</w:t>
+      </w:r>
+      <w:r>
+        <w:rPr>
+          <w:rFonts w:ascii="Times New Roman" w:hAnsi="Times New Roman" w:cs="Times New Roman"/>
+          <w:sz w:val="24"/>
+          <w:szCs w:val="24"/>
+          <w:lang w:eastAsia="en-US"/>
+        </w:rPr>
+        <w:t xml:space="preserve"> dan jika memilih Cancel maka kuis batal dihapus. Jika memilih aksi Edit, </w:t>
       </w:r>
       <w:proofErr w:type="gramStart"/>
       <w:r>
@@ -9400,45 +9310,16 @@
           <w:szCs w:val="24"/>
           <w:lang w:eastAsia="en-US"/>
         </w:rPr>
-        <w:t xml:space="preserve"> menampilkan </w:t>
-      </w:r>
-      <w:r>
-        <w:rPr>
-          <w:rFonts w:ascii="Times New Roman" w:hAnsi="Times New Roman" w:cs="Times New Roman"/>
-          <w:i/>
-          <w:sz w:val="24"/>
-          <w:szCs w:val="24"/>
-          <w:lang w:eastAsia="en-US"/>
-        </w:rPr>
-        <w:t>pop-up confirm</w:t>
-      </w:r>
-      <w:r>
-        <w:rPr>
-          <w:rFonts w:ascii="Times New Roman" w:hAnsi="Times New Roman" w:cs="Times New Roman"/>
-          <w:sz w:val="24"/>
-          <w:szCs w:val="24"/>
-          <w:lang w:eastAsia="en-US"/>
-        </w:rPr>
-        <w:t xml:space="preserve"> yang mana jika memilih Confirm maka kuis yang dipilih akan terhapus dari </w:t>
-      </w:r>
-      <w:r>
-        <w:rPr>
-          <w:rFonts w:ascii="Times New Roman" w:hAnsi="Times New Roman" w:cs="Times New Roman"/>
-          <w:i/>
-          <w:sz w:val="24"/>
-          <w:szCs w:val="24"/>
-          <w:lang w:eastAsia="en-US"/>
-        </w:rPr>
-        <w:t>database</w:t>
-      </w:r>
-      <w:r>
-        <w:rPr>
-          <w:rFonts w:ascii="Times New Roman" w:hAnsi="Times New Roman" w:cs="Times New Roman"/>
-          <w:sz w:val="24"/>
-          <w:szCs w:val="24"/>
-          <w:lang w:eastAsia="en-US"/>
-        </w:rPr>
-        <w:t xml:space="preserve"> dan jika memilih Cancel maka kuis batal dihapus. Jika memilih aksi Edit, </w:t>
+        <w:t xml:space="preserve"> diarahkan ke halaman Edit pada kuis yang dipilih. Ketika </w:t>
+      </w:r>
+      <w:r>
+        <w:rPr>
+          <w:rFonts w:ascii="Times New Roman" w:hAnsi="Times New Roman" w:cs="Times New Roman"/>
+          <w:sz w:val="24"/>
+          <w:szCs w:val="24"/>
+          <w:lang w:eastAsia="en-US"/>
+        </w:rPr>
+        <w:t xml:space="preserve">selesai mengedit form tersebut, jika validasi salah maka </w:t>
       </w:r>
       <w:proofErr w:type="gramStart"/>
       <w:r>
@@ -9458,16 +9339,7 @@
           <w:szCs w:val="24"/>
           <w:lang w:eastAsia="en-US"/>
         </w:rPr>
-        <w:t xml:space="preserve"> diarahkan ke halaman Edit pada kuis yang dipilih. Ketika </w:t>
-      </w:r>
-      <w:r>
-        <w:rPr>
-          <w:rFonts w:ascii="Times New Roman" w:hAnsi="Times New Roman" w:cs="Times New Roman"/>
-          <w:sz w:val="24"/>
-          <w:szCs w:val="24"/>
-          <w:lang w:eastAsia="en-US"/>
-        </w:rPr>
-        <w:t xml:space="preserve">selesai mengedit form tersebut, jika validasi salah maka </w:t>
+        <w:t xml:space="preserve"> menampilkan pesan error dan mengulang pengeditan form tersebut. Jika validasi benar maka </w:t>
       </w:r>
       <w:proofErr w:type="gramStart"/>
       <w:r>
@@ -9487,30 +9359,8 @@
           <w:szCs w:val="24"/>
           <w:lang w:eastAsia="en-US"/>
         </w:rPr>
-        <w:t xml:space="preserve"> menampilkan pesan error dan mengulang pengeditan form tersebut. Jika validasi benar maka </w:t>
-      </w:r>
-      <w:proofErr w:type="gramStart"/>
-      <w:r>
-        <w:rPr>
-          <w:rFonts w:ascii="Times New Roman" w:hAnsi="Times New Roman" w:cs="Times New Roman"/>
-          <w:sz w:val="24"/>
-          <w:szCs w:val="24"/>
-          <w:lang w:eastAsia="en-US"/>
-        </w:rPr>
-        <w:t>akan</w:t>
-      </w:r>
-      <w:proofErr w:type="gramEnd"/>
-      <w:r>
-        <w:rPr>
-          <w:rFonts w:ascii="Times New Roman" w:hAnsi="Times New Roman" w:cs="Times New Roman"/>
-          <w:sz w:val="24"/>
-          <w:szCs w:val="24"/>
-          <w:lang w:eastAsia="en-US"/>
-        </w:rPr>
         <w:t xml:space="preserve"> dialihkan ke halaman Edit Kuis dan menampilkan pesan berhasil.</w:t>
       </w:r>
-      <w:bookmarkStart w:id="0" w:name="_GoBack"/>
-      <w:bookmarkEnd w:id="0"/>
     </w:p>
     <w:p>
       <w:pPr>
@@ -9989,7 +9839,25 @@
           <w:sz w:val="24"/>
           <w:szCs w:val="24"/>
         </w:rPr>
-        <w:t xml:space="preserve">Gambar 3.5 </w:t>
+        <w:t>Gambar 3.</w:t>
+      </w:r>
+      <w:r>
+        <w:rPr>
+          <w:rFonts w:ascii="Times New Roman" w:hAnsi="Times New Roman" w:cs="Times New Roman"/>
+          <w:color w:val="auto"/>
+          <w:sz w:val="24"/>
+          <w:szCs w:val="24"/>
+        </w:rPr>
+        <w:t>13</w:t>
+      </w:r>
+      <w:r>
+        <w:rPr>
+          <w:rFonts w:ascii="Times New Roman" w:hAnsi="Times New Roman" w:cs="Times New Roman"/>
+          <w:color w:val="auto"/>
+          <w:sz w:val="24"/>
+          <w:szCs w:val="24"/>
+        </w:rPr>
+        <w:t xml:space="preserve"> </w:t>
       </w:r>
       <w:r>
         <w:rPr>
@@ -10256,10 +10124,10 @@
           <w:szCs w:val="24"/>
         </w:rPr>
         <w:drawing>
-          <wp:inline distT="0" distB="0" distL="0" distR="0" wp14:anchorId="0762EB6A" wp14:editId="7AD38EA8">
-            <wp:extent cx="4248150" cy="3276381"/>
-            <wp:effectExtent l="0" t="0" r="0" b="635"/>
-            <wp:docPr id="6" name="Picture 6"/>
+          <wp:inline distT="0" distB="0" distL="0" distR="0" wp14:anchorId="35CD0EFF" wp14:editId="0D377955">
+            <wp:extent cx="4191000" cy="3086100"/>
+            <wp:effectExtent l="0" t="0" r="0" b="0"/>
+            <wp:docPr id="52" name="Picture 52"/>
             <wp:cNvGraphicFramePr>
               <a:graphicFrameLocks xmlns:a="http://schemas.openxmlformats.org/drawingml/2006/main" noChangeAspect="1"/>
             </wp:cNvGraphicFramePr>
@@ -10279,7 +10147,7 @@
                   <pic:spPr>
                     <a:xfrm>
                       <a:off x="0" y="0"/>
-                      <a:ext cx="4257733" cy="3283772"/>
+                      <a:ext cx="4197548" cy="3090922"/>
                     </a:xfrm>
                     <a:prstGeom prst="rect">
                       <a:avLst/>
@@ -10311,7 +10179,25 @@
           <w:sz w:val="24"/>
           <w:szCs w:val="24"/>
         </w:rPr>
-        <w:t xml:space="preserve">Gambar 3.6 </w:t>
+        <w:t>Gambar 3.</w:t>
+      </w:r>
+      <w:r>
+        <w:rPr>
+          <w:rFonts w:ascii="Times New Roman" w:hAnsi="Times New Roman" w:cs="Times New Roman"/>
+          <w:color w:val="auto"/>
+          <w:sz w:val="24"/>
+          <w:szCs w:val="24"/>
+        </w:rPr>
+        <w:t>14</w:t>
+      </w:r>
+      <w:r>
+        <w:rPr>
+          <w:rFonts w:ascii="Times New Roman" w:hAnsi="Times New Roman" w:cs="Times New Roman"/>
+          <w:color w:val="auto"/>
+          <w:sz w:val="24"/>
+          <w:szCs w:val="24"/>
+        </w:rPr>
+        <w:t xml:space="preserve"> </w:t>
       </w:r>
       <w:r>
         <w:rPr>
@@ -10528,10 +10414,10 @@
         </w:rPr>
         <w:lastRenderedPageBreak/>
         <w:drawing>
-          <wp:inline distT="0" distB="0" distL="0" distR="0" wp14:anchorId="17933F87" wp14:editId="70208D0F">
-            <wp:extent cx="5252085" cy="4037330"/>
-            <wp:effectExtent l="0" t="0" r="5715" b="1270"/>
-            <wp:docPr id="11" name="Picture 11"/>
+          <wp:inline distT="0" distB="0" distL="0" distR="0" wp14:anchorId="7D8651BF" wp14:editId="0679065A">
+            <wp:extent cx="4162425" cy="2962173"/>
+            <wp:effectExtent l="0" t="0" r="0" b="0"/>
+            <wp:docPr id="53" name="Picture 53"/>
             <wp:cNvGraphicFramePr>
               <a:graphicFrameLocks xmlns:a="http://schemas.openxmlformats.org/drawingml/2006/main" noChangeAspect="1"/>
             </wp:cNvGraphicFramePr>
@@ -10551,7 +10437,7 @@
                   <pic:spPr>
                     <a:xfrm>
                       <a:off x="0" y="0"/>
-                      <a:ext cx="5252085" cy="4037330"/>
+                      <a:ext cx="4181505" cy="2975751"/>
                     </a:xfrm>
                     <a:prstGeom prst="rect">
                       <a:avLst/>
@@ -10601,7 +10487,25 @@
           <w:sz w:val="24"/>
           <w:szCs w:val="24"/>
         </w:rPr>
-        <w:t xml:space="preserve">.7 Rancangan Tampilan </w:t>
+        <w:t>.</w:t>
+      </w:r>
+      <w:r>
+        <w:rPr>
+          <w:rFonts w:ascii="Times New Roman" w:hAnsi="Times New Roman" w:cs="Times New Roman"/>
+          <w:color w:val="auto"/>
+          <w:sz w:val="24"/>
+          <w:szCs w:val="24"/>
+        </w:rPr>
+        <w:t>15</w:t>
+      </w:r>
+      <w:r>
+        <w:rPr>
+          <w:rFonts w:ascii="Times New Roman" w:hAnsi="Times New Roman" w:cs="Times New Roman"/>
+          <w:color w:val="auto"/>
+          <w:sz w:val="24"/>
+          <w:szCs w:val="24"/>
+        </w:rPr>
+        <w:t xml:space="preserve"> Rancangan Tampilan </w:t>
       </w:r>
       <w:r>
         <w:rPr>
@@ -10823,10 +10727,10 @@
         </w:rPr>
         <w:lastRenderedPageBreak/>
         <w:drawing>
-          <wp:inline distT="0" distB="0" distL="0" distR="0" wp14:anchorId="18480A68" wp14:editId="3054A59B">
-            <wp:extent cx="5252085" cy="4022725"/>
-            <wp:effectExtent l="0" t="0" r="5715" b="0"/>
-            <wp:docPr id="12" name="Picture 12"/>
+          <wp:inline distT="0" distB="0" distL="0" distR="0" wp14:anchorId="75ED8BE5" wp14:editId="615AA10C">
+            <wp:extent cx="4029075" cy="2992120"/>
+            <wp:effectExtent l="0" t="0" r="9525" b="0"/>
+            <wp:docPr id="54" name="Picture 54"/>
             <wp:cNvGraphicFramePr>
               <a:graphicFrameLocks xmlns:a="http://schemas.openxmlformats.org/drawingml/2006/main" noChangeAspect="1"/>
             </wp:cNvGraphicFramePr>
@@ -10846,7 +10750,7 @@
                   <pic:spPr>
                     <a:xfrm>
                       <a:off x="0" y="0"/>
-                      <a:ext cx="5252085" cy="4022725"/>
+                      <a:ext cx="4034568" cy="2996199"/>
                     </a:xfrm>
                     <a:prstGeom prst="rect">
                       <a:avLst/>
@@ -10878,7 +10782,25 @@
           <w:sz w:val="24"/>
           <w:szCs w:val="24"/>
         </w:rPr>
-        <w:t xml:space="preserve">Gambar 3.8 Rancangan Tampilan </w:t>
+        <w:t>Gambar 3.</w:t>
+      </w:r>
+      <w:r>
+        <w:rPr>
+          <w:rFonts w:ascii="Times New Roman" w:hAnsi="Times New Roman" w:cs="Times New Roman"/>
+          <w:color w:val="auto"/>
+          <w:sz w:val="24"/>
+          <w:szCs w:val="24"/>
+        </w:rPr>
+        <w:t>16</w:t>
+      </w:r>
+      <w:r>
+        <w:rPr>
+          <w:rFonts w:ascii="Times New Roman" w:hAnsi="Times New Roman" w:cs="Times New Roman"/>
+          <w:color w:val="auto"/>
+          <w:sz w:val="24"/>
+          <w:szCs w:val="24"/>
+        </w:rPr>
+        <w:t xml:space="preserve"> Rancangan Tampilan </w:t>
       </w:r>
       <w:r>
         <w:rPr>
@@ -11049,7 +10971,25 @@
           <w:sz w:val="24"/>
           <w:szCs w:val="24"/>
         </w:rPr>
-        <w:t xml:space="preserve">3.9 </w:t>
+        <w:t>3.</w:t>
+      </w:r>
+      <w:r>
+        <w:rPr>
+          <w:rFonts w:ascii="Times New Roman" w:hAnsi="Times New Roman" w:cs="Times New Roman"/>
+          <w:color w:val="auto"/>
+          <w:sz w:val="24"/>
+          <w:szCs w:val="24"/>
+        </w:rPr>
+        <w:t>17</w:t>
+      </w:r>
+      <w:r>
+        <w:rPr>
+          <w:rFonts w:ascii="Times New Roman" w:hAnsi="Times New Roman" w:cs="Times New Roman"/>
+          <w:color w:val="auto"/>
+          <w:sz w:val="24"/>
+          <w:szCs w:val="24"/>
+        </w:rPr>
+        <w:t xml:space="preserve"> </w:t>
       </w:r>
       <w:r>
         <w:rPr>
@@ -11234,7 +11174,25 @@
           <w:sz w:val="24"/>
           <w:szCs w:val="24"/>
         </w:rPr>
-        <w:t xml:space="preserve">3.10 </w:t>
+        <w:t>3.1</w:t>
+      </w:r>
+      <w:r>
+        <w:rPr>
+          <w:rFonts w:ascii="Times New Roman" w:hAnsi="Times New Roman" w:cs="Times New Roman"/>
+          <w:color w:val="auto"/>
+          <w:sz w:val="24"/>
+          <w:szCs w:val="24"/>
+        </w:rPr>
+        <w:t>8</w:t>
+      </w:r>
+      <w:r>
+        <w:rPr>
+          <w:rFonts w:ascii="Times New Roman" w:hAnsi="Times New Roman" w:cs="Times New Roman"/>
+          <w:color w:val="auto"/>
+          <w:sz w:val="24"/>
+          <w:szCs w:val="24"/>
+        </w:rPr>
+        <w:t xml:space="preserve"> </w:t>
       </w:r>
       <w:r>
         <w:rPr>
@@ -11365,7 +11323,23 @@
           <w:color w:val="auto"/>
           <w:sz w:val="24"/>
         </w:rPr>
-        <w:t xml:space="preserve">Gambar 3.11 </w:t>
+        <w:t>Gambar 3.</w:t>
+      </w:r>
+      <w:r>
+        <w:rPr>
+          <w:rFonts w:ascii="Times New Roman" w:hAnsi="Times New Roman" w:cs="Times New Roman"/>
+          <w:color w:val="auto"/>
+          <w:sz w:val="24"/>
+        </w:rPr>
+        <w:t>19</w:t>
+      </w:r>
+      <w:r>
+        <w:rPr>
+          <w:rFonts w:ascii="Times New Roman" w:hAnsi="Times New Roman" w:cs="Times New Roman"/>
+          <w:color w:val="auto"/>
+          <w:sz w:val="24"/>
+        </w:rPr>
+        <w:t xml:space="preserve"> </w:t>
       </w:r>
       <w:r>
         <w:rPr>
@@ -11674,7 +11648,26 @@
           <w:sz w:val="24"/>
           <w:szCs w:val="24"/>
         </w:rPr>
-        <w:t xml:space="preserve">3.12 </w:t>
+        <w:t>3.</w:t>
+      </w:r>
+      <w:r>
+        <w:rPr>
+          <w:rFonts w:ascii="Times New Roman" w:hAnsi="Times New Roman" w:cs="Times New Roman"/>
+          <w:color w:val="auto"/>
+          <w:sz w:val="24"/>
+          <w:szCs w:val="24"/>
+        </w:rPr>
+        <w:t>20</w:t>
+      </w:r>
+      <w:r>
+        <w:rPr>
+          <w:rFonts w:ascii="Times New Roman" w:hAnsi="Times New Roman" w:cs="Times New Roman"/>
+          <w:i w:val="0"/>
+          <w:color w:val="auto"/>
+          <w:sz w:val="24"/>
+          <w:szCs w:val="24"/>
+        </w:rPr>
+        <w:t xml:space="preserve"> </w:t>
       </w:r>
       <w:r>
         <w:rPr>
@@ -11843,7 +11836,25 @@
           <w:sz w:val="24"/>
           <w:szCs w:val="24"/>
         </w:rPr>
-        <w:t xml:space="preserve">.13 </w:t>
+        <w:t>.</w:t>
+      </w:r>
+      <w:r>
+        <w:rPr>
+          <w:rFonts w:ascii="Times New Roman" w:hAnsi="Times New Roman" w:cs="Times New Roman"/>
+          <w:color w:val="auto"/>
+          <w:sz w:val="24"/>
+          <w:szCs w:val="24"/>
+        </w:rPr>
+        <w:t>21</w:t>
+      </w:r>
+      <w:r>
+        <w:rPr>
+          <w:rFonts w:ascii="Times New Roman" w:hAnsi="Times New Roman" w:cs="Times New Roman"/>
+          <w:color w:val="auto"/>
+          <w:sz w:val="24"/>
+          <w:szCs w:val="24"/>
+        </w:rPr>
+        <w:t xml:space="preserve"> </w:t>
       </w:r>
       <w:r>
         <w:rPr>
@@ -12029,7 +12040,25 @@
           <w:sz w:val="24"/>
           <w:szCs w:val="24"/>
         </w:rPr>
-        <w:t xml:space="preserve">.14 </w:t>
+        <w:t>.</w:t>
+      </w:r>
+      <w:r>
+        <w:rPr>
+          <w:rFonts w:ascii="Times New Roman" w:hAnsi="Times New Roman" w:cs="Times New Roman"/>
+          <w:color w:val="auto"/>
+          <w:sz w:val="24"/>
+          <w:szCs w:val="24"/>
+        </w:rPr>
+        <w:t>22</w:t>
+      </w:r>
+      <w:r>
+        <w:rPr>
+          <w:rFonts w:ascii="Times New Roman" w:hAnsi="Times New Roman" w:cs="Times New Roman"/>
+          <w:color w:val="auto"/>
+          <w:sz w:val="24"/>
+          <w:szCs w:val="24"/>
+        </w:rPr>
+        <w:t xml:space="preserve"> </w:t>
       </w:r>
       <w:r>
         <w:rPr>
@@ -12282,7 +12311,25 @@
           <w:sz w:val="24"/>
           <w:szCs w:val="24"/>
         </w:rPr>
-        <w:t xml:space="preserve">Gambar 3.15 </w:t>
+        <w:t>Gambar 3.</w:t>
+      </w:r>
+      <w:r>
+        <w:rPr>
+          <w:rFonts w:ascii="Times New Roman" w:hAnsi="Times New Roman" w:cs="Times New Roman"/>
+          <w:color w:val="auto"/>
+          <w:sz w:val="24"/>
+          <w:szCs w:val="24"/>
+        </w:rPr>
+        <w:t>23</w:t>
+      </w:r>
+      <w:r>
+        <w:rPr>
+          <w:rFonts w:ascii="Times New Roman" w:hAnsi="Times New Roman" w:cs="Times New Roman"/>
+          <w:color w:val="auto"/>
+          <w:sz w:val="24"/>
+          <w:szCs w:val="24"/>
+        </w:rPr>
+        <w:t xml:space="preserve"> </w:t>
       </w:r>
       <w:r>
         <w:rPr>
@@ -12500,7 +12547,25 @@
           <w:sz w:val="24"/>
           <w:szCs w:val="24"/>
         </w:rPr>
-        <w:t xml:space="preserve">Gambar 3.16 </w:t>
+        <w:t>Gambar 3.</w:t>
+      </w:r>
+      <w:r>
+        <w:rPr>
+          <w:rFonts w:ascii="Times New Roman" w:hAnsi="Times New Roman" w:cs="Times New Roman"/>
+          <w:color w:val="auto"/>
+          <w:sz w:val="24"/>
+          <w:szCs w:val="24"/>
+        </w:rPr>
+        <w:t>24</w:t>
+      </w:r>
+      <w:r>
+        <w:rPr>
+          <w:rFonts w:ascii="Times New Roman" w:hAnsi="Times New Roman" w:cs="Times New Roman"/>
+          <w:color w:val="auto"/>
+          <w:sz w:val="24"/>
+          <w:szCs w:val="24"/>
+        </w:rPr>
+        <w:t xml:space="preserve"> </w:t>
       </w:r>
       <w:r>
         <w:rPr>
@@ -12541,7 +12606,17 @@
           <w:lang w:eastAsia="en-US"/>
         </w:rPr>
         <w:tab/>
-        <w:t>Rancangan Database</w:t>
+        <w:t xml:space="preserve">Rancangan </w:t>
+      </w:r>
+      <w:r>
+        <w:rPr>
+          <w:rFonts w:cs="Times New Roman"/>
+          <w:i/>
+          <w:color w:val="auto"/>
+          <w:szCs w:val="24"/>
+          <w:lang w:eastAsia="en-US"/>
+        </w:rPr>
+        <w:t>Database</w:t>
       </w:r>
     </w:p>
     <w:p>
@@ -12862,7 +12937,7 @@
                 <w:szCs w:val="24"/>
                 <w:lang w:eastAsia="en-US"/>
               </w:rPr>
-              <w:t>11</w:t>
+              <w:t>2</w:t>
             </w:r>
           </w:p>
         </w:tc>
@@ -13080,7 +13155,7 @@
                 <w:szCs w:val="24"/>
                 <w:lang w:eastAsia="en-US"/>
               </w:rPr>
-              <w:t>128</w:t>
+              <w:t>50</w:t>
             </w:r>
           </w:p>
         </w:tc>
@@ -13183,7 +13258,7 @@
                 <w:szCs w:val="24"/>
                 <w:lang w:eastAsia="en-US"/>
               </w:rPr>
-              <w:t>128</w:t>
+              <w:t>50</w:t>
             </w:r>
           </w:p>
         </w:tc>
@@ -13262,7 +13337,7 @@
                 <w:szCs w:val="24"/>
                 <w:lang w:eastAsia="en-US"/>
               </w:rPr>
-              <w:t>varchar</w:t>
+              <w:t>char</w:t>
             </w:r>
           </w:p>
         </w:tc>
@@ -13392,8 +13467,10 @@
                 <w:szCs w:val="24"/>
                 <w:lang w:eastAsia="en-US"/>
               </w:rPr>
-              <w:t>128</w:t>
-            </w:r>
+              <w:t>50</w:t>
+            </w:r>
+            <w:bookmarkStart w:id="0" w:name="_GoBack"/>
+            <w:bookmarkEnd w:id="0"/>
           </w:p>
         </w:tc>
         <w:tc>
@@ -13659,7 +13736,7 @@
                 <w:szCs w:val="24"/>
                 <w:lang w:eastAsia="en-US"/>
               </w:rPr>
-              <w:t>I</w:t>
+              <w:t>i</w:t>
             </w:r>
             <w:r>
               <w:rPr>
@@ -13695,7 +13772,7 @@
                 <w:szCs w:val="24"/>
                 <w:lang w:eastAsia="en-US"/>
               </w:rPr>
-              <w:t>11</w:t>
+              <w:t>2</w:t>
             </w:r>
           </w:p>
         </w:tc>
@@ -13780,16 +13857,7 @@
                 <w:szCs w:val="24"/>
                 <w:lang w:eastAsia="en-US"/>
               </w:rPr>
-              <w:t>V</w:t>
-            </w:r>
-            <w:r>
-              <w:rPr>
-                <w:rFonts w:ascii="Times New Roman" w:hAnsi="Times New Roman" w:cs="Times New Roman"/>
-                <w:sz w:val="24"/>
-                <w:szCs w:val="24"/>
-                <w:lang w:eastAsia="en-US"/>
-              </w:rPr>
-              <w:t>archar</w:t>
+              <w:t>char</w:t>
             </w:r>
           </w:p>
         </w:tc>
@@ -13895,7 +13963,7 @@
                 <w:szCs w:val="24"/>
                 <w:lang w:eastAsia="en-US"/>
               </w:rPr>
-              <w:t>I</w:t>
+              <w:t>i</w:t>
             </w:r>
             <w:r>
               <w:rPr>
@@ -13931,7 +13999,7 @@
                 <w:szCs w:val="24"/>
                 <w:lang w:eastAsia="en-US"/>
               </w:rPr>
-              <w:t>11</w:t>
+              <w:t>2</w:t>
             </w:r>
           </w:p>
         </w:tc>
@@ -14007,16 +14075,7 @@
                 <w:szCs w:val="24"/>
                 <w:lang w:eastAsia="en-US"/>
               </w:rPr>
-              <w:t>V</w:t>
-            </w:r>
-            <w:r>
-              <w:rPr>
-                <w:rFonts w:ascii="Times New Roman" w:hAnsi="Times New Roman" w:cs="Times New Roman"/>
-                <w:sz w:val="24"/>
-                <w:szCs w:val="24"/>
-                <w:lang w:eastAsia="en-US"/>
-              </w:rPr>
-              <w:t>archar</w:t>
+              <w:t>char</w:t>
             </w:r>
           </w:p>
         </w:tc>
@@ -14122,16 +14181,7 @@
                 <w:szCs w:val="24"/>
                 <w:lang w:eastAsia="en-US"/>
               </w:rPr>
-              <w:t>V</w:t>
-            </w:r>
-            <w:r>
-              <w:rPr>
-                <w:rFonts w:ascii="Times New Roman" w:hAnsi="Times New Roman" w:cs="Times New Roman"/>
-                <w:sz w:val="24"/>
-                <w:szCs w:val="24"/>
-                <w:lang w:eastAsia="en-US"/>
-              </w:rPr>
-              <w:t>archar</w:t>
+              <w:t>char</w:t>
             </w:r>
           </w:p>
         </w:tc>
@@ -14234,16 +14284,7 @@
                 <w:szCs w:val="24"/>
                 <w:lang w:eastAsia="en-US"/>
               </w:rPr>
-              <w:t>V</w:t>
-            </w:r>
-            <w:r>
-              <w:rPr>
-                <w:rFonts w:ascii="Times New Roman" w:hAnsi="Times New Roman" w:cs="Times New Roman"/>
-                <w:sz w:val="24"/>
-                <w:szCs w:val="24"/>
-                <w:lang w:eastAsia="en-US"/>
-              </w:rPr>
-              <w:t>archar</w:t>
+              <w:t>text</w:t>
             </w:r>
           </w:p>
         </w:tc>
@@ -14270,25 +14311,7 @@
                 <w:szCs w:val="24"/>
                 <w:lang w:eastAsia="en-US"/>
               </w:rPr>
-              <w:t>1</w:t>
-            </w:r>
-            <w:r>
-              <w:rPr>
-                <w:rFonts w:ascii="Times New Roman" w:hAnsi="Times New Roman" w:cs="Times New Roman"/>
-                <w:sz w:val="24"/>
-                <w:szCs w:val="24"/>
-                <w:lang w:eastAsia="en-US"/>
-              </w:rPr>
-              <w:t>5</w:t>
-            </w:r>
-            <w:r>
-              <w:rPr>
-                <w:rFonts w:ascii="Times New Roman" w:hAnsi="Times New Roman" w:cs="Times New Roman"/>
-                <w:sz w:val="24"/>
-                <w:szCs w:val="24"/>
-                <w:lang w:eastAsia="en-US"/>
-              </w:rPr>
-              <w:t>000</w:t>
+              <w:t>-</w:t>
             </w:r>
           </w:p>
         </w:tc>
@@ -14367,16 +14390,7 @@
                 <w:szCs w:val="24"/>
                 <w:lang w:eastAsia="en-US"/>
               </w:rPr>
-              <w:t>V</w:t>
-            </w:r>
-            <w:r>
-              <w:rPr>
-                <w:rFonts w:ascii="Times New Roman" w:hAnsi="Times New Roman" w:cs="Times New Roman"/>
-                <w:sz w:val="24"/>
-                <w:szCs w:val="24"/>
-                <w:lang w:eastAsia="en-US"/>
-              </w:rPr>
-              <w:t>archar</w:t>
+              <w:t>char</w:t>
             </w:r>
           </w:p>
         </w:tc>
@@ -14403,7 +14417,7 @@
                 <w:szCs w:val="24"/>
                 <w:lang w:eastAsia="en-US"/>
               </w:rPr>
-              <w:t>50</w:t>
+              <w:t>100</w:t>
             </w:r>
           </w:p>
         </w:tc>
@@ -14479,16 +14493,7 @@
                 <w:szCs w:val="24"/>
                 <w:lang w:eastAsia="en-US"/>
               </w:rPr>
-              <w:t>V</w:t>
-            </w:r>
-            <w:r>
-              <w:rPr>
-                <w:rFonts w:ascii="Times New Roman" w:hAnsi="Times New Roman" w:cs="Times New Roman"/>
-                <w:sz w:val="24"/>
-                <w:szCs w:val="24"/>
-                <w:lang w:eastAsia="en-US"/>
-              </w:rPr>
-              <w:t>archar</w:t>
+              <w:t>text</w:t>
             </w:r>
           </w:p>
         </w:tc>
@@ -14515,7 +14520,7 @@
                 <w:szCs w:val="24"/>
                 <w:lang w:eastAsia="en-US"/>
               </w:rPr>
-              <w:t>500</w:t>
+              <w:t>-</w:t>
             </w:r>
           </w:p>
         </w:tc>
@@ -14763,7 +14768,7 @@
                 <w:szCs w:val="24"/>
                 <w:lang w:eastAsia="en-US"/>
               </w:rPr>
-              <w:t>I</w:t>
+              <w:t>i</w:t>
             </w:r>
             <w:r>
               <w:rPr>
@@ -14799,7 +14804,7 @@
                 <w:szCs w:val="24"/>
                 <w:lang w:eastAsia="en-US"/>
               </w:rPr>
-              <w:t>11</w:t>
+              <w:t>2</w:t>
             </w:r>
           </w:p>
         </w:tc>
@@ -14884,7 +14889,7 @@
                 <w:szCs w:val="24"/>
                 <w:lang w:eastAsia="en-US"/>
               </w:rPr>
-              <w:t>varchar</w:t>
+              <w:t>char</w:t>
             </w:r>
           </w:p>
         </w:tc>
@@ -15662,15 +15667,6 @@
                 <w:szCs w:val="24"/>
                 <w:lang w:eastAsia="en-US"/>
               </w:rPr>
-              <w:t>var</w:t>
-            </w:r>
-            <w:r>
-              <w:rPr>
-                <w:rFonts w:ascii="Times New Roman" w:hAnsi="Times New Roman" w:cs="Times New Roman"/>
-                <w:sz w:val="24"/>
-                <w:szCs w:val="24"/>
-                <w:lang w:eastAsia="en-US"/>
-              </w:rPr>
               <w:t>c</w:t>
             </w:r>
             <w:r>
@@ -15716,7 +15712,7 @@
                 <w:szCs w:val="24"/>
                 <w:lang w:eastAsia="en-US"/>
               </w:rPr>
-              <w:t>10</w:t>
+              <w:t>2</w:t>
             </w:r>
           </w:p>
         </w:tc>
@@ -15851,12 +15847,14 @@
         <w:pStyle w:val="Style3"/>
         <w:spacing w:line="360" w:lineRule="auto"/>
         <w:rPr>
+          <w:rFonts w:cs="Times New Roman"/>
           <w:color w:val="auto"/>
           <w:lang w:val="en-US" w:eastAsia="en-US"/>
         </w:rPr>
       </w:pPr>
       <w:r>
         <w:rPr>
+          <w:rFonts w:cs="Times New Roman"/>
           <w:color w:val="auto"/>
           <w:lang w:eastAsia="en-US"/>
         </w:rPr>
@@ -15864,6 +15862,7 @@
       </w:r>
       <w:r>
         <w:rPr>
+          <w:rFonts w:cs="Times New Roman"/>
           <w:color w:val="auto"/>
           <w:lang w:eastAsia="en-US"/>
         </w:rPr>
@@ -15871,6 +15870,7 @@
       </w:r>
       <w:r>
         <w:rPr>
+          <w:rFonts w:cs="Times New Roman"/>
           <w:color w:val="auto"/>
           <w:lang w:eastAsia="en-US"/>
         </w:rPr>
@@ -15879,6 +15879,7 @@
       </w:r>
       <w:r>
         <w:rPr>
+          <w:rFonts w:cs="Times New Roman"/>
           <w:color w:val="auto"/>
           <w:lang w:val="en-US" w:eastAsia="en-US"/>
         </w:rPr>
@@ -16010,14 +16011,13 @@
         <w:rPr>
           <w:rFonts w:ascii="Times New Roman" w:hAnsi="Times New Roman" w:cs="Times New Roman"/>
           <w:noProof/>
-          <w:sz w:val="24"/>
         </w:rPr>
         <w:lastRenderedPageBreak/>
         <w:drawing>
-          <wp:inline distT="0" distB="0" distL="0" distR="0" wp14:anchorId="2B5FA4EF" wp14:editId="42B0BA65">
-            <wp:extent cx="4400550" cy="5699760"/>
-            <wp:effectExtent l="0" t="0" r="0" b="0"/>
-            <wp:docPr id="16" name="Picture 16"/>
+          <wp:inline distT="0" distB="0" distL="0" distR="0" wp14:anchorId="7904BE3F" wp14:editId="1B5D012A">
+            <wp:extent cx="3895090" cy="7019925"/>
+            <wp:effectExtent l="0" t="0" r="0" b="9525"/>
+            <wp:docPr id="55" name="Picture 55"/>
             <wp:cNvGraphicFramePr>
               <a:graphicFrameLocks xmlns:a="http://schemas.openxmlformats.org/drawingml/2006/main" noChangeAspect="1"/>
             </wp:cNvGraphicFramePr>
@@ -16037,7 +16037,7 @@
                   <pic:spPr>
                     <a:xfrm>
                       <a:off x="0" y="0"/>
-                      <a:ext cx="4403799" cy="5703968"/>
+                      <a:ext cx="3895090" cy="7019925"/>
                     </a:xfrm>
                     <a:prstGeom prst="rect">
                       <a:avLst/>
@@ -16068,7 +16068,15 @@
           <w:color w:val="auto"/>
           <w:sz w:val="24"/>
         </w:rPr>
-        <w:t>Gambar 3.17</w:t>
+        <w:t>Gambar 3.</w:t>
+      </w:r>
+      <w:r>
+        <w:rPr>
+          <w:rFonts w:ascii="Times New Roman" w:hAnsi="Times New Roman" w:cs="Times New Roman"/>
+          <w:color w:val="auto"/>
+          <w:sz w:val="24"/>
+        </w:rPr>
+        <w:t>25</w:t>
       </w:r>
       <w:r>
         <w:rPr>
@@ -16092,8 +16100,10 @@
       </w:pPr>
       <w:r>
         <w:rPr>
-          <w:lang w:eastAsia="en-US"/>
-        </w:rPr>
+          <w:rFonts w:ascii="Times New Roman" w:hAnsi="Times New Roman" w:cs="Times New Roman"/>
+          <w:lang w:eastAsia="en-US"/>
+        </w:rPr>
+        <w:lastRenderedPageBreak/>
         <w:tab/>
       </w:r>
       <w:r>
@@ -16221,7 +16231,6 @@
           <w:sz w:val="24"/>
           <w:lang w:eastAsia="en-US"/>
         </w:rPr>
-        <w:lastRenderedPageBreak/>
         <w:t xml:space="preserve">Di samping tombol </w:t>
       </w:r>
       <w:r>
@@ -16375,6 +16384,7 @@
       </w:pPr>
       <w:r>
         <w:rPr>
+          <w:rFonts w:ascii="Times New Roman" w:hAnsi="Times New Roman" w:cs="Times New Roman"/>
           <w:lang w:eastAsia="en-US"/>
         </w:rPr>
         <w:tab/>
@@ -16575,24 +16585,46 @@
           <w:sz w:val="24"/>
           <w:lang w:eastAsia="en-US"/>
         </w:rPr>
-        <w:t xml:space="preserve"> yaitu content utama yang berisikan materi tersebut.</w:t>
+        <w:t xml:space="preserve"> yaitu </w:t>
+      </w:r>
+      <w:r>
+        <w:rPr>
+          <w:rFonts w:ascii="Times New Roman" w:hAnsi="Times New Roman" w:cs="Times New Roman"/>
+          <w:i/>
+          <w:sz w:val="24"/>
+          <w:lang w:eastAsia="en-US"/>
+        </w:rPr>
+        <w:t>content</w:t>
+      </w:r>
+      <w:r>
+        <w:rPr>
+          <w:rFonts w:ascii="Times New Roman" w:hAnsi="Times New Roman" w:cs="Times New Roman"/>
+          <w:sz w:val="24"/>
+          <w:lang w:eastAsia="en-US"/>
+        </w:rPr>
+        <w:t xml:space="preserve"> utama yang berisikan materi tersebut.</w:t>
       </w:r>
     </w:p>
     <w:p>
       <w:pPr>
         <w:keepNext/>
         <w:spacing w:line="360" w:lineRule="auto"/>
-      </w:pPr>
-      <w:r>
-        <w:rPr>
+        <w:jc w:val="center"/>
+        <w:rPr>
+          <w:rFonts w:ascii="Times New Roman" w:hAnsi="Times New Roman" w:cs="Times New Roman"/>
+        </w:rPr>
+      </w:pPr>
+      <w:r>
+        <w:rPr>
+          <w:rFonts w:ascii="Times New Roman" w:hAnsi="Times New Roman" w:cs="Times New Roman"/>
           <w:noProof/>
         </w:rPr>
         <w:lastRenderedPageBreak/>
         <w:drawing>
-          <wp:inline distT="0" distB="0" distL="0" distR="0" wp14:anchorId="763B331B" wp14:editId="52A777C9">
-            <wp:extent cx="5229225" cy="7115175"/>
-            <wp:effectExtent l="0" t="0" r="9525" b="9525"/>
-            <wp:docPr id="21" name="Picture 21"/>
+          <wp:inline distT="0" distB="0" distL="0" distR="0" wp14:anchorId="5473D54B" wp14:editId="4CD1F0EF">
+            <wp:extent cx="4114800" cy="7029450"/>
+            <wp:effectExtent l="0" t="0" r="0" b="0"/>
+            <wp:docPr id="56" name="Picture 56"/>
             <wp:cNvGraphicFramePr>
               <a:graphicFrameLocks xmlns:a="http://schemas.openxmlformats.org/drawingml/2006/main" noChangeAspect="1"/>
             </wp:cNvGraphicFramePr>
@@ -16612,7 +16644,7 @@
                   <pic:spPr>
                     <a:xfrm>
                       <a:off x="0" y="0"/>
-                      <a:ext cx="5229225" cy="7115175"/>
+                      <a:ext cx="4114800" cy="7029450"/>
                     </a:xfrm>
                     <a:prstGeom prst="rect">
                       <a:avLst/>
@@ -16666,7 +16698,7 @@
           <w:color w:val="auto"/>
           <w:sz w:val="24"/>
         </w:rPr>
-        <w:t>18</w:t>
+        <w:t>26</w:t>
       </w:r>
       <w:r>
         <w:rPr>
@@ -16757,6 +16789,7 @@
       </w:pPr>
       <w:r>
         <w:rPr>
+          <w:rFonts w:ascii="Times New Roman" w:hAnsi="Times New Roman" w:cs="Times New Roman"/>
           <w:lang w:eastAsia="en-US"/>
         </w:rPr>
         <w:tab/>
@@ -16957,7 +16990,24 @@
           <w:sz w:val="24"/>
           <w:lang w:eastAsia="en-US"/>
         </w:rPr>
-        <w:t xml:space="preserve"> yaitu content utama yang berisikan materi tersebut.</w:t>
+        <w:t xml:space="preserve"> yaitu </w:t>
+      </w:r>
+      <w:r>
+        <w:rPr>
+          <w:rFonts w:ascii="Times New Roman" w:hAnsi="Times New Roman" w:cs="Times New Roman"/>
+          <w:i/>
+          <w:sz w:val="24"/>
+          <w:lang w:eastAsia="en-US"/>
+        </w:rPr>
+        <w:t>content</w:t>
+      </w:r>
+      <w:r>
+        <w:rPr>
+          <w:rFonts w:ascii="Times New Roman" w:hAnsi="Times New Roman" w:cs="Times New Roman"/>
+          <w:sz w:val="24"/>
+          <w:lang w:eastAsia="en-US"/>
+        </w:rPr>
+        <w:t xml:space="preserve"> utama yang berisikan materi tersebut.</w:t>
       </w:r>
     </w:p>
     <w:p>
@@ -16965,19 +17015,21 @@
         <w:keepNext/>
         <w:spacing w:line="360" w:lineRule="auto"/>
         <w:jc w:val="center"/>
+        <w:rPr>
+          <w:rFonts w:ascii="Times New Roman" w:hAnsi="Times New Roman" w:cs="Times New Roman"/>
+        </w:rPr>
       </w:pPr>
       <w:r>
         <w:rPr>
           <w:rFonts w:ascii="Times New Roman" w:hAnsi="Times New Roman" w:cs="Times New Roman"/>
           <w:noProof/>
-          <w:sz w:val="24"/>
         </w:rPr>
         <w:lastRenderedPageBreak/>
         <w:drawing>
-          <wp:inline distT="0" distB="0" distL="0" distR="0" wp14:anchorId="7E6DA62E" wp14:editId="404BB196">
-            <wp:extent cx="5042535" cy="7143750"/>
+          <wp:inline distT="0" distB="0" distL="0" distR="0" wp14:anchorId="05E096AE" wp14:editId="5617E685">
+            <wp:extent cx="5252085" cy="6955155"/>
             <wp:effectExtent l="0" t="0" r="5715" b="0"/>
-            <wp:docPr id="25" name="Picture 25"/>
+            <wp:docPr id="57" name="Picture 57"/>
             <wp:cNvGraphicFramePr>
               <a:graphicFrameLocks xmlns:a="http://schemas.openxmlformats.org/drawingml/2006/main" noChangeAspect="1"/>
             </wp:cNvGraphicFramePr>
@@ -16997,7 +17049,7 @@
                   <pic:spPr>
                     <a:xfrm>
                       <a:off x="0" y="0"/>
-                      <a:ext cx="5042535" cy="7143750"/>
+                      <a:ext cx="5252085" cy="6955155"/>
                     </a:xfrm>
                     <a:prstGeom prst="rect">
                       <a:avLst/>
@@ -17052,7 +17104,7 @@
           <w:color w:val="auto"/>
           <w:sz w:val="24"/>
         </w:rPr>
-        <w:t>19</w:t>
+        <w:t>27</w:t>
       </w:r>
       <w:r>
         <w:rPr>
@@ -17131,6 +17183,7 @@
       </w:pPr>
       <w:r>
         <w:rPr>
+          <w:rFonts w:ascii="Times New Roman" w:hAnsi="Times New Roman" w:cs="Times New Roman"/>
           <w:lang w:eastAsia="en-US"/>
         </w:rPr>
         <w:tab/>
@@ -17339,19 +17392,21 @@
         <w:keepNext/>
         <w:spacing w:line="360" w:lineRule="auto"/>
         <w:jc w:val="center"/>
+        <w:rPr>
+          <w:rFonts w:ascii="Times New Roman" w:hAnsi="Times New Roman" w:cs="Times New Roman"/>
+        </w:rPr>
       </w:pPr>
       <w:r>
         <w:rPr>
           <w:rFonts w:ascii="Times New Roman" w:hAnsi="Times New Roman" w:cs="Times New Roman"/>
           <w:noProof/>
-          <w:sz w:val="24"/>
         </w:rPr>
         <w:lastRenderedPageBreak/>
         <w:drawing>
-          <wp:inline distT="0" distB="0" distL="0" distR="0" wp14:anchorId="50AA3319" wp14:editId="1C7BF33C">
-            <wp:extent cx="5252085" cy="7096125"/>
-            <wp:effectExtent l="0" t="0" r="5715" b="9525"/>
-            <wp:docPr id="27" name="Picture 27"/>
+          <wp:inline distT="0" distB="0" distL="0" distR="0" wp14:anchorId="39F73542" wp14:editId="0DB46A38">
+            <wp:extent cx="5334000" cy="6953250"/>
+            <wp:effectExtent l="0" t="0" r="0" b="0"/>
+            <wp:docPr id="58" name="Picture 58"/>
             <wp:cNvGraphicFramePr>
               <a:graphicFrameLocks xmlns:a="http://schemas.openxmlformats.org/drawingml/2006/main" noChangeAspect="1"/>
             </wp:cNvGraphicFramePr>
@@ -17371,7 +17426,7 @@
                   <pic:spPr>
                     <a:xfrm>
                       <a:off x="0" y="0"/>
-                      <a:ext cx="5252085" cy="7096125"/>
+                      <a:ext cx="5334000" cy="6953250"/>
                     </a:xfrm>
                     <a:prstGeom prst="rect">
                       <a:avLst/>
@@ -17410,7 +17465,7 @@
           <w:color w:val="auto"/>
           <w:sz w:val="24"/>
         </w:rPr>
-        <w:t>0</w:t>
+        <w:t>8</w:t>
       </w:r>
       <w:r>
         <w:rPr>
@@ -17531,6 +17586,9 @@
         <w:keepNext/>
         <w:spacing w:line="360" w:lineRule="auto"/>
         <w:jc w:val="center"/>
+        <w:rPr>
+          <w:rFonts w:ascii="Times New Roman" w:hAnsi="Times New Roman" w:cs="Times New Roman"/>
+        </w:rPr>
       </w:pPr>
       <w:r>
         <w:rPr>
@@ -17603,7 +17661,7 @@
           <w:color w:val="auto"/>
           <w:sz w:val="24"/>
         </w:rPr>
-        <w:t>1</w:t>
+        <w:t>9</w:t>
       </w:r>
       <w:r>
         <w:rPr>
@@ -17628,6 +17686,9 @@
         <w:keepNext/>
         <w:spacing w:line="360" w:lineRule="auto"/>
         <w:jc w:val="center"/>
+        <w:rPr>
+          <w:rFonts w:ascii="Times New Roman" w:hAnsi="Times New Roman" w:cs="Times New Roman"/>
+        </w:rPr>
       </w:pPr>
       <w:r>
         <w:rPr>
@@ -17691,15 +17752,15 @@
           <w:color w:val="auto"/>
           <w:sz w:val="24"/>
         </w:rPr>
-        <w:t>Gambar 3.2</w:t>
-      </w:r>
-      <w:r>
-        <w:rPr>
-          <w:rFonts w:ascii="Times New Roman" w:hAnsi="Times New Roman" w:cs="Times New Roman"/>
-          <w:color w:val="auto"/>
-          <w:sz w:val="24"/>
-        </w:rPr>
-        <w:t>2</w:t>
+        <w:t>Gambar 3.</w:t>
+      </w:r>
+      <w:r>
+        <w:rPr>
+          <w:rFonts w:ascii="Times New Roman" w:hAnsi="Times New Roman" w:cs="Times New Roman"/>
+          <w:color w:val="auto"/>
+          <w:sz w:val="24"/>
+        </w:rPr>
+        <w:t>30</w:t>
       </w:r>
       <w:r>
         <w:rPr>
@@ -17724,6 +17785,9 @@
         <w:keepNext/>
         <w:spacing w:line="360" w:lineRule="auto"/>
         <w:jc w:val="center"/>
+        <w:rPr>
+          <w:rFonts w:ascii="Times New Roman" w:hAnsi="Times New Roman" w:cs="Times New Roman"/>
+        </w:rPr>
       </w:pPr>
       <w:r>
         <w:rPr>
@@ -17803,15 +17867,15 @@
           <w:color w:val="auto"/>
           <w:sz w:val="24"/>
         </w:rPr>
-        <w:t>.2</w:t>
-      </w:r>
-      <w:r>
-        <w:rPr>
-          <w:rFonts w:ascii="Times New Roman" w:hAnsi="Times New Roman" w:cs="Times New Roman"/>
-          <w:color w:val="auto"/>
-          <w:sz w:val="24"/>
-        </w:rPr>
-        <w:t>3</w:t>
+        <w:t>.</w:t>
+      </w:r>
+      <w:r>
+        <w:rPr>
+          <w:rFonts w:ascii="Times New Roman" w:hAnsi="Times New Roman" w:cs="Times New Roman"/>
+          <w:color w:val="auto"/>
+          <w:sz w:val="24"/>
+        </w:rPr>
+        <w:t>31</w:t>
       </w:r>
       <w:r>
         <w:rPr>
@@ -17836,6 +17900,9 @@
         <w:keepNext/>
         <w:spacing w:line="360" w:lineRule="auto"/>
         <w:jc w:val="center"/>
+        <w:rPr>
+          <w:rFonts w:ascii="Times New Roman" w:hAnsi="Times New Roman" w:cs="Times New Roman"/>
+        </w:rPr>
       </w:pPr>
       <w:r>
         <w:rPr>
@@ -17899,15 +17966,15 @@
           <w:color w:val="auto"/>
           <w:sz w:val="24"/>
         </w:rPr>
-        <w:t>Gambar 3.2</w:t>
-      </w:r>
-      <w:r>
-        <w:rPr>
-          <w:rFonts w:ascii="Times New Roman" w:hAnsi="Times New Roman" w:cs="Times New Roman"/>
-          <w:color w:val="auto"/>
-          <w:sz w:val="24"/>
-        </w:rPr>
-        <w:t>4</w:t>
+        <w:t>Gambar 3.</w:t>
+      </w:r>
+      <w:r>
+        <w:rPr>
+          <w:rFonts w:ascii="Times New Roman" w:hAnsi="Times New Roman" w:cs="Times New Roman"/>
+          <w:color w:val="auto"/>
+          <w:sz w:val="24"/>
+        </w:rPr>
+        <w:t>32</w:t>
       </w:r>
       <w:r>
         <w:rPr>
@@ -17986,6 +18053,7 @@
       </w:pPr>
       <w:r>
         <w:rPr>
+          <w:rFonts w:ascii="Times New Roman" w:hAnsi="Times New Roman" w:cs="Times New Roman"/>
           <w:lang w:eastAsia="en-US"/>
         </w:rPr>
         <w:tab/>
@@ -18110,6 +18178,9 @@
         <w:keepNext/>
         <w:spacing w:line="360" w:lineRule="auto"/>
         <w:jc w:val="center"/>
+        <w:rPr>
+          <w:rFonts w:ascii="Times New Roman" w:hAnsi="Times New Roman" w:cs="Times New Roman"/>
+        </w:rPr>
       </w:pPr>
       <w:r>
         <w:rPr>
@@ -18173,15 +18244,15 @@
           <w:color w:val="auto"/>
           <w:sz w:val="24"/>
         </w:rPr>
-        <w:t>Gambar 3.2</w:t>
-      </w:r>
-      <w:r>
-        <w:rPr>
-          <w:rFonts w:ascii="Times New Roman" w:hAnsi="Times New Roman" w:cs="Times New Roman"/>
-          <w:color w:val="auto"/>
-          <w:sz w:val="24"/>
-        </w:rPr>
-        <w:t>5</w:t>
+        <w:t>Gambar 3.</w:t>
+      </w:r>
+      <w:r>
+        <w:rPr>
+          <w:rFonts w:ascii="Times New Roman" w:hAnsi="Times New Roman" w:cs="Times New Roman"/>
+          <w:color w:val="auto"/>
+          <w:sz w:val="24"/>
+        </w:rPr>
+        <w:t>33</w:t>
       </w:r>
       <w:r>
         <w:rPr>
@@ -18232,6 +18303,9 @@
         <w:keepNext/>
         <w:spacing w:line="360" w:lineRule="auto"/>
         <w:jc w:val="center"/>
+        <w:rPr>
+          <w:rFonts w:ascii="Times New Roman" w:hAnsi="Times New Roman" w:cs="Times New Roman"/>
+        </w:rPr>
       </w:pPr>
       <w:r>
         <w:rPr>
@@ -18302,7 +18376,7 @@
           <w:color w:val="auto"/>
           <w:sz w:val="24"/>
         </w:rPr>
-        <w:t>26</w:t>
+        <w:t>34</w:t>
       </w:r>
       <w:r>
         <w:rPr>
@@ -18353,6 +18427,9 @@
         <w:keepNext/>
         <w:spacing w:line="360" w:lineRule="auto"/>
         <w:jc w:val="center"/>
+        <w:rPr>
+          <w:rFonts w:ascii="Times New Roman" w:hAnsi="Times New Roman" w:cs="Times New Roman"/>
+        </w:rPr>
       </w:pPr>
       <w:r>
         <w:rPr>
@@ -18423,7 +18500,7 @@
           <w:color w:val="auto"/>
           <w:sz w:val="24"/>
         </w:rPr>
-        <w:t>27</w:t>
+        <w:t>35</w:t>
       </w:r>
       <w:r>
         <w:rPr>
@@ -18511,6 +18588,9 @@
         </w:rPr>
       </w:pPr>
       <w:r>
+        <w:rPr>
+          <w:rFonts w:ascii="Times New Roman" w:hAnsi="Times New Roman" w:cs="Times New Roman"/>
+        </w:rPr>
         <w:tab/>
       </w:r>
       <w:r>
@@ -18564,6 +18644,9 @@
         <w:keepNext/>
         <w:spacing w:line="360" w:lineRule="auto"/>
         <w:jc w:val="center"/>
+        <w:rPr>
+          <w:rFonts w:ascii="Times New Roman" w:hAnsi="Times New Roman" w:cs="Times New Roman"/>
+        </w:rPr>
       </w:pPr>
       <w:r>
         <w:rPr>
@@ -18633,7 +18716,7 @@
           <w:color w:val="auto"/>
           <w:sz w:val="24"/>
         </w:rPr>
-        <w:t>28</w:t>
+        <w:t>36</w:t>
       </w:r>
       <w:r>
         <w:rPr>
@@ -18767,6 +18850,9 @@
         <w:keepNext/>
         <w:spacing w:line="360" w:lineRule="auto"/>
         <w:jc w:val="center"/>
+        <w:rPr>
+          <w:rFonts w:ascii="Times New Roman" w:hAnsi="Times New Roman" w:cs="Times New Roman"/>
+        </w:rPr>
       </w:pPr>
       <w:r>
         <w:rPr>
@@ -18852,7 +18938,7 @@
           <w:color w:val="auto"/>
           <w:sz w:val="24"/>
         </w:rPr>
-        <w:t>29</w:t>
+        <w:t>37</w:t>
       </w:r>
       <w:r>
         <w:rPr>
@@ -18868,17 +18954,20 @@
         <w:pStyle w:val="Style3"/>
         <w:spacing w:line="360" w:lineRule="auto"/>
         <w:rPr>
-          <w:lang w:eastAsia="en-US"/>
-        </w:rPr>
-      </w:pPr>
-      <w:r>
-        <w:rPr>
+          <w:rFonts w:cs="Times New Roman"/>
+          <w:lang w:eastAsia="en-US"/>
+        </w:rPr>
+      </w:pPr>
+      <w:r>
+        <w:rPr>
+          <w:rFonts w:cs="Times New Roman"/>
           <w:lang w:eastAsia="en-US"/>
         </w:rPr>
         <w:t>3.4.2</w:t>
       </w:r>
       <w:r>
         <w:rPr>
+          <w:rFonts w:cs="Times New Roman"/>
           <w:lang w:eastAsia="en-US"/>
         </w:rPr>
         <w:tab/>
@@ -18897,6 +18986,7 @@
       </w:pPr>
       <w:r>
         <w:rPr>
+          <w:rFonts w:ascii="Times New Roman" w:hAnsi="Times New Roman" w:cs="Times New Roman"/>
           <w:lang w:eastAsia="en-US"/>
         </w:rPr>
         <w:tab/>
@@ -19077,7 +19167,22 @@
           <w:rFonts w:ascii="Times New Roman" w:hAnsi="Times New Roman" w:cs="Times New Roman"/>
           <w:sz w:val="24"/>
         </w:rPr>
-        <w:t>Pada halaman Dashboard, di bagian halaman tengah hanya menampilkan jumlah dataset Materi dan Kuis yang sudah disimpan pada database.</w:t>
+        <w:t xml:space="preserve">Pada halaman Dashboard, di bagian halaman tengah hanya menampilkan jumlah dataset Materi dan Kuis yang sudah disimpan pada </w:t>
+      </w:r>
+      <w:r>
+        <w:rPr>
+          <w:rFonts w:ascii="Times New Roman" w:hAnsi="Times New Roman" w:cs="Times New Roman"/>
+          <w:i/>
+          <w:sz w:val="24"/>
+        </w:rPr>
+        <w:t>database</w:t>
+      </w:r>
+      <w:r>
+        <w:rPr>
+          <w:rFonts w:ascii="Times New Roman" w:hAnsi="Times New Roman" w:cs="Times New Roman"/>
+          <w:sz w:val="24"/>
+        </w:rPr>
+        <w:t>.</w:t>
       </w:r>
     </w:p>
     <w:p>
@@ -19150,6 +19255,9 @@
         <w:keepNext/>
         <w:spacing w:line="360" w:lineRule="auto"/>
         <w:jc w:val="center"/>
+        <w:rPr>
+          <w:rFonts w:ascii="Times New Roman" w:hAnsi="Times New Roman" w:cs="Times New Roman"/>
+        </w:rPr>
       </w:pPr>
       <w:r>
         <w:rPr>
@@ -19159,8 +19267,8 @@
         </w:rPr>
         <w:drawing>
           <wp:inline distT="0" distB="0" distL="0" distR="0" wp14:anchorId="12799723" wp14:editId="7DC209AA">
-            <wp:extent cx="5252085" cy="2924175"/>
-            <wp:effectExtent l="0" t="0" r="5715" b="9525"/>
+            <wp:extent cx="5252085" cy="2495550"/>
+            <wp:effectExtent l="0" t="0" r="5715" b="0"/>
             <wp:docPr id="34" name="Picture 34"/>
             <wp:cNvGraphicFramePr>
               <a:graphicFrameLocks xmlns:a="http://schemas.openxmlformats.org/drawingml/2006/main" noChangeAspect="1"/>
@@ -19181,7 +19289,7 @@
                   <pic:spPr>
                     <a:xfrm>
                       <a:off x="0" y="0"/>
-                      <a:ext cx="5252085" cy="2924175"/>
+                      <a:ext cx="5252085" cy="2495550"/>
                     </a:xfrm>
                     <a:prstGeom prst="rect">
                       <a:avLst/>
@@ -19219,7 +19327,7 @@
           <w:color w:val="auto"/>
           <w:sz w:val="24"/>
         </w:rPr>
-        <w:t>0</w:t>
+        <w:t>8</w:t>
       </w:r>
       <w:r>
         <w:rPr>
@@ -19269,21 +19377,18 @@
     </w:p>
     <w:p>
       <w:pPr>
-        <w:keepNext/>
         <w:spacing w:line="360" w:lineRule="auto"/>
         <w:ind w:firstLine="720"/>
-        <w:jc w:val="both"/>
-        <w:rPr>
-          <w:rFonts w:ascii="Times New Roman" w:hAnsi="Times New Roman" w:cs="Times New Roman"/>
-          <w:sz w:val="24"/>
-        </w:rPr>
-      </w:pPr>
-      <w:r>
-        <w:rPr>
-          <w:rFonts w:ascii="Times New Roman" w:hAnsi="Times New Roman" w:cs="Times New Roman"/>
-          <w:sz w:val="24"/>
-        </w:rPr>
-        <w:lastRenderedPageBreak/>
+        <w:rPr>
+          <w:rFonts w:ascii="Times New Roman" w:hAnsi="Times New Roman" w:cs="Times New Roman"/>
+          <w:lang w:eastAsia="en-US"/>
+        </w:rPr>
+      </w:pPr>
+      <w:r>
+        <w:rPr>
+          <w:rFonts w:ascii="Times New Roman" w:hAnsi="Times New Roman" w:cs="Times New Roman"/>
+          <w:sz w:val="24"/>
+        </w:rPr>
         <w:t>Pada halaman ini berisikan form untuk membuat materi baru</w:t>
       </w:r>
       <w:r>
@@ -19299,6 +19404,9 @@
         <w:keepNext/>
         <w:spacing w:line="360" w:lineRule="auto"/>
         <w:jc w:val="center"/>
+        <w:rPr>
+          <w:rFonts w:ascii="Times New Roman" w:hAnsi="Times New Roman" w:cs="Times New Roman"/>
+        </w:rPr>
       </w:pPr>
       <w:r>
         <w:rPr>
@@ -19308,7 +19416,7 @@
         </w:rPr>
         <w:drawing>
           <wp:inline distT="0" distB="0" distL="0" distR="0" wp14:anchorId="69ED0FDE" wp14:editId="61153701">
-            <wp:extent cx="5252085" cy="4460240"/>
+            <wp:extent cx="5252085" cy="2705100"/>
             <wp:effectExtent l="0" t="0" r="5715" b="0"/>
             <wp:docPr id="35" name="Picture 35"/>
             <wp:cNvGraphicFramePr>
@@ -19330,7 +19438,7 @@
                   <pic:spPr>
                     <a:xfrm>
                       <a:off x="0" y="0"/>
-                      <a:ext cx="5252085" cy="4460240"/>
+                      <a:ext cx="5252085" cy="2705100"/>
                     </a:xfrm>
                     <a:prstGeom prst="rect">
                       <a:avLst/>
@@ -19368,7 +19476,7 @@
           <w:color w:val="auto"/>
           <w:sz w:val="24"/>
         </w:rPr>
-        <w:t>1</w:t>
+        <w:t>9</w:t>
       </w:r>
       <w:r>
         <w:rPr>
@@ -19400,6 +19508,7 @@
         <w:rPr>
           <w:lang w:eastAsia="en-US"/>
         </w:rPr>
+        <w:lastRenderedPageBreak/>
         <w:t>3.6.3</w:t>
       </w:r>
       <w:r>
@@ -19414,16 +19523,13 @@
       <w:pPr>
         <w:keepNext/>
         <w:spacing w:line="360" w:lineRule="auto"/>
+        <w:ind w:firstLine="720"/>
         <w:jc w:val="both"/>
         <w:rPr>
           <w:rFonts w:ascii="Times New Roman" w:hAnsi="Times New Roman" w:cs="Times New Roman"/>
           <w:sz w:val="24"/>
         </w:rPr>
       </w:pPr>
-      <w:r>
-        <w:lastRenderedPageBreak/>
-        <w:tab/>
-      </w:r>
       <w:r>
         <w:rPr>
           <w:rFonts w:ascii="Times New Roman" w:hAnsi="Times New Roman" w:cs="Times New Roman"/>
@@ -19437,6 +19543,9 @@
         <w:keepNext/>
         <w:spacing w:line="360" w:lineRule="auto"/>
         <w:jc w:val="center"/>
+        <w:rPr>
+          <w:rFonts w:ascii="Times New Roman" w:hAnsi="Times New Roman" w:cs="Times New Roman"/>
+        </w:rPr>
       </w:pPr>
       <w:r>
         <w:rPr>
@@ -19446,8 +19555,8 @@
         </w:rPr>
         <w:drawing>
           <wp:inline distT="0" distB="0" distL="0" distR="0" wp14:anchorId="7BDA7308" wp14:editId="52933A9E">
-            <wp:extent cx="5252085" cy="4125595"/>
-            <wp:effectExtent l="0" t="0" r="5715" b="8255"/>
+            <wp:extent cx="5252085" cy="2181225"/>
+            <wp:effectExtent l="0" t="0" r="5715" b="9525"/>
             <wp:docPr id="36" name="Picture 36"/>
             <wp:cNvGraphicFramePr>
               <a:graphicFrameLocks xmlns:a="http://schemas.openxmlformats.org/drawingml/2006/main" noChangeAspect="1"/>
@@ -19468,7 +19577,7 @@
                   <pic:spPr>
                     <a:xfrm>
                       <a:off x="0" y="0"/>
-                      <a:ext cx="5252085" cy="4125595"/>
+                      <a:ext cx="5252085" cy="2181225"/>
                     </a:xfrm>
                     <a:prstGeom prst="rect">
                       <a:avLst/>
@@ -19498,15 +19607,15 @@
           <w:color w:val="auto"/>
           <w:sz w:val="24"/>
         </w:rPr>
-        <w:t>Gambar 3.3</w:t>
-      </w:r>
-      <w:r>
-        <w:rPr>
-          <w:rFonts w:ascii="Times New Roman" w:hAnsi="Times New Roman" w:cs="Times New Roman"/>
-          <w:color w:val="auto"/>
-          <w:sz w:val="24"/>
-        </w:rPr>
-        <w:t>2</w:t>
+        <w:t>Gambar 3.</w:t>
+      </w:r>
+      <w:r>
+        <w:rPr>
+          <w:rFonts w:ascii="Times New Roman" w:hAnsi="Times New Roman" w:cs="Times New Roman"/>
+          <w:color w:val="auto"/>
+          <w:sz w:val="24"/>
+        </w:rPr>
+        <w:t>40</w:t>
       </w:r>
       <w:r>
         <w:rPr>
@@ -19611,6 +19720,9 @@
         <w:keepNext/>
         <w:spacing w:line="360" w:lineRule="auto"/>
         <w:jc w:val="center"/>
+        <w:rPr>
+          <w:rFonts w:ascii="Times New Roman" w:hAnsi="Times New Roman" w:cs="Times New Roman"/>
+        </w:rPr>
       </w:pPr>
       <w:r>
         <w:rPr>
@@ -19673,15 +19785,15 @@
           <w:color w:val="auto"/>
           <w:sz w:val="24"/>
         </w:rPr>
-        <w:t>Gambar 3.3</w:t>
-      </w:r>
-      <w:r>
-        <w:rPr>
-          <w:rFonts w:ascii="Times New Roman" w:hAnsi="Times New Roman" w:cs="Times New Roman"/>
-          <w:color w:val="auto"/>
-          <w:sz w:val="24"/>
-        </w:rPr>
-        <w:t>3</w:t>
+        <w:t>Gambar 3.</w:t>
+      </w:r>
+      <w:r>
+        <w:rPr>
+          <w:rFonts w:ascii="Times New Roman" w:hAnsi="Times New Roman" w:cs="Times New Roman"/>
+          <w:color w:val="auto"/>
+          <w:sz w:val="24"/>
+        </w:rPr>
+        <w:t>41</w:t>
       </w:r>
       <w:r>
         <w:rPr>
@@ -19777,6 +19889,9 @@
         <w:keepNext/>
         <w:spacing w:line="360" w:lineRule="auto"/>
         <w:jc w:val="center"/>
+        <w:rPr>
+          <w:rFonts w:ascii="Times New Roman" w:hAnsi="Times New Roman" w:cs="Times New Roman"/>
+        </w:rPr>
       </w:pPr>
       <w:r>
         <w:rPr>
@@ -19785,11 +19900,10 @@
           <w:sz w:val="24"/>
           <w:szCs w:val="24"/>
         </w:rPr>
-        <w:lastRenderedPageBreak/>
         <w:drawing>
           <wp:inline distT="0" distB="0" distL="0" distR="0" wp14:anchorId="70538549" wp14:editId="74E768DC">
-            <wp:extent cx="5252085" cy="3917950"/>
-            <wp:effectExtent l="0" t="0" r="5715" b="6350"/>
+            <wp:extent cx="5252085" cy="3371850"/>
+            <wp:effectExtent l="0" t="0" r="5715" b="0"/>
             <wp:docPr id="38" name="Picture 38"/>
             <wp:cNvGraphicFramePr>
               <a:graphicFrameLocks xmlns:a="http://schemas.openxmlformats.org/drawingml/2006/main" noChangeAspect="1"/>
@@ -19810,7 +19924,7 @@
                   <pic:spPr>
                     <a:xfrm>
                       <a:off x="0" y="0"/>
-                      <a:ext cx="5252085" cy="3917950"/>
+                      <a:ext cx="5252085" cy="3371850"/>
                     </a:xfrm>
                     <a:prstGeom prst="rect">
                       <a:avLst/>
@@ -19857,15 +19971,15 @@
           <w:color w:val="auto"/>
           <w:sz w:val="24"/>
         </w:rPr>
-        <w:t>.3</w:t>
-      </w:r>
-      <w:r>
-        <w:rPr>
-          <w:rFonts w:ascii="Times New Roman" w:hAnsi="Times New Roman" w:cs="Times New Roman"/>
-          <w:color w:val="auto"/>
-          <w:sz w:val="24"/>
-        </w:rPr>
-        <w:t>4</w:t>
+        <w:t>.</w:t>
+      </w:r>
+      <w:r>
+        <w:rPr>
+          <w:rFonts w:ascii="Times New Roman" w:hAnsi="Times New Roman" w:cs="Times New Roman"/>
+          <w:color w:val="auto"/>
+          <w:sz w:val="24"/>
+        </w:rPr>
+        <w:t>42</w:t>
       </w:r>
       <w:r>
         <w:rPr>
@@ -19887,7 +20001,9 @@
     </w:p>
     <w:p>
       <w:pPr>
-        <w:rPr>
+        <w:spacing w:line="360" w:lineRule="auto"/>
+        <w:rPr>
+          <w:rFonts w:ascii="Times New Roman" w:hAnsi="Times New Roman" w:cs="Times New Roman"/>
           <w:lang w:eastAsia="en-US"/>
         </w:rPr>
       </w:pPr>
@@ -19910,16 +20026,7 @@
           <w:szCs w:val="24"/>
           <w:lang w:eastAsia="en-US"/>
         </w:rPr>
-        <w:t>3.</w:t>
-      </w:r>
-      <w:r>
-        <w:rPr>
-          <w:rFonts w:cs="Times New Roman"/>
-          <w:color w:val="auto"/>
-          <w:szCs w:val="24"/>
-          <w:lang w:eastAsia="en-US"/>
-        </w:rPr>
-        <w:t>5</w:t>
+        <w:t>3.5</w:t>
       </w:r>
       <w:r>
         <w:rPr>
@@ -19959,16 +20066,7 @@
           <w:lang w:eastAsia="en-US"/>
         </w:rPr>
         <w:tab/>
-        <w:t>Pada tahap ini</w:t>
-      </w:r>
-      <w:r>
-        <w:rPr>
-          <w:rFonts w:ascii="Times New Roman" w:hAnsi="Times New Roman" w:cs="Times New Roman"/>
-          <w:sz w:val="24"/>
-          <w:szCs w:val="24"/>
-          <w:lang w:eastAsia="en-US"/>
-        </w:rPr>
-        <w:t xml:space="preserve"> merupakan pengujian terhadap aplikasi yang sudah selesai dibuat. </w:t>
+        <w:t xml:space="preserve">Pada tahap ini merupakan pengujian terhadap aplikasi yang sudah selesai dibuat. </w:t>
       </w:r>
       <w:r>
         <w:rPr>
@@ -20007,25 +20105,7 @@
           <w:szCs w:val="24"/>
           <w:lang w:eastAsia="en-US"/>
         </w:rPr>
-        <w:t xml:space="preserve"> di</w:t>
-      </w:r>
-      <w:r>
-        <w:rPr>
-          <w:rFonts w:ascii="Times New Roman" w:hAnsi="Times New Roman" w:cs="Times New Roman"/>
-          <w:sz w:val="24"/>
-          <w:szCs w:val="24"/>
-          <w:lang w:eastAsia="en-US"/>
-        </w:rPr>
-        <w:t>hosting</w:t>
-      </w:r>
-      <w:r>
-        <w:rPr>
-          <w:rFonts w:ascii="Times New Roman" w:hAnsi="Times New Roman" w:cs="Times New Roman"/>
-          <w:sz w:val="24"/>
-          <w:szCs w:val="24"/>
-          <w:lang w:eastAsia="en-US"/>
-        </w:rPr>
-        <w:t xml:space="preserve"> secara online</w:t>
+        <w:t xml:space="preserve"> dihosting secara online</w:t>
       </w:r>
       <w:r>
         <w:rPr>
@@ -20044,17 +20124,7 @@
           <w:szCs w:val="24"/>
           <w:lang w:eastAsia="en-US"/>
         </w:rPr>
-        <w:t>black box</w:t>
-      </w:r>
-      <w:r>
-        <w:rPr>
-          <w:rFonts w:ascii="Times New Roman" w:hAnsi="Times New Roman" w:cs="Times New Roman"/>
-          <w:i/>
-          <w:sz w:val="24"/>
-          <w:szCs w:val="24"/>
-          <w:lang w:eastAsia="en-US"/>
-        </w:rPr>
-        <w:t xml:space="preserve"> testing</w:t>
+        <w:t>black box testing</w:t>
       </w:r>
       <w:r>
         <w:rPr>
@@ -20204,7 +20274,6 @@
           <w:sz w:val="24"/>
           <w:szCs w:val="24"/>
         </w:rPr>
-        <w:lastRenderedPageBreak/>
         <w:tab/>
       </w:r>
       <w:r>
@@ -20347,6 +20416,9 @@
         <w:keepNext/>
         <w:spacing w:line="360" w:lineRule="auto"/>
         <w:jc w:val="center"/>
+        <w:rPr>
+          <w:rFonts w:ascii="Times New Roman" w:hAnsi="Times New Roman" w:cs="Times New Roman"/>
+        </w:rPr>
       </w:pPr>
       <w:r>
         <w:rPr>
@@ -20409,15 +20481,15 @@
           <w:color w:val="auto"/>
           <w:sz w:val="24"/>
         </w:rPr>
-        <w:t>Gambar 3.3</w:t>
-      </w:r>
-      <w:r>
-        <w:rPr>
-          <w:rFonts w:ascii="Times New Roman" w:hAnsi="Times New Roman" w:cs="Times New Roman"/>
-          <w:color w:val="auto"/>
-          <w:sz w:val="24"/>
-        </w:rPr>
-        <w:t>5</w:t>
+        <w:t>Gambar 3.</w:t>
+      </w:r>
+      <w:r>
+        <w:rPr>
+          <w:rFonts w:ascii="Times New Roman" w:hAnsi="Times New Roman" w:cs="Times New Roman"/>
+          <w:color w:val="auto"/>
+          <w:sz w:val="24"/>
+        </w:rPr>
+        <w:t>43</w:t>
       </w:r>
       <w:r>
         <w:rPr>
@@ -20444,6 +20516,7 @@
           <w:sz w:val="24"/>
           <w:lang w:eastAsia="en-US"/>
         </w:rPr>
+        <w:lastRenderedPageBreak/>
         <w:t xml:space="preserve">Langkah-langkah menggunakan infinityfree </w:t>
       </w:r>
       <w:proofErr w:type="gramStart"/>
@@ -20492,12 +20565,15 @@
         <w:keepNext/>
         <w:spacing w:line="360" w:lineRule="auto"/>
         <w:jc w:val="center"/>
-      </w:pPr>
-      <w:r>
-        <w:rPr>
+        <w:rPr>
+          <w:rFonts w:ascii="Times New Roman" w:hAnsi="Times New Roman" w:cs="Times New Roman"/>
+        </w:rPr>
+      </w:pPr>
+      <w:r>
+        <w:rPr>
+          <w:rFonts w:ascii="Times New Roman" w:hAnsi="Times New Roman" w:cs="Times New Roman"/>
           <w:noProof/>
         </w:rPr>
-        <w:lastRenderedPageBreak/>
         <w:drawing>
           <wp:inline distT="0" distB="0" distL="0" distR="0" wp14:anchorId="4BAD4396" wp14:editId="5106A556">
             <wp:extent cx="3018790" cy="2476500"/>
@@ -20560,7 +20636,7 @@
           <w:color w:val="auto"/>
           <w:sz w:val="24"/>
         </w:rPr>
-        <w:t>36</w:t>
+        <w:t>44</w:t>
       </w:r>
       <w:r>
         <w:rPr>
@@ -20697,9 +20773,13 @@
         <w:keepNext/>
         <w:spacing w:line="360" w:lineRule="auto"/>
         <w:jc w:val="center"/>
-      </w:pPr>
-      <w:r>
-        <w:rPr>
+        <w:rPr>
+          <w:rFonts w:ascii="Times New Roman" w:hAnsi="Times New Roman" w:cs="Times New Roman"/>
+        </w:rPr>
+      </w:pPr>
+      <w:r>
+        <w:rPr>
+          <w:rFonts w:ascii="Times New Roman" w:hAnsi="Times New Roman" w:cs="Times New Roman"/>
           <w:noProof/>
         </w:rPr>
         <w:drawing>
@@ -20765,7 +20845,7 @@
           <w:color w:val="auto"/>
           <w:sz w:val="24"/>
         </w:rPr>
-        <w:t>37</w:t>
+        <w:t>45</w:t>
       </w:r>
       <w:r>
         <w:rPr>
@@ -20822,6 +20902,7 @@
           <w:rFonts w:ascii="Times New Roman" w:hAnsi="Times New Roman" w:cs="Times New Roman"/>
           <w:sz w:val="24"/>
         </w:rPr>
+        <w:lastRenderedPageBreak/>
         <w:t xml:space="preserve">Selesai verifikasi </w:t>
       </w:r>
       <w:r>
@@ -20853,15 +20934,7 @@
           <w:rFonts w:ascii="Times New Roman" w:hAnsi="Times New Roman" w:cs="Times New Roman"/>
           <w:sz w:val="24"/>
         </w:rPr>
-        <w:t xml:space="preserve"> login akun infinityfree. Lalu buat akun hosting. Dalam registrasi akun hosting saya sarankan memilih Domain </w:t>
-      </w:r>
-      <w:r>
-        <w:rPr>
-          <w:rFonts w:ascii="Times New Roman" w:hAnsi="Times New Roman" w:cs="Times New Roman"/>
-          <w:sz w:val="24"/>
-        </w:rPr>
-        <w:lastRenderedPageBreak/>
-        <w:t xml:space="preserve">Type yang Subdomain, lalu pada </w:t>
+        <w:t xml:space="preserve"> login akun infinityfree. Lalu buat akun hosting. Dalam registrasi akun hosting saya sarankan memilih Domain Type yang Subdomain, lalu pada </w:t>
       </w:r>
       <w:r>
         <w:rPr>
@@ -20947,14 +21020,18 @@
         <w:keepNext/>
         <w:spacing w:line="360" w:lineRule="auto"/>
         <w:jc w:val="center"/>
-      </w:pPr>
-      <w:r>
-        <w:rPr>
+        <w:rPr>
+          <w:rFonts w:ascii="Times New Roman" w:hAnsi="Times New Roman" w:cs="Times New Roman"/>
+        </w:rPr>
+      </w:pPr>
+      <w:r>
+        <w:rPr>
+          <w:rFonts w:ascii="Times New Roman" w:hAnsi="Times New Roman" w:cs="Times New Roman"/>
           <w:noProof/>
         </w:rPr>
         <w:drawing>
           <wp:inline distT="0" distB="0" distL="0" distR="0" wp14:anchorId="4C5EEC0A" wp14:editId="70921492">
-            <wp:extent cx="3852243" cy="2514600"/>
+            <wp:extent cx="3248025" cy="2120189"/>
             <wp:effectExtent l="0" t="0" r="0" b="0"/>
             <wp:docPr id="44" name="Picture 44"/>
             <wp:cNvGraphicFramePr>
@@ -20976,7 +21053,7 @@
                   <pic:spPr>
                     <a:xfrm>
                       <a:off x="0" y="0"/>
-                      <a:ext cx="3870267" cy="2526365"/>
+                      <a:ext cx="3275972" cy="2138432"/>
                     </a:xfrm>
                     <a:prstGeom prst="rect">
                       <a:avLst/>
@@ -21014,7 +21091,7 @@
           <w:color w:val="auto"/>
           <w:sz w:val="24"/>
         </w:rPr>
-        <w:t>38</w:t>
+        <w:t>46</w:t>
       </w:r>
       <w:r>
         <w:rPr>
@@ -21047,16 +21124,19 @@
         <w:keepNext/>
         <w:spacing w:line="360" w:lineRule="auto"/>
         <w:jc w:val="center"/>
-      </w:pPr>
-      <w:r>
-        <w:rPr>
+        <w:rPr>
+          <w:rFonts w:ascii="Times New Roman" w:hAnsi="Times New Roman" w:cs="Times New Roman"/>
+        </w:rPr>
+      </w:pPr>
+      <w:r>
+        <w:rPr>
+          <w:rFonts w:ascii="Times New Roman" w:hAnsi="Times New Roman" w:cs="Times New Roman"/>
           <w:noProof/>
         </w:rPr>
-        <w:lastRenderedPageBreak/>
         <w:drawing>
           <wp:inline distT="0" distB="0" distL="0" distR="0" wp14:anchorId="2F2C162F" wp14:editId="495BC757">
-            <wp:extent cx="3457575" cy="3005768"/>
-            <wp:effectExtent l="0" t="0" r="0" b="4445"/>
+            <wp:extent cx="2733675" cy="2376461"/>
+            <wp:effectExtent l="0" t="0" r="0" b="5080"/>
             <wp:docPr id="45" name="Picture 45"/>
             <wp:cNvGraphicFramePr>
               <a:graphicFrameLocks xmlns:a="http://schemas.openxmlformats.org/drawingml/2006/main" noChangeAspect="1"/>
@@ -21077,7 +21157,7 @@
                   <pic:spPr>
                     <a:xfrm>
                       <a:off x="0" y="0"/>
-                      <a:ext cx="3465840" cy="3012953"/>
+                      <a:ext cx="2749773" cy="2390456"/>
                     </a:xfrm>
                     <a:prstGeom prst="rect">
                       <a:avLst/>
@@ -21107,15 +21187,15 @@
           <w:color w:val="auto"/>
           <w:sz w:val="24"/>
         </w:rPr>
-        <w:t>Gambar 3</w:t>
-      </w:r>
-      <w:r>
-        <w:rPr>
-          <w:rFonts w:ascii="Times New Roman" w:hAnsi="Times New Roman" w:cs="Times New Roman"/>
-          <w:color w:val="auto"/>
-          <w:sz w:val="24"/>
-        </w:rPr>
-        <w:t>9</w:t>
+        <w:t xml:space="preserve">Gambar </w:t>
+      </w:r>
+      <w:r>
+        <w:rPr>
+          <w:rFonts w:ascii="Times New Roman" w:hAnsi="Times New Roman" w:cs="Times New Roman"/>
+          <w:color w:val="auto"/>
+          <w:sz w:val="24"/>
+        </w:rPr>
+        <w:t>3.47</w:t>
       </w:r>
       <w:r>
         <w:rPr>
@@ -21173,6 +21253,7 @@
           <w:rFonts w:ascii="Times New Roman" w:hAnsi="Times New Roman" w:cs="Times New Roman"/>
           <w:sz w:val="24"/>
         </w:rPr>
+        <w:lastRenderedPageBreak/>
         <w:t xml:space="preserve">Selesai buat akun </w:t>
       </w:r>
       <w:r>
@@ -21305,15 +21386,18 @@
         <w:keepNext/>
         <w:spacing w:line="360" w:lineRule="auto"/>
         <w:jc w:val="center"/>
-      </w:pPr>
-      <w:r>
-        <w:rPr>
+        <w:rPr>
+          <w:rFonts w:ascii="Times New Roman" w:hAnsi="Times New Roman" w:cs="Times New Roman"/>
+        </w:rPr>
+      </w:pPr>
+      <w:r>
+        <w:rPr>
+          <w:rFonts w:ascii="Times New Roman" w:hAnsi="Times New Roman" w:cs="Times New Roman"/>
           <w:noProof/>
         </w:rPr>
-        <w:lastRenderedPageBreak/>
         <w:drawing>
           <wp:inline distT="0" distB="0" distL="0" distR="0" wp14:anchorId="60FB2C45" wp14:editId="1EDE40D7">
-            <wp:extent cx="5275853" cy="2409190"/>
+            <wp:extent cx="5275852" cy="2409190"/>
             <wp:effectExtent l="0" t="0" r="1270" b="0"/>
             <wp:docPr id="46" name="Picture 46"/>
             <wp:cNvGraphicFramePr>
@@ -21335,7 +21419,7 @@
                   <pic:spPr>
                     <a:xfrm>
                       <a:off x="0" y="0"/>
-                      <a:ext cx="5282126" cy="2412055"/>
+                      <a:ext cx="5291766" cy="2416457"/>
                     </a:xfrm>
                     <a:prstGeom prst="rect">
                       <a:avLst/>
@@ -21367,15 +21451,15 @@
           <w:color w:val="auto"/>
           <w:sz w:val="24"/>
         </w:rPr>
-        <w:t>Gambar 3</w:t>
-      </w:r>
-      <w:r>
-        <w:rPr>
-          <w:rFonts w:ascii="Times New Roman" w:hAnsi="Times New Roman" w:cs="Times New Roman"/>
-          <w:color w:val="auto"/>
-          <w:sz w:val="24"/>
-        </w:rPr>
-        <w:t>.40</w:t>
+        <w:t>Gambar 3.4</w:t>
+      </w:r>
+      <w:r>
+        <w:rPr>
+          <w:rFonts w:ascii="Times New Roman" w:hAnsi="Times New Roman" w:cs="Times New Roman"/>
+          <w:color w:val="auto"/>
+          <w:sz w:val="24"/>
+        </w:rPr>
+        <w:t>8</w:t>
       </w:r>
       <w:r>
         <w:rPr>
@@ -21427,9 +21511,13 @@
         <w:keepNext/>
         <w:spacing w:line="360" w:lineRule="auto"/>
         <w:jc w:val="center"/>
-      </w:pPr>
-      <w:r>
-        <w:rPr>
+        <w:rPr>
+          <w:rFonts w:ascii="Times New Roman" w:hAnsi="Times New Roman" w:cs="Times New Roman"/>
+        </w:rPr>
+      </w:pPr>
+      <w:r>
+        <w:rPr>
+          <w:rFonts w:ascii="Times New Roman" w:hAnsi="Times New Roman" w:cs="Times New Roman"/>
           <w:noProof/>
         </w:rPr>
         <w:drawing>
@@ -21487,7 +21575,15 @@
           <w:color w:val="auto"/>
           <w:sz w:val="24"/>
         </w:rPr>
-        <w:t>Gambar 3.41</w:t>
+        <w:t>Gambar 3.4</w:t>
+      </w:r>
+      <w:r>
+        <w:rPr>
+          <w:rFonts w:ascii="Times New Roman" w:hAnsi="Times New Roman" w:cs="Times New Roman"/>
+          <w:color w:val="auto"/>
+          <w:sz w:val="24"/>
+        </w:rPr>
+        <w:t>9</w:t>
       </w:r>
       <w:r>
         <w:rPr>
@@ -21515,13 +21611,32 @@
           <w:numId w:val="5"/>
         </w:numPr>
         <w:spacing w:line="360" w:lineRule="auto"/>
-      </w:pPr>
-      <w:r>
-        <w:rPr>
-          <w:rFonts w:ascii="Times New Roman" w:hAnsi="Times New Roman" w:cs="Times New Roman"/>
-          <w:sz w:val="24"/>
-        </w:rPr>
-        <w:t xml:space="preserve">Jika memiliki database, pilih tab MY SQL Database, lalu klik </w:t>
+        <w:rPr>
+          <w:rFonts w:ascii="Times New Roman" w:hAnsi="Times New Roman" w:cs="Times New Roman"/>
+        </w:rPr>
+      </w:pPr>
+      <w:r>
+        <w:rPr>
+          <w:rFonts w:ascii="Times New Roman" w:hAnsi="Times New Roman" w:cs="Times New Roman"/>
+          <w:sz w:val="24"/>
+        </w:rPr>
+        <w:lastRenderedPageBreak/>
+        <w:t xml:space="preserve">Jika memiliki </w:t>
+      </w:r>
+      <w:r>
+        <w:rPr>
+          <w:rFonts w:ascii="Times New Roman" w:hAnsi="Times New Roman" w:cs="Times New Roman"/>
+          <w:i/>
+          <w:sz w:val="24"/>
+        </w:rPr>
+        <w:t>database</w:t>
+      </w:r>
+      <w:r>
+        <w:rPr>
+          <w:rFonts w:ascii="Times New Roman" w:hAnsi="Times New Roman" w:cs="Times New Roman"/>
+          <w:sz w:val="24"/>
+        </w:rPr>
+        <w:t xml:space="preserve">, pilih tab MY SQL Database, lalu klik </w:t>
       </w:r>
       <w:r>
         <w:rPr>
@@ -21559,12 +21674,15 @@
         <w:keepNext/>
         <w:spacing w:line="360" w:lineRule="auto"/>
         <w:jc w:val="center"/>
-      </w:pPr>
-      <w:r>
-        <w:rPr>
+        <w:rPr>
+          <w:rFonts w:ascii="Times New Roman" w:hAnsi="Times New Roman" w:cs="Times New Roman"/>
+        </w:rPr>
+      </w:pPr>
+      <w:r>
+        <w:rPr>
+          <w:rFonts w:ascii="Times New Roman" w:hAnsi="Times New Roman" w:cs="Times New Roman"/>
           <w:noProof/>
         </w:rPr>
-        <w:lastRenderedPageBreak/>
         <w:drawing>
           <wp:inline distT="0" distB="0" distL="0" distR="0" wp14:anchorId="541CB211" wp14:editId="6BE81841">
             <wp:extent cx="5252085" cy="2526030"/>
@@ -21619,15 +21737,15 @@
           <w:color w:val="auto"/>
           <w:sz w:val="24"/>
         </w:rPr>
-        <w:t>Gambar 3</w:t>
-      </w:r>
-      <w:r>
-        <w:rPr>
-          <w:rFonts w:ascii="Times New Roman" w:hAnsi="Times New Roman" w:cs="Times New Roman"/>
-          <w:color w:val="auto"/>
-          <w:sz w:val="24"/>
-        </w:rPr>
-        <w:t>.42</w:t>
+        <w:t>Gambar 3.</w:t>
+      </w:r>
+      <w:r>
+        <w:rPr>
+          <w:rFonts w:ascii="Times New Roman" w:hAnsi="Times New Roman" w:cs="Times New Roman"/>
+          <w:color w:val="auto"/>
+          <w:sz w:val="24"/>
+        </w:rPr>
+        <w:t>50</w:t>
       </w:r>
       <w:r>
         <w:rPr>
@@ -21677,17 +21795,20 @@
         <w:pStyle w:val="Style3"/>
         <w:spacing w:line="360" w:lineRule="auto"/>
         <w:rPr>
-          <w:lang w:eastAsia="en-US"/>
-        </w:rPr>
-      </w:pPr>
-      <w:r>
-        <w:rPr>
+          <w:rFonts w:cs="Times New Roman"/>
+          <w:lang w:eastAsia="en-US"/>
+        </w:rPr>
+      </w:pPr>
+      <w:r>
+        <w:rPr>
+          <w:rFonts w:cs="Times New Roman"/>
           <w:lang w:eastAsia="en-US"/>
         </w:rPr>
         <w:t>3.5.2</w:t>
       </w:r>
       <w:r>
         <w:rPr>
+          <w:rFonts w:cs="Times New Roman"/>
           <w:lang w:eastAsia="en-US"/>
         </w:rPr>
         <w:tab/>
@@ -21854,6 +21975,7 @@
           </w:tcPr>
           <w:p>
             <w:pPr>
+              <w:spacing w:line="360" w:lineRule="auto"/>
               <w:jc w:val="center"/>
               <w:rPr>
                 <w:rFonts w:ascii="Times New Roman" w:hAnsi="Times New Roman" w:cs="Times New Roman"/>
@@ -21880,6 +22002,7 @@
           </w:tcPr>
           <w:p>
             <w:pPr>
+              <w:spacing w:line="360" w:lineRule="auto"/>
               <w:jc w:val="center"/>
               <w:rPr>
                 <w:rFonts w:ascii="Times New Roman" w:hAnsi="Times New Roman" w:cs="Times New Roman"/>
@@ -21906,6 +22029,7 @@
           </w:tcPr>
           <w:p>
             <w:pPr>
+              <w:spacing w:line="360" w:lineRule="auto"/>
               <w:jc w:val="center"/>
               <w:rPr>
                 <w:rFonts w:ascii="Times New Roman" w:hAnsi="Times New Roman" w:cs="Times New Roman"/>
@@ -21932,6 +22056,7 @@
           </w:tcPr>
           <w:p>
             <w:pPr>
+              <w:spacing w:line="360" w:lineRule="auto"/>
               <w:jc w:val="center"/>
               <w:rPr>
                 <w:rFonts w:ascii="Times New Roman" w:hAnsi="Times New Roman" w:cs="Times New Roman"/>
@@ -21958,6 +22083,7 @@
           </w:tcPr>
           <w:p>
             <w:pPr>
+              <w:spacing w:line="360" w:lineRule="auto"/>
               <w:jc w:val="center"/>
               <w:rPr>
                 <w:rFonts w:ascii="Times New Roman" w:hAnsi="Times New Roman" w:cs="Times New Roman"/>
@@ -21987,6 +22113,7 @@
           </w:tcPr>
           <w:p>
             <w:pPr>
+              <w:spacing w:line="360" w:lineRule="auto"/>
               <w:jc w:val="both"/>
               <w:rPr>
                 <w:rFonts w:ascii="Times New Roman" w:hAnsi="Times New Roman" w:cs="Times New Roman"/>
@@ -22010,6 +22137,7 @@
           </w:tcPr>
           <w:p>
             <w:pPr>
+              <w:spacing w:line="360" w:lineRule="auto"/>
               <w:jc w:val="both"/>
               <w:rPr>
                 <w:rFonts w:ascii="Times New Roman" w:hAnsi="Times New Roman" w:cs="Times New Roman"/>
@@ -22065,6 +22193,7 @@
           </w:tcPr>
           <w:p>
             <w:pPr>
+              <w:spacing w:line="360" w:lineRule="auto"/>
               <w:jc w:val="both"/>
               <w:rPr>
                 <w:rFonts w:ascii="Times New Roman" w:hAnsi="Times New Roman" w:cs="Times New Roman"/>
@@ -22088,6 +22217,7 @@
           </w:tcPr>
           <w:p>
             <w:pPr>
+              <w:spacing w:line="360" w:lineRule="auto"/>
               <w:jc w:val="both"/>
               <w:rPr>
                 <w:rFonts w:ascii="Times New Roman" w:hAnsi="Times New Roman" w:cs="Times New Roman"/>
@@ -22127,6 +22257,7 @@
           </w:tcPr>
           <w:p>
             <w:pPr>
+              <w:spacing w:line="360" w:lineRule="auto"/>
               <w:jc w:val="both"/>
               <w:rPr>
                 <w:rFonts w:ascii="Times New Roman" w:hAnsi="Times New Roman" w:cs="Times New Roman"/>
@@ -22153,6 +22284,7 @@
           </w:tcPr>
           <w:p>
             <w:pPr>
+              <w:spacing w:line="360" w:lineRule="auto"/>
               <w:jc w:val="both"/>
               <w:rPr>
                 <w:rFonts w:ascii="Times New Roman" w:hAnsi="Times New Roman" w:cs="Times New Roman"/>
@@ -22168,6 +22300,7 @@
           </w:tcPr>
           <w:p>
             <w:pPr>
+              <w:spacing w:line="360" w:lineRule="auto"/>
               <w:jc w:val="both"/>
               <w:rPr>
                 <w:rFonts w:ascii="Times New Roman" w:hAnsi="Times New Roman" w:cs="Times New Roman"/>
@@ -22199,6 +22332,7 @@
           </w:tcPr>
           <w:p>
             <w:pPr>
+              <w:spacing w:line="360" w:lineRule="auto"/>
               <w:jc w:val="both"/>
               <w:rPr>
                 <w:rFonts w:ascii="Times New Roman" w:hAnsi="Times New Roman" w:cs="Times New Roman"/>
@@ -22239,6 +22373,7 @@
           </w:tcPr>
           <w:p>
             <w:pPr>
+              <w:spacing w:line="360" w:lineRule="auto"/>
               <w:jc w:val="both"/>
               <w:rPr>
                 <w:rFonts w:ascii="Times New Roman" w:hAnsi="Times New Roman" w:cs="Times New Roman"/>
@@ -22287,6 +22422,7 @@
           </w:tcPr>
           <w:p>
             <w:pPr>
+              <w:spacing w:line="360" w:lineRule="auto"/>
               <w:jc w:val="both"/>
               <w:rPr>
                 <w:rFonts w:ascii="Times New Roman" w:hAnsi="Times New Roman" w:cs="Times New Roman"/>
@@ -22314,6 +22450,7 @@
           </w:tcPr>
           <w:p>
             <w:pPr>
+              <w:spacing w:line="360" w:lineRule="auto"/>
               <w:jc w:val="both"/>
               <w:rPr>
                 <w:rFonts w:ascii="Times New Roman" w:hAnsi="Times New Roman" w:cs="Times New Roman"/>
@@ -22337,6 +22474,7 @@
           </w:tcPr>
           <w:p>
             <w:pPr>
+              <w:spacing w:line="360" w:lineRule="auto"/>
               <w:jc w:val="both"/>
               <w:rPr>
                 <w:rFonts w:ascii="Times New Roman" w:hAnsi="Times New Roman" w:cs="Times New Roman"/>
@@ -22360,6 +22498,7 @@
           </w:tcPr>
           <w:p>
             <w:pPr>
+              <w:spacing w:line="360" w:lineRule="auto"/>
               <w:jc w:val="both"/>
               <w:rPr>
                 <w:rFonts w:ascii="Times New Roman" w:hAnsi="Times New Roman" w:cs="Times New Roman"/>
@@ -22373,16 +22512,7 @@
                 <w:sz w:val="24"/>
                 <w:szCs w:val="24"/>
               </w:rPr>
-              <w:t xml:space="preserve">Menampilkan kuis sesuai dengan bahasa </w:t>
-            </w:r>
-            <w:r>
-              <w:rPr>
-                <w:rFonts w:ascii="Times New Roman" w:hAnsi="Times New Roman" w:cs="Times New Roman"/>
-                <w:sz w:val="24"/>
-                <w:szCs w:val="24"/>
-              </w:rPr>
-              <w:lastRenderedPageBreak/>
-              <w:t>program yang dipilih</w:t>
+              <w:t>Menampilkan kuis sesuai dengan bahasa program yang dipilih</w:t>
             </w:r>
           </w:p>
         </w:tc>
@@ -22392,6 +22522,7 @@
           </w:tcPr>
           <w:p>
             <w:pPr>
+              <w:spacing w:line="360" w:lineRule="auto"/>
               <w:jc w:val="both"/>
               <w:rPr>
                 <w:rFonts w:ascii="Times New Roman" w:hAnsi="Times New Roman" w:cs="Times New Roman"/>
@@ -22405,7 +22536,6 @@
                 <w:sz w:val="24"/>
                 <w:szCs w:val="24"/>
               </w:rPr>
-              <w:lastRenderedPageBreak/>
               <w:t>Beralih ke halaman kuis sesuai bahasa program yang dipilih</w:t>
             </w:r>
           </w:p>
@@ -22416,6 +22546,7 @@
           </w:tcPr>
           <w:p>
             <w:pPr>
+              <w:spacing w:line="360" w:lineRule="auto"/>
               <w:jc w:val="both"/>
               <w:rPr>
                 <w:rFonts w:ascii="Times New Roman" w:hAnsi="Times New Roman" w:cs="Times New Roman"/>
@@ -22442,6 +22573,7 @@
           </w:tcPr>
           <w:p>
             <w:pPr>
+              <w:spacing w:line="360" w:lineRule="auto"/>
               <w:jc w:val="both"/>
               <w:rPr>
                 <w:rFonts w:ascii="Times New Roman" w:hAnsi="Times New Roman" w:cs="Times New Roman"/>
@@ -22457,6 +22589,7 @@
           </w:tcPr>
           <w:p>
             <w:pPr>
+              <w:spacing w:line="360" w:lineRule="auto"/>
               <w:jc w:val="both"/>
               <w:rPr>
                 <w:rFonts w:ascii="Times New Roman" w:hAnsi="Times New Roman" w:cs="Times New Roman"/>
@@ -22488,6 +22621,7 @@
           </w:tcPr>
           <w:p>
             <w:pPr>
+              <w:spacing w:line="360" w:lineRule="auto"/>
               <w:jc w:val="both"/>
               <w:rPr>
                 <w:rFonts w:ascii="Times New Roman" w:hAnsi="Times New Roman" w:cs="Times New Roman"/>
@@ -22527,6 +22661,7 @@
           </w:tcPr>
           <w:p>
             <w:pPr>
+              <w:spacing w:line="360" w:lineRule="auto"/>
               <w:jc w:val="both"/>
               <w:rPr>
                 <w:rFonts w:ascii="Times New Roman" w:hAnsi="Times New Roman" w:cs="Times New Roman"/>
@@ -22558,6 +22693,7 @@
           </w:tcPr>
           <w:p>
             <w:pPr>
+              <w:spacing w:line="360" w:lineRule="auto"/>
               <w:jc w:val="both"/>
               <w:rPr>
                 <w:rFonts w:ascii="Times New Roman" w:hAnsi="Times New Roman" w:cs="Times New Roman"/>
@@ -22584,6 +22720,7 @@
           </w:tcPr>
           <w:p>
             <w:pPr>
+              <w:spacing w:line="360" w:lineRule="auto"/>
               <w:jc w:val="both"/>
               <w:rPr>
                 <w:rFonts w:ascii="Times New Roman" w:hAnsi="Times New Roman" w:cs="Times New Roman"/>
@@ -22599,6 +22736,7 @@
           </w:tcPr>
           <w:p>
             <w:pPr>
+              <w:spacing w:line="360" w:lineRule="auto"/>
               <w:jc w:val="both"/>
               <w:rPr>
                 <w:rFonts w:ascii="Times New Roman" w:hAnsi="Times New Roman" w:cs="Times New Roman"/>
@@ -22622,6 +22760,7 @@
           </w:tcPr>
           <w:p>
             <w:pPr>
+              <w:spacing w:line="360" w:lineRule="auto"/>
               <w:jc w:val="both"/>
               <w:rPr>
                 <w:rFonts w:ascii="Times New Roman" w:hAnsi="Times New Roman" w:cs="Times New Roman"/>
@@ -22645,6 +22784,7 @@
           </w:tcPr>
           <w:p>
             <w:pPr>
+              <w:spacing w:line="360" w:lineRule="auto"/>
               <w:jc w:val="both"/>
               <w:rPr>
                 <w:rFonts w:ascii="Times New Roman" w:hAnsi="Times New Roman" w:cs="Times New Roman"/>
@@ -22668,6 +22808,7 @@
           </w:tcPr>
           <w:p>
             <w:pPr>
+              <w:spacing w:line="360" w:lineRule="auto"/>
               <w:jc w:val="both"/>
               <w:rPr>
                 <w:rFonts w:ascii="Times New Roman" w:hAnsi="Times New Roman" w:cs="Times New Roman"/>
@@ -22757,6 +22898,7 @@
           </w:tcPr>
           <w:p>
             <w:pPr>
+              <w:spacing w:line="360" w:lineRule="auto"/>
               <w:jc w:val="center"/>
               <w:rPr>
                 <w:rFonts w:ascii="Times New Roman" w:hAnsi="Times New Roman" w:cs="Times New Roman"/>
@@ -22783,6 +22925,7 @@
           </w:tcPr>
           <w:p>
             <w:pPr>
+              <w:spacing w:line="360" w:lineRule="auto"/>
               <w:jc w:val="center"/>
               <w:rPr>
                 <w:rFonts w:ascii="Times New Roman" w:hAnsi="Times New Roman" w:cs="Times New Roman"/>
@@ -22809,6 +22952,7 @@
           </w:tcPr>
           <w:p>
             <w:pPr>
+              <w:spacing w:line="360" w:lineRule="auto"/>
               <w:jc w:val="center"/>
               <w:rPr>
                 <w:rFonts w:ascii="Times New Roman" w:hAnsi="Times New Roman" w:cs="Times New Roman"/>
@@ -22835,6 +22979,7 @@
           </w:tcPr>
           <w:p>
             <w:pPr>
+              <w:spacing w:line="360" w:lineRule="auto"/>
               <w:jc w:val="center"/>
               <w:rPr>
                 <w:rFonts w:ascii="Times New Roman" w:hAnsi="Times New Roman" w:cs="Times New Roman"/>
@@ -22861,6 +23006,7 @@
           </w:tcPr>
           <w:p>
             <w:pPr>
+              <w:spacing w:line="360" w:lineRule="auto"/>
               <w:jc w:val="center"/>
               <w:rPr>
                 <w:rFonts w:ascii="Times New Roman" w:hAnsi="Times New Roman" w:cs="Times New Roman"/>
@@ -22890,6 +23036,7 @@
           </w:tcPr>
           <w:p>
             <w:pPr>
+              <w:spacing w:line="360" w:lineRule="auto"/>
               <w:jc w:val="both"/>
               <w:rPr>
                 <w:rFonts w:ascii="Times New Roman" w:hAnsi="Times New Roman" w:cs="Times New Roman"/>
@@ -22921,6 +23068,7 @@
           </w:tcPr>
           <w:p>
             <w:pPr>
+              <w:spacing w:line="360" w:lineRule="auto"/>
               <w:jc w:val="both"/>
               <w:rPr>
                 <w:rFonts w:ascii="Times New Roman" w:hAnsi="Times New Roman" w:cs="Times New Roman"/>
@@ -22952,6 +23100,7 @@
           </w:tcPr>
           <w:p>
             <w:pPr>
+              <w:spacing w:line="360" w:lineRule="auto"/>
               <w:jc w:val="both"/>
               <w:rPr>
                 <w:rFonts w:ascii="Times New Roman" w:hAnsi="Times New Roman" w:cs="Times New Roman"/>
@@ -22975,6 +23124,7 @@
           </w:tcPr>
           <w:p>
             <w:pPr>
+              <w:spacing w:line="360" w:lineRule="auto"/>
               <w:jc w:val="both"/>
               <w:rPr>
                 <w:rFonts w:ascii="Times New Roman" w:hAnsi="Times New Roman" w:cs="Times New Roman"/>
@@ -22998,6 +23148,7 @@
           </w:tcPr>
           <w:p>
             <w:pPr>
+              <w:spacing w:line="360" w:lineRule="auto"/>
               <w:jc w:val="both"/>
               <w:rPr>
                 <w:rFonts w:ascii="Times New Roman" w:hAnsi="Times New Roman" w:cs="Times New Roman"/>
@@ -23025,6 +23176,7 @@
           </w:tcPr>
           <w:p>
             <w:pPr>
+              <w:spacing w:line="360" w:lineRule="auto"/>
               <w:jc w:val="both"/>
               <w:rPr>
                 <w:rFonts w:ascii="Times New Roman" w:hAnsi="Times New Roman" w:cs="Times New Roman"/>
@@ -23040,6 +23192,7 @@
           </w:tcPr>
           <w:p>
             <w:pPr>
+              <w:spacing w:line="360" w:lineRule="auto"/>
               <w:jc w:val="both"/>
               <w:rPr>
                 <w:rFonts w:ascii="Times New Roman" w:hAnsi="Times New Roman" w:cs="Times New Roman"/>
@@ -23071,6 +23224,7 @@
           </w:tcPr>
           <w:p>
             <w:pPr>
+              <w:spacing w:line="360" w:lineRule="auto"/>
               <w:jc w:val="both"/>
               <w:rPr>
                 <w:rFonts w:ascii="Times New Roman" w:hAnsi="Times New Roman" w:cs="Times New Roman"/>
@@ -23118,6 +23272,7 @@
           </w:tcPr>
           <w:p>
             <w:pPr>
+              <w:spacing w:line="360" w:lineRule="auto"/>
               <w:jc w:val="both"/>
               <w:rPr>
                 <w:rFonts w:ascii="Times New Roman" w:hAnsi="Times New Roman" w:cs="Times New Roman"/>
@@ -23141,6 +23296,7 @@
           </w:tcPr>
           <w:p>
             <w:pPr>
+              <w:spacing w:line="360" w:lineRule="auto"/>
               <w:jc w:val="both"/>
               <w:rPr>
                 <w:rFonts w:ascii="Times New Roman" w:hAnsi="Times New Roman" w:cs="Times New Roman"/>
@@ -23168,6 +23324,7 @@
           </w:tcPr>
           <w:p>
             <w:pPr>
+              <w:spacing w:line="360" w:lineRule="auto"/>
               <w:jc w:val="both"/>
               <w:rPr>
                 <w:rFonts w:ascii="Times New Roman" w:hAnsi="Times New Roman" w:cs="Times New Roman"/>
@@ -23183,6 +23340,7 @@
           </w:tcPr>
           <w:p>
             <w:pPr>
+              <w:spacing w:line="360" w:lineRule="auto"/>
               <w:jc w:val="both"/>
               <w:rPr>
                 <w:rFonts w:ascii="Times New Roman" w:hAnsi="Times New Roman" w:cs="Times New Roman"/>
@@ -23214,6 +23372,7 @@
           </w:tcPr>
           <w:p>
             <w:pPr>
+              <w:spacing w:line="360" w:lineRule="auto"/>
               <w:jc w:val="both"/>
               <w:rPr>
                 <w:rFonts w:ascii="Times New Roman" w:hAnsi="Times New Roman" w:cs="Times New Roman"/>
@@ -23269,6 +23428,7 @@
           </w:tcPr>
           <w:p>
             <w:pPr>
+              <w:spacing w:line="360" w:lineRule="auto"/>
               <w:jc w:val="both"/>
               <w:rPr>
                 <w:rFonts w:ascii="Times New Roman" w:hAnsi="Times New Roman" w:cs="Times New Roman"/>
@@ -23292,6 +23452,7 @@
           </w:tcPr>
           <w:p>
             <w:pPr>
+              <w:spacing w:line="360" w:lineRule="auto"/>
               <w:jc w:val="both"/>
               <w:rPr>
                 <w:rFonts w:ascii="Times New Roman" w:hAnsi="Times New Roman" w:cs="Times New Roman"/>
@@ -23319,6 +23480,7 @@
           </w:tcPr>
           <w:p>
             <w:pPr>
+              <w:spacing w:line="360" w:lineRule="auto"/>
               <w:jc w:val="both"/>
               <w:rPr>
                 <w:rFonts w:ascii="Times New Roman" w:hAnsi="Times New Roman" w:cs="Times New Roman"/>
@@ -23350,6 +23512,7 @@
           </w:tcPr>
           <w:p>
             <w:pPr>
+              <w:spacing w:line="360" w:lineRule="auto"/>
               <w:jc w:val="both"/>
               <w:rPr>
                 <w:rFonts w:ascii="Times New Roman" w:hAnsi="Times New Roman" w:cs="Times New Roman"/>
@@ -23373,6 +23536,7 @@
           </w:tcPr>
           <w:p>
             <w:pPr>
+              <w:spacing w:line="360" w:lineRule="auto"/>
               <w:jc w:val="both"/>
               <w:rPr>
                 <w:rFonts w:ascii="Times New Roman" w:hAnsi="Times New Roman" w:cs="Times New Roman"/>
@@ -23396,6 +23560,7 @@
           </w:tcPr>
           <w:p>
             <w:pPr>
+              <w:spacing w:line="360" w:lineRule="auto"/>
               <w:jc w:val="both"/>
               <w:rPr>
                 <w:rFonts w:ascii="Times New Roman" w:hAnsi="Times New Roman" w:cs="Times New Roman"/>
@@ -23419,6 +23584,7 @@
           </w:tcPr>
           <w:p>
             <w:pPr>
+              <w:spacing w:line="360" w:lineRule="auto"/>
               <w:jc w:val="both"/>
               <w:rPr>
                 <w:rFonts w:ascii="Times New Roman" w:hAnsi="Times New Roman" w:cs="Times New Roman"/>
@@ -23446,6 +23612,7 @@
           </w:tcPr>
           <w:p>
             <w:pPr>
+              <w:spacing w:line="360" w:lineRule="auto"/>
               <w:jc w:val="both"/>
               <w:rPr>
                 <w:rFonts w:ascii="Times New Roman" w:hAnsi="Times New Roman" w:cs="Times New Roman"/>
@@ -23461,6 +23628,7 @@
           </w:tcPr>
           <w:p>
             <w:pPr>
+              <w:spacing w:line="360" w:lineRule="auto"/>
               <w:jc w:val="both"/>
               <w:rPr>
                 <w:rFonts w:ascii="Times New Roman" w:hAnsi="Times New Roman" w:cs="Times New Roman"/>
@@ -23492,6 +23660,7 @@
           </w:tcPr>
           <w:p>
             <w:pPr>
+              <w:spacing w:line="360" w:lineRule="auto"/>
               <w:jc w:val="both"/>
               <w:rPr>
                 <w:rFonts w:ascii="Times New Roman" w:hAnsi="Times New Roman" w:cs="Times New Roman"/>
@@ -23505,31 +23674,7 @@
                 <w:sz w:val="24"/>
                 <w:szCs w:val="24"/>
               </w:rPr>
-              <w:t>Menampilkan materi</w:t>
-            </w:r>
-            <w:r>
-              <w:rPr>
-                <w:rFonts w:ascii="Times New Roman" w:hAnsi="Times New Roman" w:cs="Times New Roman"/>
-                <w:sz w:val="24"/>
-                <w:szCs w:val="24"/>
-              </w:rPr>
-              <w:t xml:space="preserve"> “Intro” </w:t>
-            </w:r>
-            <w:r>
-              <w:rPr>
-                <w:rFonts w:ascii="Times New Roman" w:hAnsi="Times New Roman" w:cs="Times New Roman"/>
-                <w:sz w:val="24"/>
-                <w:szCs w:val="24"/>
-              </w:rPr>
-              <w:t>bahasa pemrograman yan</w:t>
-            </w:r>
-            <w:r>
-              <w:rPr>
-                <w:rFonts w:ascii="Times New Roman" w:hAnsi="Times New Roman" w:cs="Times New Roman"/>
-                <w:sz w:val="24"/>
-                <w:szCs w:val="24"/>
-              </w:rPr>
-              <w:t>g dipilih</w:t>
+              <w:t>Menampilkan materi “Intro” bahasa pemrograman yang dipilih</w:t>
             </w:r>
           </w:p>
         </w:tc>
@@ -23539,6 +23684,7 @@
           </w:tcPr>
           <w:p>
             <w:pPr>
+              <w:spacing w:line="360" w:lineRule="auto"/>
               <w:jc w:val="both"/>
               <w:rPr>
                 <w:rFonts w:ascii="Times New Roman" w:hAnsi="Times New Roman" w:cs="Times New Roman"/>
@@ -23562,6 +23708,7 @@
           </w:tcPr>
           <w:p>
             <w:pPr>
+              <w:spacing w:line="360" w:lineRule="auto"/>
               <w:jc w:val="both"/>
               <w:rPr>
                 <w:rFonts w:ascii="Times New Roman" w:hAnsi="Times New Roman" w:cs="Times New Roman"/>
@@ -23589,6 +23736,7 @@
           </w:tcPr>
           <w:p>
             <w:pPr>
+              <w:spacing w:line="360" w:lineRule="auto"/>
               <w:jc w:val="both"/>
               <w:rPr>
                 <w:rFonts w:ascii="Times New Roman" w:hAnsi="Times New Roman" w:cs="Times New Roman"/>
@@ -23604,6 +23752,7 @@
           </w:tcPr>
           <w:p>
             <w:pPr>
+              <w:spacing w:line="360" w:lineRule="auto"/>
               <w:jc w:val="both"/>
               <w:rPr>
                 <w:rFonts w:ascii="Times New Roman" w:hAnsi="Times New Roman" w:cs="Times New Roman"/>
@@ -23635,6 +23784,7 @@
           </w:tcPr>
           <w:p>
             <w:pPr>
+              <w:spacing w:line="360" w:lineRule="auto"/>
               <w:jc w:val="both"/>
               <w:rPr>
                 <w:rFonts w:ascii="Times New Roman" w:hAnsi="Times New Roman" w:cs="Times New Roman"/>
@@ -23690,6 +23840,7 @@
           </w:tcPr>
           <w:p>
             <w:pPr>
+              <w:spacing w:line="360" w:lineRule="auto"/>
               <w:jc w:val="both"/>
               <w:rPr>
                 <w:rFonts w:ascii="Times New Roman" w:hAnsi="Times New Roman" w:cs="Times New Roman"/>
@@ -23713,6 +23864,7 @@
           </w:tcPr>
           <w:p>
             <w:pPr>
+              <w:spacing w:line="360" w:lineRule="auto"/>
               <w:jc w:val="both"/>
               <w:rPr>
                 <w:rFonts w:ascii="Times New Roman" w:hAnsi="Times New Roman" w:cs="Times New Roman"/>
@@ -23740,6 +23892,7 @@
           </w:tcPr>
           <w:p>
             <w:pPr>
+              <w:spacing w:line="360" w:lineRule="auto"/>
               <w:jc w:val="both"/>
               <w:rPr>
                 <w:rFonts w:ascii="Times New Roman" w:hAnsi="Times New Roman" w:cs="Times New Roman"/>
@@ -23753,6 +23906,7 @@
                 <w:sz w:val="24"/>
                 <w:szCs w:val="24"/>
               </w:rPr>
+              <w:lastRenderedPageBreak/>
               <w:t>Materi</w:t>
             </w:r>
             <w:r>
@@ -23771,6 +23925,7 @@
           </w:tcPr>
           <w:p>
             <w:pPr>
+              <w:spacing w:line="360" w:lineRule="auto"/>
               <w:jc w:val="both"/>
               <w:rPr>
                 <w:rFonts w:ascii="Times New Roman" w:hAnsi="Times New Roman" w:cs="Times New Roman"/>
@@ -23802,6 +23957,7 @@
           </w:tcPr>
           <w:p>
             <w:pPr>
+              <w:spacing w:line="360" w:lineRule="auto"/>
               <w:jc w:val="both"/>
               <w:rPr>
                 <w:rFonts w:ascii="Times New Roman" w:hAnsi="Times New Roman" w:cs="Times New Roman"/>
@@ -23825,6 +23981,7 @@
           </w:tcPr>
           <w:p>
             <w:pPr>
+              <w:spacing w:line="360" w:lineRule="auto"/>
               <w:jc w:val="both"/>
               <w:rPr>
                 <w:rFonts w:ascii="Times New Roman" w:hAnsi="Times New Roman" w:cs="Times New Roman"/>
@@ -23848,6 +24005,7 @@
           </w:tcPr>
           <w:p>
             <w:pPr>
+              <w:spacing w:line="360" w:lineRule="auto"/>
               <w:jc w:val="both"/>
               <w:rPr>
                 <w:rFonts w:ascii="Times New Roman" w:hAnsi="Times New Roman" w:cs="Times New Roman"/>
@@ -23875,6 +24033,7 @@
           </w:tcPr>
           <w:p>
             <w:pPr>
+              <w:spacing w:line="360" w:lineRule="auto"/>
               <w:jc w:val="both"/>
               <w:rPr>
                 <w:rFonts w:ascii="Times New Roman" w:hAnsi="Times New Roman" w:cs="Times New Roman"/>
@@ -23890,6 +24049,7 @@
           </w:tcPr>
           <w:p>
             <w:pPr>
+              <w:spacing w:line="360" w:lineRule="auto"/>
               <w:jc w:val="both"/>
               <w:rPr>
                 <w:rFonts w:ascii="Times New Roman" w:hAnsi="Times New Roman" w:cs="Times New Roman"/>
@@ -23921,6 +24081,7 @@
           </w:tcPr>
           <w:p>
             <w:pPr>
+              <w:spacing w:line="360" w:lineRule="auto"/>
               <w:jc w:val="both"/>
               <w:rPr>
                 <w:rFonts w:ascii="Times New Roman" w:hAnsi="Times New Roman" w:cs="Times New Roman"/>
@@ -23934,31 +24095,7 @@
                 <w:sz w:val="24"/>
                 <w:szCs w:val="24"/>
               </w:rPr>
-              <w:t>Menampilkan materi</w:t>
-            </w:r>
-            <w:r>
-              <w:rPr>
-                <w:rFonts w:ascii="Times New Roman" w:hAnsi="Times New Roman" w:cs="Times New Roman"/>
-                <w:sz w:val="24"/>
-                <w:szCs w:val="24"/>
-              </w:rPr>
-              <w:t xml:space="preserve"> “Intro” </w:t>
-            </w:r>
-            <w:r>
-              <w:rPr>
-                <w:rFonts w:ascii="Times New Roman" w:hAnsi="Times New Roman" w:cs="Times New Roman"/>
-                <w:sz w:val="24"/>
-                <w:szCs w:val="24"/>
-              </w:rPr>
-              <w:t>bahasa pemrograman yan</w:t>
-            </w:r>
-            <w:r>
-              <w:rPr>
-                <w:rFonts w:ascii="Times New Roman" w:hAnsi="Times New Roman" w:cs="Times New Roman"/>
-                <w:sz w:val="24"/>
-                <w:szCs w:val="24"/>
-              </w:rPr>
-              <w:t>g dipilih</w:t>
+              <w:t>Menampilkan materi “Intro” bahasa pemrograman yang dipilih</w:t>
             </w:r>
           </w:p>
         </w:tc>
@@ -23968,6 +24105,7 @@
           </w:tcPr>
           <w:p>
             <w:pPr>
+              <w:spacing w:line="360" w:lineRule="auto"/>
               <w:jc w:val="both"/>
               <w:rPr>
                 <w:rFonts w:ascii="Times New Roman" w:hAnsi="Times New Roman" w:cs="Times New Roman"/>
@@ -23991,6 +24129,7 @@
           </w:tcPr>
           <w:p>
             <w:pPr>
+              <w:spacing w:line="360" w:lineRule="auto"/>
               <w:jc w:val="both"/>
               <w:rPr>
                 <w:rFonts w:ascii="Times New Roman" w:hAnsi="Times New Roman" w:cs="Times New Roman"/>
@@ -24018,6 +24157,7 @@
           </w:tcPr>
           <w:p>
             <w:pPr>
+              <w:spacing w:line="360" w:lineRule="auto"/>
               <w:jc w:val="both"/>
               <w:rPr>
                 <w:rFonts w:ascii="Times New Roman" w:hAnsi="Times New Roman" w:cs="Times New Roman"/>
@@ -24033,6 +24173,7 @@
           </w:tcPr>
           <w:p>
             <w:pPr>
+              <w:spacing w:line="360" w:lineRule="auto"/>
               <w:jc w:val="both"/>
               <w:rPr>
                 <w:rFonts w:ascii="Times New Roman" w:hAnsi="Times New Roman" w:cs="Times New Roman"/>
@@ -24064,6 +24205,7 @@
           </w:tcPr>
           <w:p>
             <w:pPr>
+              <w:spacing w:line="360" w:lineRule="auto"/>
               <w:jc w:val="both"/>
               <w:rPr>
                 <w:rFonts w:ascii="Times New Roman" w:hAnsi="Times New Roman" w:cs="Times New Roman"/>
@@ -24119,6 +24261,7 @@
           </w:tcPr>
           <w:p>
             <w:pPr>
+              <w:spacing w:line="360" w:lineRule="auto"/>
               <w:jc w:val="both"/>
               <w:rPr>
                 <w:rFonts w:ascii="Times New Roman" w:hAnsi="Times New Roman" w:cs="Times New Roman"/>
@@ -24142,6 +24285,7 @@
           </w:tcPr>
           <w:p>
             <w:pPr>
+              <w:spacing w:line="360" w:lineRule="auto"/>
               <w:jc w:val="both"/>
               <w:rPr>
                 <w:rFonts w:ascii="Times New Roman" w:hAnsi="Times New Roman" w:cs="Times New Roman"/>
@@ -24232,6 +24376,7 @@
           </w:tcPr>
           <w:p>
             <w:pPr>
+              <w:spacing w:line="360" w:lineRule="auto"/>
               <w:jc w:val="center"/>
               <w:rPr>
                 <w:rFonts w:ascii="Times New Roman" w:hAnsi="Times New Roman" w:cs="Times New Roman"/>
@@ -24258,6 +24403,7 @@
           </w:tcPr>
           <w:p>
             <w:pPr>
+              <w:spacing w:line="360" w:lineRule="auto"/>
               <w:jc w:val="center"/>
               <w:rPr>
                 <w:rFonts w:ascii="Times New Roman" w:hAnsi="Times New Roman" w:cs="Times New Roman"/>
@@ -24284,6 +24430,7 @@
           </w:tcPr>
           <w:p>
             <w:pPr>
+              <w:spacing w:line="360" w:lineRule="auto"/>
               <w:jc w:val="center"/>
               <w:rPr>
                 <w:rFonts w:ascii="Times New Roman" w:hAnsi="Times New Roman" w:cs="Times New Roman"/>
@@ -24310,6 +24457,7 @@
           </w:tcPr>
           <w:p>
             <w:pPr>
+              <w:spacing w:line="360" w:lineRule="auto"/>
               <w:jc w:val="center"/>
               <w:rPr>
                 <w:rFonts w:ascii="Times New Roman" w:hAnsi="Times New Roman" w:cs="Times New Roman"/>
@@ -24336,6 +24484,7 @@
           </w:tcPr>
           <w:p>
             <w:pPr>
+              <w:spacing w:line="360" w:lineRule="auto"/>
               <w:jc w:val="center"/>
               <w:rPr>
                 <w:rFonts w:ascii="Times New Roman" w:hAnsi="Times New Roman" w:cs="Times New Roman"/>
@@ -24365,6 +24514,7 @@
           </w:tcPr>
           <w:p>
             <w:pPr>
+              <w:spacing w:line="360" w:lineRule="auto"/>
               <w:jc w:val="center"/>
               <w:rPr>
                 <w:rFonts w:ascii="Times New Roman" w:hAnsi="Times New Roman" w:cs="Times New Roman"/>
@@ -24388,6 +24538,7 @@
           </w:tcPr>
           <w:p>
             <w:pPr>
+              <w:spacing w:line="360" w:lineRule="auto"/>
               <w:jc w:val="both"/>
               <w:rPr>
                 <w:rFonts w:ascii="Times New Roman" w:hAnsi="Times New Roman" w:cs="Times New Roman"/>
@@ -24427,6 +24578,7 @@
           </w:tcPr>
           <w:p>
             <w:pPr>
+              <w:spacing w:line="360" w:lineRule="auto"/>
               <w:jc w:val="both"/>
               <w:rPr>
                 <w:rFonts w:ascii="Times New Roman" w:hAnsi="Times New Roman" w:cs="Times New Roman"/>
@@ -24467,6 +24619,7 @@
           </w:tcPr>
           <w:p>
             <w:pPr>
+              <w:spacing w:line="360" w:lineRule="auto"/>
               <w:jc w:val="both"/>
               <w:rPr>
                 <w:rFonts w:ascii="Times New Roman" w:hAnsi="Times New Roman" w:cs="Times New Roman"/>
@@ -24515,6 +24668,7 @@
           </w:tcPr>
           <w:p>
             <w:pPr>
+              <w:spacing w:line="360" w:lineRule="auto"/>
               <w:jc w:val="both"/>
               <w:rPr>
                 <w:rFonts w:ascii="Times New Roman" w:hAnsi="Times New Roman" w:cs="Times New Roman"/>
@@ -24542,6 +24696,7 @@
           </w:tcPr>
           <w:p>
             <w:pPr>
+              <w:spacing w:line="360" w:lineRule="auto"/>
               <w:jc w:val="both"/>
               <w:rPr>
                 <w:rFonts w:ascii="Times New Roman" w:hAnsi="Times New Roman" w:cs="Times New Roman"/>
@@ -24557,6 +24712,7 @@
           </w:tcPr>
           <w:p>
             <w:pPr>
+              <w:spacing w:line="360" w:lineRule="auto"/>
               <w:jc w:val="both"/>
               <w:rPr>
                 <w:rFonts w:ascii="Times New Roman" w:hAnsi="Times New Roman" w:cs="Times New Roman"/>
@@ -24588,6 +24744,7 @@
           </w:tcPr>
           <w:p>
             <w:pPr>
+              <w:spacing w:line="360" w:lineRule="auto"/>
               <w:jc w:val="both"/>
               <w:rPr>
                 <w:rFonts w:ascii="Times New Roman" w:hAnsi="Times New Roman" w:cs="Times New Roman"/>
@@ -24619,6 +24776,7 @@
           </w:tcPr>
           <w:p>
             <w:pPr>
+              <w:spacing w:line="360" w:lineRule="auto"/>
               <w:jc w:val="both"/>
               <w:rPr>
                 <w:rFonts w:ascii="Times New Roman" w:hAnsi="Times New Roman" w:cs="Times New Roman"/>
@@ -24674,6 +24832,7 @@
           </w:tcPr>
           <w:p>
             <w:pPr>
+              <w:spacing w:line="360" w:lineRule="auto"/>
               <w:jc w:val="both"/>
               <w:rPr>
                 <w:rFonts w:ascii="Times New Roman" w:hAnsi="Times New Roman" w:cs="Times New Roman"/>
@@ -24701,6 +24860,7 @@
           </w:tcPr>
           <w:p>
             <w:pPr>
+              <w:spacing w:line="360" w:lineRule="auto"/>
               <w:jc w:val="both"/>
               <w:rPr>
                 <w:rFonts w:ascii="Times New Roman" w:hAnsi="Times New Roman" w:cs="Times New Roman"/>
@@ -24714,16 +24874,7 @@
                 <w:sz w:val="24"/>
                 <w:szCs w:val="24"/>
               </w:rPr>
-              <w:t xml:space="preserve">Halaman Code </w:t>
-            </w:r>
-            <w:r>
-              <w:rPr>
-                <w:rFonts w:ascii="Times New Roman" w:hAnsi="Times New Roman" w:cs="Times New Roman"/>
-                <w:sz w:val="24"/>
-                <w:szCs w:val="24"/>
-              </w:rPr>
-              <w:lastRenderedPageBreak/>
-              <w:t>Editor Javascript</w:t>
+              <w:t>Halaman Code Editor Javascript</w:t>
             </w:r>
           </w:p>
         </w:tc>
@@ -24733,6 +24884,7 @@
           </w:tcPr>
           <w:p>
             <w:pPr>
+              <w:spacing w:line="360" w:lineRule="auto"/>
               <w:jc w:val="center"/>
               <w:rPr>
                 <w:rFonts w:ascii="Times New Roman" w:hAnsi="Times New Roman" w:cs="Times New Roman"/>
@@ -24746,17 +24898,7 @@
                 <w:sz w:val="24"/>
                 <w:szCs w:val="24"/>
               </w:rPr>
-              <w:lastRenderedPageBreak/>
-              <w:t xml:space="preserve">Mengetikkan sintaks Javascript </w:t>
-            </w:r>
-            <w:r>
-              <w:rPr>
-                <w:rFonts w:ascii="Times New Roman" w:hAnsi="Times New Roman" w:cs="Times New Roman"/>
-                <w:sz w:val="24"/>
-                <w:szCs w:val="24"/>
-              </w:rPr>
-              <w:lastRenderedPageBreak/>
-              <w:t>“document.write(“&lt;p&gt;Bahasa Javascript&lt;/p&gt;”)” pada tag elemen &lt;script&gt;</w:t>
+              <w:t>Mengetikkan sintaks Javascript “document.write(“&lt;p&gt;Bahasa Javascript&lt;/p&gt;”)” pada tag elemen &lt;script&gt;</w:t>
             </w:r>
             <w:r>
               <w:rPr>
@@ -24774,6 +24916,7 @@
           </w:tcPr>
           <w:p>
             <w:pPr>
+              <w:spacing w:line="360" w:lineRule="auto"/>
               <w:jc w:val="both"/>
               <w:rPr>
                 <w:rFonts w:ascii="Times New Roman" w:hAnsi="Times New Roman" w:cs="Times New Roman"/>
@@ -24787,7 +24930,6 @@
                 <w:sz w:val="24"/>
                 <w:szCs w:val="24"/>
               </w:rPr>
-              <w:lastRenderedPageBreak/>
               <w:t xml:space="preserve">Menampilkan </w:t>
             </w:r>
             <w:r>
@@ -24813,16 +24955,7 @@
                 <w:sz w:val="24"/>
                 <w:szCs w:val="24"/>
               </w:rPr>
-              <w:t xml:space="preserve">kalimat </w:t>
-            </w:r>
-            <w:r>
-              <w:rPr>
-                <w:rFonts w:ascii="Times New Roman" w:hAnsi="Times New Roman" w:cs="Times New Roman"/>
-                <w:sz w:val="24"/>
-                <w:szCs w:val="24"/>
-              </w:rPr>
-              <w:lastRenderedPageBreak/>
-              <w:t>“Bahasa Javascript”</w:t>
+              <w:t>kalimat “Bahasa Javascript”</w:t>
             </w:r>
           </w:p>
         </w:tc>
@@ -24832,6 +24965,7 @@
           </w:tcPr>
           <w:p>
             <w:pPr>
+              <w:spacing w:line="360" w:lineRule="auto"/>
               <w:jc w:val="both"/>
               <w:rPr>
                 <w:rFonts w:ascii="Times New Roman" w:hAnsi="Times New Roman" w:cs="Times New Roman"/>
@@ -24845,7 +24979,6 @@
                 <w:sz w:val="24"/>
                 <w:szCs w:val="24"/>
               </w:rPr>
-              <w:lastRenderedPageBreak/>
               <w:t xml:space="preserve">Kotak </w:t>
             </w:r>
             <w:r>
@@ -24863,16 +24996,7 @@
                 <w:sz w:val="24"/>
                 <w:szCs w:val="24"/>
               </w:rPr>
-              <w:t xml:space="preserve"> menampilkan </w:t>
-            </w:r>
-            <w:r>
-              <w:rPr>
-                <w:rFonts w:ascii="Times New Roman" w:hAnsi="Times New Roman" w:cs="Times New Roman"/>
-                <w:sz w:val="24"/>
-                <w:szCs w:val="24"/>
-              </w:rPr>
-              <w:lastRenderedPageBreak/>
-              <w:t>kalimat</w:t>
+              <w:t xml:space="preserve"> menampilkan kalimat</w:t>
             </w:r>
             <w:r>
               <w:rPr>
@@ -24898,6 +25022,7 @@
           </w:tcPr>
           <w:p>
             <w:pPr>
+              <w:spacing w:line="360" w:lineRule="auto"/>
               <w:jc w:val="both"/>
               <w:rPr>
                 <w:rFonts w:ascii="Times New Roman" w:hAnsi="Times New Roman" w:cs="Times New Roman"/>
@@ -24911,7 +25036,6 @@
                 <w:sz w:val="24"/>
                 <w:szCs w:val="24"/>
               </w:rPr>
-              <w:lastRenderedPageBreak/>
               <w:t>Berhasil</w:t>
             </w:r>
           </w:p>
@@ -24926,6 +25050,7 @@
           </w:tcPr>
           <w:p>
             <w:pPr>
+              <w:spacing w:line="360" w:lineRule="auto"/>
               <w:jc w:val="both"/>
               <w:rPr>
                 <w:rFonts w:ascii="Times New Roman" w:hAnsi="Times New Roman" w:cs="Times New Roman"/>
@@ -24941,6 +25066,7 @@
           </w:tcPr>
           <w:p>
             <w:pPr>
+              <w:spacing w:line="360" w:lineRule="auto"/>
               <w:jc w:val="both"/>
               <w:rPr>
                 <w:rFonts w:ascii="Times New Roman" w:hAnsi="Times New Roman" w:cs="Times New Roman"/>
@@ -24972,6 +25098,7 @@
           </w:tcPr>
           <w:p>
             <w:pPr>
+              <w:spacing w:line="360" w:lineRule="auto"/>
               <w:jc w:val="both"/>
               <w:rPr>
                 <w:rFonts w:ascii="Times New Roman" w:hAnsi="Times New Roman" w:cs="Times New Roman"/>
@@ -24995,6 +25122,7 @@
           </w:tcPr>
           <w:p>
             <w:pPr>
+              <w:spacing w:line="360" w:lineRule="auto"/>
               <w:jc w:val="both"/>
               <w:rPr>
                 <w:rFonts w:ascii="Times New Roman" w:hAnsi="Times New Roman" w:cs="Times New Roman"/>
@@ -25026,6 +25154,7 @@
           </w:tcPr>
           <w:p>
             <w:pPr>
+              <w:spacing w:line="360" w:lineRule="auto"/>
               <w:jc w:val="both"/>
               <w:rPr>
                 <w:rFonts w:ascii="Times New Roman" w:hAnsi="Times New Roman" w:cs="Times New Roman"/>
@@ -25053,6 +25182,7 @@
           </w:tcPr>
           <w:p>
             <w:pPr>
+              <w:spacing w:line="360" w:lineRule="auto"/>
               <w:jc w:val="both"/>
               <w:rPr>
                 <w:rFonts w:ascii="Times New Roman" w:hAnsi="Times New Roman" w:cs="Times New Roman"/>
@@ -25076,6 +25206,7 @@
           </w:tcPr>
           <w:p>
             <w:pPr>
+              <w:spacing w:line="360" w:lineRule="auto"/>
               <w:jc w:val="both"/>
               <w:rPr>
                 <w:rFonts w:ascii="Times New Roman" w:hAnsi="Times New Roman" w:cs="Times New Roman"/>
@@ -25094,6 +25225,7 @@
           </w:p>
           <w:p>
             <w:pPr>
+              <w:spacing w:line="360" w:lineRule="auto"/>
               <w:jc w:val="both"/>
               <w:rPr>
                 <w:rFonts w:ascii="Times New Roman" w:hAnsi="Times New Roman" w:cs="Times New Roman"/>
@@ -25127,6 +25259,7 @@
           </w:tcPr>
           <w:p>
             <w:pPr>
+              <w:spacing w:line="360" w:lineRule="auto"/>
               <w:jc w:val="both"/>
               <w:rPr>
                 <w:rFonts w:ascii="Times New Roman" w:hAnsi="Times New Roman" w:cs="Times New Roman"/>
@@ -25150,6 +25283,7 @@
           </w:tcPr>
           <w:p>
             <w:pPr>
+              <w:spacing w:line="360" w:lineRule="auto"/>
               <w:jc w:val="both"/>
               <w:rPr>
                 <w:rFonts w:ascii="Times New Roman" w:hAnsi="Times New Roman" w:cs="Times New Roman"/>
@@ -25173,6 +25307,7 @@
           </w:tcPr>
           <w:p>
             <w:pPr>
+              <w:spacing w:line="360" w:lineRule="auto"/>
               <w:jc w:val="both"/>
               <w:rPr>
                 <w:rFonts w:ascii="Times New Roman" w:hAnsi="Times New Roman" w:cs="Times New Roman"/>
@@ -25200,6 +25335,7 @@
           </w:tcPr>
           <w:p>
             <w:pPr>
+              <w:spacing w:line="360" w:lineRule="auto"/>
               <w:jc w:val="both"/>
               <w:rPr>
                 <w:rFonts w:ascii="Times New Roman" w:hAnsi="Times New Roman" w:cs="Times New Roman"/>
@@ -25215,6 +25351,7 @@
           </w:tcPr>
           <w:p>
             <w:pPr>
+              <w:spacing w:line="360" w:lineRule="auto"/>
               <w:jc w:val="both"/>
               <w:rPr>
                 <w:rFonts w:ascii="Times New Roman" w:hAnsi="Times New Roman" w:cs="Times New Roman"/>
@@ -25246,6 +25383,7 @@
           </w:tcPr>
           <w:p>
             <w:pPr>
+              <w:spacing w:line="360" w:lineRule="auto"/>
               <w:jc w:val="both"/>
               <w:rPr>
                 <w:rFonts w:ascii="Times New Roman" w:hAnsi="Times New Roman" w:cs="Times New Roman"/>
@@ -25269,6 +25407,7 @@
           </w:tcPr>
           <w:p>
             <w:pPr>
+              <w:spacing w:line="360" w:lineRule="auto"/>
               <w:jc w:val="both"/>
               <w:rPr>
                 <w:rFonts w:ascii="Times New Roman" w:hAnsi="Times New Roman" w:cs="Times New Roman"/>
@@ -25292,6 +25431,7 @@
           </w:tcPr>
           <w:p>
             <w:pPr>
+              <w:spacing w:line="360" w:lineRule="auto"/>
               <w:jc w:val="both"/>
               <w:rPr>
                 <w:rFonts w:ascii="Times New Roman" w:hAnsi="Times New Roman" w:cs="Times New Roman"/>
@@ -25372,6 +25512,7 @@
           </w:tcPr>
           <w:p>
             <w:pPr>
+              <w:spacing w:line="360" w:lineRule="auto"/>
               <w:jc w:val="center"/>
               <w:rPr>
                 <w:rFonts w:ascii="Times New Roman" w:hAnsi="Times New Roman" w:cs="Times New Roman"/>
@@ -25398,6 +25539,7 @@
           </w:tcPr>
           <w:p>
             <w:pPr>
+              <w:spacing w:line="360" w:lineRule="auto"/>
               <w:jc w:val="center"/>
               <w:rPr>
                 <w:rFonts w:ascii="Times New Roman" w:hAnsi="Times New Roman" w:cs="Times New Roman"/>
@@ -25424,6 +25566,7 @@
           </w:tcPr>
           <w:p>
             <w:pPr>
+              <w:spacing w:line="360" w:lineRule="auto"/>
               <w:jc w:val="center"/>
               <w:rPr>
                 <w:rFonts w:ascii="Times New Roman" w:hAnsi="Times New Roman" w:cs="Times New Roman"/>
@@ -25450,6 +25593,7 @@
           </w:tcPr>
           <w:p>
             <w:pPr>
+              <w:spacing w:line="360" w:lineRule="auto"/>
               <w:jc w:val="center"/>
               <w:rPr>
                 <w:rFonts w:ascii="Times New Roman" w:hAnsi="Times New Roman" w:cs="Times New Roman"/>
@@ -25476,6 +25620,7 @@
           </w:tcPr>
           <w:p>
             <w:pPr>
+              <w:spacing w:line="360" w:lineRule="auto"/>
               <w:jc w:val="center"/>
               <w:rPr>
                 <w:rFonts w:ascii="Times New Roman" w:hAnsi="Times New Roman" w:cs="Times New Roman"/>
@@ -25505,6 +25650,7 @@
           </w:tcPr>
           <w:p>
             <w:pPr>
+              <w:spacing w:line="360" w:lineRule="auto"/>
               <w:jc w:val="both"/>
               <w:rPr>
                 <w:rFonts w:ascii="Times New Roman" w:hAnsi="Times New Roman" w:cs="Times New Roman"/>
@@ -25528,6 +25674,7 @@
           </w:tcPr>
           <w:p>
             <w:pPr>
+              <w:spacing w:line="360" w:lineRule="auto"/>
               <w:jc w:val="both"/>
               <w:rPr>
                 <w:rFonts w:ascii="Times New Roman" w:hAnsi="Times New Roman" w:cs="Times New Roman"/>
@@ -25560,6 +25707,7 @@
           </w:tcPr>
           <w:p>
             <w:pPr>
+              <w:spacing w:line="360" w:lineRule="auto"/>
               <w:jc w:val="both"/>
               <w:rPr>
                 <w:rFonts w:ascii="Times New Roman" w:hAnsi="Times New Roman" w:cs="Times New Roman"/>
@@ -25592,6 +25740,7 @@
           </w:tcPr>
           <w:p>
             <w:pPr>
+              <w:spacing w:line="360" w:lineRule="auto"/>
               <w:jc w:val="both"/>
               <w:rPr>
                 <w:rFonts w:ascii="Times New Roman" w:hAnsi="Times New Roman" w:cs="Times New Roman"/>
@@ -25632,6 +25781,7 @@
           </w:tcPr>
           <w:p>
             <w:pPr>
+              <w:spacing w:line="360" w:lineRule="auto"/>
               <w:jc w:val="both"/>
               <w:rPr>
                 <w:rFonts w:ascii="Times New Roman" w:hAnsi="Times New Roman" w:cs="Times New Roman"/>
@@ -25659,6 +25809,7 @@
           </w:tcPr>
           <w:p>
             <w:pPr>
+              <w:spacing w:line="360" w:lineRule="auto"/>
               <w:jc w:val="both"/>
               <w:rPr>
                 <w:rFonts w:ascii="Times New Roman" w:hAnsi="Times New Roman" w:cs="Times New Roman"/>
@@ -25674,6 +25825,7 @@
           </w:tcPr>
           <w:p>
             <w:pPr>
+              <w:spacing w:line="360" w:lineRule="auto"/>
               <w:jc w:val="both"/>
               <w:rPr>
                 <w:rFonts w:ascii="Times New Roman" w:hAnsi="Times New Roman" w:cs="Times New Roman"/>
@@ -25714,6 +25866,7 @@
           </w:tcPr>
           <w:p>
             <w:pPr>
+              <w:spacing w:line="360" w:lineRule="auto"/>
               <w:jc w:val="both"/>
               <w:rPr>
                 <w:rFonts w:ascii="Times New Roman" w:hAnsi="Times New Roman" w:cs="Times New Roman"/>
@@ -25746,6 +25899,7 @@
           </w:tcPr>
           <w:p>
             <w:pPr>
+              <w:spacing w:line="360" w:lineRule="auto"/>
               <w:jc w:val="both"/>
               <w:rPr>
                 <w:rFonts w:ascii="Times New Roman" w:hAnsi="Times New Roman" w:cs="Times New Roman"/>
@@ -25786,6 +25940,7 @@
           </w:tcPr>
           <w:p>
             <w:pPr>
+              <w:spacing w:line="360" w:lineRule="auto"/>
               <w:jc w:val="both"/>
               <w:rPr>
                 <w:rFonts w:ascii="Times New Roman" w:hAnsi="Times New Roman" w:cs="Times New Roman"/>
@@ -25813,6 +25968,7 @@
           </w:tcPr>
           <w:p>
             <w:pPr>
+              <w:spacing w:line="360" w:lineRule="auto"/>
               <w:jc w:val="both"/>
               <w:rPr>
                 <w:rFonts w:ascii="Times New Roman" w:hAnsi="Times New Roman" w:cs="Times New Roman"/>
@@ -25828,6 +25984,7 @@
           </w:tcPr>
           <w:p>
             <w:pPr>
+              <w:spacing w:line="360" w:lineRule="auto"/>
               <w:jc w:val="both"/>
               <w:rPr>
                 <w:rFonts w:ascii="Times New Roman" w:hAnsi="Times New Roman" w:cs="Times New Roman"/>
@@ -25868,6 +26025,7 @@
           </w:tcPr>
           <w:p>
             <w:pPr>
+              <w:spacing w:line="360" w:lineRule="auto"/>
               <w:jc w:val="both"/>
               <w:rPr>
                 <w:rFonts w:ascii="Times New Roman" w:hAnsi="Times New Roman" w:cs="Times New Roman"/>
@@ -25908,6 +26066,7 @@
           </w:tcPr>
           <w:p>
             <w:pPr>
+              <w:spacing w:line="360" w:lineRule="auto"/>
               <w:jc w:val="both"/>
               <w:rPr>
                 <w:rFonts w:ascii="Times New Roman" w:hAnsi="Times New Roman" w:cs="Times New Roman"/>
@@ -25949,6 +26108,7 @@
           </w:tcPr>
           <w:p>
             <w:pPr>
+              <w:spacing w:line="360" w:lineRule="auto"/>
               <w:jc w:val="both"/>
               <w:rPr>
                 <w:rFonts w:ascii="Times New Roman" w:hAnsi="Times New Roman" w:cs="Times New Roman"/>
@@ -25976,6 +26136,7 @@
           </w:tcPr>
           <w:p>
             <w:pPr>
+              <w:spacing w:line="360" w:lineRule="auto"/>
               <w:jc w:val="both"/>
               <w:rPr>
                 <w:rFonts w:ascii="Times New Roman" w:hAnsi="Times New Roman" w:cs="Times New Roman"/>
@@ -25989,7 +26150,6 @@
                 <w:sz w:val="24"/>
                 <w:szCs w:val="24"/>
               </w:rPr>
-              <w:lastRenderedPageBreak/>
               <w:t>Halaman Registrasi</w:t>
             </w:r>
           </w:p>
@@ -26000,6 +26160,7 @@
           </w:tcPr>
           <w:p>
             <w:pPr>
+              <w:spacing w:line="360" w:lineRule="auto"/>
               <w:jc w:val="both"/>
               <w:rPr>
                 <w:rFonts w:ascii="Times New Roman" w:hAnsi="Times New Roman" w:cs="Times New Roman"/>
@@ -26032,6 +26193,7 @@
           </w:tcPr>
           <w:p>
             <w:pPr>
+              <w:spacing w:line="360" w:lineRule="auto"/>
               <w:jc w:val="both"/>
               <w:rPr>
                 <w:rFonts w:ascii="Times New Roman" w:hAnsi="Times New Roman" w:cs="Times New Roman"/>
@@ -26064,6 +26226,7 @@
           </w:tcPr>
           <w:p>
             <w:pPr>
+              <w:spacing w:line="360" w:lineRule="auto"/>
               <w:jc w:val="both"/>
               <w:rPr>
                 <w:rFonts w:ascii="Times New Roman" w:hAnsi="Times New Roman" w:cs="Times New Roman"/>
@@ -26104,6 +26267,7 @@
           </w:tcPr>
           <w:p>
             <w:pPr>
+              <w:spacing w:line="360" w:lineRule="auto"/>
               <w:jc w:val="both"/>
               <w:rPr>
                 <w:rFonts w:ascii="Times New Roman" w:hAnsi="Times New Roman" w:cs="Times New Roman"/>
@@ -26131,6 +26295,7 @@
           </w:tcPr>
           <w:p>
             <w:pPr>
+              <w:spacing w:line="360" w:lineRule="auto"/>
               <w:jc w:val="both"/>
               <w:rPr>
                 <w:rFonts w:ascii="Times New Roman" w:hAnsi="Times New Roman" w:cs="Times New Roman"/>
@@ -26146,6 +26311,7 @@
           </w:tcPr>
           <w:p>
             <w:pPr>
+              <w:spacing w:line="360" w:lineRule="auto"/>
               <w:jc w:val="both"/>
               <w:rPr>
                 <w:rFonts w:ascii="Times New Roman" w:hAnsi="Times New Roman" w:cs="Times New Roman"/>
@@ -26186,6 +26352,7 @@
           </w:tcPr>
           <w:p>
             <w:pPr>
+              <w:spacing w:line="360" w:lineRule="auto"/>
               <w:jc w:val="both"/>
               <w:rPr>
                 <w:rFonts w:ascii="Times New Roman" w:hAnsi="Times New Roman" w:cs="Times New Roman"/>
@@ -26257,7 +26424,16 @@
                 <w:sz w:val="24"/>
                 <w:szCs w:val="24"/>
               </w:rPr>
-              <w:t xml:space="preserve"> otomatis</w:t>
+              <w:t xml:space="preserve"> </w:t>
+            </w:r>
+            <w:r>
+              <w:rPr>
+                <w:rFonts w:ascii="Times New Roman" w:hAnsi="Times New Roman" w:cs="Times New Roman"/>
+                <w:sz w:val="24"/>
+                <w:szCs w:val="24"/>
+              </w:rPr>
+              <w:lastRenderedPageBreak/>
+              <w:t>otomatis</w:t>
             </w:r>
             <w:r>
               <w:rPr>
@@ -26284,6 +26460,7 @@
           </w:tcPr>
           <w:p>
             <w:pPr>
+              <w:spacing w:line="360" w:lineRule="auto"/>
               <w:jc w:val="both"/>
               <w:rPr>
                 <w:rFonts w:ascii="Times New Roman" w:hAnsi="Times New Roman" w:cs="Times New Roman"/>
@@ -26297,6 +26474,7 @@
                 <w:sz w:val="24"/>
                 <w:szCs w:val="24"/>
               </w:rPr>
+              <w:lastRenderedPageBreak/>
               <w:t xml:space="preserve">Data </w:t>
             </w:r>
             <w:r>
@@ -26331,7 +26509,16 @@
                 <w:sz w:val="24"/>
                 <w:szCs w:val="24"/>
               </w:rPr>
-              <w:t xml:space="preserve"> lalu dialihkan ke halaman </w:t>
+              <w:t xml:space="preserve"> lalu </w:t>
+            </w:r>
+            <w:r>
+              <w:rPr>
+                <w:rFonts w:ascii="Times New Roman" w:hAnsi="Times New Roman" w:cs="Times New Roman"/>
+                <w:sz w:val="24"/>
+                <w:szCs w:val="24"/>
+              </w:rPr>
+              <w:lastRenderedPageBreak/>
+              <w:t xml:space="preserve">dialihkan ke halaman </w:t>
             </w:r>
             <w:r>
               <w:rPr>
@@ -26350,18 +26537,20 @@
           </w:tcPr>
           <w:p>
             <w:pPr>
-              <w:rPr>
-                <w:rFonts w:ascii="Times New Roman" w:hAnsi="Times New Roman" w:cs="Times New Roman"/>
-                <w:sz w:val="24"/>
-                <w:szCs w:val="24"/>
-              </w:rPr>
-            </w:pPr>
-            <w:r>
-              <w:rPr>
-                <w:rFonts w:ascii="Times New Roman" w:hAnsi="Times New Roman" w:cs="Times New Roman"/>
-                <w:sz w:val="24"/>
-                <w:szCs w:val="24"/>
-              </w:rPr>
+              <w:spacing w:line="360" w:lineRule="auto"/>
+              <w:rPr>
+                <w:rFonts w:ascii="Times New Roman" w:hAnsi="Times New Roman" w:cs="Times New Roman"/>
+                <w:sz w:val="24"/>
+                <w:szCs w:val="24"/>
+              </w:rPr>
+            </w:pPr>
+            <w:r>
+              <w:rPr>
+                <w:rFonts w:ascii="Times New Roman" w:hAnsi="Times New Roman" w:cs="Times New Roman"/>
+                <w:sz w:val="24"/>
+                <w:szCs w:val="24"/>
+              </w:rPr>
+              <w:lastRenderedPageBreak/>
               <w:t>Berhasil</w:t>
             </w:r>
           </w:p>
@@ -26376,6 +26565,7 @@
           </w:tcPr>
           <w:p>
             <w:pPr>
+              <w:spacing w:line="360" w:lineRule="auto"/>
               <w:jc w:val="both"/>
               <w:rPr>
                 <w:rFonts w:ascii="Times New Roman" w:hAnsi="Times New Roman" w:cs="Times New Roman"/>
@@ -26391,6 +26581,7 @@
           </w:tcPr>
           <w:p>
             <w:pPr>
+              <w:spacing w:line="360" w:lineRule="auto"/>
               <w:jc w:val="both"/>
               <w:rPr>
                 <w:rFonts w:ascii="Times New Roman" w:hAnsi="Times New Roman" w:cs="Times New Roman"/>
@@ -26440,6 +26631,7 @@
           </w:tcPr>
           <w:p>
             <w:pPr>
+              <w:spacing w:line="360" w:lineRule="auto"/>
               <w:jc w:val="both"/>
               <w:rPr>
                 <w:rFonts w:ascii="Times New Roman" w:hAnsi="Times New Roman" w:cs="Times New Roman"/>
@@ -26472,6 +26664,7 @@
           </w:tcPr>
           <w:p>
             <w:pPr>
+              <w:spacing w:line="360" w:lineRule="auto"/>
               <w:jc w:val="both"/>
               <w:rPr>
                 <w:rFonts w:ascii="Times New Roman" w:hAnsi="Times New Roman" w:cs="Times New Roman"/>
@@ -26529,6 +26722,7 @@
           </w:tcPr>
           <w:p>
             <w:pPr>
+              <w:spacing w:line="360" w:lineRule="auto"/>
               <w:jc w:val="both"/>
               <w:rPr>
                 <w:rFonts w:ascii="Times New Roman" w:hAnsi="Times New Roman" w:cs="Times New Roman"/>
@@ -26609,6 +26803,7 @@
           </w:tcPr>
           <w:p>
             <w:pPr>
+              <w:spacing w:line="360" w:lineRule="auto"/>
               <w:jc w:val="center"/>
               <w:rPr>
                 <w:rFonts w:ascii="Times New Roman" w:hAnsi="Times New Roman" w:cs="Times New Roman"/>
@@ -26635,6 +26830,7 @@
           </w:tcPr>
           <w:p>
             <w:pPr>
+              <w:spacing w:line="360" w:lineRule="auto"/>
               <w:jc w:val="center"/>
               <w:rPr>
                 <w:rFonts w:ascii="Times New Roman" w:hAnsi="Times New Roman" w:cs="Times New Roman"/>
@@ -26661,6 +26857,7 @@
           </w:tcPr>
           <w:p>
             <w:pPr>
+              <w:spacing w:line="360" w:lineRule="auto"/>
               <w:jc w:val="center"/>
               <w:rPr>
                 <w:rFonts w:ascii="Times New Roman" w:hAnsi="Times New Roman" w:cs="Times New Roman"/>
@@ -26687,6 +26884,7 @@
           </w:tcPr>
           <w:p>
             <w:pPr>
+              <w:spacing w:line="360" w:lineRule="auto"/>
               <w:jc w:val="center"/>
               <w:rPr>
                 <w:rFonts w:ascii="Times New Roman" w:hAnsi="Times New Roman" w:cs="Times New Roman"/>
@@ -26713,6 +26911,7 @@
           </w:tcPr>
           <w:p>
             <w:pPr>
+              <w:spacing w:line="360" w:lineRule="auto"/>
               <w:jc w:val="center"/>
               <w:rPr>
                 <w:rFonts w:ascii="Times New Roman" w:hAnsi="Times New Roman" w:cs="Times New Roman"/>
@@ -26742,6 +26941,7 @@
           </w:tcPr>
           <w:p>
             <w:pPr>
+              <w:spacing w:line="360" w:lineRule="auto"/>
               <w:jc w:val="both"/>
               <w:rPr>
                 <w:rFonts w:ascii="Times New Roman" w:hAnsi="Times New Roman" w:cs="Times New Roman"/>
@@ -26765,6 +26965,7 @@
           </w:tcPr>
           <w:p>
             <w:pPr>
+              <w:spacing w:line="360" w:lineRule="auto"/>
               <w:jc w:val="both"/>
               <w:rPr>
                 <w:rFonts w:ascii="Times New Roman" w:hAnsi="Times New Roman" w:cs="Times New Roman"/>
@@ -26797,6 +26998,7 @@
           </w:tcPr>
           <w:p>
             <w:pPr>
+              <w:spacing w:line="360" w:lineRule="auto"/>
               <w:jc w:val="both"/>
               <w:rPr>
                 <w:rFonts w:ascii="Times New Roman" w:hAnsi="Times New Roman" w:cs="Times New Roman"/>
@@ -26855,6 +27057,7 @@
           </w:tcPr>
           <w:p>
             <w:pPr>
+              <w:spacing w:line="360" w:lineRule="auto"/>
               <w:jc w:val="both"/>
               <w:rPr>
                 <w:rFonts w:ascii="Times New Roman" w:hAnsi="Times New Roman" w:cs="Times New Roman"/>
@@ -26936,6 +27139,7 @@
           </w:tcPr>
           <w:p>
             <w:pPr>
+              <w:spacing w:line="360" w:lineRule="auto"/>
               <w:jc w:val="both"/>
               <w:rPr>
                 <w:rFonts w:ascii="Times New Roman" w:hAnsi="Times New Roman" w:cs="Times New Roman"/>
@@ -26963,6 +27167,7 @@
           </w:tcPr>
           <w:p>
             <w:pPr>
+              <w:spacing w:line="360" w:lineRule="auto"/>
               <w:jc w:val="both"/>
               <w:rPr>
                 <w:rFonts w:ascii="Times New Roman" w:hAnsi="Times New Roman" w:cs="Times New Roman"/>
@@ -26978,6 +27183,7 @@
           </w:tcPr>
           <w:p>
             <w:pPr>
+              <w:spacing w:line="360" w:lineRule="auto"/>
               <w:jc w:val="both"/>
               <w:rPr>
                 <w:rFonts w:ascii="Times New Roman" w:hAnsi="Times New Roman" w:cs="Times New Roman"/>
@@ -27018,6 +27224,7 @@
           </w:tcPr>
           <w:p>
             <w:pPr>
+              <w:spacing w:line="360" w:lineRule="auto"/>
               <w:jc w:val="both"/>
               <w:rPr>
                 <w:rFonts w:ascii="Times New Roman" w:hAnsi="Times New Roman" w:cs="Times New Roman"/>
@@ -27066,6 +27273,7 @@
           </w:tcPr>
           <w:p>
             <w:pPr>
+              <w:spacing w:line="360" w:lineRule="auto"/>
               <w:jc w:val="both"/>
               <w:rPr>
                 <w:rFonts w:ascii="Times New Roman" w:hAnsi="Times New Roman" w:cs="Times New Roman"/>
@@ -27114,6 +27322,7 @@
           </w:tcPr>
           <w:p>
             <w:pPr>
+              <w:spacing w:line="360" w:lineRule="auto"/>
               <w:jc w:val="both"/>
               <w:rPr>
                 <w:rFonts w:ascii="Times New Roman" w:hAnsi="Times New Roman" w:cs="Times New Roman"/>
@@ -27141,6 +27350,7 @@
           </w:tcPr>
           <w:p>
             <w:pPr>
+              <w:spacing w:line="360" w:lineRule="auto"/>
               <w:jc w:val="both"/>
               <w:rPr>
                 <w:rFonts w:ascii="Times New Roman" w:hAnsi="Times New Roman" w:cs="Times New Roman"/>
@@ -27164,6 +27374,7 @@
           </w:tcPr>
           <w:p>
             <w:pPr>
+              <w:spacing w:line="360" w:lineRule="auto"/>
               <w:jc w:val="both"/>
               <w:rPr>
                 <w:rFonts w:ascii="Times New Roman" w:hAnsi="Times New Roman" w:cs="Times New Roman"/>
@@ -27196,6 +27407,7 @@
           </w:tcPr>
           <w:p>
             <w:pPr>
+              <w:spacing w:line="360" w:lineRule="auto"/>
               <w:jc w:val="both"/>
               <w:rPr>
                 <w:rFonts w:ascii="Times New Roman" w:hAnsi="Times New Roman" w:cs="Times New Roman"/>
@@ -27236,6 +27448,7 @@
           </w:tcPr>
           <w:p>
             <w:pPr>
+              <w:spacing w:line="360" w:lineRule="auto"/>
               <w:jc w:val="both"/>
               <w:rPr>
                 <w:rFonts w:ascii="Times New Roman" w:hAnsi="Times New Roman" w:cs="Times New Roman"/>
@@ -27268,6 +27481,7 @@
           </w:tcPr>
           <w:p>
             <w:pPr>
+              <w:spacing w:line="360" w:lineRule="auto"/>
               <w:jc w:val="both"/>
               <w:rPr>
                 <w:rFonts w:ascii="Times New Roman" w:hAnsi="Times New Roman" w:cs="Times New Roman"/>
@@ -27295,6 +27509,7 @@
           </w:tcPr>
           <w:p>
             <w:pPr>
+              <w:spacing w:line="360" w:lineRule="auto"/>
               <w:jc w:val="both"/>
               <w:rPr>
                 <w:rFonts w:ascii="Times New Roman" w:hAnsi="Times New Roman" w:cs="Times New Roman"/>
@@ -27310,6 +27525,7 @@
           </w:tcPr>
           <w:p>
             <w:pPr>
+              <w:spacing w:line="360" w:lineRule="auto"/>
               <w:jc w:val="both"/>
               <w:rPr>
                 <w:rFonts w:ascii="Times New Roman" w:hAnsi="Times New Roman" w:cs="Times New Roman"/>
@@ -27350,6 +27566,7 @@
           </w:tcPr>
           <w:p>
             <w:pPr>
+              <w:spacing w:line="360" w:lineRule="auto"/>
               <w:jc w:val="both"/>
               <w:rPr>
                 <w:rFonts w:ascii="Times New Roman" w:hAnsi="Times New Roman" w:cs="Times New Roman"/>
@@ -27406,6 +27623,7 @@
           </w:tcPr>
           <w:p>
             <w:pPr>
+              <w:spacing w:line="360" w:lineRule="auto"/>
               <w:jc w:val="both"/>
               <w:rPr>
                 <w:rFonts w:ascii="Times New Roman" w:hAnsi="Times New Roman" w:cs="Times New Roman"/>
@@ -27419,7 +27637,24 @@
                 <w:sz w:val="24"/>
                 <w:szCs w:val="24"/>
               </w:rPr>
-              <w:t>Muncul pesan “Berhasil menambahkan kuis!” lalu data pada database bertambah</w:t>
+              <w:t xml:space="preserve">Muncul pesan “Berhasil menambahkan kuis!” lalu data pada </w:t>
+            </w:r>
+            <w:r>
+              <w:rPr>
+                <w:rFonts w:ascii="Times New Roman" w:hAnsi="Times New Roman" w:cs="Times New Roman"/>
+                <w:i/>
+                <w:sz w:val="24"/>
+                <w:szCs w:val="24"/>
+              </w:rPr>
+              <w:t>database</w:t>
+            </w:r>
+            <w:r>
+              <w:rPr>
+                <w:rFonts w:ascii="Times New Roman" w:hAnsi="Times New Roman" w:cs="Times New Roman"/>
+                <w:sz w:val="24"/>
+                <w:szCs w:val="24"/>
+              </w:rPr>
+              <w:t xml:space="preserve"> bertambah</w:t>
             </w:r>
           </w:p>
         </w:tc>
@@ -27429,6 +27664,7 @@
           </w:tcPr>
           <w:p>
             <w:pPr>
+              <w:spacing w:line="360" w:lineRule="auto"/>
               <w:jc w:val="both"/>
               <w:rPr>
                 <w:rFonts w:ascii="Times New Roman" w:hAnsi="Times New Roman" w:cs="Times New Roman"/>
@@ -27456,6 +27692,7 @@
           </w:tcPr>
           <w:p>
             <w:pPr>
+              <w:spacing w:line="360" w:lineRule="auto"/>
               <w:jc w:val="both"/>
               <w:rPr>
                 <w:rFonts w:ascii="Times New Roman" w:hAnsi="Times New Roman" w:cs="Times New Roman"/>
@@ -27469,7 +27706,6 @@
                 <w:sz w:val="24"/>
                 <w:szCs w:val="24"/>
               </w:rPr>
-              <w:lastRenderedPageBreak/>
               <w:t>Halaman edit kuis</w:t>
             </w:r>
           </w:p>
@@ -27480,6 +27716,7 @@
           </w:tcPr>
           <w:p>
             <w:pPr>
+              <w:spacing w:line="360" w:lineRule="auto"/>
               <w:jc w:val="both"/>
               <w:rPr>
                 <w:rFonts w:ascii="Times New Roman" w:hAnsi="Times New Roman" w:cs="Times New Roman"/>
@@ -27518,23 +27755,7 @@
                 <w:sz w:val="24"/>
                 <w:szCs w:val="24"/>
               </w:rPr>
-              <w:t>, misalnya kuis nomor urut 1 dengan pertanyaan “</w:t>
-            </w:r>
-            <w:r>
-              <w:rPr>
-                <w:rFonts w:ascii="Times New Roman" w:hAnsi="Times New Roman" w:cs="Times New Roman"/>
-                <w:sz w:val="24"/>
-                <w:szCs w:val="24"/>
-              </w:rPr>
-              <w:t>Kepanjangan dari PHP pada awalnya adalah...</w:t>
-            </w:r>
-            <w:r>
-              <w:rPr>
-                <w:rFonts w:ascii="Times New Roman" w:hAnsi="Times New Roman" w:cs="Times New Roman"/>
-                <w:sz w:val="24"/>
-                <w:szCs w:val="24"/>
-              </w:rPr>
-              <w:t>”</w:t>
+              <w:t>, misalnya kuis nomor urut 1 dengan pertanyaan “Kepanjangan dari PHP pada awalnya adalah...”</w:t>
             </w:r>
           </w:p>
         </w:tc>
@@ -27544,6 +27765,7 @@
           </w:tcPr>
           <w:p>
             <w:pPr>
+              <w:spacing w:line="360" w:lineRule="auto"/>
               <w:jc w:val="both"/>
               <w:rPr>
                 <w:rFonts w:ascii="Times New Roman" w:hAnsi="Times New Roman" w:cs="Times New Roman"/>
@@ -27567,6 +27789,7 @@
           </w:tcPr>
           <w:p>
             <w:pPr>
+              <w:spacing w:line="360" w:lineRule="auto"/>
               <w:jc w:val="both"/>
               <w:rPr>
                 <w:rFonts w:ascii="Times New Roman" w:hAnsi="Times New Roman" w:cs="Times New Roman"/>
@@ -27590,6 +27813,7 @@
           </w:tcPr>
           <w:p>
             <w:pPr>
+              <w:spacing w:line="360" w:lineRule="auto"/>
               <w:jc w:val="both"/>
               <w:rPr>
                 <w:rFonts w:ascii="Times New Roman" w:hAnsi="Times New Roman" w:cs="Times New Roman"/>
@@ -27617,6 +27841,7 @@
           </w:tcPr>
           <w:p>
             <w:pPr>
+              <w:spacing w:line="360" w:lineRule="auto"/>
               <w:jc w:val="both"/>
               <w:rPr>
                 <w:rFonts w:ascii="Times New Roman" w:hAnsi="Times New Roman" w:cs="Times New Roman"/>
@@ -27632,6 +27857,7 @@
           </w:tcPr>
           <w:p>
             <w:pPr>
+              <w:spacing w:line="360" w:lineRule="auto"/>
               <w:jc w:val="both"/>
               <w:rPr>
                 <w:rFonts w:ascii="Times New Roman" w:hAnsi="Times New Roman" w:cs="Times New Roman"/>
@@ -27670,23 +27896,16 @@
                 <w:sz w:val="24"/>
                 <w:szCs w:val="24"/>
               </w:rPr>
-              <w:t>, misalnya kuis dengan nomor urut 5 dengan pertanyaan “</w:t>
-            </w:r>
-            <w:r>
-              <w:rPr>
-                <w:rFonts w:ascii="Times New Roman" w:hAnsi="Times New Roman" w:cs="Times New Roman"/>
-                <w:sz w:val="24"/>
-                <w:szCs w:val="24"/>
-              </w:rPr>
-              <w:t>Deklarasi variabel pada Javascript, kecuali...</w:t>
-            </w:r>
-            <w:r>
-              <w:rPr>
-                <w:rFonts w:ascii="Times New Roman" w:hAnsi="Times New Roman" w:cs="Times New Roman"/>
-                <w:sz w:val="24"/>
-                <w:szCs w:val="24"/>
-              </w:rPr>
-              <w:t>”</w:t>
+              <w:t xml:space="preserve">, misalnya kuis dengan nomor urut 5 dengan pertanyaan “Deklarasi variabel pada </w:t>
+            </w:r>
+            <w:r>
+              <w:rPr>
+                <w:rFonts w:ascii="Times New Roman" w:hAnsi="Times New Roman" w:cs="Times New Roman"/>
+                <w:sz w:val="24"/>
+                <w:szCs w:val="24"/>
+              </w:rPr>
+              <w:lastRenderedPageBreak/>
+              <w:t>Javascript, kecuali...”</w:t>
             </w:r>
           </w:p>
         </w:tc>
@@ -27696,6 +27915,7 @@
           </w:tcPr>
           <w:p>
             <w:pPr>
+              <w:spacing w:line="360" w:lineRule="auto"/>
               <w:jc w:val="both"/>
               <w:rPr>
                 <w:rFonts w:ascii="Times New Roman" w:hAnsi="Times New Roman" w:cs="Times New Roman"/>
@@ -27709,6 +27929,7 @@
                 <w:sz w:val="24"/>
                 <w:szCs w:val="24"/>
               </w:rPr>
+              <w:lastRenderedPageBreak/>
               <w:t xml:space="preserve">Data kuis yang dipilih akan terhapus </w:t>
             </w:r>
             <w:r>
@@ -27744,6 +27965,7 @@
           </w:tcPr>
           <w:p>
             <w:pPr>
+              <w:spacing w:line="360" w:lineRule="auto"/>
               <w:jc w:val="both"/>
               <w:rPr>
                 <w:rFonts w:ascii="Times New Roman" w:hAnsi="Times New Roman" w:cs="Times New Roman"/>
@@ -27784,6 +28006,7 @@
           </w:tcPr>
           <w:p>
             <w:pPr>
+              <w:spacing w:line="360" w:lineRule="auto"/>
               <w:jc w:val="both"/>
               <w:rPr>
                 <w:rFonts w:ascii="Times New Roman" w:hAnsi="Times New Roman" w:cs="Times New Roman"/>
@@ -27811,6 +28034,7 @@
           </w:tcPr>
           <w:p>
             <w:pPr>
+              <w:spacing w:line="360" w:lineRule="auto"/>
               <w:jc w:val="both"/>
               <w:rPr>
                 <w:rFonts w:ascii="Times New Roman" w:hAnsi="Times New Roman" w:cs="Times New Roman"/>
@@ -27826,6 +28050,7 @@
           </w:tcPr>
           <w:p>
             <w:pPr>
+              <w:spacing w:line="360" w:lineRule="auto"/>
               <w:jc w:val="both"/>
               <w:rPr>
                 <w:rFonts w:ascii="Times New Roman" w:hAnsi="Times New Roman" w:cs="Times New Roman"/>
@@ -27849,6 +28074,7 @@
           </w:tcPr>
           <w:p>
             <w:pPr>
+              <w:spacing w:line="360" w:lineRule="auto"/>
               <w:jc w:val="both"/>
               <w:rPr>
                 <w:rFonts w:ascii="Times New Roman" w:hAnsi="Times New Roman" w:cs="Times New Roman"/>
@@ -27872,6 +28098,7 @@
           </w:tcPr>
           <w:p>
             <w:pPr>
+              <w:spacing w:line="360" w:lineRule="auto"/>
               <w:jc w:val="both"/>
               <w:rPr>
                 <w:rFonts w:ascii="Times New Roman" w:hAnsi="Times New Roman" w:cs="Times New Roman"/>
@@ -27895,6 +28122,7 @@
           </w:tcPr>
           <w:p>
             <w:pPr>
+              <w:spacing w:line="360" w:lineRule="auto"/>
               <w:jc w:val="both"/>
               <w:rPr>
                 <w:rFonts w:ascii="Times New Roman" w:hAnsi="Times New Roman" w:cs="Times New Roman"/>
@@ -27927,14 +28155,27 @@
     <w:p>
       <w:pPr>
         <w:pStyle w:val="Style2"/>
-      </w:pPr>
-      <w:r>
+        <w:spacing w:line="360" w:lineRule="auto"/>
+        <w:rPr>
+          <w:rFonts w:cs="Times New Roman"/>
+        </w:rPr>
+      </w:pPr>
+      <w:r>
+        <w:rPr>
+          <w:rFonts w:cs="Times New Roman"/>
+        </w:rPr>
         <w:t>3.6</w:t>
       </w:r>
       <w:r>
+        <w:rPr>
+          <w:rFonts w:cs="Times New Roman"/>
+        </w:rPr>
         <w:tab/>
       </w:r>
       <w:r>
+        <w:rPr>
+          <w:rFonts w:cs="Times New Roman"/>
+        </w:rPr>
         <w:t>PEMELIHARAAN</w:t>
       </w:r>
     </w:p>
@@ -27948,6 +28189,9 @@
         </w:rPr>
       </w:pPr>
       <w:r>
+        <w:rPr>
+          <w:rFonts w:ascii="Times New Roman" w:hAnsi="Times New Roman" w:cs="Times New Roman"/>
+        </w:rPr>
         <w:tab/>
       </w:r>
       <w:r>
@@ -28166,15 +28410,7 @@
           <w:rFonts w:ascii="Times New Roman" w:hAnsi="Times New Roman" w:cs="Times New Roman"/>
           <w:sz w:val="24"/>
         </w:rPr>
-        <w:t xml:space="preserve"> fitur yang mendukung aplikasi tersebut. </w:t>
-      </w:r>
-      <w:r>
-        <w:rPr>
-          <w:rFonts w:ascii="Times New Roman" w:hAnsi="Times New Roman" w:cs="Times New Roman"/>
-          <w:sz w:val="24"/>
-        </w:rPr>
-        <w:lastRenderedPageBreak/>
-        <w:t>Fitur yang</w:t>
+        <w:t xml:space="preserve"> fitur yang mendukung aplikasi tersebut. Fitur yang</w:t>
       </w:r>
       <w:r>
         <w:rPr>
@@ -28249,6 +28485,7 @@
         <w:jc w:val="both"/>
         <w:rPr>
           <w:rFonts w:ascii="Times New Roman" w:hAnsi="Times New Roman" w:cs="Times New Roman"/>
+          <w:sz w:val="24"/>
         </w:rPr>
       </w:pPr>
       <w:r>
@@ -30023,6 +30260,18 @@
     <w:basedOn w:val="DefaultParagraphFont"/>
     <w:rsid w:val="005C3E3B"/>
   </w:style>
+  <w:style w:type="paragraph" w:styleId="TableofFigures">
+    <w:name w:val="table of figures"/>
+    <w:basedOn w:val="Normal"/>
+    <w:next w:val="Normal"/>
+    <w:uiPriority w:val="99"/>
+    <w:semiHidden/>
+    <w:unhideWhenUsed/>
+    <w:rsid w:val="00542BE7"/>
+    <w:pPr>
+      <w:spacing w:after="0"/>
+    </w:pPr>
+  </w:style>
 </w:styles>
 </file>
 
@@ -30316,7 +30565,7 @@
 </file>
 
 <file path=customXml/itemProps1.xml><?xml version="1.0" encoding="utf-8"?>
-<ds:datastoreItem xmlns:ds="http://schemas.openxmlformats.org/officeDocument/2006/customXml" ds:itemID="{22507BB7-48BA-4E43-80AA-04BCB89BBDA2}">
+<ds:datastoreItem xmlns:ds="http://schemas.openxmlformats.org/officeDocument/2006/customXml" ds:itemID="{BF579823-E8C5-44BF-A7F1-FC4B7E24CA21}">
   <ds:schemaRefs>
     <ds:schemaRef ds:uri="http://schemas.openxmlformats.org/officeDocument/2006/bibliography"/>
   </ds:schemaRefs>

</xml_diff>